<commit_message>
Ajout Journal de Travail
</commit_message>
<xml_diff>
--- a/doc/Rapport_de_projet.docx
+++ b/doc/Rapport_de_projet.docx
@@ -215,6 +215,7 @@
                   <w:dataBinding w:prefixMappings="xmlns:ns0='http://schemas.openxmlformats.org/package/2006/metadata/core-properties' xmlns:ns1='http://purl.org/dc/elements/1.1/'" w:xpath="/ns0:coreProperties[1]/ns1:title[1]" w:storeItemID="{6C3C8BC8-F283-45AE-878A-BAB7291924A1}"/>
                   <w:text/>
                 </w:sdtPr>
+                <w:sdtEndPr/>
                 <w:sdtContent>
                   <w:p>
                     <w:pPr>
@@ -323,7 +324,7 @@
               <w:lang w:eastAsia="fr-CH"/>
             </w:rPr>
             <w:drawing>
-              <wp:anchor distT="0" distB="0" distL="114300" distR="114300" simplePos="0" relativeHeight="251658240" behindDoc="0" locked="0" layoutInCell="1" allowOverlap="1" wp14:anchorId="69B0CEC0" wp14:editId="64DFFA43">
+              <wp:anchor distT="0" distB="0" distL="114300" distR="114300" simplePos="0" relativeHeight="251658240" behindDoc="0" locked="0" layoutInCell="1" allowOverlap="1" wp14:anchorId="69B0CEC0" wp14:editId="4EB4B806">
                 <wp:simplePos x="0" y="0"/>
                 <wp:positionH relativeFrom="margin">
                   <wp:posOffset>1289685</wp:posOffset>
@@ -411,8 +412,8 @@
       </w:r>
     </w:p>
     <w:p/>
-    <w:bookmarkStart w:id="0" w:name="Introduction" w:displacedByCustomXml="next"/>
-    <w:bookmarkStart w:id="1" w:name="_Toc130454906" w:displacedByCustomXml="next"/>
+    <w:bookmarkStart w:id="0" w:name="_Toc130454906" w:displacedByCustomXml="next"/>
+    <w:bookmarkStart w:id="1" w:name="Introduction" w:displacedByCustomXml="next"/>
     <w:sdt>
       <w:sdtPr>
         <w:rPr>
@@ -438,6 +439,10 @@
         <w:p>
           <w:pPr>
             <w:pStyle w:val="En-ttedetabledesmatires"/>
+            <w:numPr>
+              <w:ilvl w:val="0"/>
+              <w:numId w:val="0"/>
+            </w:numPr>
           </w:pPr>
           <w:r>
             <w:rPr>
@@ -449,6 +454,9 @@
         <w:p>
           <w:pPr>
             <w:pStyle w:val="TM1"/>
+            <w:tabs>
+              <w:tab w:val="left" w:pos="440"/>
+            </w:tabs>
             <w:rPr>
               <w:rFonts w:asciiTheme="minorHAnsi" w:eastAsiaTheme="minorEastAsia" w:hAnsiTheme="minorHAnsi" w:cstheme="minorBidi"/>
               <w:noProof/>
@@ -464,7 +472,24 @@
           <w:r>
             <w:fldChar w:fldCharType="separate"/>
           </w:r>
-          <w:hyperlink w:anchor="_Toc150256839" w:history="1">
+          <w:hyperlink w:anchor="_Toc150258705" w:history="1">
+            <w:r>
+              <w:rPr>
+                <w:rStyle w:val="Lienhypertexte"/>
+                <w:rFonts w:eastAsiaTheme="minorEastAsia"/>
+                <w:bCs/>
+                <w:noProof/>
+              </w:rPr>
+              <w:t>1.</w:t>
+            </w:r>
+            <w:r>
+              <w:rPr>
+                <w:rFonts w:asciiTheme="minorHAnsi" w:eastAsiaTheme="minorEastAsia" w:hAnsiTheme="minorHAnsi" w:cstheme="minorBidi"/>
+                <w:noProof/>
+                <w:lang w:val="fr-CH" w:eastAsia="fr-CH"/>
+              </w:rPr>
+              <w:tab/>
+            </w:r>
             <w:r>
               <w:rPr>
                 <w:rStyle w:val="Lienhypertexte"/>
@@ -492,7 +517,7 @@
                 <w:noProof/>
                 <w:webHidden/>
               </w:rPr>
-              <w:instrText xml:space="preserve"> PAGEREF _Toc150256839 \h </w:instrText>
+              <w:instrText xml:space="preserve"> PAGEREF _Toc150258705 \h </w:instrText>
             </w:r>
             <w:r>
               <w:rPr>
@@ -526,13 +551,32 @@
         <w:p>
           <w:pPr>
             <w:pStyle w:val="TM1"/>
+            <w:tabs>
+              <w:tab w:val="left" w:pos="440"/>
+            </w:tabs>
             <w:rPr>
               <w:rFonts w:asciiTheme="minorHAnsi" w:eastAsiaTheme="minorEastAsia" w:hAnsiTheme="minorHAnsi" w:cstheme="minorBidi"/>
               <w:noProof/>
               <w:lang w:val="fr-CH" w:eastAsia="fr-CH"/>
             </w:rPr>
           </w:pPr>
-          <w:hyperlink w:anchor="_Toc150256840" w:history="1">
+          <w:hyperlink w:anchor="_Toc150258706" w:history="1">
+            <w:r>
+              <w:rPr>
+                <w:rStyle w:val="Lienhypertexte"/>
+                <w:rFonts w:eastAsiaTheme="minorEastAsia"/>
+                <w:noProof/>
+              </w:rPr>
+              <w:t>2.</w:t>
+            </w:r>
+            <w:r>
+              <w:rPr>
+                <w:rFonts w:asciiTheme="minorHAnsi" w:eastAsiaTheme="minorEastAsia" w:hAnsiTheme="minorHAnsi" w:cstheme="minorBidi"/>
+                <w:noProof/>
+                <w:lang w:val="fr-CH" w:eastAsia="fr-CH"/>
+              </w:rPr>
+              <w:tab/>
+            </w:r>
             <w:r>
               <w:rPr>
                 <w:rStyle w:val="Lienhypertexte"/>
@@ -560,7 +604,7 @@
                 <w:noProof/>
                 <w:webHidden/>
               </w:rPr>
-              <w:instrText xml:space="preserve"> PAGEREF _Toc150256840 \h </w:instrText>
+              <w:instrText xml:space="preserve"> PAGEREF _Toc150258706 \h </w:instrText>
             </w:r>
             <w:r>
               <w:rPr>
@@ -594,13 +638,32 @@
         <w:p>
           <w:pPr>
             <w:pStyle w:val="TM1"/>
+            <w:tabs>
+              <w:tab w:val="left" w:pos="440"/>
+            </w:tabs>
             <w:rPr>
               <w:rFonts w:asciiTheme="minorHAnsi" w:eastAsiaTheme="minorEastAsia" w:hAnsiTheme="minorHAnsi" w:cstheme="minorBidi"/>
               <w:noProof/>
               <w:lang w:val="fr-CH" w:eastAsia="fr-CH"/>
             </w:rPr>
           </w:pPr>
-          <w:hyperlink w:anchor="_Toc150256841" w:history="1">
+          <w:hyperlink w:anchor="_Toc150258707" w:history="1">
+            <w:r>
+              <w:rPr>
+                <w:rStyle w:val="Lienhypertexte"/>
+                <w:rFonts w:eastAsiaTheme="minorEastAsia"/>
+                <w:noProof/>
+              </w:rPr>
+              <w:t>3.</w:t>
+            </w:r>
+            <w:r>
+              <w:rPr>
+                <w:rFonts w:asciiTheme="minorHAnsi" w:eastAsiaTheme="minorEastAsia" w:hAnsiTheme="minorHAnsi" w:cstheme="minorBidi"/>
+                <w:noProof/>
+                <w:lang w:val="fr-CH" w:eastAsia="fr-CH"/>
+              </w:rPr>
+              <w:tab/>
+            </w:r>
             <w:r>
               <w:rPr>
                 <w:rStyle w:val="Lienhypertexte"/>
@@ -628,7 +691,7 @@
                 <w:noProof/>
                 <w:webHidden/>
               </w:rPr>
-              <w:instrText xml:space="preserve"> PAGEREF _Toc150256841 \h </w:instrText>
+              <w:instrText xml:space="preserve"> PAGEREF _Toc150258707 \h </w:instrText>
             </w:r>
             <w:r>
               <w:rPr>
@@ -701,7 +764,7 @@
         </w:rPr>
         <w:br w:type="page"/>
       </w:r>
-      <w:bookmarkStart w:id="3" w:name="_Toc150256839"/>
+      <w:bookmarkStart w:id="3" w:name="_Toc150258705"/>
       <w:bookmarkEnd w:id="1"/>
       <w:bookmarkEnd w:id="0"/>
       <w:r>
@@ -718,7 +781,7 @@
           <w:numId w:val="45"/>
         </w:numPr>
       </w:pPr>
-      <w:bookmarkStart w:id="4" w:name="_Toc150256840"/>
+      <w:bookmarkStart w:id="4" w:name="_Toc150258706"/>
       <w:r>
         <w:t>Apprentissage JS</w:t>
       </w:r>
@@ -732,7 +795,7 @@
           <w:numId w:val="45"/>
         </w:numPr>
       </w:pPr>
-      <w:bookmarkStart w:id="5" w:name="_Toc150256841"/>
+      <w:bookmarkStart w:id="5" w:name="_Toc150258707"/>
       <w:r>
         <w:t>Projet Snake</w:t>
       </w:r>
@@ -1017,7 +1080,7 @@
             </wp:anchor>
           </w:drawing>
         </mc:Choice>
-        <mc:Fallback xmlns:w16sdtdh="http://schemas.microsoft.com/office/word/2020/wordml/sdtdatahash" xmlns:w16="http://schemas.microsoft.com/office/word/2018/wordml" xmlns:w16cid="http://schemas.microsoft.com/office/word/2016/wordml/cid" xmlns:w16cex="http://schemas.microsoft.com/office/word/2018/wordml/cex" xmlns:oel="http://schemas.microsoft.com/office/2019/extlst" xmlns:am3d="http://schemas.microsoft.com/office/drawing/2017/model3d" xmlns:aink="http://schemas.microsoft.com/office/drawing/2016/ink" xmlns:cx8="http://schemas.microsoft.com/office/drawing/2016/5/14/chartex" xmlns:cx7="http://schemas.microsoft.com/office/drawing/2016/5/13/chartex" xmlns:cx6="http://schemas.microsoft.com/office/drawing/2016/5/12/chartex" xmlns:cx5="http://schemas.microsoft.com/office/drawing/2016/5/11/chartex" xmlns:cx4="http://schemas.microsoft.com/office/drawing/2016/5/10/chartex" xmlns:cx3="http://schemas.microsoft.com/office/drawing/2016/5/9/chartex" xmlns:cx2="http://schemas.microsoft.com/office/drawing/2015/10/21/chartex">
+        <mc:Fallback xmlns:cx2="http://schemas.microsoft.com/office/drawing/2015/10/21/chartex" xmlns:cx3="http://schemas.microsoft.com/office/drawing/2016/5/9/chartex" xmlns:cx4="http://schemas.microsoft.com/office/drawing/2016/5/10/chartex" xmlns:cx5="http://schemas.microsoft.com/office/drawing/2016/5/11/chartex" xmlns:cx6="http://schemas.microsoft.com/office/drawing/2016/5/12/chartex" xmlns:cx7="http://schemas.microsoft.com/office/drawing/2016/5/13/chartex" xmlns:cx8="http://schemas.microsoft.com/office/drawing/2016/5/14/chartex" xmlns:aink="http://schemas.microsoft.com/office/drawing/2016/ink" xmlns:am3d="http://schemas.microsoft.com/office/drawing/2017/model3d" xmlns:oel="http://schemas.microsoft.com/office/2019/extlst" xmlns:w16cex="http://schemas.microsoft.com/office/word/2018/wordml/cex" xmlns:w16cid="http://schemas.microsoft.com/office/word/2016/wordml/cid" xmlns:w16="http://schemas.microsoft.com/office/word/2018/wordml" xmlns:w16sdtdh="http://schemas.microsoft.com/office/word/2020/wordml/sdtdatahash">
           <w:pict>
             <v:line w14:anchorId="29BCBEF2" id="Connecteur droit 21" o:spid="_x0000_s1026" style="position:absolute;flip:y;z-index:251662336;visibility:visible;mso-wrap-style:square;mso-wrap-distance-left:9pt;mso-wrap-distance-top:0;mso-wrap-distance-right:9pt;mso-wrap-distance-bottom:0;mso-position-horizontal:absolute;mso-position-horizontal-relative:text;mso-position-vertical:absolute;mso-position-vertical-relative:text" from="-70pt,19pt" to="524.4pt,19.85pt" o:gfxdata="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" strokecolor="black [3200]" strokeweight="1.5pt">
               <v:stroke joinstyle="miter"/>
@@ -1186,7 +1249,7 @@
             </wp:anchor>
           </w:drawing>
         </mc:Choice>
-        <mc:Fallback xmlns:w16sdtdh="http://schemas.microsoft.com/office/word/2020/wordml/sdtdatahash" xmlns:w16="http://schemas.microsoft.com/office/word/2018/wordml" xmlns:w16cid="http://schemas.microsoft.com/office/word/2016/wordml/cid" xmlns:w16cex="http://schemas.microsoft.com/office/word/2018/wordml/cex" xmlns:oel="http://schemas.microsoft.com/office/2019/extlst" xmlns:am3d="http://schemas.microsoft.com/office/drawing/2017/model3d" xmlns:aink="http://schemas.microsoft.com/office/drawing/2016/ink" xmlns:cx8="http://schemas.microsoft.com/office/drawing/2016/5/14/chartex" xmlns:cx7="http://schemas.microsoft.com/office/drawing/2016/5/13/chartex" xmlns:cx6="http://schemas.microsoft.com/office/drawing/2016/5/12/chartex" xmlns:cx5="http://schemas.microsoft.com/office/drawing/2016/5/11/chartex" xmlns:cx4="http://schemas.microsoft.com/office/drawing/2016/5/10/chartex" xmlns:cx3="http://schemas.microsoft.com/office/drawing/2016/5/9/chartex" xmlns:cx2="http://schemas.microsoft.com/office/drawing/2015/10/21/chartex">
+        <mc:Fallback xmlns:cx2="http://schemas.microsoft.com/office/drawing/2015/10/21/chartex" xmlns:cx3="http://schemas.microsoft.com/office/drawing/2016/5/9/chartex" xmlns:cx4="http://schemas.microsoft.com/office/drawing/2016/5/10/chartex" xmlns:cx5="http://schemas.microsoft.com/office/drawing/2016/5/11/chartex" xmlns:cx6="http://schemas.microsoft.com/office/drawing/2016/5/12/chartex" xmlns:cx7="http://schemas.microsoft.com/office/drawing/2016/5/13/chartex" xmlns:cx8="http://schemas.microsoft.com/office/drawing/2016/5/14/chartex" xmlns:aink="http://schemas.microsoft.com/office/drawing/2016/ink" xmlns:am3d="http://schemas.microsoft.com/office/drawing/2017/model3d" xmlns:oel="http://schemas.microsoft.com/office/2019/extlst" xmlns:w16cex="http://schemas.microsoft.com/office/word/2018/wordml/cex" xmlns:w16cid="http://schemas.microsoft.com/office/word/2016/wordml/cid" xmlns:w16="http://schemas.microsoft.com/office/word/2018/wordml" xmlns:w16sdtdh="http://schemas.microsoft.com/office/word/2020/wordml/sdtdatahash">
           <w:pict>
             <v:line w14:anchorId="4B6AD2F1" id="Connecteur droit 22" o:spid="_x0000_s1026" style="position:absolute;z-index:251664384;visibility:visible;mso-wrap-style:square;mso-width-percent:0;mso-height-percent:0;mso-wrap-distance-left:9pt;mso-wrap-distance-top:0;mso-wrap-distance-right:9pt;mso-wrap-distance-bottom:0;mso-position-horizontal:absolute;mso-position-horizontal-relative:text;mso-position-vertical:absolute;mso-position-vertical-relative:text;mso-width-percent:0;mso-height-percent:0;mso-width-relative:margin;mso-height-relative:margin" from="-73.35pt,19pt" to="588.05pt,21.55pt" o:gfxdata="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" strokecolor="black [3200]" strokeweight="1.5pt">
               <v:stroke joinstyle="miter"/>
@@ -1233,7 +1296,7 @@
     </w:r>
     <w:r>
       <w:tab/>
-      <w:t>CIN</w:t>
+      <w:t>CID</w:t>
     </w:r>
     <w:r>
       <w:t>2</w:t>
@@ -6636,28 +6699,28 @@
     <w:charset w:val="00"/>
     <w:family w:val="roman"/>
     <w:pitch w:val="variable"/>
-    <w:sig w:usb0="E0002AFF" w:usb1="C0007843" w:usb2="00000009" w:usb3="00000000" w:csb0="000001FF" w:csb1="00000000"/>
+    <w:sig w:usb0="E0002EFF" w:usb1="C000785B" w:usb2="00000009" w:usb3="00000000" w:csb0="000001FF" w:csb1="00000000"/>
   </w:font>
   <w:font w:name="Calibri">
     <w:panose1 w:val="020F0502020204030204"/>
     <w:charset w:val="00"/>
     <w:family w:val="swiss"/>
     <w:pitch w:val="variable"/>
-    <w:sig w:usb0="E00002FF" w:usb1="4000ACFF" w:usb2="00000001" w:usb3="00000000" w:csb0="0000019F" w:csb1="00000000"/>
+    <w:sig w:usb0="E4002EFF" w:usb1="C000247B" w:usb2="00000009" w:usb3="00000000" w:csb0="000001FF" w:csb1="00000000"/>
   </w:font>
   <w:font w:name="Calibri Light">
     <w:panose1 w:val="020F0302020204030204"/>
     <w:charset w:val="00"/>
     <w:family w:val="swiss"/>
     <w:pitch w:val="variable"/>
-    <w:sig w:usb0="A00002EF" w:usb1="4000207B" w:usb2="00000000" w:usb3="00000000" w:csb0="0000009F" w:csb1="00000000"/>
+    <w:sig w:usb0="E4002EFF" w:usb1="C000247B" w:usb2="00000009" w:usb3="00000000" w:csb0="000001FF" w:csb1="00000000"/>
   </w:font>
   <w:font w:name="Arial">
     <w:panose1 w:val="020B0604020202020204"/>
     <w:charset w:val="00"/>
     <w:family w:val="swiss"/>
     <w:pitch w:val="variable"/>
-    <w:sig w:usb0="E0002AFF" w:usb1="C0007843" w:usb2="00000009" w:usb3="00000000" w:csb0="000001FF" w:csb1="00000000"/>
+    <w:sig w:usb0="E0002EFF" w:usb1="C000785B" w:usb2="00000009" w:usb3="00000000" w:csb0="000001FF" w:csb1="00000000"/>
   </w:font>
   <w:font w:name="Segoe UI">
     <w:panose1 w:val="020B0502040204020203"/>
@@ -6709,6 +6772,7 @@
     <w:rsid w:val="00504537"/>
     <w:rsid w:val="00517CBF"/>
     <w:rsid w:val="005553CE"/>
+    <w:rsid w:val="0058345A"/>
     <w:rsid w:val="00583D11"/>
     <w:rsid w:val="00635093"/>
     <w:rsid w:val="006560CA"/>
@@ -7521,7 +7585,7 @@
 </file>
 
 <file path=customXml/itemProps2.xml><?xml version="1.0" encoding="utf-8"?>
-<ds:datastoreItem xmlns:ds="http://schemas.openxmlformats.org/officeDocument/2006/customXml" ds:itemID="{6F4BE2AB-970F-457C-8E23-43D7E1AE736C}">
+<ds:datastoreItem xmlns:ds="http://schemas.openxmlformats.org/officeDocument/2006/customXml" ds:itemID="{8B993141-22B0-4B7E-924B-E74B29EDBB94}">
   <ds:schemaRefs>
     <ds:schemaRef ds:uri="http://schemas.openxmlformats.org/officeDocument/2006/bibliography"/>
   </ds:schemaRefs>

</xml_diff>

<commit_message>
Début introduction + et début apprentissage
</commit_message>
<xml_diff>
--- a/doc/Rapport_de_projet.docx
+++ b/doc/Rapport_de_projet.docx
@@ -412,18 +412,14 @@
       </w:r>
     </w:p>
     <w:p/>
-    <w:bookmarkStart w:id="0" w:name="_Toc130454906" w:displacedByCustomXml="next"/>
-    <w:bookmarkStart w:id="1" w:name="Introduction" w:displacedByCustomXml="next"/>
+    <w:bookmarkStart w:id="0" w:name="Introduction" w:displacedByCustomXml="next"/>
+    <w:bookmarkStart w:id="1" w:name="_Toc130454906" w:displacedByCustomXml="next"/>
     <w:sdt>
       <w:sdtPr>
         <w:rPr>
-          <w:rFonts w:asciiTheme="minorHAnsi" w:eastAsiaTheme="minorHAnsi" w:hAnsiTheme="minorHAnsi" w:cstheme="minorBidi"/>
-          <w:color w:val="auto"/>
-          <w:sz w:val="22"/>
-          <w:szCs w:val="22"/>
-          <w:lang w:val="fr-FR" w:eastAsia="en-US"/>
+          <w:lang w:val="fr-FR"/>
         </w:rPr>
-        <w:id w:val="-321203542"/>
+        <w:id w:val="1632822260"/>
         <w:docPartObj>
           <w:docPartGallery w:val="Table of Contents"/>
           <w:docPartUnique/>
@@ -431,18 +427,19 @@
       </w:sdtPr>
       <w:sdtEndPr>
         <w:rPr>
+          <w:rFonts w:asciiTheme="minorHAnsi" w:eastAsiaTheme="minorHAnsi" w:hAnsiTheme="minorHAnsi" w:cstheme="minorBidi"/>
           <w:b/>
           <w:bCs/>
+          <w:color w:val="auto"/>
+          <w:sz w:val="22"/>
+          <w:szCs w:val="22"/>
+          <w:lang w:eastAsia="en-US"/>
         </w:rPr>
       </w:sdtEndPr>
       <w:sdtContent>
         <w:p>
           <w:pPr>
             <w:pStyle w:val="En-ttedetabledesmatires"/>
-            <w:numPr>
-              <w:ilvl w:val="0"/>
-              <w:numId w:val="0"/>
-            </w:numPr>
           </w:pPr>
           <w:r>
             <w:rPr>
@@ -472,23 +469,22 @@
           <w:r>
             <w:fldChar w:fldCharType="separate"/>
           </w:r>
-          <w:hyperlink w:anchor="_Toc150258705" w:history="1">
+          <w:hyperlink w:anchor="_Toc150863223" w:history="1">
             <w:r>
               <w:rPr>
                 <w:rStyle w:val="Lienhypertexte"/>
                 <w:rFonts w:eastAsiaTheme="minorEastAsia"/>
-                <w:bCs/>
                 <w:noProof/>
               </w:rPr>
               <w:t>1.</w:t>
             </w:r>
             <w:r>
               <w:rPr>
-                <w:rFonts w:asciiTheme="minorHAnsi" w:eastAsiaTheme="minorEastAsia" w:hAnsiTheme="minorHAnsi" w:cstheme="minorBidi"/>
+                <w:rStyle w:val="Lienhypertexte"/>
+                <w:rFonts w:eastAsiaTheme="minorEastAsia"/>
                 <w:noProof/>
-                <w:lang w:val="fr-CH" w:eastAsia="fr-CH"/>
               </w:rPr>
-              <w:tab/>
+              <w:t xml:space="preserve"> </w:t>
             </w:r>
             <w:r>
               <w:rPr>
@@ -517,7 +513,7 @@
                 <w:noProof/>
                 <w:webHidden/>
               </w:rPr>
-              <w:instrText xml:space="preserve"> PAGEREF _Toc150258705 \h </w:instrText>
+              <w:instrText xml:space="preserve"> PAGEREF _Toc150863223 \h </w:instrText>
             </w:r>
             <w:r>
               <w:rPr>
@@ -560,7 +556,7 @@
               <w:lang w:val="fr-CH" w:eastAsia="fr-CH"/>
             </w:rPr>
           </w:pPr>
-          <w:hyperlink w:anchor="_Toc150258706" w:history="1">
+          <w:hyperlink w:anchor="_Toc150863224" w:history="1">
             <w:r>
               <w:rPr>
                 <w:rStyle w:val="Lienhypertexte"/>
@@ -571,11 +567,11 @@
             </w:r>
             <w:r>
               <w:rPr>
-                <w:rFonts w:asciiTheme="minorHAnsi" w:eastAsiaTheme="minorEastAsia" w:hAnsiTheme="minorHAnsi" w:cstheme="minorBidi"/>
+                <w:rStyle w:val="Lienhypertexte"/>
+                <w:rFonts w:eastAsiaTheme="minorEastAsia"/>
                 <w:noProof/>
-                <w:lang w:val="fr-CH" w:eastAsia="fr-CH"/>
               </w:rPr>
-              <w:tab/>
+              <w:t xml:space="preserve"> </w:t>
             </w:r>
             <w:r>
               <w:rPr>
@@ -604,7 +600,177 @@
                 <w:noProof/>
                 <w:webHidden/>
               </w:rPr>
-              <w:instrText xml:space="preserve"> PAGEREF _Toc150258706 \h </w:instrText>
+              <w:instrText xml:space="preserve"> PAGEREF _Toc150863224 \h </w:instrText>
+            </w:r>
+            <w:r>
+              <w:rPr>
+                <w:noProof/>
+                <w:webHidden/>
+              </w:rPr>
+            </w:r>
+            <w:r>
+              <w:rPr>
+                <w:noProof/>
+                <w:webHidden/>
+              </w:rPr>
+              <w:fldChar w:fldCharType="separate"/>
+            </w:r>
+            <w:r>
+              <w:rPr>
+                <w:noProof/>
+                <w:webHidden/>
+              </w:rPr>
+              <w:t>2</w:t>
+            </w:r>
+            <w:r>
+              <w:rPr>
+                <w:noProof/>
+                <w:webHidden/>
+              </w:rPr>
+              <w:fldChar w:fldCharType="end"/>
+            </w:r>
+          </w:hyperlink>
+        </w:p>
+        <w:p>
+          <w:pPr>
+            <w:pStyle w:val="TM3"/>
+            <w:tabs>
+              <w:tab w:val="left" w:pos="880"/>
+              <w:tab w:val="right" w:leader="dot" w:pos="9060"/>
+            </w:tabs>
+            <w:rPr>
+              <w:rFonts w:eastAsiaTheme="minorEastAsia"/>
+              <w:noProof/>
+              <w:lang w:eastAsia="fr-CH"/>
+            </w:rPr>
+          </w:pPr>
+          <w:hyperlink w:anchor="_Toc150863225" w:history="1">
+            <w:r>
+              <w:rPr>
+                <w:rStyle w:val="Lienhypertexte"/>
+                <w:noProof/>
+              </w:rPr>
+              <w:t>1.</w:t>
+            </w:r>
+            <w:r>
+              <w:rPr>
+                <w:rStyle w:val="Lienhypertexte"/>
+                <w:noProof/>
+              </w:rPr>
+              <w:t xml:space="preserve"> </w:t>
+            </w:r>
+            <w:r>
+              <w:rPr>
+                <w:rStyle w:val="Lienhypertexte"/>
+                <w:noProof/>
+              </w:rPr>
+              <w:t>Variables</w:t>
+            </w:r>
+            <w:r>
+              <w:rPr>
+                <w:noProof/>
+                <w:webHidden/>
+              </w:rPr>
+              <w:tab/>
+            </w:r>
+            <w:r>
+              <w:rPr>
+                <w:noProof/>
+                <w:webHidden/>
+              </w:rPr>
+              <w:fldChar w:fldCharType="begin"/>
+            </w:r>
+            <w:r>
+              <w:rPr>
+                <w:noProof/>
+                <w:webHidden/>
+              </w:rPr>
+              <w:instrText xml:space="preserve"> PAGEREF _Toc150863225 \h </w:instrText>
+            </w:r>
+            <w:r>
+              <w:rPr>
+                <w:noProof/>
+                <w:webHidden/>
+              </w:rPr>
+            </w:r>
+            <w:r>
+              <w:rPr>
+                <w:noProof/>
+                <w:webHidden/>
+              </w:rPr>
+              <w:fldChar w:fldCharType="separate"/>
+            </w:r>
+            <w:r>
+              <w:rPr>
+                <w:noProof/>
+                <w:webHidden/>
+              </w:rPr>
+              <w:t>2</w:t>
+            </w:r>
+            <w:r>
+              <w:rPr>
+                <w:noProof/>
+                <w:webHidden/>
+              </w:rPr>
+              <w:fldChar w:fldCharType="end"/>
+            </w:r>
+          </w:hyperlink>
+        </w:p>
+        <w:p>
+          <w:pPr>
+            <w:pStyle w:val="TM3"/>
+            <w:tabs>
+              <w:tab w:val="left" w:pos="880"/>
+              <w:tab w:val="right" w:leader="dot" w:pos="9060"/>
+            </w:tabs>
+            <w:rPr>
+              <w:rFonts w:eastAsiaTheme="minorEastAsia"/>
+              <w:noProof/>
+              <w:lang w:eastAsia="fr-CH"/>
+            </w:rPr>
+          </w:pPr>
+          <w:hyperlink w:anchor="_Toc150863226" w:history="1">
+            <w:r>
+              <w:rPr>
+                <w:rStyle w:val="Lienhypertexte"/>
+                <w:noProof/>
+              </w:rPr>
+              <w:t>2.</w:t>
+            </w:r>
+            <w:r>
+              <w:rPr>
+                <w:rStyle w:val="Lienhypertexte"/>
+                <w:noProof/>
+              </w:rPr>
+              <w:t xml:space="preserve"> </w:t>
+            </w:r>
+            <w:r>
+              <w:rPr>
+                <w:rStyle w:val="Lienhypertexte"/>
+                <w:noProof/>
+              </w:rPr>
+              <w:t>Classes</w:t>
+            </w:r>
+            <w:r>
+              <w:rPr>
+                <w:noProof/>
+                <w:webHidden/>
+              </w:rPr>
+              <w:tab/>
+            </w:r>
+            <w:r>
+              <w:rPr>
+                <w:noProof/>
+                <w:webHidden/>
+              </w:rPr>
+              <w:fldChar w:fldCharType="begin"/>
+            </w:r>
+            <w:r>
+              <w:rPr>
+                <w:noProof/>
+                <w:webHidden/>
+              </w:rPr>
+              <w:instrText xml:space="preserve"> PAGEREF _Toc150863226 \h </w:instrText>
             </w:r>
             <w:r>
               <w:rPr>
@@ -647,7 +813,7 @@
               <w:lang w:val="fr-CH" w:eastAsia="fr-CH"/>
             </w:rPr>
           </w:pPr>
-          <w:hyperlink w:anchor="_Toc150258707" w:history="1">
+          <w:hyperlink w:anchor="_Toc150863227" w:history="1">
             <w:r>
               <w:rPr>
                 <w:rStyle w:val="Lienhypertexte"/>
@@ -662,7 +828,7 @@
                 <w:noProof/>
                 <w:lang w:val="fr-CH" w:eastAsia="fr-CH"/>
               </w:rPr>
-              <w:tab/>
+              <w:t xml:space="preserve"> </w:t>
             </w:r>
             <w:r>
               <w:rPr>
@@ -691,7 +857,7 @@
                 <w:noProof/>
                 <w:webHidden/>
               </w:rPr>
-              <w:instrText xml:space="preserve"> PAGEREF _Toc150258707 \h </w:instrText>
+              <w:instrText xml:space="preserve"> PAGEREF _Toc150863227 \h </w:instrText>
             </w:r>
             <w:r>
               <w:rPr>
@@ -724,12 +890,92 @@
         </w:p>
         <w:p>
           <w:pPr>
+            <w:pStyle w:val="TM1"/>
+            <w:tabs>
+              <w:tab w:val="left" w:pos="440"/>
+            </w:tabs>
             <w:rPr>
-              <w:b/>
-              <w:bCs/>
-              <w:lang w:val="fr-FR"/>
+              <w:rFonts w:asciiTheme="minorHAnsi" w:eastAsiaTheme="minorEastAsia" w:hAnsiTheme="minorHAnsi" w:cstheme="minorBidi"/>
+              <w:noProof/>
+              <w:lang w:val="fr-CH" w:eastAsia="fr-CH"/>
             </w:rPr>
           </w:pPr>
+          <w:hyperlink w:anchor="_Toc150863228" w:history="1">
+            <w:r>
+              <w:rPr>
+                <w:rStyle w:val="Lienhypertexte"/>
+                <w:rFonts w:eastAsiaTheme="minorEastAsia"/>
+                <w:noProof/>
+              </w:rPr>
+              <w:t>4.</w:t>
+            </w:r>
+            <w:r>
+              <w:rPr>
+                <w:rFonts w:asciiTheme="minorHAnsi" w:eastAsiaTheme="minorEastAsia" w:hAnsiTheme="minorHAnsi" w:cstheme="minorBidi"/>
+                <w:noProof/>
+                <w:lang w:val="fr-CH" w:eastAsia="fr-CH"/>
+              </w:rPr>
+              <w:t xml:space="preserve"> </w:t>
+            </w:r>
+            <w:r>
+              <w:rPr>
+                <w:rStyle w:val="Lienhypertexte"/>
+                <w:rFonts w:eastAsiaTheme="minorEastAsia"/>
+                <w:noProof/>
+              </w:rPr>
+              <w:t>Mon point de vu</w:t>
+            </w:r>
+            <w:r>
+              <w:rPr>
+                <w:noProof/>
+                <w:webHidden/>
+              </w:rPr>
+              <w:tab/>
+            </w:r>
+            <w:r>
+              <w:rPr>
+                <w:noProof/>
+                <w:webHidden/>
+              </w:rPr>
+              <w:fldChar w:fldCharType="begin"/>
+            </w:r>
+            <w:r>
+              <w:rPr>
+                <w:noProof/>
+                <w:webHidden/>
+              </w:rPr>
+              <w:instrText xml:space="preserve"> PAGEREF _Toc150863228 \h </w:instrText>
+            </w:r>
+            <w:r>
+              <w:rPr>
+                <w:noProof/>
+                <w:webHidden/>
+              </w:rPr>
+            </w:r>
+            <w:r>
+              <w:rPr>
+                <w:noProof/>
+                <w:webHidden/>
+              </w:rPr>
+              <w:fldChar w:fldCharType="separate"/>
+            </w:r>
+            <w:r>
+              <w:rPr>
+                <w:noProof/>
+                <w:webHidden/>
+              </w:rPr>
+              <w:t>2</w:t>
+            </w:r>
+            <w:r>
+              <w:rPr>
+                <w:noProof/>
+                <w:webHidden/>
+              </w:rPr>
+              <w:fldChar w:fldCharType="end"/>
+            </w:r>
+          </w:hyperlink>
+        </w:p>
+        <w:p>
           <w:r>
             <w:rPr>
               <w:b/>
@@ -748,14 +994,7 @@
           <w:ilvl w:val="0"/>
           <w:numId w:val="45"/>
         </w:numPr>
-        <w:rPr>
-          <w:b/>
-          <w:bCs/>
-          <w:lang w:val="fr-FR"/>
-        </w:rPr>
-      </w:pPr>
-      <w:bookmarkStart w:id="2" w:name="_GoBack"/>
-      <w:bookmarkEnd w:id="2"/>
+      </w:pPr>
       <w:r>
         <w:rPr>
           <w:b/>
@@ -764,13 +1003,62 @@
         </w:rPr>
         <w:br w:type="page"/>
       </w:r>
-      <w:bookmarkStart w:id="3" w:name="_Toc150258705"/>
+      <w:bookmarkStart w:id="2" w:name="_Toc150863223"/>
       <w:bookmarkEnd w:id="1"/>
       <w:bookmarkEnd w:id="0"/>
       <w:r>
         <w:lastRenderedPageBreak/>
         <w:t>Introduction</w:t>
       </w:r>
+      <w:bookmarkEnd w:id="2"/>
+    </w:p>
+    <w:p>
+      <w:pPr>
+        <w:ind w:left="709"/>
+      </w:pPr>
+      <w:r>
+        <w:t xml:space="preserve">Dans le cadre de notre apprentissage nous avons besoin d’avoir des connaissances en </w:t>
+      </w:r>
+      <w:r>
+        <w:t>JavaScript</w:t>
+      </w:r>
+      <w:r>
+        <w:t xml:space="preserve">. Mais malheureusement </w:t>
+      </w:r>
+      <w:r>
+        <w:t>nous n’avons pas</w:t>
+      </w:r>
+      <w:r>
+        <w:t xml:space="preserve"> de cours afin d’apprendre le JS de base mais heureusement</w:t>
+      </w:r>
+      <w:r>
+        <w:t>,</w:t>
+      </w:r>
+      <w:r>
+        <w:t xml:space="preserve"> </w:t>
+      </w:r>
+      <w:r>
+        <w:t>n</w:t>
+      </w:r>
+      <w:r>
+        <w:t xml:space="preserve">ous avons les </w:t>
+      </w:r>
+      <w:r>
+        <w:t>Périodes</w:t>
+      </w:r>
+      <w:r>
+        <w:t xml:space="preserve"> de </w:t>
+      </w:r>
+      <w:r>
+        <w:t>P_Bulle</w:t>
+      </w:r>
+      <w:r>
+        <w:t xml:space="preserve">.  </w:t>
+      </w:r>
+      <w:r>
+        <w:t xml:space="preserve">Ce projet qui consiste à apprendre la base du JS et de faire un Snake avec les base que nous allons </w:t>
+      </w:r>
+      <w:bookmarkStart w:id="3" w:name="_GoBack"/>
       <w:bookmarkEnd w:id="3"/>
     </w:p>
     <w:p>
@@ -781,7 +1069,7 @@
           <w:numId w:val="45"/>
         </w:numPr>
       </w:pPr>
-      <w:bookmarkStart w:id="4" w:name="_Toc150258706"/>
+      <w:bookmarkStart w:id="4" w:name="_Toc150863224"/>
       <w:r>
         <w:t>Apprentissage JS</w:t>
       </w:r>
@@ -789,17 +1077,113 @@
     </w:p>
     <w:p>
       <w:pPr>
+        <w:pStyle w:val="Titre3"/>
+      </w:pPr>
+      <w:bookmarkStart w:id="5" w:name="_Toc150863225"/>
+      <w:r>
+        <w:t>Variables</w:t>
+      </w:r>
+      <w:bookmarkEnd w:id="5"/>
+    </w:p>
+    <w:p>
+      <w:pPr>
+        <w:ind w:left="1418"/>
+      </w:pPr>
+      <w:r>
+        <w:t>Il y a 4 façon de déclarer</w:t>
+      </w:r>
+      <w:r>
+        <w:t xml:space="preserve"> une variable :</w:t>
+      </w:r>
+    </w:p>
+    <w:p>
+      <w:pPr>
+        <w:pStyle w:val="Paragraphedeliste"/>
+        <w:numPr>
+          <w:ilvl w:val="0"/>
+          <w:numId w:val="47"/>
+        </w:numPr>
+      </w:pPr>
+      <w:r>
+        <w:t xml:space="preserve">Var : cette variable permet de déclarer une variable et même de lui donner </w:t>
+      </w:r>
+      <w:r>
+        <w:t>une valeur</w:t>
+      </w:r>
+      <w:r>
+        <w:t>.</w:t>
+      </w:r>
+    </w:p>
+    <w:p>
+      <w:pPr>
+        <w:pStyle w:val="Paragraphedeliste"/>
+        <w:numPr>
+          <w:ilvl w:val="0"/>
+          <w:numId w:val="47"/>
+        </w:numPr>
+      </w:pPr>
+      <w:r>
+        <w:t xml:space="preserve">Let </w:t>
+      </w:r>
+    </w:p>
+    <w:p>
+      <w:pPr>
+        <w:pStyle w:val="Paragraphedeliste"/>
+        <w:numPr>
+          <w:ilvl w:val="0"/>
+          <w:numId w:val="47"/>
+        </w:numPr>
+      </w:pPr>
+      <w:proofErr w:type="spellStart"/>
+      <w:r>
+        <w:t>Const</w:t>
+      </w:r>
+      <w:proofErr w:type="spellEnd"/>
+      <w:r>
+        <w:t xml:space="preserve"> </w:t>
+      </w:r>
+    </w:p>
+    <w:p>
+      <w:pPr>
+        <w:pStyle w:val="Titre3"/>
+      </w:pPr>
+      <w:bookmarkStart w:id="6" w:name="_Toc150863226"/>
+      <w:r>
+        <w:t>Classes</w:t>
+      </w:r>
+      <w:bookmarkEnd w:id="6"/>
+    </w:p>
+    <w:p>
+      <w:pPr>
         <w:pStyle w:val="Titre1"/>
         <w:numPr>
           <w:ilvl w:val="0"/>
           <w:numId w:val="45"/>
         </w:numPr>
       </w:pPr>
-      <w:bookmarkStart w:id="5" w:name="_Toc150258707"/>
+      <w:bookmarkStart w:id="7" w:name="_Toc150863227"/>
       <w:r>
         <w:t>Projet Snake</w:t>
       </w:r>
-      <w:bookmarkEnd w:id="5"/>
+      <w:bookmarkEnd w:id="7"/>
+    </w:p>
+    <w:p/>
+    <w:p>
+      <w:pPr>
+        <w:pStyle w:val="Titre1"/>
+        <w:numPr>
+          <w:ilvl w:val="0"/>
+          <w:numId w:val="45"/>
+        </w:numPr>
+      </w:pPr>
+      <w:bookmarkStart w:id="8" w:name="_Toc150863228"/>
+      <w:r>
+        <w:t>Mon point de vu</w:t>
+      </w:r>
+      <w:bookmarkEnd w:id="8"/>
+      <w:r>
+        <w:t>s</w:t>
+      </w:r>
     </w:p>
     <w:sectPr>
       <w:headerReference w:type="even" r:id="rId10"/>
@@ -899,7 +1283,7 @@
           <w:rPr>
             <w:noProof/>
           </w:rPr>
-          <w:t>07.11.2023</w:t>
+          <w:t>14.11.2023</w:t>
         </w:r>
         <w:r>
           <w:fldChar w:fldCharType="end"/>
@@ -980,7 +1364,7 @@
       <w:rPr>
         <w:noProof/>
       </w:rPr>
-      <w:t>07.11.2023</w:t>
+      <w:t>14.11.2023</w:t>
     </w:r>
     <w:r>
       <w:fldChar w:fldCharType="end"/>
@@ -1080,7 +1464,7 @@
             </wp:anchor>
           </w:drawing>
         </mc:Choice>
-        <mc:Fallback xmlns:cx2="http://schemas.microsoft.com/office/drawing/2015/10/21/chartex" xmlns:cx3="http://schemas.microsoft.com/office/drawing/2016/5/9/chartex" xmlns:cx4="http://schemas.microsoft.com/office/drawing/2016/5/10/chartex" xmlns:cx5="http://schemas.microsoft.com/office/drawing/2016/5/11/chartex" xmlns:cx6="http://schemas.microsoft.com/office/drawing/2016/5/12/chartex" xmlns:cx7="http://schemas.microsoft.com/office/drawing/2016/5/13/chartex" xmlns:cx8="http://schemas.microsoft.com/office/drawing/2016/5/14/chartex" xmlns:aink="http://schemas.microsoft.com/office/drawing/2016/ink" xmlns:am3d="http://schemas.microsoft.com/office/drawing/2017/model3d" xmlns:oel="http://schemas.microsoft.com/office/2019/extlst" xmlns:w16cex="http://schemas.microsoft.com/office/word/2018/wordml/cex" xmlns:w16cid="http://schemas.microsoft.com/office/word/2016/wordml/cid" xmlns:w16="http://schemas.microsoft.com/office/word/2018/wordml" xmlns:w16sdtdh="http://schemas.microsoft.com/office/word/2020/wordml/sdtdatahash">
+        <mc:Fallback xmlns:w16sdtdh="http://schemas.microsoft.com/office/word/2020/wordml/sdtdatahash" xmlns:w16="http://schemas.microsoft.com/office/word/2018/wordml" xmlns:w16cid="http://schemas.microsoft.com/office/word/2016/wordml/cid" xmlns:w16cex="http://schemas.microsoft.com/office/word/2018/wordml/cex" xmlns:oel="http://schemas.microsoft.com/office/2019/extlst" xmlns:am3d="http://schemas.microsoft.com/office/drawing/2017/model3d" xmlns:aink="http://schemas.microsoft.com/office/drawing/2016/ink" xmlns:cx8="http://schemas.microsoft.com/office/drawing/2016/5/14/chartex" xmlns:cx7="http://schemas.microsoft.com/office/drawing/2016/5/13/chartex" xmlns:cx6="http://schemas.microsoft.com/office/drawing/2016/5/12/chartex" xmlns:cx5="http://schemas.microsoft.com/office/drawing/2016/5/11/chartex" xmlns:cx4="http://schemas.microsoft.com/office/drawing/2016/5/10/chartex" xmlns:cx3="http://schemas.microsoft.com/office/drawing/2016/5/9/chartex" xmlns:cx2="http://schemas.microsoft.com/office/drawing/2015/10/21/chartex">
           <w:pict>
             <v:line w14:anchorId="29BCBEF2" id="Connecteur droit 21" o:spid="_x0000_s1026" style="position:absolute;flip:y;z-index:251662336;visibility:visible;mso-wrap-style:square;mso-wrap-distance-left:9pt;mso-wrap-distance-top:0;mso-wrap-distance-right:9pt;mso-wrap-distance-bottom:0;mso-position-horizontal:absolute;mso-position-horizontal-relative:text;mso-position-vertical:absolute;mso-position-vertical-relative:text" from="-70pt,19pt" to="524.4pt,19.85pt" o:gfxdata="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" strokecolor="black [3200]" strokeweight="1.5pt">
               <v:stroke joinstyle="miter"/>
@@ -1249,7 +1633,7 @@
             </wp:anchor>
           </w:drawing>
         </mc:Choice>
-        <mc:Fallback xmlns:cx2="http://schemas.microsoft.com/office/drawing/2015/10/21/chartex" xmlns:cx3="http://schemas.microsoft.com/office/drawing/2016/5/9/chartex" xmlns:cx4="http://schemas.microsoft.com/office/drawing/2016/5/10/chartex" xmlns:cx5="http://schemas.microsoft.com/office/drawing/2016/5/11/chartex" xmlns:cx6="http://schemas.microsoft.com/office/drawing/2016/5/12/chartex" xmlns:cx7="http://schemas.microsoft.com/office/drawing/2016/5/13/chartex" xmlns:cx8="http://schemas.microsoft.com/office/drawing/2016/5/14/chartex" xmlns:aink="http://schemas.microsoft.com/office/drawing/2016/ink" xmlns:am3d="http://schemas.microsoft.com/office/drawing/2017/model3d" xmlns:oel="http://schemas.microsoft.com/office/2019/extlst" xmlns:w16cex="http://schemas.microsoft.com/office/word/2018/wordml/cex" xmlns:w16cid="http://schemas.microsoft.com/office/word/2016/wordml/cid" xmlns:w16="http://schemas.microsoft.com/office/word/2018/wordml" xmlns:w16sdtdh="http://schemas.microsoft.com/office/word/2020/wordml/sdtdatahash">
+        <mc:Fallback xmlns:w16sdtdh="http://schemas.microsoft.com/office/word/2020/wordml/sdtdatahash" xmlns:w16="http://schemas.microsoft.com/office/word/2018/wordml" xmlns:w16cid="http://schemas.microsoft.com/office/word/2016/wordml/cid" xmlns:w16cex="http://schemas.microsoft.com/office/word/2018/wordml/cex" xmlns:oel="http://schemas.microsoft.com/office/2019/extlst" xmlns:am3d="http://schemas.microsoft.com/office/drawing/2017/model3d" xmlns:aink="http://schemas.microsoft.com/office/drawing/2016/ink" xmlns:cx8="http://schemas.microsoft.com/office/drawing/2016/5/14/chartex" xmlns:cx7="http://schemas.microsoft.com/office/drawing/2016/5/13/chartex" xmlns:cx6="http://schemas.microsoft.com/office/drawing/2016/5/12/chartex" xmlns:cx5="http://schemas.microsoft.com/office/drawing/2016/5/11/chartex" xmlns:cx4="http://schemas.microsoft.com/office/drawing/2016/5/10/chartex" xmlns:cx3="http://schemas.microsoft.com/office/drawing/2016/5/9/chartex" xmlns:cx2="http://schemas.microsoft.com/office/drawing/2015/10/21/chartex">
           <w:pict>
             <v:line w14:anchorId="4B6AD2F1" id="Connecteur droit 22" o:spid="_x0000_s1026" style="position:absolute;z-index:251664384;visibility:visible;mso-wrap-style:square;mso-width-percent:0;mso-height-percent:0;mso-wrap-distance-left:9pt;mso-wrap-distance-top:0;mso-wrap-distance-right:9pt;mso-wrap-distance-bottom:0;mso-position-horizontal:absolute;mso-position-horizontal-relative:text;mso-position-vertical:absolute;mso-position-vertical-relative:text;mso-width-percent:0;mso-height-percent:0;mso-width-relative:margin;mso-height-relative:margin" from="-73.35pt,19pt" to="588.05pt,21.55pt" o:gfxdata="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" strokecolor="black [3200]" strokeweight="1.5pt">
               <v:stroke joinstyle="miter"/>
@@ -3051,7 +3435,7 @@
       <w:lvlText w:val="%1."/>
       <w:lvlJc w:val="left"/>
       <w:pPr>
-        <w:ind w:left="720" w:hanging="360"/>
+        <w:ind w:left="360" w:hanging="360"/>
       </w:pPr>
     </w:lvl>
     <w:lvl w:ilvl="1" w:tplc="100C0019">
@@ -3060,7 +3444,7 @@
       <w:lvlText w:val="%2."/>
       <w:lvlJc w:val="left"/>
       <w:pPr>
-        <w:ind w:left="1440" w:hanging="360"/>
+        <w:ind w:left="1080" w:hanging="360"/>
       </w:pPr>
     </w:lvl>
     <w:lvl w:ilvl="2" w:tplc="100C001B">
@@ -3069,7 +3453,7 @@
       <w:lvlText w:val="%3."/>
       <w:lvlJc w:val="right"/>
       <w:pPr>
-        <w:ind w:left="2160" w:hanging="180"/>
+        <w:ind w:left="1800" w:hanging="180"/>
       </w:pPr>
     </w:lvl>
     <w:lvl w:ilvl="3" w:tplc="100C000F" w:tentative="1">
@@ -3078,7 +3462,7 @@
       <w:lvlText w:val="%4."/>
       <w:lvlJc w:val="left"/>
       <w:pPr>
-        <w:ind w:left="2880" w:hanging="360"/>
+        <w:ind w:left="2520" w:hanging="360"/>
       </w:pPr>
     </w:lvl>
     <w:lvl w:ilvl="4" w:tplc="100C0019" w:tentative="1">
@@ -3087,7 +3471,7 @@
       <w:lvlText w:val="%5."/>
       <w:lvlJc w:val="left"/>
       <w:pPr>
-        <w:ind w:left="3600" w:hanging="360"/>
+        <w:ind w:left="3240" w:hanging="360"/>
       </w:pPr>
     </w:lvl>
     <w:lvl w:ilvl="5" w:tplc="100C001B" w:tentative="1">
@@ -3096,7 +3480,7 @@
       <w:lvlText w:val="%6."/>
       <w:lvlJc w:val="right"/>
       <w:pPr>
-        <w:ind w:left="4320" w:hanging="180"/>
+        <w:ind w:left="3960" w:hanging="180"/>
       </w:pPr>
     </w:lvl>
     <w:lvl w:ilvl="6" w:tplc="100C000F" w:tentative="1">
@@ -3105,7 +3489,7 @@
       <w:lvlText w:val="%7."/>
       <w:lvlJc w:val="left"/>
       <w:pPr>
-        <w:ind w:left="5040" w:hanging="360"/>
+        <w:ind w:left="4680" w:hanging="360"/>
       </w:pPr>
     </w:lvl>
     <w:lvl w:ilvl="7" w:tplc="100C0019" w:tentative="1">
@@ -3114,7 +3498,7 @@
       <w:lvlText w:val="%8."/>
       <w:lvlJc w:val="left"/>
       <w:pPr>
-        <w:ind w:left="5760" w:hanging="360"/>
+        <w:ind w:left="5400" w:hanging="360"/>
       </w:pPr>
     </w:lvl>
     <w:lvl w:ilvl="8" w:tplc="100C001B" w:tentative="1">
@@ -3123,7 +3507,7 @@
       <w:lvlText w:val="%9."/>
       <w:lvlJc w:val="right"/>
       <w:pPr>
-        <w:ind w:left="6480" w:hanging="180"/>
+        <w:ind w:left="6120" w:hanging="180"/>
       </w:pPr>
     </w:lvl>
   </w:abstractNum>
@@ -3217,6 +3601,95 @@
     </w:lvl>
   </w:abstractNum>
   <w:abstractNum w:abstractNumId="20" w15:restartNumberingAfterBreak="0">
+    <w:nsid w:val="403D1F85"/>
+    <w:multiLevelType w:val="hybridMultilevel"/>
+    <w:tmpl w:val="9E103734"/>
+    <w:lvl w:ilvl="0" w:tplc="100C000F">
+      <w:start w:val="1"/>
+      <w:numFmt w:val="decimal"/>
+      <w:lvlText w:val="%1."/>
+      <w:lvlJc w:val="left"/>
+      <w:pPr>
+        <w:ind w:left="720" w:hanging="360"/>
+      </w:pPr>
+      <w:rPr>
+        <w:rFonts w:hint="default"/>
+      </w:rPr>
+    </w:lvl>
+    <w:lvl w:ilvl="1" w:tplc="100C0019" w:tentative="1">
+      <w:start w:val="1"/>
+      <w:numFmt w:val="lowerLetter"/>
+      <w:lvlText w:val="%2."/>
+      <w:lvlJc w:val="left"/>
+      <w:pPr>
+        <w:ind w:left="1440" w:hanging="360"/>
+      </w:pPr>
+    </w:lvl>
+    <w:lvl w:ilvl="2" w:tplc="100C001B" w:tentative="1">
+      <w:start w:val="1"/>
+      <w:numFmt w:val="lowerRoman"/>
+      <w:lvlText w:val="%3."/>
+      <w:lvlJc w:val="right"/>
+      <w:pPr>
+        <w:ind w:left="2160" w:hanging="180"/>
+      </w:pPr>
+    </w:lvl>
+    <w:lvl w:ilvl="3" w:tplc="100C000F" w:tentative="1">
+      <w:start w:val="1"/>
+      <w:numFmt w:val="decimal"/>
+      <w:lvlText w:val="%4."/>
+      <w:lvlJc w:val="left"/>
+      <w:pPr>
+        <w:ind w:left="2880" w:hanging="360"/>
+      </w:pPr>
+    </w:lvl>
+    <w:lvl w:ilvl="4" w:tplc="100C0019" w:tentative="1">
+      <w:start w:val="1"/>
+      <w:numFmt w:val="lowerLetter"/>
+      <w:lvlText w:val="%5."/>
+      <w:lvlJc w:val="left"/>
+      <w:pPr>
+        <w:ind w:left="3600" w:hanging="360"/>
+      </w:pPr>
+    </w:lvl>
+    <w:lvl w:ilvl="5" w:tplc="100C001B" w:tentative="1">
+      <w:start w:val="1"/>
+      <w:numFmt w:val="lowerRoman"/>
+      <w:lvlText w:val="%6."/>
+      <w:lvlJc w:val="right"/>
+      <w:pPr>
+        <w:ind w:left="4320" w:hanging="180"/>
+      </w:pPr>
+    </w:lvl>
+    <w:lvl w:ilvl="6" w:tplc="100C000F" w:tentative="1">
+      <w:start w:val="1"/>
+      <w:numFmt w:val="decimal"/>
+      <w:lvlText w:val="%7."/>
+      <w:lvlJc w:val="left"/>
+      <w:pPr>
+        <w:ind w:left="5040" w:hanging="360"/>
+      </w:pPr>
+    </w:lvl>
+    <w:lvl w:ilvl="7" w:tplc="100C0019" w:tentative="1">
+      <w:start w:val="1"/>
+      <w:numFmt w:val="lowerLetter"/>
+      <w:lvlText w:val="%8."/>
+      <w:lvlJc w:val="left"/>
+      <w:pPr>
+        <w:ind w:left="5760" w:hanging="360"/>
+      </w:pPr>
+    </w:lvl>
+    <w:lvl w:ilvl="8" w:tplc="100C001B" w:tentative="1">
+      <w:start w:val="1"/>
+      <w:numFmt w:val="lowerRoman"/>
+      <w:lvlText w:val="%9."/>
+      <w:lvlJc w:val="right"/>
+      <w:pPr>
+        <w:ind w:left="6480" w:hanging="180"/>
+      </w:pPr>
+    </w:lvl>
+  </w:abstractNum>
+  <w:abstractNum w:abstractNumId="21" w15:restartNumberingAfterBreak="0">
     <w:nsid w:val="40596375"/>
     <w:multiLevelType w:val="multilevel"/>
     <w:tmpl w:val="D3F61FF6"/>
@@ -3334,7 +3807,7 @@
       </w:rPr>
     </w:lvl>
   </w:abstractNum>
-  <w:abstractNum w:abstractNumId="21" w15:restartNumberingAfterBreak="0">
+  <w:abstractNum w:abstractNumId="22" w15:restartNumberingAfterBreak="0">
     <w:nsid w:val="42312387"/>
     <w:multiLevelType w:val="hybridMultilevel"/>
     <w:tmpl w:val="FB78B80A"/>
@@ -3423,7 +3896,7 @@
       </w:pPr>
     </w:lvl>
   </w:abstractNum>
-  <w:abstractNum w:abstractNumId="22" w15:restartNumberingAfterBreak="0">
+  <w:abstractNum w:abstractNumId="23" w15:restartNumberingAfterBreak="0">
     <w:nsid w:val="45307B8A"/>
     <w:multiLevelType w:val="hybridMultilevel"/>
     <w:tmpl w:val="C5AA7DB0"/>
@@ -3512,11 +3985,11 @@
       </w:pPr>
     </w:lvl>
   </w:abstractNum>
-  <w:abstractNum w:abstractNumId="23" w15:restartNumberingAfterBreak="0">
+  <w:abstractNum w:abstractNumId="24" w15:restartNumberingAfterBreak="0">
     <w:nsid w:val="46740E4A"/>
     <w:multiLevelType w:val="hybridMultilevel"/>
-    <w:tmpl w:val="5B36BFBC"/>
-    <w:lvl w:ilvl="0" w:tplc="100C000F">
+    <w:tmpl w:val="571C25F6"/>
+    <w:lvl w:ilvl="0" w:tplc="C71E3EDA">
       <w:start w:val="1"/>
       <w:numFmt w:val="decimal"/>
       <w:pStyle w:val="Titre3"/>
@@ -3602,7 +4075,7 @@
       </w:pPr>
     </w:lvl>
   </w:abstractNum>
-  <w:abstractNum w:abstractNumId="24" w15:restartNumberingAfterBreak="0">
+  <w:abstractNum w:abstractNumId="25" w15:restartNumberingAfterBreak="0">
     <w:nsid w:val="47F547AB"/>
     <w:multiLevelType w:val="hybridMultilevel"/>
     <w:tmpl w:val="ABAA2438"/>
@@ -3691,7 +4164,7 @@
       </w:pPr>
     </w:lvl>
   </w:abstractNum>
-  <w:abstractNum w:abstractNumId="25" w15:restartNumberingAfterBreak="0">
+  <w:abstractNum w:abstractNumId="26" w15:restartNumberingAfterBreak="0">
     <w:nsid w:val="4A3F0D6A"/>
     <w:multiLevelType w:val="hybridMultilevel"/>
     <w:tmpl w:val="E59AD600"/>
@@ -3780,7 +4253,7 @@
       </w:pPr>
     </w:lvl>
   </w:abstractNum>
-  <w:abstractNum w:abstractNumId="26" w15:restartNumberingAfterBreak="0">
+  <w:abstractNum w:abstractNumId="27" w15:restartNumberingAfterBreak="0">
     <w:nsid w:val="4D906430"/>
     <w:multiLevelType w:val="hybridMultilevel"/>
     <w:tmpl w:val="05E2FB76"/>
@@ -3869,7 +4342,7 @@
       </w:pPr>
     </w:lvl>
   </w:abstractNum>
-  <w:abstractNum w:abstractNumId="27" w15:restartNumberingAfterBreak="0">
+  <w:abstractNum w:abstractNumId="28" w15:restartNumberingAfterBreak="0">
     <w:nsid w:val="55427C54"/>
     <w:multiLevelType w:val="hybridMultilevel"/>
     <w:tmpl w:val="34449F92"/>
@@ -3958,7 +4431,120 @@
       </w:pPr>
     </w:lvl>
   </w:abstractNum>
-  <w:abstractNum w:abstractNumId="28" w15:restartNumberingAfterBreak="0">
+  <w:abstractNum w:abstractNumId="29" w15:restartNumberingAfterBreak="0">
+    <w:nsid w:val="560309AF"/>
+    <w:multiLevelType w:val="hybridMultilevel"/>
+    <w:tmpl w:val="677C6698"/>
+    <w:lvl w:ilvl="0" w:tplc="100C0001">
+      <w:start w:val="1"/>
+      <w:numFmt w:val="bullet"/>
+      <w:lvlText w:val=""/>
+      <w:lvlJc w:val="left"/>
+      <w:pPr>
+        <w:ind w:left="2138" w:hanging="360"/>
+      </w:pPr>
+      <w:rPr>
+        <w:rFonts w:ascii="Symbol" w:hAnsi="Symbol" w:hint="default"/>
+      </w:rPr>
+    </w:lvl>
+    <w:lvl w:ilvl="1" w:tplc="100C0003" w:tentative="1">
+      <w:start w:val="1"/>
+      <w:numFmt w:val="bullet"/>
+      <w:lvlText w:val="o"/>
+      <w:lvlJc w:val="left"/>
+      <w:pPr>
+        <w:ind w:left="2858" w:hanging="360"/>
+      </w:pPr>
+      <w:rPr>
+        <w:rFonts w:ascii="Courier New" w:hAnsi="Courier New" w:cs="Courier New" w:hint="default"/>
+      </w:rPr>
+    </w:lvl>
+    <w:lvl w:ilvl="2" w:tplc="100C0005" w:tentative="1">
+      <w:start w:val="1"/>
+      <w:numFmt w:val="bullet"/>
+      <w:lvlText w:val=""/>
+      <w:lvlJc w:val="left"/>
+      <w:pPr>
+        <w:ind w:left="3578" w:hanging="360"/>
+      </w:pPr>
+      <w:rPr>
+        <w:rFonts w:ascii="Wingdings" w:hAnsi="Wingdings" w:hint="default"/>
+      </w:rPr>
+    </w:lvl>
+    <w:lvl w:ilvl="3" w:tplc="100C0001" w:tentative="1">
+      <w:start w:val="1"/>
+      <w:numFmt w:val="bullet"/>
+      <w:lvlText w:val=""/>
+      <w:lvlJc w:val="left"/>
+      <w:pPr>
+        <w:ind w:left="4298" w:hanging="360"/>
+      </w:pPr>
+      <w:rPr>
+        <w:rFonts w:ascii="Symbol" w:hAnsi="Symbol" w:hint="default"/>
+      </w:rPr>
+    </w:lvl>
+    <w:lvl w:ilvl="4" w:tplc="100C0003" w:tentative="1">
+      <w:start w:val="1"/>
+      <w:numFmt w:val="bullet"/>
+      <w:lvlText w:val="o"/>
+      <w:lvlJc w:val="left"/>
+      <w:pPr>
+        <w:ind w:left="5018" w:hanging="360"/>
+      </w:pPr>
+      <w:rPr>
+        <w:rFonts w:ascii="Courier New" w:hAnsi="Courier New" w:cs="Courier New" w:hint="default"/>
+      </w:rPr>
+    </w:lvl>
+    <w:lvl w:ilvl="5" w:tplc="100C0005" w:tentative="1">
+      <w:start w:val="1"/>
+      <w:numFmt w:val="bullet"/>
+      <w:lvlText w:val=""/>
+      <w:lvlJc w:val="left"/>
+      <w:pPr>
+        <w:ind w:left="5738" w:hanging="360"/>
+      </w:pPr>
+      <w:rPr>
+        <w:rFonts w:ascii="Wingdings" w:hAnsi="Wingdings" w:hint="default"/>
+      </w:rPr>
+    </w:lvl>
+    <w:lvl w:ilvl="6" w:tplc="100C0001" w:tentative="1">
+      <w:start w:val="1"/>
+      <w:numFmt w:val="bullet"/>
+      <w:lvlText w:val=""/>
+      <w:lvlJc w:val="left"/>
+      <w:pPr>
+        <w:ind w:left="6458" w:hanging="360"/>
+      </w:pPr>
+      <w:rPr>
+        <w:rFonts w:ascii="Symbol" w:hAnsi="Symbol" w:hint="default"/>
+      </w:rPr>
+    </w:lvl>
+    <w:lvl w:ilvl="7" w:tplc="100C0003" w:tentative="1">
+      <w:start w:val="1"/>
+      <w:numFmt w:val="bullet"/>
+      <w:lvlText w:val="o"/>
+      <w:lvlJc w:val="left"/>
+      <w:pPr>
+        <w:ind w:left="7178" w:hanging="360"/>
+      </w:pPr>
+      <w:rPr>
+        <w:rFonts w:ascii="Courier New" w:hAnsi="Courier New" w:cs="Courier New" w:hint="default"/>
+      </w:rPr>
+    </w:lvl>
+    <w:lvl w:ilvl="8" w:tplc="100C0005" w:tentative="1">
+      <w:start w:val="1"/>
+      <w:numFmt w:val="bullet"/>
+      <w:lvlText w:val=""/>
+      <w:lvlJc w:val="left"/>
+      <w:pPr>
+        <w:ind w:left="7898" w:hanging="360"/>
+      </w:pPr>
+      <w:rPr>
+        <w:rFonts w:ascii="Wingdings" w:hAnsi="Wingdings" w:hint="default"/>
+      </w:rPr>
+    </w:lvl>
+  </w:abstractNum>
+  <w:abstractNum w:abstractNumId="30" w15:restartNumberingAfterBreak="0">
     <w:nsid w:val="5DEC5EC2"/>
     <w:multiLevelType w:val="hybridMultilevel"/>
     <w:tmpl w:val="5D1088E2"/>
@@ -4047,7 +4633,7 @@
       </w:pPr>
     </w:lvl>
   </w:abstractNum>
-  <w:abstractNum w:abstractNumId="29" w15:restartNumberingAfterBreak="0">
+  <w:abstractNum w:abstractNumId="31" w15:restartNumberingAfterBreak="0">
     <w:nsid w:val="5F6144CF"/>
     <w:multiLevelType w:val="hybridMultilevel"/>
     <w:tmpl w:val="2C5E5902"/>
@@ -4136,7 +4722,7 @@
       </w:pPr>
     </w:lvl>
   </w:abstractNum>
-  <w:abstractNum w:abstractNumId="30" w15:restartNumberingAfterBreak="0">
+  <w:abstractNum w:abstractNumId="32" w15:restartNumberingAfterBreak="0">
     <w:nsid w:val="620D5898"/>
     <w:multiLevelType w:val="hybridMultilevel"/>
     <w:tmpl w:val="859E64DA"/>
@@ -4225,7 +4811,7 @@
       </w:pPr>
     </w:lvl>
   </w:abstractNum>
-  <w:abstractNum w:abstractNumId="31" w15:restartNumberingAfterBreak="0">
+  <w:abstractNum w:abstractNumId="33" w15:restartNumberingAfterBreak="0">
     <w:nsid w:val="65C808E6"/>
     <w:multiLevelType w:val="hybridMultilevel"/>
     <w:tmpl w:val="0C54580E"/>
@@ -4314,7 +4900,7 @@
       </w:pPr>
     </w:lvl>
   </w:abstractNum>
-  <w:abstractNum w:abstractNumId="32" w15:restartNumberingAfterBreak="0">
+  <w:abstractNum w:abstractNumId="34" w15:restartNumberingAfterBreak="0">
     <w:nsid w:val="66E66589"/>
     <w:multiLevelType w:val="hybridMultilevel"/>
     <w:tmpl w:val="24AE832E"/>
@@ -4403,7 +4989,7 @@
       </w:pPr>
     </w:lvl>
   </w:abstractNum>
-  <w:abstractNum w:abstractNumId="33" w15:restartNumberingAfterBreak="0">
+  <w:abstractNum w:abstractNumId="35" w15:restartNumberingAfterBreak="0">
     <w:nsid w:val="68CC1547"/>
     <w:multiLevelType w:val="multilevel"/>
     <w:tmpl w:val="F95E1622"/>
@@ -4520,7 +5106,7 @@
       </w:rPr>
     </w:lvl>
   </w:abstractNum>
-  <w:abstractNum w:abstractNumId="34" w15:restartNumberingAfterBreak="0">
+  <w:abstractNum w:abstractNumId="36" w15:restartNumberingAfterBreak="0">
     <w:nsid w:val="69621BAD"/>
     <w:multiLevelType w:val="hybridMultilevel"/>
     <w:tmpl w:val="67F6DA64"/>
@@ -4609,7 +5195,7 @@
       </w:pPr>
     </w:lvl>
   </w:abstractNum>
-  <w:abstractNum w:abstractNumId="35" w15:restartNumberingAfterBreak="0">
+  <w:abstractNum w:abstractNumId="37" w15:restartNumberingAfterBreak="0">
     <w:nsid w:val="6B643712"/>
     <w:multiLevelType w:val="hybridMultilevel"/>
     <w:tmpl w:val="FDC66188"/>
@@ -4695,7 +5281,7 @@
       </w:pPr>
     </w:lvl>
   </w:abstractNum>
-  <w:abstractNum w:abstractNumId="36" w15:restartNumberingAfterBreak="0">
+  <w:abstractNum w:abstractNumId="38" w15:restartNumberingAfterBreak="0">
     <w:nsid w:val="74C0417D"/>
     <w:multiLevelType w:val="hybridMultilevel"/>
     <w:tmpl w:val="155486F8"/>
@@ -4784,7 +5370,7 @@
       </w:pPr>
     </w:lvl>
   </w:abstractNum>
-  <w:abstractNum w:abstractNumId="37" w15:restartNumberingAfterBreak="0">
+  <w:abstractNum w:abstractNumId="39" w15:restartNumberingAfterBreak="0">
     <w:nsid w:val="75D7146A"/>
     <w:multiLevelType w:val="hybridMultilevel"/>
     <w:tmpl w:val="BF3035A6"/>
@@ -4873,7 +5459,7 @@
       </w:pPr>
     </w:lvl>
   </w:abstractNum>
-  <w:abstractNum w:abstractNumId="38" w15:restartNumberingAfterBreak="0">
+  <w:abstractNum w:abstractNumId="40" w15:restartNumberingAfterBreak="0">
     <w:nsid w:val="75E114B9"/>
     <w:multiLevelType w:val="hybridMultilevel"/>
     <w:tmpl w:val="BC049AAC"/>
@@ -4964,7 +5550,7 @@
       </w:pPr>
     </w:lvl>
   </w:abstractNum>
-  <w:abstractNum w:abstractNumId="39" w15:restartNumberingAfterBreak="0">
+  <w:abstractNum w:abstractNumId="41" w15:restartNumberingAfterBreak="0">
     <w:nsid w:val="78511803"/>
     <w:multiLevelType w:val="hybridMultilevel"/>
     <w:tmpl w:val="A97C8304"/>
@@ -5053,7 +5639,7 @@
       </w:pPr>
     </w:lvl>
   </w:abstractNum>
-  <w:abstractNum w:abstractNumId="40" w15:restartNumberingAfterBreak="0">
+  <w:abstractNum w:abstractNumId="42" w15:restartNumberingAfterBreak="0">
     <w:nsid w:val="7C983876"/>
     <w:multiLevelType w:val="multilevel"/>
     <w:tmpl w:val="A25A025E"/>
@@ -5173,13 +5759,13 @@
     <w:abstractNumId w:val="19"/>
   </w:num>
   <w:num w:numId="3">
-    <w:abstractNumId w:val="25"/>
+    <w:abstractNumId w:val="26"/>
   </w:num>
   <w:num w:numId="4">
     <w:abstractNumId w:val="1"/>
   </w:num>
   <w:num w:numId="5">
-    <w:abstractNumId w:val="26"/>
+    <w:abstractNumId w:val="27"/>
   </w:num>
   <w:num w:numId="6">
     <w:abstractNumId w:val="13"/>
@@ -5194,10 +5780,10 @@
     </w:lvlOverride>
   </w:num>
   <w:num w:numId="9">
-    <w:abstractNumId w:val="24"/>
+    <w:abstractNumId w:val="25"/>
   </w:num>
   <w:num w:numId="10">
-    <w:abstractNumId w:val="38"/>
+    <w:abstractNumId w:val="40"/>
   </w:num>
   <w:num w:numId="11">
     <w:abstractNumId w:val="10"/>
@@ -5230,10 +5816,10 @@
     </w:lvlOverride>
   </w:num>
   <w:num w:numId="12">
-    <w:abstractNumId w:val="20"/>
+    <w:abstractNumId w:val="21"/>
   </w:num>
   <w:num w:numId="13">
-    <w:abstractNumId w:val="20"/>
+    <w:abstractNumId w:val="21"/>
     <w:lvlOverride w:ilvl="0">
       <w:startOverride w:val="1"/>
     </w:lvlOverride>
@@ -5278,28 +5864,28 @@
     <w:abstractNumId w:val="16"/>
   </w:num>
   <w:num w:numId="18">
-    <w:abstractNumId w:val="39"/>
+    <w:abstractNumId w:val="41"/>
   </w:num>
   <w:num w:numId="19">
-    <w:abstractNumId w:val="22"/>
+    <w:abstractNumId w:val="23"/>
   </w:num>
   <w:num w:numId="20">
     <w:abstractNumId w:val="15"/>
   </w:num>
   <w:num w:numId="21">
-    <w:abstractNumId w:val="36"/>
+    <w:abstractNumId w:val="38"/>
   </w:num>
   <w:num w:numId="22">
     <w:abstractNumId w:val="9"/>
   </w:num>
   <w:num w:numId="23">
-    <w:abstractNumId w:val="37"/>
+    <w:abstractNumId w:val="39"/>
   </w:num>
   <w:num w:numId="24">
-    <w:abstractNumId w:val="29"/>
+    <w:abstractNumId w:val="31"/>
   </w:num>
   <w:num w:numId="25">
-    <w:abstractNumId w:val="40"/>
+    <w:abstractNumId w:val="42"/>
   </w:num>
   <w:num w:numId="26">
     <w:abstractNumId w:val="7"/>
@@ -5308,16 +5894,16 @@
     <w:abstractNumId w:val="12"/>
   </w:num>
   <w:num w:numId="28">
+    <w:abstractNumId w:val="36"/>
+  </w:num>
+  <w:num w:numId="29">
     <w:abstractNumId w:val="34"/>
   </w:num>
-  <w:num w:numId="29">
-    <w:abstractNumId w:val="32"/>
-  </w:num>
   <w:num w:numId="30">
-    <w:abstractNumId w:val="21"/>
+    <w:abstractNumId w:val="22"/>
   </w:num>
   <w:num w:numId="31">
-    <w:abstractNumId w:val="33"/>
+    <w:abstractNumId w:val="35"/>
   </w:num>
   <w:num w:numId="32">
     <w:abstractNumId w:val="8"/>
@@ -5326,10 +5912,10 @@
     <w:abstractNumId w:val="4"/>
   </w:num>
   <w:num w:numId="34">
-    <w:abstractNumId w:val="30"/>
+    <w:abstractNumId w:val="32"/>
   </w:num>
   <w:num w:numId="35">
-    <w:abstractNumId w:val="35"/>
+    <w:abstractNumId w:val="37"/>
   </w:num>
   <w:num w:numId="36">
     <w:abstractNumId w:val="2"/>
@@ -5338,10 +5924,10 @@
     <w:abstractNumId w:val="18"/>
   </w:num>
   <w:num w:numId="38">
-    <w:abstractNumId w:val="31"/>
+    <w:abstractNumId w:val="33"/>
   </w:num>
   <w:num w:numId="39">
-    <w:abstractNumId w:val="27"/>
+    <w:abstractNumId w:val="28"/>
   </w:num>
   <w:num w:numId="40">
     <w:abstractNumId w:val="14"/>
@@ -5353,13 +5939,19 @@
     <w:abstractNumId w:val="17"/>
   </w:num>
   <w:num w:numId="43">
-    <w:abstractNumId w:val="23"/>
+    <w:abstractNumId w:val="24"/>
   </w:num>
   <w:num w:numId="44">
-    <w:abstractNumId w:val="28"/>
+    <w:abstractNumId w:val="30"/>
   </w:num>
   <w:num w:numId="45">
     <w:abstractNumId w:val="0"/>
+  </w:num>
+  <w:num w:numId="46">
+    <w:abstractNumId w:val="20"/>
+  </w:num>
+  <w:num w:numId="47">
+    <w:abstractNumId w:val="29"/>
   </w:num>
 </w:numbering>
 </file>
@@ -6708,6 +7300,27 @@
     <w:pitch w:val="variable"/>
     <w:sig w:usb0="E4002EFF" w:usb1="C000247B" w:usb2="00000009" w:usb3="00000000" w:csb0="000001FF" w:csb1="00000000"/>
   </w:font>
+  <w:font w:name="Symbol">
+    <w:panose1 w:val="05050102010706020507"/>
+    <w:charset w:val="02"/>
+    <w:family w:val="roman"/>
+    <w:pitch w:val="variable"/>
+    <w:sig w:usb0="00000000" w:usb1="10000000" w:usb2="00000000" w:usb3="00000000" w:csb0="80000000" w:csb1="00000000"/>
+  </w:font>
+  <w:font w:name="Courier New">
+    <w:panose1 w:val="02070309020205020404"/>
+    <w:charset w:val="00"/>
+    <w:family w:val="modern"/>
+    <w:pitch w:val="fixed"/>
+    <w:sig w:usb0="E0002EFF" w:usb1="C0007843" w:usb2="00000009" w:usb3="00000000" w:csb0="000001FF" w:csb1="00000000"/>
+  </w:font>
+  <w:font w:name="Wingdings">
+    <w:panose1 w:val="05000000000000000000"/>
+    <w:charset w:val="02"/>
+    <w:family w:val="auto"/>
+    <w:pitch w:val="variable"/>
+    <w:sig w:usb0="00000000" w:usb1="10000000" w:usb2="00000000" w:usb3="00000000" w:csb0="80000000" w:csb1="00000000"/>
+  </w:font>
   <w:font w:name="Calibri Light">
     <w:panose1 w:val="020F0302020204030204"/>
     <w:charset w:val="00"/>
@@ -6792,6 +7405,7 @@
     <w:rsid w:val="00B14545"/>
     <w:rsid w:val="00B32509"/>
     <w:rsid w:val="00B35ECB"/>
+    <w:rsid w:val="00B50FBB"/>
     <w:rsid w:val="00B9293D"/>
     <w:rsid w:val="00BF3E6C"/>
     <w:rsid w:val="00C93F1D"/>
@@ -7585,7 +8199,7 @@
 </file>
 
 <file path=customXml/itemProps2.xml><?xml version="1.0" encoding="utf-8"?>
-<ds:datastoreItem xmlns:ds="http://schemas.openxmlformats.org/officeDocument/2006/customXml" ds:itemID="{8B993141-22B0-4B7E-924B-E74B29EDBB94}">
+<ds:datastoreItem xmlns:ds="http://schemas.openxmlformats.org/officeDocument/2006/customXml" ds:itemID="{D95E4F7B-2EE2-41F6-B38B-109AF12F4152}">
   <ds:schemaRefs>
     <ds:schemaRef ds:uri="http://schemas.openxmlformats.org/officeDocument/2006/bibliography"/>
   </ds:schemaRefs>

</xml_diff>

<commit_message>
snake ajout du corps + rapport projet
</commit_message>
<xml_diff>
--- a/doc/Rapport_de_projet.docx
+++ b/doc/Rapport_de_projet.docx
@@ -65,7 +65,7 @@
                         <w:sz w:val="28"/>
                         <w:szCs w:val="28"/>
                       </w:rPr>
-                      <w:t>Admin</w:t>
+                      <w:t>Evin Paramanathan</w:t>
                     </w:r>
                   </w:p>
                 </w:sdtContent>
@@ -84,7 +84,7 @@
                     <w:docPart w:val="0BD8250E6187471C8554AA8557E89B56"/>
                   </w:placeholder>
                   <w:dataBinding w:prefixMappings="xmlns:ns0='http://schemas.microsoft.com/office/2006/coverPageProps'" w:xpath="/ns0:CoverPageProperties[1]/ns0:PublishDate[1]" w:storeItemID="{55AF091B-3C7A-41E3-B477-F2FDAA23CFDA}"/>
-                  <w:date w:fullDate="2023-11-07T00:00:00Z">
+                  <w:date w:fullDate="2023-12-05T00:00:00Z">
                     <w:dateFormat w:val="dd/MM/yyyy"/>
                     <w:lid w:val="fr-FR"/>
                     <w:storeMappedDataAs w:val="dateTime"/>
@@ -109,7 +109,7 @@
                         <w:szCs w:val="28"/>
                         <w:lang w:val="fr-FR"/>
                       </w:rPr>
-                      <w:t>07/11/2023</w:t>
+                      <w:t>05/12/2023</w:t>
                     </w:r>
                   </w:p>
                 </w:sdtContent>
@@ -468,7 +468,7 @@
           <w:r>
             <w:fldChar w:fldCharType="separate"/>
           </w:r>
-          <w:hyperlink w:anchor="_Toc150863223" w:history="1">
+          <w:hyperlink w:anchor="_Toc152673679" w:history="1">
             <w:r>
               <w:rPr>
                 <w:rStyle w:val="Lienhypertexte"/>
@@ -479,18 +479,18 @@
             </w:r>
             <w:r>
               <w:rPr>
+                <w:rFonts w:asciiTheme="minorHAnsi" w:eastAsiaTheme="minorEastAsia" w:hAnsiTheme="minorHAnsi" w:cstheme="minorBidi"/>
+                <w:noProof/>
+                <w:lang w:val="fr-CH" w:eastAsia="fr-CH"/>
+              </w:rPr>
+              <w:tab/>
+            </w:r>
+            <w:r>
+              <w:rPr>
                 <w:rStyle w:val="Lienhypertexte"/>
                 <w:rFonts w:eastAsiaTheme="minorEastAsia"/>
                 <w:noProof/>
               </w:rPr>
-              <w:t xml:space="preserve"> </w:t>
-            </w:r>
-            <w:r>
-              <w:rPr>
-                <w:rStyle w:val="Lienhypertexte"/>
-                <w:rFonts w:eastAsiaTheme="minorEastAsia"/>
-                <w:noProof/>
-              </w:rPr>
               <w:t>Introduction</w:t>
             </w:r>
             <w:r>
@@ -512,7 +512,7 @@
                 <w:noProof/>
                 <w:webHidden/>
               </w:rPr>
-              <w:instrText xml:space="preserve"> PAGEREF _Toc150863223 \h </w:instrText>
+              <w:instrText xml:space="preserve"> PAGEREF _Toc152673679 \h </w:instrText>
             </w:r>
             <w:r>
               <w:rPr>
@@ -555,7 +555,7 @@
               <w:lang w:val="fr-CH" w:eastAsia="fr-CH"/>
             </w:rPr>
           </w:pPr>
-          <w:hyperlink w:anchor="_Toc150863224" w:history="1">
+          <w:hyperlink w:anchor="_Toc152673680" w:history="1">
             <w:r>
               <w:rPr>
                 <w:rStyle w:val="Lienhypertexte"/>
@@ -566,18 +566,18 @@
             </w:r>
             <w:r>
               <w:rPr>
+                <w:rFonts w:asciiTheme="minorHAnsi" w:eastAsiaTheme="minorEastAsia" w:hAnsiTheme="minorHAnsi" w:cstheme="minorBidi"/>
+                <w:noProof/>
+                <w:lang w:val="fr-CH" w:eastAsia="fr-CH"/>
+              </w:rPr>
+              <w:tab/>
+            </w:r>
+            <w:r>
+              <w:rPr>
                 <w:rStyle w:val="Lienhypertexte"/>
                 <w:rFonts w:eastAsiaTheme="minorEastAsia"/>
                 <w:noProof/>
               </w:rPr>
-              <w:t xml:space="preserve"> </w:t>
-            </w:r>
-            <w:r>
-              <w:rPr>
-                <w:rStyle w:val="Lienhypertexte"/>
-                <w:rFonts w:eastAsiaTheme="minorEastAsia"/>
-                <w:noProof/>
-              </w:rPr>
               <w:t>Apprentissage JS</w:t>
             </w:r>
             <w:r>
@@ -599,7 +599,7 @@
                 <w:noProof/>
                 <w:webHidden/>
               </w:rPr>
-              <w:instrText xml:space="preserve"> PAGEREF _Toc150863224 \h </w:instrText>
+              <w:instrText xml:space="preserve"> PAGEREF _Toc152673680 \h </w:instrText>
             </w:r>
             <w:r>
               <w:rPr>
@@ -643,26 +643,33 @@
               <w:lang w:eastAsia="fr-CH"/>
             </w:rPr>
           </w:pPr>
-          <w:hyperlink w:anchor="_Toc150863225" w:history="1">
+          <w:hyperlink w:anchor="_Toc152673681" w:history="1">
             <w:r>
               <w:rPr>
                 <w:rStyle w:val="Lienhypertexte"/>
                 <w:noProof/>
+                <w14:scene3d>
+                  <w14:camera w14:prst="orthographicFront"/>
+                  <w14:lightRig w14:rig="threePt" w14:dir="t">
+                    <w14:rot w14:lat="0" w14:lon="0" w14:rev="0"/>
+                  </w14:lightRig>
+                </w14:scene3d>
               </w:rPr>
               <w:t>1.</w:t>
             </w:r>
             <w:r>
               <w:rPr>
+                <w:rFonts w:eastAsiaTheme="minorEastAsia"/>
+                <w:noProof/>
+                <w:lang w:eastAsia="fr-CH"/>
+              </w:rPr>
+              <w:tab/>
+            </w:r>
+            <w:r>
+              <w:rPr>
                 <w:rStyle w:val="Lienhypertexte"/>
                 <w:noProof/>
               </w:rPr>
-              <w:t xml:space="preserve"> </w:t>
-            </w:r>
-            <w:r>
-              <w:rPr>
-                <w:rStyle w:val="Lienhypertexte"/>
-                <w:noProof/>
-              </w:rPr>
               <w:t>Variables</w:t>
             </w:r>
             <w:r>
@@ -684,7 +691,7 @@
                 <w:noProof/>
                 <w:webHidden/>
               </w:rPr>
-              <w:instrText xml:space="preserve"> PAGEREF _Toc150863225 \h </w:instrText>
+              <w:instrText xml:space="preserve"> PAGEREF _Toc152673681 \h </w:instrText>
             </w:r>
             <w:r>
               <w:rPr>
@@ -728,37 +735,136 @@
               <w:lang w:eastAsia="fr-CH"/>
             </w:rPr>
           </w:pPr>
-          <w:hyperlink w:anchor="_Toc150863226" w:history="1">
+          <w:hyperlink w:anchor="_Toc152673682" w:history="1">
             <w:r>
               <w:rPr>
                 <w:rStyle w:val="Lienhypertexte"/>
                 <w:noProof/>
+                <w14:scene3d>
+                  <w14:camera w14:prst="orthographicFront"/>
+                  <w14:lightRig w14:rig="threePt" w14:dir="t">
+                    <w14:rot w14:lat="0" w14:lon="0" w14:rev="0"/>
+                  </w14:lightRig>
+                </w14:scene3d>
               </w:rPr>
               <w:t>2.</w:t>
             </w:r>
             <w:r>
               <w:rPr>
+                <w:rFonts w:eastAsiaTheme="minorEastAsia"/>
+                <w:noProof/>
+                <w:lang w:eastAsia="fr-CH"/>
+              </w:rPr>
+              <w:tab/>
+            </w:r>
+            <w:r>
+              <w:rPr>
                 <w:rStyle w:val="Lienhypertexte"/>
                 <w:noProof/>
               </w:rPr>
-              <w:t xml:space="preserve"> </w:t>
-            </w:r>
+              <w:t>Classes</w:t>
+            </w:r>
+            <w:r>
+              <w:rPr>
+                <w:noProof/>
+                <w:webHidden/>
+              </w:rPr>
+              <w:tab/>
+            </w:r>
+            <w:r>
+              <w:rPr>
+                <w:noProof/>
+                <w:webHidden/>
+              </w:rPr>
+              <w:fldChar w:fldCharType="begin"/>
+            </w:r>
+            <w:r>
+              <w:rPr>
+                <w:noProof/>
+                <w:webHidden/>
+              </w:rPr>
+              <w:instrText xml:space="preserve"> PAGEREF _Toc152673682 \h </w:instrText>
+            </w:r>
+            <w:r>
+              <w:rPr>
+                <w:noProof/>
+                <w:webHidden/>
+              </w:rPr>
+            </w:r>
+            <w:r>
+              <w:rPr>
+                <w:noProof/>
+                <w:webHidden/>
+              </w:rPr>
+              <w:fldChar w:fldCharType="separate"/>
+            </w:r>
+            <w:r>
+              <w:rPr>
+                <w:noProof/>
+                <w:webHidden/>
+              </w:rPr>
+              <w:t>2</w:t>
+            </w:r>
+            <w:r>
+              <w:rPr>
+                <w:noProof/>
+                <w:webHidden/>
+              </w:rPr>
+              <w:fldChar w:fldCharType="end"/>
+            </w:r>
+          </w:hyperlink>
+        </w:p>
+        <w:p>
+          <w:pPr>
+            <w:pStyle w:val="TM3"/>
+            <w:tabs>
+              <w:tab w:val="left" w:pos="880"/>
+              <w:tab w:val="right" w:leader="dot" w:pos="9060"/>
+            </w:tabs>
+            <w:rPr>
+              <w:rFonts w:eastAsiaTheme="minorEastAsia"/>
+              <w:noProof/>
+              <w:lang w:eastAsia="fr-CH"/>
+            </w:rPr>
+          </w:pPr>
+          <w:hyperlink w:anchor="_Toc152673683" w:history="1">
             <w:r>
               <w:rPr>
                 <w:rStyle w:val="Lienhypertexte"/>
                 <w:noProof/>
-              </w:rPr>
-              <w:t>Classes</w:t>
-            </w:r>
-            <w:r>
-              <w:rPr>
-                <w:noProof/>
-                <w:webHidden/>
+                <w14:scene3d>
+                  <w14:camera w14:prst="orthographicFront"/>
+                  <w14:lightRig w14:rig="threePt" w14:dir="t">
+                    <w14:rot w14:lat="0" w14:lon="0" w14:rev="0"/>
+                  </w14:lightRig>
+                </w14:scene3d>
+              </w:rPr>
+              <w:t>3.</w:t>
+            </w:r>
+            <w:r>
+              <w:rPr>
+                <w:rFonts w:eastAsiaTheme="minorEastAsia"/>
+                <w:noProof/>
+                <w:lang w:eastAsia="fr-CH"/>
               </w:rPr>
               <w:tab/>
             </w:r>
             <w:r>
               <w:rPr>
+                <w:rStyle w:val="Lienhypertexte"/>
+                <w:noProof/>
+              </w:rPr>
+              <w:t>If</w:t>
+            </w:r>
+            <w:r>
+              <w:rPr>
+                <w:noProof/>
+                <w:webHidden/>
+              </w:rPr>
+              <w:tab/>
+            </w:r>
+            <w:r>
+              <w:rPr>
                 <w:noProof/>
                 <w:webHidden/>
               </w:rPr>
@@ -769,7 +875,283 @@
                 <w:noProof/>
                 <w:webHidden/>
               </w:rPr>
-              <w:instrText xml:space="preserve"> PAGEREF _Toc150863226 \h </w:instrText>
+              <w:instrText xml:space="preserve"> PAGEREF _Toc152673683 \h </w:instrText>
+            </w:r>
+            <w:r>
+              <w:rPr>
+                <w:noProof/>
+                <w:webHidden/>
+              </w:rPr>
+            </w:r>
+            <w:r>
+              <w:rPr>
+                <w:noProof/>
+                <w:webHidden/>
+              </w:rPr>
+              <w:fldChar w:fldCharType="separate"/>
+            </w:r>
+            <w:r>
+              <w:rPr>
+                <w:noProof/>
+                <w:webHidden/>
+              </w:rPr>
+              <w:t>2</w:t>
+            </w:r>
+            <w:r>
+              <w:rPr>
+                <w:noProof/>
+                <w:webHidden/>
+              </w:rPr>
+              <w:fldChar w:fldCharType="end"/>
+            </w:r>
+          </w:hyperlink>
+        </w:p>
+        <w:p>
+          <w:pPr>
+            <w:pStyle w:val="TM3"/>
+            <w:tabs>
+              <w:tab w:val="left" w:pos="880"/>
+              <w:tab w:val="right" w:leader="dot" w:pos="9060"/>
+            </w:tabs>
+            <w:rPr>
+              <w:rFonts w:eastAsiaTheme="minorEastAsia"/>
+              <w:noProof/>
+              <w:lang w:eastAsia="fr-CH"/>
+            </w:rPr>
+          </w:pPr>
+          <w:hyperlink w:anchor="_Toc152673684" w:history="1">
+            <w:r>
+              <w:rPr>
+                <w:rStyle w:val="Lienhypertexte"/>
+                <w:noProof/>
+                <w14:scene3d>
+                  <w14:camera w14:prst="orthographicFront"/>
+                  <w14:lightRig w14:rig="threePt" w14:dir="t">
+                    <w14:rot w14:lat="0" w14:lon="0" w14:rev="0"/>
+                  </w14:lightRig>
+                </w14:scene3d>
+              </w:rPr>
+              <w:t>4.</w:t>
+            </w:r>
+            <w:r>
+              <w:rPr>
+                <w:rFonts w:eastAsiaTheme="minorEastAsia"/>
+                <w:noProof/>
+                <w:lang w:eastAsia="fr-CH"/>
+              </w:rPr>
+              <w:tab/>
+            </w:r>
+            <w:r>
+              <w:rPr>
+                <w:rStyle w:val="Lienhypertexte"/>
+                <w:noProof/>
+              </w:rPr>
+              <w:t>Import / Export</w:t>
+            </w:r>
+            <w:r>
+              <w:rPr>
+                <w:noProof/>
+                <w:webHidden/>
+              </w:rPr>
+              <w:tab/>
+            </w:r>
+            <w:r>
+              <w:rPr>
+                <w:noProof/>
+                <w:webHidden/>
+              </w:rPr>
+              <w:fldChar w:fldCharType="begin"/>
+            </w:r>
+            <w:r>
+              <w:rPr>
+                <w:noProof/>
+                <w:webHidden/>
+              </w:rPr>
+              <w:instrText xml:space="preserve"> PAGEREF _Toc152673684 \h </w:instrText>
+            </w:r>
+            <w:r>
+              <w:rPr>
+                <w:noProof/>
+                <w:webHidden/>
+              </w:rPr>
+            </w:r>
+            <w:r>
+              <w:rPr>
+                <w:noProof/>
+                <w:webHidden/>
+              </w:rPr>
+              <w:fldChar w:fldCharType="separate"/>
+            </w:r>
+            <w:r>
+              <w:rPr>
+                <w:noProof/>
+                <w:webHidden/>
+              </w:rPr>
+              <w:t>2</w:t>
+            </w:r>
+            <w:r>
+              <w:rPr>
+                <w:noProof/>
+                <w:webHidden/>
+              </w:rPr>
+              <w:fldChar w:fldCharType="end"/>
+            </w:r>
+          </w:hyperlink>
+        </w:p>
+        <w:p>
+          <w:pPr>
+            <w:pStyle w:val="TM3"/>
+            <w:tabs>
+              <w:tab w:val="left" w:pos="880"/>
+              <w:tab w:val="right" w:leader="dot" w:pos="9060"/>
+            </w:tabs>
+            <w:rPr>
+              <w:rFonts w:eastAsiaTheme="minorEastAsia"/>
+              <w:noProof/>
+              <w:lang w:eastAsia="fr-CH"/>
+            </w:rPr>
+          </w:pPr>
+          <w:hyperlink w:anchor="_Toc152673685" w:history="1">
+            <w:r>
+              <w:rPr>
+                <w:rStyle w:val="Lienhypertexte"/>
+                <w:noProof/>
+                <w14:scene3d>
+                  <w14:camera w14:prst="orthographicFront"/>
+                  <w14:lightRig w14:rig="threePt" w14:dir="t">
+                    <w14:rot w14:lat="0" w14:lon="0" w14:rev="0"/>
+                  </w14:lightRig>
+                </w14:scene3d>
+              </w:rPr>
+              <w:t>5.</w:t>
+            </w:r>
+            <w:r>
+              <w:rPr>
+                <w:rFonts w:eastAsiaTheme="minorEastAsia"/>
+                <w:noProof/>
+                <w:lang w:eastAsia="fr-CH"/>
+              </w:rPr>
+              <w:tab/>
+            </w:r>
+            <w:r>
+              <w:rPr>
+                <w:rStyle w:val="Lienhypertexte"/>
+                <w:noProof/>
+              </w:rPr>
+              <w:t>Ctx</w:t>
+            </w:r>
+            <w:r>
+              <w:rPr>
+                <w:noProof/>
+                <w:webHidden/>
+              </w:rPr>
+              <w:tab/>
+            </w:r>
+            <w:r>
+              <w:rPr>
+                <w:noProof/>
+                <w:webHidden/>
+              </w:rPr>
+              <w:fldChar w:fldCharType="begin"/>
+            </w:r>
+            <w:r>
+              <w:rPr>
+                <w:noProof/>
+                <w:webHidden/>
+              </w:rPr>
+              <w:instrText xml:space="preserve"> PAGEREF _Toc152673685 \h </w:instrText>
+            </w:r>
+            <w:r>
+              <w:rPr>
+                <w:noProof/>
+                <w:webHidden/>
+              </w:rPr>
+            </w:r>
+            <w:r>
+              <w:rPr>
+                <w:noProof/>
+                <w:webHidden/>
+              </w:rPr>
+              <w:fldChar w:fldCharType="separate"/>
+            </w:r>
+            <w:r>
+              <w:rPr>
+                <w:noProof/>
+                <w:webHidden/>
+              </w:rPr>
+              <w:t>2</w:t>
+            </w:r>
+            <w:r>
+              <w:rPr>
+                <w:noProof/>
+                <w:webHidden/>
+              </w:rPr>
+              <w:fldChar w:fldCharType="end"/>
+            </w:r>
+          </w:hyperlink>
+        </w:p>
+        <w:p>
+          <w:pPr>
+            <w:pStyle w:val="TM3"/>
+            <w:tabs>
+              <w:tab w:val="left" w:pos="880"/>
+              <w:tab w:val="right" w:leader="dot" w:pos="9060"/>
+            </w:tabs>
+            <w:rPr>
+              <w:rFonts w:eastAsiaTheme="minorEastAsia"/>
+              <w:noProof/>
+              <w:lang w:eastAsia="fr-CH"/>
+            </w:rPr>
+          </w:pPr>
+          <w:hyperlink w:anchor="_Toc152673686" w:history="1">
+            <w:r>
+              <w:rPr>
+                <w:rStyle w:val="Lienhypertexte"/>
+                <w:noProof/>
+                <w14:scene3d>
+                  <w14:camera w14:prst="orthographicFront"/>
+                  <w14:lightRig w14:rig="threePt" w14:dir="t">
+                    <w14:rot w14:lat="0" w14:lon="0" w14:rev="0"/>
+                  </w14:lightRig>
+                </w14:scene3d>
+              </w:rPr>
+              <w:t>6.</w:t>
+            </w:r>
+            <w:r>
+              <w:rPr>
+                <w:rFonts w:eastAsiaTheme="minorEastAsia"/>
+                <w:noProof/>
+                <w:lang w:eastAsia="fr-CH"/>
+              </w:rPr>
+              <w:tab/>
+            </w:r>
+            <w:r>
+              <w:rPr>
+                <w:rStyle w:val="Lienhypertexte"/>
+                <w:noProof/>
+              </w:rPr>
+              <w:t>Math.</w:t>
+            </w:r>
+            <w:r>
+              <w:rPr>
+                <w:noProof/>
+                <w:webHidden/>
+              </w:rPr>
+              <w:tab/>
+            </w:r>
+            <w:r>
+              <w:rPr>
+                <w:noProof/>
+                <w:webHidden/>
+              </w:rPr>
+              <w:fldChar w:fldCharType="begin"/>
+            </w:r>
+            <w:r>
+              <w:rPr>
+                <w:noProof/>
+                <w:webHidden/>
+              </w:rPr>
+              <w:instrText xml:space="preserve"> PAGEREF _Toc152673686 \h </w:instrText>
             </w:r>
             <w:r>
               <w:rPr>
@@ -812,7 +1194,7 @@
               <w:lang w:val="fr-CH" w:eastAsia="fr-CH"/>
             </w:rPr>
           </w:pPr>
-          <w:hyperlink w:anchor="_Toc150863227" w:history="1">
+          <w:hyperlink w:anchor="_Toc152673687" w:history="1">
             <w:r>
               <w:rPr>
                 <w:rStyle w:val="Lienhypertexte"/>
@@ -827,7 +1209,7 @@
                 <w:noProof/>
                 <w:lang w:val="fr-CH" w:eastAsia="fr-CH"/>
               </w:rPr>
-              <w:t xml:space="preserve"> </w:t>
+              <w:tab/>
             </w:r>
             <w:r>
               <w:rPr>
@@ -856,7 +1238,7 @@
                 <w:noProof/>
                 <w:webHidden/>
               </w:rPr>
-              <w:instrText xml:space="preserve"> PAGEREF _Toc150863227 \h </w:instrText>
+              <w:instrText xml:space="preserve"> PAGEREF _Toc152673687 \h </w:instrText>
             </w:r>
             <w:r>
               <w:rPr>
@@ -877,6 +1259,178 @@
                 <w:webHidden/>
               </w:rPr>
               <w:t>2</w:t>
+            </w:r>
+            <w:r>
+              <w:rPr>
+                <w:noProof/>
+                <w:webHidden/>
+              </w:rPr>
+              <w:fldChar w:fldCharType="end"/>
+            </w:r>
+          </w:hyperlink>
+        </w:p>
+        <w:p>
+          <w:pPr>
+            <w:pStyle w:val="TM3"/>
+            <w:tabs>
+              <w:tab w:val="left" w:pos="880"/>
+              <w:tab w:val="right" w:leader="dot" w:pos="9060"/>
+            </w:tabs>
+            <w:rPr>
+              <w:rFonts w:eastAsiaTheme="minorEastAsia"/>
+              <w:noProof/>
+              <w:lang w:eastAsia="fr-CH"/>
+            </w:rPr>
+          </w:pPr>
+          <w:hyperlink w:anchor="_Toc152673688" w:history="1">
+            <w:r>
+              <w:rPr>
+                <w:rStyle w:val="Lienhypertexte"/>
+                <w:noProof/>
+              </w:rPr>
+              <w:t>1.</w:t>
+            </w:r>
+            <w:r>
+              <w:rPr>
+                <w:rFonts w:eastAsiaTheme="minorEastAsia"/>
+                <w:noProof/>
+                <w:lang w:eastAsia="fr-CH"/>
+              </w:rPr>
+              <w:tab/>
+            </w:r>
+            <w:r>
+              <w:rPr>
+                <w:rStyle w:val="Lienhypertexte"/>
+                <w:noProof/>
+              </w:rPr>
+              <w:t>Snake</w:t>
+            </w:r>
+            <w:r>
+              <w:rPr>
+                <w:noProof/>
+                <w:webHidden/>
+              </w:rPr>
+              <w:tab/>
+            </w:r>
+            <w:r>
+              <w:rPr>
+                <w:noProof/>
+                <w:webHidden/>
+              </w:rPr>
+              <w:fldChar w:fldCharType="begin"/>
+            </w:r>
+            <w:r>
+              <w:rPr>
+                <w:noProof/>
+                <w:webHidden/>
+              </w:rPr>
+              <w:instrText xml:space="preserve"> PAGEREF _Toc152673688 \h </w:instrText>
+            </w:r>
+            <w:r>
+              <w:rPr>
+                <w:noProof/>
+                <w:webHidden/>
+              </w:rPr>
+            </w:r>
+            <w:r>
+              <w:rPr>
+                <w:noProof/>
+                <w:webHidden/>
+              </w:rPr>
+              <w:fldChar w:fldCharType="separate"/>
+            </w:r>
+            <w:r>
+              <w:rPr>
+                <w:noProof/>
+                <w:webHidden/>
+              </w:rPr>
+              <w:t>2</w:t>
+            </w:r>
+            <w:r>
+              <w:rPr>
+                <w:noProof/>
+                <w:webHidden/>
+              </w:rPr>
+              <w:fldChar w:fldCharType="end"/>
+            </w:r>
+          </w:hyperlink>
+        </w:p>
+        <w:p>
+          <w:pPr>
+            <w:pStyle w:val="TM3"/>
+            <w:tabs>
+              <w:tab w:val="left" w:pos="880"/>
+              <w:tab w:val="right" w:leader="dot" w:pos="9060"/>
+            </w:tabs>
+            <w:rPr>
+              <w:rFonts w:eastAsiaTheme="minorEastAsia"/>
+              <w:noProof/>
+              <w:lang w:eastAsia="fr-CH"/>
+            </w:rPr>
+          </w:pPr>
+          <w:hyperlink w:anchor="_Toc152673689" w:history="1">
+            <w:r>
+              <w:rPr>
+                <w:rStyle w:val="Lienhypertexte"/>
+                <w:noProof/>
+              </w:rPr>
+              <w:t>2.</w:t>
+            </w:r>
+            <w:r>
+              <w:rPr>
+                <w:rFonts w:eastAsiaTheme="minorEastAsia"/>
+                <w:noProof/>
+                <w:lang w:eastAsia="fr-CH"/>
+              </w:rPr>
+              <w:tab/>
+            </w:r>
+            <w:r>
+              <w:rPr>
+                <w:rStyle w:val="Lienhypertexte"/>
+                <w:noProof/>
+              </w:rPr>
+              <w:t>Pomme</w:t>
+            </w:r>
+            <w:r>
+              <w:rPr>
+                <w:noProof/>
+                <w:webHidden/>
+              </w:rPr>
+              <w:tab/>
+            </w:r>
+            <w:r>
+              <w:rPr>
+                <w:noProof/>
+                <w:webHidden/>
+              </w:rPr>
+              <w:fldChar w:fldCharType="begin"/>
+            </w:r>
+            <w:r>
+              <w:rPr>
+                <w:noProof/>
+                <w:webHidden/>
+              </w:rPr>
+              <w:instrText xml:space="preserve"> PAGEREF _Toc152673689 \h </w:instrText>
+            </w:r>
+            <w:r>
+              <w:rPr>
+                <w:noProof/>
+                <w:webHidden/>
+              </w:rPr>
+            </w:r>
+            <w:r>
+              <w:rPr>
+                <w:noProof/>
+                <w:webHidden/>
+              </w:rPr>
+              <w:fldChar w:fldCharType="separate"/>
+            </w:r>
+            <w:r>
+              <w:rPr>
+                <w:noProof/>
+                <w:webHidden/>
+              </w:rPr>
+              <w:t>3</w:t>
             </w:r>
             <w:r>
               <w:rPr>
@@ -899,7 +1453,7 @@
               <w:lang w:val="fr-CH" w:eastAsia="fr-CH"/>
             </w:rPr>
           </w:pPr>
-          <w:hyperlink w:anchor="_Toc150863228" w:history="1">
+          <w:hyperlink w:anchor="_Toc152673690" w:history="1">
             <w:r>
               <w:rPr>
                 <w:rStyle w:val="Lienhypertexte"/>
@@ -914,7 +1468,7 @@
                 <w:noProof/>
                 <w:lang w:val="fr-CH" w:eastAsia="fr-CH"/>
               </w:rPr>
-              <w:t xml:space="preserve"> </w:t>
+              <w:tab/>
             </w:r>
             <w:r>
               <w:rPr>
@@ -922,7 +1476,7 @@
                 <w:rFonts w:eastAsiaTheme="minorEastAsia"/>
                 <w:noProof/>
               </w:rPr>
-              <w:t>Mon point de vu</w:t>
+              <w:t>Mon point de vus</w:t>
             </w:r>
             <w:r>
               <w:rPr>
@@ -943,7 +1497,7 @@
                 <w:noProof/>
                 <w:webHidden/>
               </w:rPr>
-              <w:instrText xml:space="preserve"> PAGEREF _Toc150863228 \h </w:instrText>
+              <w:instrText xml:space="preserve"> PAGEREF _Toc152673690 \h </w:instrText>
             </w:r>
             <w:r>
               <w:rPr>
@@ -963,7 +1517,7 @@
                 <w:noProof/>
                 <w:webHidden/>
               </w:rPr>
-              <w:t>2</w:t>
+              <w:t>3</w:t>
             </w:r>
             <w:r>
               <w:rPr>
@@ -1002,7 +1556,7 @@
         </w:rPr>
         <w:br w:type="page"/>
       </w:r>
-      <w:bookmarkStart w:id="2" w:name="_Toc150863223"/>
+      <w:bookmarkStart w:id="2" w:name="_Toc152673679"/>
       <w:bookmarkEnd w:id="1"/>
       <w:bookmarkEnd w:id="0"/>
       <w:r>
@@ -1072,7 +1626,7 @@
           <w:numId w:val="2"/>
         </w:numPr>
       </w:pPr>
-      <w:bookmarkStart w:id="3" w:name="_Toc150863224"/>
+      <w:bookmarkStart w:id="3" w:name="_Toc152673680"/>
       <w:r>
         <w:t>Apprentissage JS</w:t>
       </w:r>
@@ -1082,7 +1636,7 @@
       <w:pPr>
         <w:pStyle w:val="Titre3"/>
       </w:pPr>
-      <w:bookmarkStart w:id="4" w:name="_Toc150863225"/>
+      <w:bookmarkStart w:id="4" w:name="_Toc152673681"/>
       <w:r>
         <w:t>Variables</w:t>
       </w:r>
@@ -1134,7 +1688,6 @@
           <w:numId w:val="3"/>
         </w:numPr>
       </w:pPr>
-      <w:bookmarkStart w:id="5" w:name="_Toc150863226"/>
       <w:r>
         <w:t xml:space="preserve">Let : Perme de déclarer une variable dont la portée est limitée celle du bloque ou elles sont déclarées </w:t>
       </w:r>
@@ -1165,8 +1718,37 @@
     </w:p>
     <w:p>
       <w:pPr>
+        <w:pStyle w:val="Paragraphedeliste"/>
+        <w:ind w:left="2138"/>
+      </w:pPr>
+      <w:r>
+        <w:t>Ça</w:t>
+      </w:r>
+      <w:r>
+        <w:t xml:space="preserve"> créer automatiquement une variable </w:t>
+      </w:r>
+    </w:p>
+    <w:p>
+      <w:pPr>
+        <w:ind w:left="1778"/>
+      </w:pPr>
+      <w:r>
+        <w:t xml:space="preserve">Mais le mieux c’est d’utiliser des </w:t>
+      </w:r>
+      <w:proofErr w:type="spellStart"/>
+      <w:r>
+        <w:t>const</w:t>
+      </w:r>
+      <w:proofErr w:type="spellEnd"/>
+      <w:r>
+        <w:t xml:space="preserve"> et let. </w:t>
+      </w:r>
+    </w:p>
+    <w:p>
+      <w:pPr>
         <w:pStyle w:val="Titre3"/>
       </w:pPr>
+      <w:bookmarkStart w:id="5" w:name="_Toc152673682"/>
       <w:r>
         <w:t>Classes</w:t>
       </w:r>
@@ -1177,61 +1759,179 @@
         <w:ind w:left="1778"/>
       </w:pPr>
       <w:r>
-        <w:t>Déclaration de</w:t>
-      </w:r>
-      <w:r>
-        <w:t xml:space="preserve"> classe avec des imports</w:t>
-      </w:r>
-      <w:r>
-        <w:t xml:space="preserve"> dans la page Main et faut mettre des exports dans la page de classes </w:t>
+        <w:t>Les classes sont juste des fonctions spéciales. Pour définir des classes il suffit de mettre class suivie par le nom que l’on souhaite donner.</w:t>
       </w:r>
     </w:p>
     <w:p>
       <w:pPr>
-        <w:pStyle w:val="Titre3"/>
-      </w:pPr>
-      <w:r>
-        <w:t>If</w:t>
+        <w:ind w:left="1778"/>
+        <w:rPr>
+          <w:rFonts w:ascii="Consolas" w:eastAsia="Times New Roman" w:hAnsi="Consolas" w:cs="Times New Roman"/>
+          <w:color w:val="538135" w:themeColor="accent6" w:themeShade="BF"/>
+          <w:sz w:val="21"/>
+          <w:szCs w:val="21"/>
+          <w:lang w:eastAsia="fr-CH"/>
+        </w:rPr>
+      </w:pPr>
+      <w:r>
+        <w:rPr>
+          <w:rFonts w:ascii="Consolas" w:eastAsia="Times New Roman" w:hAnsi="Consolas" w:cs="Times New Roman"/>
+          <w:color w:val="538135" w:themeColor="accent6" w:themeShade="BF"/>
+          <w:sz w:val="21"/>
+          <w:szCs w:val="21"/>
+          <w:lang w:eastAsia="fr-CH"/>
+        </w:rPr>
+        <w:t>Export class Snake</w:t>
+      </w:r>
+      <w:r>
+        <w:rPr>
+          <w:rFonts w:ascii="Consolas" w:eastAsia="Times New Roman" w:hAnsi="Consolas" w:cs="Times New Roman"/>
+          <w:color w:val="538135" w:themeColor="accent6" w:themeShade="BF"/>
+          <w:sz w:val="21"/>
+          <w:szCs w:val="21"/>
+          <w:lang w:eastAsia="fr-CH"/>
+        </w:rPr>
+        <w:t xml:space="preserve"> {}</w:t>
+      </w:r>
+      <w:r>
+        <w:rPr>
+          <w:rFonts w:ascii="Consolas" w:eastAsia="Times New Roman" w:hAnsi="Consolas" w:cs="Times New Roman"/>
+          <w:color w:val="538135" w:themeColor="accent6" w:themeShade="BF"/>
+          <w:sz w:val="21"/>
+          <w:szCs w:val="21"/>
+          <w:lang w:eastAsia="fr-CH"/>
+        </w:rPr>
+        <w:t xml:space="preserve"> </w:t>
       </w:r>
     </w:p>
     <w:p>
       <w:pPr>
-        <w:pStyle w:val="Titre3"/>
-      </w:pPr>
-      <w:r>
-        <w:t xml:space="preserve">Import / Export </w:t>
+        <w:ind w:left="1778"/>
+        <w:rPr>
+          <w:rFonts w:cstheme="minorHAnsi"/>
+        </w:rPr>
+      </w:pPr>
+      <w:r>
+        <w:rPr>
+          <w:rFonts w:eastAsia="Times New Roman" w:cstheme="minorHAnsi"/>
+          <w:sz w:val="21"/>
+          <w:szCs w:val="21"/>
+          <w:lang w:eastAsia="fr-CH"/>
+        </w:rPr>
+        <w:t xml:space="preserve">Il y a </w:t>
+      </w:r>
+      <w:r>
+        <w:rPr>
+          <w:rFonts w:eastAsia="Times New Roman" w:cstheme="minorHAnsi"/>
+          <w:sz w:val="21"/>
+          <w:szCs w:val="21"/>
+          <w:lang w:eastAsia="fr-CH"/>
+        </w:rPr>
+        <w:t xml:space="preserve">un export juste avant classe parce que comme citer de le point 4 cela va nous permettre de lier avec une autre page comme la main </w:t>
       </w:r>
     </w:p>
     <w:p>
       <w:pPr>
-        <w:ind w:left="1069" w:firstLine="709"/>
-      </w:pPr>
-      <w:r>
-        <w:t xml:space="preserve">En js on utilise des imports et export pour lier les </w:t>
-      </w:r>
-      <w:r>
-        <w:t>diffèrent</w:t>
-      </w:r>
-      <w:r>
-        <w:t xml:space="preserve"> page de js </w:t>
+        <w:pStyle w:val="Titre3"/>
+      </w:pPr>
+      <w:bookmarkStart w:id="6" w:name="_Toc152673683"/>
+      <w:r>
+        <w:t>If</w:t>
+      </w:r>
+      <w:bookmarkEnd w:id="6"/>
+    </w:p>
+    <w:p/>
+    <w:p>
+      <w:pPr>
+        <w:pStyle w:val="Titre3"/>
+      </w:pPr>
+      <w:bookmarkStart w:id="7" w:name="_Toc152673684"/>
+      <w:r>
+        <w:t>Import / Export</w:t>
+      </w:r>
+      <w:bookmarkEnd w:id="7"/>
+      <w:r>
+        <w:t xml:space="preserve"> </w:t>
       </w:r>
     </w:p>
     <w:p>
       <w:pPr>
+        <w:ind w:left="1778"/>
+        <w:rPr>
+          <w:color w:val="538135" w:themeColor="accent6" w:themeShade="BF"/>
+        </w:rPr>
+      </w:pPr>
+      <w:r>
+        <w:t xml:space="preserve">En js on utilise des imports et export pour lier les </w:t>
+      </w:r>
+      <w:r>
+        <w:t>diffèrent</w:t>
+      </w:r>
+      <w:r>
+        <w:t xml:space="preserve"> page de js, dans le cadre du projet snake on utilise l’export sur la class snake</w:t>
+      </w:r>
+      <w:r>
+        <w:t xml:space="preserve"> </w:t>
+      </w:r>
+      <w:r>
+        <w:rPr>
+          <w:color w:val="538135" w:themeColor="accent6" w:themeShade="BF"/>
+        </w:rPr>
+        <w:t>export class Snake {}</w:t>
+      </w:r>
+      <w:r>
+        <w:t xml:space="preserve"> </w:t>
+      </w:r>
+      <w:r>
+        <w:t xml:space="preserve">et </w:t>
+      </w:r>
+      <w:r>
+        <w:t xml:space="preserve">pour l’importer dans la page main grâce à </w:t>
+      </w:r>
+      <w:r>
+        <w:rPr>
+          <w:color w:val="538135" w:themeColor="accent6" w:themeShade="BF"/>
+        </w:rPr>
+        <w:t xml:space="preserve">import </w:t>
+      </w:r>
+      <w:proofErr w:type="gramStart"/>
+      <w:r>
+        <w:rPr>
+          <w:color w:val="538135" w:themeColor="accent6" w:themeShade="BF"/>
+        </w:rPr>
+        <w:t>{ Snake</w:t>
+      </w:r>
+      <w:proofErr w:type="gramEnd"/>
+      <w:r>
+        <w:rPr>
+          <w:color w:val="538135" w:themeColor="accent6" w:themeShade="BF"/>
+        </w:rPr>
+        <w:t xml:space="preserve"> } from './Snake.js';</w:t>
+      </w:r>
+    </w:p>
+    <w:p>
+      <w:pPr>
         <w:pStyle w:val="Titre3"/>
       </w:pPr>
+      <w:bookmarkStart w:id="8" w:name="_Toc152673685"/>
       <w:proofErr w:type="spellStart"/>
       <w:r>
         <w:t>Ctx</w:t>
       </w:r>
+      <w:bookmarkEnd w:id="8"/>
       <w:proofErr w:type="spellEnd"/>
     </w:p>
     <w:p>
       <w:pPr>
         <w:pStyle w:val="Titre3"/>
       </w:pPr>
-      <w:r>
-        <w:t xml:space="preserve">Math. </w:t>
+      <w:bookmarkStart w:id="9" w:name="_Toc152673686"/>
+      <w:r>
+        <w:t>Math.</w:t>
+      </w:r>
+      <w:bookmarkEnd w:id="9"/>
+      <w:r>
+        <w:t xml:space="preserve"> </w:t>
       </w:r>
     </w:p>
     <w:p>
@@ -1239,10 +1939,153 @@
         <w:ind w:left="1778"/>
       </w:pPr>
       <w:r>
-        <w:t xml:space="preserve">Math n’est pas un constructeur </w:t>
+        <w:t>Math n’est pas un constructeur</w:t>
+      </w:r>
+      <w:r>
+        <w:t xml:space="preserve">, après le point on </w:t>
+      </w:r>
+      <w:r>
+        <w:t xml:space="preserve">peut mettre de propriétés statique. </w:t>
+      </w:r>
+    </w:p>
+    <w:p>
+      <w:pPr>
+        <w:ind w:left="1778"/>
+      </w:pPr>
+      <w:r>
+        <w:t xml:space="preserve">Telle que : </w:t>
+      </w:r>
+    </w:p>
+    <w:p>
+      <w:pPr>
+        <w:pStyle w:val="Paragraphedeliste"/>
+        <w:numPr>
+          <w:ilvl w:val="0"/>
+          <w:numId w:val="8"/>
+        </w:numPr>
+      </w:pPr>
+      <w:r>
+        <w:t>PI : 3.14</w:t>
+      </w:r>
+    </w:p>
+    <w:p>
+      <w:pPr>
+        <w:pStyle w:val="Paragraphedeliste"/>
+        <w:numPr>
+          <w:ilvl w:val="0"/>
+          <w:numId w:val="8"/>
+        </w:numPr>
+      </w:pPr>
+      <w:r>
+        <w:t>LN10 : logarithme naturel de 10 = 2.303</w:t>
+      </w:r>
+    </w:p>
+    <w:p>
+      <w:pPr>
+        <w:pStyle w:val="Paragraphedeliste"/>
+        <w:numPr>
+          <w:ilvl w:val="0"/>
+          <w:numId w:val="8"/>
+        </w:numPr>
+      </w:pPr>
+      <w:r>
+        <w:t>Ln2 : logarithme naturel de 2 = 0.693</w:t>
+      </w:r>
+    </w:p>
+    <w:p>
+      <w:pPr>
+        <w:pStyle w:val="Paragraphedeliste"/>
+        <w:numPr>
+          <w:ilvl w:val="0"/>
+          <w:numId w:val="8"/>
+        </w:numPr>
+      </w:pPr>
+      <w:r>
+        <w:t>SQRT2 : racine carré de 2 = 1.414</w:t>
       </w:r>
     </w:p>
     <w:p/>
+    <w:p>
+      <w:pPr>
+        <w:ind w:left="1418"/>
+      </w:pPr>
+      <w:r>
+        <w:lastRenderedPageBreak/>
+        <w:t xml:space="preserve">   </w:t>
+      </w:r>
+    </w:p>
+    <w:p>
+      <w:pPr>
+        <w:ind w:left="1418"/>
+      </w:pPr>
+      <w:r>
+        <w:t xml:space="preserve">       </w:t>
+      </w:r>
+      <w:r>
+        <w:t xml:space="preserve">Sinon on peut aussi mettre des méthodes statiques </w:t>
+      </w:r>
+    </w:p>
+    <w:p>
+      <w:pPr>
+        <w:pStyle w:val="Paragraphedeliste"/>
+        <w:numPr>
+          <w:ilvl w:val="0"/>
+          <w:numId w:val="9"/>
+        </w:numPr>
+      </w:pPr>
+      <w:r>
+        <w:t xml:space="preserve">Abs : renvoie la valeur absolue de x </w:t>
+      </w:r>
+    </w:p>
+    <w:p>
+      <w:pPr>
+        <w:pStyle w:val="Paragraphedeliste"/>
+        <w:numPr>
+          <w:ilvl w:val="0"/>
+          <w:numId w:val="9"/>
+        </w:numPr>
+      </w:pPr>
+      <w:r>
+        <w:t xml:space="preserve">Ceil : renvoie le plus petit entier supérieur ou égal à x </w:t>
+      </w:r>
+    </w:p>
+    <w:p>
+      <w:pPr>
+        <w:pStyle w:val="Paragraphedeliste"/>
+        <w:numPr>
+          <w:ilvl w:val="0"/>
+          <w:numId w:val="9"/>
+        </w:numPr>
+      </w:pPr>
+      <w:r>
+        <w:t xml:space="preserve">Floor : Renvoie le plus grand entier inférieur ou égal à x </w:t>
+      </w:r>
+    </w:p>
+    <w:p>
+      <w:pPr>
+        <w:pStyle w:val="Paragraphedeliste"/>
+        <w:numPr>
+          <w:ilvl w:val="0"/>
+          <w:numId w:val="9"/>
+        </w:numPr>
+      </w:pPr>
+      <w:r>
+        <w:t>Random : renvoie une valeur aléatoire</w:t>
+      </w:r>
+    </w:p>
+    <w:p>
+      <w:pPr>
+        <w:ind w:left="1418"/>
+      </w:pPr>
+      <w:r>
+        <w:t xml:space="preserve">      Et il y en a plein d’autre qui permette de faire diffèrent</w:t>
+      </w:r>
+      <w:bookmarkStart w:id="10" w:name="_GoBack"/>
+      <w:bookmarkEnd w:id="10"/>
+      <w:r>
+        <w:t xml:space="preserve"> opérations </w:t>
+      </w:r>
+    </w:p>
     <w:p>
       <w:pPr>
         <w:pStyle w:val="Titre1"/>
@@ -1251,23 +2094,25 @@
           <w:numId w:val="2"/>
         </w:numPr>
       </w:pPr>
-      <w:bookmarkStart w:id="6" w:name="_Toc150863227"/>
+      <w:bookmarkStart w:id="11" w:name="_Toc152673687"/>
       <w:r>
         <w:t>Projet Snake</w:t>
       </w:r>
-      <w:bookmarkEnd w:id="6"/>
+      <w:bookmarkEnd w:id="11"/>
     </w:p>
     <w:p>
       <w:pPr>
         <w:pStyle w:val="Titre3"/>
         <w:numPr>
           <w:ilvl w:val="0"/>
-          <w:numId w:val="5"/>
+          <w:numId w:val="7"/>
         </w:numPr>
       </w:pPr>
+      <w:bookmarkStart w:id="12" w:name="_Toc152673688"/>
       <w:r>
         <w:t>Snake</w:t>
       </w:r>
+      <w:bookmarkEnd w:id="12"/>
     </w:p>
     <w:p>
       <w:pPr>
@@ -1300,14 +2145,13 @@
     <w:p>
       <w:pPr>
         <w:spacing w:after="0"/>
-        <w:ind w:left="1778"/>
-      </w:pPr>
-      <w:r>
-        <w:t xml:space="preserve"> </w:t>
-      </w:r>
-      <w:r>
-        <w:tab/>
+        <w:ind w:left="2123"/>
+      </w:pPr>
+      <w:r>
         <w:t>Cette méthode permet de crée le visuel du Snake</w:t>
+      </w:r>
+      <w:r>
+        <w:t xml:space="preserve"> et mettre sa position initiale du snake.</w:t>
       </w:r>
     </w:p>
     <w:p>
@@ -1373,11 +2217,16 @@
         <w:pStyle w:val="Titre3"/>
         <w:numPr>
           <w:ilvl w:val="0"/>
-          <w:numId w:val="5"/>
+          <w:numId w:val="7"/>
         </w:numPr>
       </w:pPr>
-      <w:r>
-        <w:t xml:space="preserve">Pomme </w:t>
+      <w:bookmarkStart w:id="13" w:name="_Toc152673689"/>
+      <w:r>
+        <w:t>Pomme</w:t>
+      </w:r>
+      <w:bookmarkEnd w:id="13"/>
+      <w:r>
+        <w:t xml:space="preserve"> </w:t>
       </w:r>
     </w:p>
     <w:p>
@@ -1385,62 +2234,114 @@
         <w:pStyle w:val="Paragraphedeliste"/>
         <w:ind w:left="1778"/>
       </w:pPr>
+      <w:r>
+        <w:t>La pomme aussi a un constructeur ou il y a le canvas et la taille mais aussi une variable pour générer une position</w:t>
+      </w:r>
+      <w:r>
+        <w:t xml:space="preserve"> pour la pomme.</w:t>
+      </w:r>
+      <w:r>
+        <w:t xml:space="preserve"> </w:t>
+      </w:r>
     </w:p>
     <w:p>
       <w:pPr>
         <w:pStyle w:val="Paragraphedeliste"/>
         <w:ind w:left="1778"/>
       </w:pPr>
+      <w:r>
+        <w:t>La pomme a une variable qui permet de générer des positions aléatoires dès qu’il rentre en contact avec le snake.</w:t>
+      </w:r>
     </w:p>
     <w:p>
       <w:pPr>
-        <w:pStyle w:val="Paragraphedeliste"/>
-        <w:ind w:left="1778"/>
-      </w:pPr>
+        <w:pStyle w:val="Titre3"/>
+        <w:numPr>
+          <w:ilvl w:val="0"/>
+          <w:numId w:val="7"/>
+        </w:numPr>
+      </w:pPr>
+      <w:r>
+        <w:t xml:space="preserve">End Game </w:t>
+      </w:r>
     </w:p>
     <w:p>
       <w:pPr>
         <w:pStyle w:val="Paragraphedeliste"/>
-        <w:ind w:left="1778"/>
-      </w:pPr>
+        <w:numPr>
+          <w:ilvl w:val="2"/>
+          <w:numId w:val="2"/>
+        </w:numPr>
+        <w:rPr>
+          <w:b/>
+        </w:rPr>
+      </w:pPr>
+      <w:r>
+        <w:rPr>
+          <w:b/>
+        </w:rPr>
+        <w:t xml:space="preserve">Mur </w:t>
+      </w:r>
     </w:p>
     <w:p>
       <w:pPr>
         <w:pStyle w:val="Paragraphedeliste"/>
-        <w:ind w:left="1778"/>
-      </w:pPr>
-      <w:bookmarkStart w:id="7" w:name="_GoBack"/>
-      <w:bookmarkEnd w:id="7"/>
+        <w:ind w:left="2160"/>
+      </w:pPr>
+      <w:r>
+        <w:t>Pour perdre il faut soit que le Snake touche un mur. Donc pour cela il faut faire une boucle if qui fait que si la position de la tête du snake et é</w:t>
+      </w:r>
+      <w:r>
+        <w:t>gal au bordure ça arrête le jeu.</w:t>
+      </w:r>
+      <w:r>
+        <w:t xml:space="preserve"> Et </w:t>
+      </w:r>
+      <w:r>
+        <w:t>Game</w:t>
+      </w:r>
+      <w:r>
+        <w:t xml:space="preserve"> Over </w:t>
+      </w:r>
     </w:p>
     <w:p>
       <w:pPr>
         <w:pStyle w:val="Paragraphedeliste"/>
         <w:numPr>
-          <w:ilvl w:val="0"/>
-          <w:numId w:val="5"/>
+          <w:ilvl w:val="2"/>
+          <w:numId w:val="2"/>
         </w:numPr>
-      </w:pPr>
-      <w:r>
-        <w:lastRenderedPageBreak/>
-        <w:t xml:space="preserve">End Game </w:t>
+        <w:rPr>
+          <w:b/>
+        </w:rPr>
+      </w:pPr>
+      <w:r>
+        <w:rPr>
+          <w:b/>
+        </w:rPr>
+        <w:t>Corps</w:t>
       </w:r>
     </w:p>
     <w:p>
       <w:pPr>
         <w:pStyle w:val="Paragraphedeliste"/>
-        <w:ind w:left="1778"/>
-      </w:pPr>
-      <w:r>
-        <w:t xml:space="preserve">Pour perdre il faut soit que le Snake touche un mur. Donc pour cela il faut faire une boucle if qui fait que si la position de la tête du </w:t>
-      </w:r>
-      <w:proofErr w:type="spellStart"/>
-      <w:r>
-        <w:t>snake</w:t>
-      </w:r>
-      <w:proofErr w:type="spellEnd"/>
-      <w:r>
-        <w:t xml:space="preserve"> et égal au bordure ça arrête le jeu et ça marque Game Over avec le score en bas.</w:t>
-      </w:r>
+        <w:ind w:left="2160"/>
+      </w:pPr>
+      <w:r>
+        <w:t>Si la tête du snake touche son propre corps ça arrête le jeu</w:t>
+      </w:r>
+      <w:r>
+        <w:t xml:space="preserve"> et ça affiche Game Over avec le score du joueur </w:t>
+      </w:r>
+    </w:p>
+    <w:p>
+      <w:pPr>
+        <w:pStyle w:val="Paragraphedeliste"/>
+        <w:ind w:left="2160"/>
+        <w:rPr>
+          <w:b/>
+        </w:rPr>
+      </w:pPr>
     </w:p>
     <w:p>
       <w:pPr>
@@ -1450,14 +2351,14 @@
           <w:numId w:val="2"/>
         </w:numPr>
       </w:pPr>
-      <w:bookmarkStart w:id="8" w:name="_Toc150863228"/>
+      <w:bookmarkStart w:id="14" w:name="_Toc152673690"/>
       <w:r>
         <w:t>Mon point de vu</w:t>
       </w:r>
-      <w:bookmarkEnd w:id="8"/>
       <w:r>
         <w:t>s</w:t>
       </w:r>
+      <w:bookmarkEnd w:id="14"/>
     </w:p>
     <w:sectPr>
       <w:headerReference w:type="even" r:id="rId10"/>
@@ -1971,7 +2872,7 @@
   <w:abstractNum w:abstractNumId="0" w15:restartNumberingAfterBreak="0">
     <w:nsid w:val="06372EC7"/>
     <w:multiLevelType w:val="hybridMultilevel"/>
-    <w:tmpl w:val="2BC6A880"/>
+    <w:tmpl w:val="064AC190"/>
     <w:lvl w:ilvl="0" w:tplc="E956077E">
       <w:start w:val="1"/>
       <w:numFmt w:val="decimal"/>
@@ -1994,16 +2895,19 @@
         <w:ind w:left="1440" w:hanging="360"/>
       </w:pPr>
     </w:lvl>
-    <w:lvl w:ilvl="2" w:tplc="100C001B">
-      <w:start w:val="1"/>
-      <w:numFmt w:val="lowerRoman"/>
-      <w:lvlText w:val="%3."/>
-      <w:lvlJc w:val="right"/>
-      <w:pPr>
-        <w:ind w:left="2160" w:hanging="180"/>
-      </w:pPr>
-    </w:lvl>
-    <w:lvl w:ilvl="3" w:tplc="100C000F" w:tentative="1">
+    <w:lvl w:ilvl="2" w:tplc="100C0001">
+      <w:start w:val="1"/>
+      <w:numFmt w:val="bullet"/>
+      <w:lvlText w:val=""/>
+      <w:lvlJc w:val="left"/>
+      <w:pPr>
+        <w:ind w:left="2023" w:hanging="180"/>
+      </w:pPr>
+      <w:rPr>
+        <w:rFonts w:ascii="Symbol" w:hAnsi="Symbol" w:hint="default"/>
+      </w:rPr>
+    </w:lvl>
+    <w:lvl w:ilvl="3" w:tplc="100C000F">
       <w:start w:val="1"/>
       <w:numFmt w:val="decimal"/>
       <w:lvlText w:val="%4."/>
@@ -2061,12 +2965,11 @@
   <w:abstractNum w:abstractNumId="1" w15:restartNumberingAfterBreak="0">
     <w:nsid w:val="0DB337FD"/>
     <w:multiLevelType w:val="hybridMultilevel"/>
-    <w:tmpl w:val="77709A74"/>
-    <w:lvl w:ilvl="0" w:tplc="D4043A36">
+    <w:tmpl w:val="C3843AC0"/>
+    <w:lvl w:ilvl="0" w:tplc="100C0011">
       <w:start w:val="1"/>
       <w:numFmt w:val="decimal"/>
-      <w:pStyle w:val="Titre3"/>
-      <w:lvlText w:val="%1."/>
+      <w:lvlText w:val="%1)"/>
       <w:lvlJc w:val="left"/>
       <w:pPr>
         <w:ind w:left="1778" w:hanging="360"/>
@@ -2194,6 +3097,119 @@
     </w:lvl>
   </w:abstractNum>
   <w:abstractNum w:abstractNumId="2" w15:restartNumberingAfterBreak="0">
+    <w:nsid w:val="2BD074A7"/>
+    <w:multiLevelType w:val="hybridMultilevel"/>
+    <w:tmpl w:val="094ABE12"/>
+    <w:lvl w:ilvl="0" w:tplc="100C0001">
+      <w:start w:val="1"/>
+      <w:numFmt w:val="bullet"/>
+      <w:lvlText w:val=""/>
+      <w:lvlJc w:val="left"/>
+      <w:pPr>
+        <w:ind w:left="2498" w:hanging="360"/>
+      </w:pPr>
+      <w:rPr>
+        <w:rFonts w:ascii="Symbol" w:hAnsi="Symbol" w:hint="default"/>
+      </w:rPr>
+    </w:lvl>
+    <w:lvl w:ilvl="1" w:tplc="100C0003" w:tentative="1">
+      <w:start w:val="1"/>
+      <w:numFmt w:val="bullet"/>
+      <w:lvlText w:val="o"/>
+      <w:lvlJc w:val="left"/>
+      <w:pPr>
+        <w:ind w:left="3218" w:hanging="360"/>
+      </w:pPr>
+      <w:rPr>
+        <w:rFonts w:ascii="Courier New" w:hAnsi="Courier New" w:cs="Courier New" w:hint="default"/>
+      </w:rPr>
+    </w:lvl>
+    <w:lvl w:ilvl="2" w:tplc="100C0005" w:tentative="1">
+      <w:start w:val="1"/>
+      <w:numFmt w:val="bullet"/>
+      <w:lvlText w:val=""/>
+      <w:lvlJc w:val="left"/>
+      <w:pPr>
+        <w:ind w:left="3938" w:hanging="360"/>
+      </w:pPr>
+      <w:rPr>
+        <w:rFonts w:ascii="Wingdings" w:hAnsi="Wingdings" w:hint="default"/>
+      </w:rPr>
+    </w:lvl>
+    <w:lvl w:ilvl="3" w:tplc="100C0001" w:tentative="1">
+      <w:start w:val="1"/>
+      <w:numFmt w:val="bullet"/>
+      <w:lvlText w:val=""/>
+      <w:lvlJc w:val="left"/>
+      <w:pPr>
+        <w:ind w:left="4658" w:hanging="360"/>
+      </w:pPr>
+      <w:rPr>
+        <w:rFonts w:ascii="Symbol" w:hAnsi="Symbol" w:hint="default"/>
+      </w:rPr>
+    </w:lvl>
+    <w:lvl w:ilvl="4" w:tplc="100C0003" w:tentative="1">
+      <w:start w:val="1"/>
+      <w:numFmt w:val="bullet"/>
+      <w:lvlText w:val="o"/>
+      <w:lvlJc w:val="left"/>
+      <w:pPr>
+        <w:ind w:left="5378" w:hanging="360"/>
+      </w:pPr>
+      <w:rPr>
+        <w:rFonts w:ascii="Courier New" w:hAnsi="Courier New" w:cs="Courier New" w:hint="default"/>
+      </w:rPr>
+    </w:lvl>
+    <w:lvl w:ilvl="5" w:tplc="100C0005" w:tentative="1">
+      <w:start w:val="1"/>
+      <w:numFmt w:val="bullet"/>
+      <w:lvlText w:val=""/>
+      <w:lvlJc w:val="left"/>
+      <w:pPr>
+        <w:ind w:left="6098" w:hanging="360"/>
+      </w:pPr>
+      <w:rPr>
+        <w:rFonts w:ascii="Wingdings" w:hAnsi="Wingdings" w:hint="default"/>
+      </w:rPr>
+    </w:lvl>
+    <w:lvl w:ilvl="6" w:tplc="100C0001" w:tentative="1">
+      <w:start w:val="1"/>
+      <w:numFmt w:val="bullet"/>
+      <w:lvlText w:val=""/>
+      <w:lvlJc w:val="left"/>
+      <w:pPr>
+        <w:ind w:left="6818" w:hanging="360"/>
+      </w:pPr>
+      <w:rPr>
+        <w:rFonts w:ascii="Symbol" w:hAnsi="Symbol" w:hint="default"/>
+      </w:rPr>
+    </w:lvl>
+    <w:lvl w:ilvl="7" w:tplc="100C0003" w:tentative="1">
+      <w:start w:val="1"/>
+      <w:numFmt w:val="bullet"/>
+      <w:lvlText w:val="o"/>
+      <w:lvlJc w:val="left"/>
+      <w:pPr>
+        <w:ind w:left="7538" w:hanging="360"/>
+      </w:pPr>
+      <w:rPr>
+        <w:rFonts w:ascii="Courier New" w:hAnsi="Courier New" w:cs="Courier New" w:hint="default"/>
+      </w:rPr>
+    </w:lvl>
+    <w:lvl w:ilvl="8" w:tplc="100C0005" w:tentative="1">
+      <w:start w:val="1"/>
+      <w:numFmt w:val="bullet"/>
+      <w:lvlText w:val=""/>
+      <w:lvlJc w:val="left"/>
+      <w:pPr>
+        <w:ind w:left="8258" w:hanging="360"/>
+      </w:pPr>
+      <w:rPr>
+        <w:rFonts w:ascii="Wingdings" w:hAnsi="Wingdings" w:hint="default"/>
+      </w:rPr>
+    </w:lvl>
+  </w:abstractNum>
+  <w:abstractNum w:abstractNumId="3" w15:restartNumberingAfterBreak="0">
     <w:nsid w:val="3C08419D"/>
     <w:multiLevelType w:val="hybridMultilevel"/>
     <w:tmpl w:val="EFF2BCA4"/>
@@ -2306,7 +3322,7 @@
       </w:rPr>
     </w:lvl>
   </w:abstractNum>
-  <w:abstractNum w:abstractNumId="3" w15:restartNumberingAfterBreak="0">
+  <w:abstractNum w:abstractNumId="4" w15:restartNumberingAfterBreak="0">
     <w:nsid w:val="3EEA6430"/>
     <w:multiLevelType w:val="hybridMultilevel"/>
     <w:tmpl w:val="B5D2C87C"/>
@@ -2393,14 +3409,15 @@
       </w:pPr>
     </w:lvl>
   </w:abstractNum>
-  <w:abstractNum w:abstractNumId="4" w15:restartNumberingAfterBreak="0">
+  <w:abstractNum w:abstractNumId="5" w15:restartNumberingAfterBreak="0">
     <w:nsid w:val="423119AD"/>
     <w:multiLevelType w:val="hybridMultilevel"/>
-    <w:tmpl w:val="7F2058CA"/>
-    <w:lvl w:ilvl="0" w:tplc="42E49EDA">
+    <w:tmpl w:val="D77C5544"/>
+    <w:lvl w:ilvl="0" w:tplc="100C0011">
       <w:start w:val="1"/>
       <w:numFmt w:val="decimal"/>
-      <w:lvlText w:val="%1."/>
+      <w:pStyle w:val="Titre3"/>
+      <w:lvlText w:val="%1)"/>
       <w:lvlJc w:val="left"/>
       <w:pPr>
         <w:ind w:left="1778" w:hanging="360"/>
@@ -2482,7 +3499,120 @@
       </w:pPr>
     </w:lvl>
   </w:abstractNum>
-  <w:abstractNum w:abstractNumId="5" w15:restartNumberingAfterBreak="0">
+  <w:abstractNum w:abstractNumId="6" w15:restartNumberingAfterBreak="0">
+    <w:nsid w:val="55EC0784"/>
+    <w:multiLevelType w:val="hybridMultilevel"/>
+    <w:tmpl w:val="F1841CF4"/>
+    <w:lvl w:ilvl="0" w:tplc="100C0001">
+      <w:start w:val="1"/>
+      <w:numFmt w:val="bullet"/>
+      <w:lvlText w:val=""/>
+      <w:lvlJc w:val="left"/>
+      <w:pPr>
+        <w:ind w:left="2850" w:hanging="360"/>
+      </w:pPr>
+      <w:rPr>
+        <w:rFonts w:ascii="Symbol" w:hAnsi="Symbol" w:hint="default"/>
+      </w:rPr>
+    </w:lvl>
+    <w:lvl w:ilvl="1" w:tplc="100C0003" w:tentative="1">
+      <w:start w:val="1"/>
+      <w:numFmt w:val="bullet"/>
+      <w:lvlText w:val="o"/>
+      <w:lvlJc w:val="left"/>
+      <w:pPr>
+        <w:ind w:left="3570" w:hanging="360"/>
+      </w:pPr>
+      <w:rPr>
+        <w:rFonts w:ascii="Courier New" w:hAnsi="Courier New" w:cs="Courier New" w:hint="default"/>
+      </w:rPr>
+    </w:lvl>
+    <w:lvl w:ilvl="2" w:tplc="100C0005" w:tentative="1">
+      <w:start w:val="1"/>
+      <w:numFmt w:val="bullet"/>
+      <w:lvlText w:val=""/>
+      <w:lvlJc w:val="left"/>
+      <w:pPr>
+        <w:ind w:left="4290" w:hanging="360"/>
+      </w:pPr>
+      <w:rPr>
+        <w:rFonts w:ascii="Wingdings" w:hAnsi="Wingdings" w:hint="default"/>
+      </w:rPr>
+    </w:lvl>
+    <w:lvl w:ilvl="3" w:tplc="100C0001" w:tentative="1">
+      <w:start w:val="1"/>
+      <w:numFmt w:val="bullet"/>
+      <w:lvlText w:val=""/>
+      <w:lvlJc w:val="left"/>
+      <w:pPr>
+        <w:ind w:left="5010" w:hanging="360"/>
+      </w:pPr>
+      <w:rPr>
+        <w:rFonts w:ascii="Symbol" w:hAnsi="Symbol" w:hint="default"/>
+      </w:rPr>
+    </w:lvl>
+    <w:lvl w:ilvl="4" w:tplc="100C0003" w:tentative="1">
+      <w:start w:val="1"/>
+      <w:numFmt w:val="bullet"/>
+      <w:lvlText w:val="o"/>
+      <w:lvlJc w:val="left"/>
+      <w:pPr>
+        <w:ind w:left="5730" w:hanging="360"/>
+      </w:pPr>
+      <w:rPr>
+        <w:rFonts w:ascii="Courier New" w:hAnsi="Courier New" w:cs="Courier New" w:hint="default"/>
+      </w:rPr>
+    </w:lvl>
+    <w:lvl w:ilvl="5" w:tplc="100C0005" w:tentative="1">
+      <w:start w:val="1"/>
+      <w:numFmt w:val="bullet"/>
+      <w:lvlText w:val=""/>
+      <w:lvlJc w:val="left"/>
+      <w:pPr>
+        <w:ind w:left="6450" w:hanging="360"/>
+      </w:pPr>
+      <w:rPr>
+        <w:rFonts w:ascii="Wingdings" w:hAnsi="Wingdings" w:hint="default"/>
+      </w:rPr>
+    </w:lvl>
+    <w:lvl w:ilvl="6" w:tplc="100C0001" w:tentative="1">
+      <w:start w:val="1"/>
+      <w:numFmt w:val="bullet"/>
+      <w:lvlText w:val=""/>
+      <w:lvlJc w:val="left"/>
+      <w:pPr>
+        <w:ind w:left="7170" w:hanging="360"/>
+      </w:pPr>
+      <w:rPr>
+        <w:rFonts w:ascii="Symbol" w:hAnsi="Symbol" w:hint="default"/>
+      </w:rPr>
+    </w:lvl>
+    <w:lvl w:ilvl="7" w:tplc="100C0003" w:tentative="1">
+      <w:start w:val="1"/>
+      <w:numFmt w:val="bullet"/>
+      <w:lvlText w:val="o"/>
+      <w:lvlJc w:val="left"/>
+      <w:pPr>
+        <w:ind w:left="7890" w:hanging="360"/>
+      </w:pPr>
+      <w:rPr>
+        <w:rFonts w:ascii="Courier New" w:hAnsi="Courier New" w:cs="Courier New" w:hint="default"/>
+      </w:rPr>
+    </w:lvl>
+    <w:lvl w:ilvl="8" w:tplc="100C0005" w:tentative="1">
+      <w:start w:val="1"/>
+      <w:numFmt w:val="bullet"/>
+      <w:lvlText w:val=""/>
+      <w:lvlJc w:val="left"/>
+      <w:pPr>
+        <w:ind w:left="8610" w:hanging="360"/>
+      </w:pPr>
+      <w:rPr>
+        <w:rFonts w:ascii="Wingdings" w:hAnsi="Wingdings" w:hint="default"/>
+      </w:rPr>
+    </w:lvl>
+  </w:abstractNum>
+  <w:abstractNum w:abstractNumId="7" w15:restartNumberingAfterBreak="0">
     <w:nsid w:val="560309AF"/>
     <w:multiLevelType w:val="hybridMultilevel"/>
     <w:tmpl w:val="677C6698"/>
@@ -2595,23 +3725,121 @@
       </w:rPr>
     </w:lvl>
   </w:abstractNum>
+  <w:abstractNum w:abstractNumId="8" w15:restartNumberingAfterBreak="0">
+    <w:nsid w:val="687F0FEB"/>
+    <w:multiLevelType w:val="hybridMultilevel"/>
+    <w:tmpl w:val="C6DEE0B4"/>
+    <w:lvl w:ilvl="0" w:tplc="97BC849C">
+      <w:start w:val="1"/>
+      <w:numFmt w:val="decimal"/>
+      <w:lvlText w:val="%1)"/>
+      <w:lvlJc w:val="left"/>
+      <w:pPr>
+        <w:ind w:left="1778" w:hanging="360"/>
+      </w:pPr>
+      <w:rPr>
+        <w:rFonts w:hint="default"/>
+      </w:rPr>
+    </w:lvl>
+    <w:lvl w:ilvl="1" w:tplc="100C0019" w:tentative="1">
+      <w:start w:val="1"/>
+      <w:numFmt w:val="lowerLetter"/>
+      <w:lvlText w:val="%2."/>
+      <w:lvlJc w:val="left"/>
+      <w:pPr>
+        <w:ind w:left="2498" w:hanging="360"/>
+      </w:pPr>
+    </w:lvl>
+    <w:lvl w:ilvl="2" w:tplc="100C001B" w:tentative="1">
+      <w:start w:val="1"/>
+      <w:numFmt w:val="lowerRoman"/>
+      <w:lvlText w:val="%3."/>
+      <w:lvlJc w:val="right"/>
+      <w:pPr>
+        <w:ind w:left="3218" w:hanging="180"/>
+      </w:pPr>
+    </w:lvl>
+    <w:lvl w:ilvl="3" w:tplc="100C000F" w:tentative="1">
+      <w:start w:val="1"/>
+      <w:numFmt w:val="decimal"/>
+      <w:lvlText w:val="%4."/>
+      <w:lvlJc w:val="left"/>
+      <w:pPr>
+        <w:ind w:left="3938" w:hanging="360"/>
+      </w:pPr>
+    </w:lvl>
+    <w:lvl w:ilvl="4" w:tplc="100C0019" w:tentative="1">
+      <w:start w:val="1"/>
+      <w:numFmt w:val="lowerLetter"/>
+      <w:lvlText w:val="%5."/>
+      <w:lvlJc w:val="left"/>
+      <w:pPr>
+        <w:ind w:left="4658" w:hanging="360"/>
+      </w:pPr>
+    </w:lvl>
+    <w:lvl w:ilvl="5" w:tplc="100C001B" w:tentative="1">
+      <w:start w:val="1"/>
+      <w:numFmt w:val="lowerRoman"/>
+      <w:lvlText w:val="%6."/>
+      <w:lvlJc w:val="right"/>
+      <w:pPr>
+        <w:ind w:left="5378" w:hanging="180"/>
+      </w:pPr>
+    </w:lvl>
+    <w:lvl w:ilvl="6" w:tplc="100C000F" w:tentative="1">
+      <w:start w:val="1"/>
+      <w:numFmt w:val="decimal"/>
+      <w:lvlText w:val="%7."/>
+      <w:lvlJc w:val="left"/>
+      <w:pPr>
+        <w:ind w:left="6098" w:hanging="360"/>
+      </w:pPr>
+    </w:lvl>
+    <w:lvl w:ilvl="7" w:tplc="100C0019" w:tentative="1">
+      <w:start w:val="1"/>
+      <w:numFmt w:val="lowerLetter"/>
+      <w:lvlText w:val="%8."/>
+      <w:lvlJc w:val="left"/>
+      <w:pPr>
+        <w:ind w:left="6818" w:hanging="360"/>
+      </w:pPr>
+    </w:lvl>
+    <w:lvl w:ilvl="8" w:tplc="100C001B" w:tentative="1">
+      <w:start w:val="1"/>
+      <w:numFmt w:val="lowerRoman"/>
+      <w:lvlText w:val="%9."/>
+      <w:lvlJc w:val="right"/>
+      <w:pPr>
+        <w:ind w:left="7538" w:hanging="180"/>
+      </w:pPr>
+    </w:lvl>
+  </w:abstractNum>
   <w:num w:numId="1">
-    <w:abstractNumId w:val="3"/>
+    <w:abstractNumId w:val="4"/>
   </w:num>
   <w:num w:numId="2">
     <w:abstractNumId w:val="0"/>
   </w:num>
   <w:num w:numId="3">
-    <w:abstractNumId w:val="5"/>
+    <w:abstractNumId w:val="7"/>
   </w:num>
   <w:num w:numId="4">
     <w:abstractNumId w:val="1"/>
   </w:num>
   <w:num w:numId="5">
-    <w:abstractNumId w:val="4"/>
+    <w:abstractNumId w:val="5"/>
   </w:num>
   <w:num w:numId="6">
+    <w:abstractNumId w:val="3"/>
+  </w:num>
+  <w:num w:numId="7">
+    <w:abstractNumId w:val="8"/>
+  </w:num>
+  <w:num w:numId="8">
     <w:abstractNumId w:val="2"/>
+  </w:num>
+  <w:num w:numId="9">
+    <w:abstractNumId w:val="6"/>
   </w:num>
   <w:numIdMacAtCleanup w:val="5"/>
 </w:numbering>
@@ -3069,12 +4297,12 @@
     <w:uiPriority w:val="9"/>
     <w:unhideWhenUsed/>
     <w:qFormat/>
-    <w:rsid w:val="0018153F"/>
+    <w:rsid w:val="006215B6"/>
     <w:pPr>
       <w:keepNext/>
       <w:keepLines/>
       <w:numPr>
-        <w:numId w:val="4"/>
+        <w:numId w:val="5"/>
       </w:numPr>
       <w:spacing w:before="40" w:after="0"/>
       <w:outlineLvl w:val="2"/>
@@ -3434,7 +4662,7 @@
     <w:basedOn w:val="Policepardfaut"/>
     <w:link w:val="Titre3"/>
     <w:uiPriority w:val="9"/>
-    <w:rsid w:val="0018153F"/>
+    <w:rsid w:val="006215B6"/>
     <w:rPr>
       <w:rFonts w:ascii="Arial" w:eastAsiaTheme="majorEastAsia" w:hAnsi="Arial" w:cstheme="majorBidi"/>
     </w:rPr>
@@ -4010,6 +5238,13 @@
     <w:pitch w:val="variable"/>
     <w:sig w:usb0="800001E3" w:usb1="1200FFEF" w:usb2="00040000" w:usb3="00000000" w:csb0="00000001" w:csb1="00000000"/>
   </w:font>
+  <w:font w:name="Consolas">
+    <w:panose1 w:val="020B0609020204030204"/>
+    <w:charset w:val="00"/>
+    <w:family w:val="modern"/>
+    <w:pitch w:val="fixed"/>
+    <w:sig w:usb0="E00006FF" w:usb1="0000FCFF" w:usb2="00000001" w:usb3="00000000" w:csb0="0000019F" w:csb1="00000000"/>
+  </w:font>
 </w:fonts>
 </file>
 
@@ -4030,7 +5265,6 @@
   <w:rsids>
     <w:rsidRoot w:val="00201F75"/>
     <w:rsid w:val="0000201D"/>
-    <w:rsid w:val="00017815"/>
     <w:rsid w:val="000F456D"/>
     <w:rsid w:val="00154DB6"/>
     <w:rsid w:val="001C61A4"/>
@@ -4078,6 +5312,7 @@
     <w:rsid w:val="00D6176F"/>
     <w:rsid w:val="00D720E3"/>
     <w:rsid w:val="00DD5FCA"/>
+    <w:rsid w:val="00E427FD"/>
     <w:rsid w:val="00E807DC"/>
     <w:rsid w:val="00F22B2A"/>
     <w:rsid w:val="00FE4514"/>
@@ -4814,7 +6049,7 @@
 
 <file path=customXml/item1.xml><?xml version="1.0" encoding="utf-8"?>
 <CoverPageProperties xmlns="http://schemas.microsoft.com/office/2006/coverPageProps">
-  <PublishDate>2023-11-07T00:00:00</PublishDate>
+  <PublishDate>2023-12-05T00:00:00</PublishDate>
   <Abstract/>
   <CompanyAddress/>
   <CompanyPhone/>
@@ -4836,7 +6071,7 @@
 </file>
 
 <file path=customXml/itemProps2.xml><?xml version="1.0" encoding="utf-8"?>
-<ds:datastoreItem xmlns:ds="http://schemas.openxmlformats.org/officeDocument/2006/customXml" ds:itemID="{06B215B5-3A79-4DAE-9046-2B5DAE26373A}">
+<ds:datastoreItem xmlns:ds="http://schemas.openxmlformats.org/officeDocument/2006/customXml" ds:itemID="{E9FC2944-E88C-46BF-A00F-40C20B30930B}">
   <ds:schemaRefs>
     <ds:schemaRef ds:uri="http://schemas.openxmlformats.org/officeDocument/2006/bibliography"/>
   </ds:schemaRefs>

</xml_diff>

<commit_message>
ajout du corp du snake
</commit_message>
<xml_diff>
--- a/doc/Rapport_de_projet.docx
+++ b/doc/Rapport_de_projet.docx
@@ -1,6 +1,6 @@
 
 <file path=word/document.xml><?xml version="1.0" encoding="utf-8"?>
-<w:document xmlns:wpc="http://schemas.microsoft.com/office/word/2010/wordprocessingCanvas" xmlns:cx="http://schemas.microsoft.com/office/drawing/2014/chartex" xmlns:cx1="http://schemas.microsoft.com/office/drawing/2015/9/8/chartex" xmlns:mc="http://schemas.openxmlformats.org/markup-compatibility/2006" xmlns:o="urn:schemas-microsoft-com:office:office" xmlns:r="http://schemas.openxmlformats.org/officeDocument/2006/relationships" xmlns:m="http://schemas.openxmlformats.org/officeDocument/2006/math" xmlns:v="urn:schemas-microsoft-com:vml" xmlns:wp14="http://schemas.microsoft.com/office/word/2010/wordprocessingDrawing" xmlns:wp="http://schemas.openxmlformats.org/drawingml/2006/wordprocessingDrawing" xmlns:w10="urn:schemas-microsoft-com:office:word" xmlns:w="http://schemas.openxmlformats.org/wordprocessingml/2006/main" xmlns:w14="http://schemas.microsoft.com/office/word/2010/wordml" xmlns:w15="http://schemas.microsoft.com/office/word/2012/wordml" xmlns:w16se="http://schemas.microsoft.com/office/word/2015/wordml/symex" xmlns:wpg="http://schemas.microsoft.com/office/word/2010/wordprocessingGroup" xmlns:wpi="http://schemas.microsoft.com/office/word/2010/wordprocessingInk" xmlns:wne="http://schemas.microsoft.com/office/word/2006/wordml" xmlns:wps="http://schemas.microsoft.com/office/word/2010/wordprocessingShape" mc:Ignorable="w14 w15 w16se wp14">
+<w:document xmlns:wpc="http://schemas.microsoft.com/office/word/2010/wordprocessingCanvas" xmlns:cx="http://schemas.microsoft.com/office/drawing/2014/chartex" xmlns:cx1="http://schemas.microsoft.com/office/drawing/2015/9/8/chartex" xmlns:cx2="http://schemas.microsoft.com/office/drawing/2015/10/21/chartex" xmlns:cx3="http://schemas.microsoft.com/office/drawing/2016/5/9/chartex" xmlns:cx4="http://schemas.microsoft.com/office/drawing/2016/5/10/chartex" xmlns:cx5="http://schemas.microsoft.com/office/drawing/2016/5/11/chartex" xmlns:cx6="http://schemas.microsoft.com/office/drawing/2016/5/12/chartex" xmlns:cx7="http://schemas.microsoft.com/office/drawing/2016/5/13/chartex" xmlns:cx8="http://schemas.microsoft.com/office/drawing/2016/5/14/chartex" xmlns:mc="http://schemas.openxmlformats.org/markup-compatibility/2006" xmlns:aink="http://schemas.microsoft.com/office/drawing/2016/ink" xmlns:am3d="http://schemas.microsoft.com/office/drawing/2017/model3d" xmlns:o="urn:schemas-microsoft-com:office:office" xmlns:oel="http://schemas.microsoft.com/office/2019/extlst" xmlns:r="http://schemas.openxmlformats.org/officeDocument/2006/relationships" xmlns:m="http://schemas.openxmlformats.org/officeDocument/2006/math" xmlns:v="urn:schemas-microsoft-com:vml" xmlns:wp14="http://schemas.microsoft.com/office/word/2010/wordprocessingDrawing" xmlns:wp="http://schemas.openxmlformats.org/drawingml/2006/wordprocessingDrawing" xmlns:w10="urn:schemas-microsoft-com:office:word" xmlns:w="http://schemas.openxmlformats.org/wordprocessingml/2006/main" xmlns:w14="http://schemas.microsoft.com/office/word/2010/wordml" xmlns:w15="http://schemas.microsoft.com/office/word/2012/wordml" xmlns:w16cex="http://schemas.microsoft.com/office/word/2018/wordml/cex" xmlns:w16cid="http://schemas.microsoft.com/office/word/2016/wordml/cid" xmlns:w16="http://schemas.microsoft.com/office/word/2018/wordml" xmlns:w16sdtdh="http://schemas.microsoft.com/office/word/2020/wordml/sdtdatahash" xmlns:w16se="http://schemas.microsoft.com/office/word/2015/wordml/symex" xmlns:wpg="http://schemas.microsoft.com/office/word/2010/wordprocessingGroup" xmlns:wpi="http://schemas.microsoft.com/office/word/2010/wordprocessingInk" xmlns:wne="http://schemas.microsoft.com/office/word/2006/wordml" xmlns:wps="http://schemas.microsoft.com/office/word/2010/wordprocessingShape" mc:Ignorable="w14 w15 w16se w16cid w16 w16cex w16sdtdh wp14">
   <w:body>
     <w:sdt>
       <w:sdtPr>
@@ -10,7 +10,6 @@
           <w:docPartUnique/>
         </w:docPartObj>
       </w:sdtPr>
-      <w:sdtEndPr/>
       <w:sdtContent>
         <w:p/>
         <w:tbl>
@@ -48,7 +47,6 @@
                   <w:dataBinding w:prefixMappings="xmlns:ns0='http://schemas.openxmlformats.org/package/2006/metadata/core-properties' xmlns:ns1='http://purl.org/dc/elements/1.1/'" w:xpath="/ns0:coreProperties[1]/ns1:creator[1]" w:storeItemID="{6C3C8BC8-F283-45AE-878A-BAB7291924A1}"/>
                   <w:text/>
                 </w:sdtPr>
-                <w:sdtEndPr/>
                 <w:sdtContent>
                   <w:p>
                     <w:pPr>
@@ -91,7 +89,6 @@
                     <w:calendar w:val="gregorian"/>
                   </w:date>
                 </w:sdtPr>
-                <w:sdtEndPr/>
                 <w:sdtContent>
                   <w:p>
                     <w:pPr>
@@ -215,7 +212,6 @@
                   <w:dataBinding w:prefixMappings="xmlns:ns0='http://schemas.openxmlformats.org/package/2006/metadata/core-properties' xmlns:ns1='http://purl.org/dc/elements/1.1/'" w:xpath="/ns0:coreProperties[1]/ns1:title[1]" w:storeItemID="{6C3C8BC8-F283-45AE-878A-BAB7291924A1}"/>
                   <w:text/>
                 </w:sdtPr>
-                <w:sdtEndPr/>
                 <w:sdtContent>
                   <w:p>
                     <w:pPr>
@@ -412,8 +408,8 @@
       </w:r>
     </w:p>
     <w:p/>
-    <w:bookmarkStart w:id="0" w:name="Introduction" w:displacedByCustomXml="next"/>
-    <w:bookmarkStart w:id="1" w:name="_Toc130454906" w:displacedByCustomXml="next"/>
+    <w:bookmarkStart w:id="0" w:name="_Toc130454906" w:displacedByCustomXml="next"/>
+    <w:bookmarkStart w:id="1" w:name="Introduction" w:displacedByCustomXml="next"/>
     <w:sdt>
       <w:sdtPr>
         <w:rPr>
@@ -1862,10 +1858,7 @@
         </w:rPr>
       </w:pPr>
       <w:r>
-        <w:t xml:space="preserve">En js on utilise des imports et export pour lier les </w:t>
-      </w:r>
-      <w:r>
-        <w:t>diffèrent</w:t>
+        <w:t>En js on utilise des imports et export pour lier les diffèrent</w:t>
       </w:r>
       <w:r>
         <w:t xml:space="preserve"> page de js, dans le cadre du projet snake on utilise l’export sur la class snake</w:t>
@@ -1892,21 +1885,7 @@
         <w:rPr>
           <w:color w:val="538135" w:themeColor="accent6" w:themeShade="BF"/>
         </w:rPr>
-        <w:t xml:space="preserve">import </w:t>
-      </w:r>
-      <w:proofErr w:type="gramStart"/>
-      <w:r>
-        <w:rPr>
-          <w:color w:val="538135" w:themeColor="accent6" w:themeShade="BF"/>
-        </w:rPr>
-        <w:t>{ Snake</w:t>
-      </w:r>
-      <w:proofErr w:type="gramEnd"/>
-      <w:r>
-        <w:rPr>
-          <w:color w:val="538135" w:themeColor="accent6" w:themeShade="BF"/>
-        </w:rPr>
-        <w:t xml:space="preserve"> } from './Snake.js';</w:t>
+        <w:t>import { Snake } from './Snake.js';</w:t>
       </w:r>
     </w:p>
     <w:p>
@@ -2001,7 +1980,48 @@
         </w:numPr>
       </w:pPr>
       <w:r>
-        <w:t>SQRT2 : racine carré de 2 = 1.414</w:t>
+        <w:t xml:space="preserve">SQRT2 : </w:t>
+      </w:r>
+      <w:r>
+        <w:t>racine carrée</w:t>
+      </w:r>
+      <w:r>
+        <w:t xml:space="preserve"> de 2 = 1.414</w:t>
+      </w:r>
+    </w:p>
+    <w:p>
+      <w:pPr>
+        <w:pStyle w:val="Titre3"/>
+      </w:pPr>
+      <w:r>
+        <w:t xml:space="preserve"> </w:t>
+      </w:r>
+      <w:proofErr w:type="spellStart"/>
+      <w:r>
+        <w:t>ArrowkeyPressed</w:t>
+      </w:r>
+      <w:proofErr w:type="spellEnd"/>
+      <w:r>
+        <w:t xml:space="preserve"> </w:t>
+      </w:r>
+    </w:p>
+    <w:p>
+      <w:pPr>
+        <w:ind w:left="1778"/>
+      </w:pPr>
+      <w:r>
+        <w:t xml:space="preserve">Pour le projet </w:t>
+      </w:r>
+      <w:r>
+        <w:t xml:space="preserve">on doit utiliser les flèches pour déplacer le </w:t>
+      </w:r>
+      <w:proofErr w:type="spellStart"/>
+      <w:r>
+        <w:t>snake</w:t>
+      </w:r>
+      <w:proofErr w:type="spellEnd"/>
+      <w:r>
+        <w:t xml:space="preserve"> pour cela on doit </w:t>
       </w:r>
     </w:p>
     <w:p/>
@@ -2010,7 +2030,6 @@
         <w:ind w:left="1418"/>
       </w:pPr>
       <w:r>
-        <w:lastRenderedPageBreak/>
         <w:t xml:space="preserve">   </w:t>
       </w:r>
     </w:p>
@@ -2078,12 +2097,7 @@
         <w:ind w:left="1418"/>
       </w:pPr>
       <w:r>
-        <w:t xml:space="preserve">      Et il y en a plein d’autre qui permette de faire diffèrent</w:t>
-      </w:r>
-      <w:bookmarkStart w:id="10" w:name="_GoBack"/>
-      <w:bookmarkEnd w:id="10"/>
-      <w:r>
-        <w:t xml:space="preserve"> opérations </w:t>
+        <w:t xml:space="preserve">      Et il y en a plein d’autre qui permette de faire diffèrent opérations </w:t>
       </w:r>
     </w:p>
     <w:p>
@@ -2094,11 +2108,11 @@
           <w:numId w:val="2"/>
         </w:numPr>
       </w:pPr>
-      <w:bookmarkStart w:id="11" w:name="_Toc152673687"/>
+      <w:bookmarkStart w:id="10" w:name="_Toc152673687"/>
       <w:r>
         <w:t>Projet Snake</w:t>
       </w:r>
-      <w:bookmarkEnd w:id="11"/>
+      <w:bookmarkEnd w:id="10"/>
     </w:p>
     <w:p>
       <w:pPr>
@@ -2108,11 +2122,11 @@
           <w:numId w:val="7"/>
         </w:numPr>
       </w:pPr>
-      <w:bookmarkStart w:id="12" w:name="_Toc152673688"/>
+      <w:bookmarkStart w:id="11" w:name="_Toc152673688"/>
       <w:r>
         <w:t>Snake</w:t>
       </w:r>
-      <w:bookmarkEnd w:id="12"/>
+      <w:bookmarkEnd w:id="11"/>
     </w:p>
     <w:p>
       <w:pPr>
@@ -2207,24 +2221,14 @@
         <w:pStyle w:val="Titre3"/>
         <w:numPr>
           <w:ilvl w:val="0"/>
-          <w:numId w:val="0"/>
-        </w:numPr>
-        <w:ind w:left="1778"/>
-      </w:pPr>
-    </w:p>
-    <w:p>
-      <w:pPr>
-        <w:pStyle w:val="Titre3"/>
-        <w:numPr>
-          <w:ilvl w:val="0"/>
           <w:numId w:val="7"/>
         </w:numPr>
       </w:pPr>
-      <w:bookmarkStart w:id="13" w:name="_Toc152673689"/>
+      <w:bookmarkStart w:id="12" w:name="_Toc152673689"/>
       <w:r>
         <w:t>Pomme</w:t>
       </w:r>
-      <w:bookmarkEnd w:id="13"/>
+      <w:bookmarkEnd w:id="12"/>
       <w:r>
         <w:t xml:space="preserve"> </w:t>
       </w:r>
@@ -2351,14 +2355,26 @@
           <w:numId w:val="2"/>
         </w:numPr>
       </w:pPr>
-      <w:bookmarkStart w:id="14" w:name="_Toc152673690"/>
-      <w:r>
-        <w:t>Mon point de vu</w:t>
-      </w:r>
-      <w:r>
-        <w:t>s</w:t>
-      </w:r>
-      <w:bookmarkEnd w:id="14"/>
+      <w:bookmarkStart w:id="13" w:name="_Toc152673690"/>
+      <w:r>
+        <w:t xml:space="preserve">Mon point de </w:t>
+      </w:r>
+      <w:bookmarkEnd w:id="13"/>
+      <w:r>
+        <w:t>vue</w:t>
+      </w:r>
+    </w:p>
+    <w:p>
+      <w:pPr>
+        <w:pStyle w:val="Titre1"/>
+        <w:numPr>
+          <w:ilvl w:val="0"/>
+          <w:numId w:val="2"/>
+        </w:numPr>
+      </w:pPr>
+      <w:r>
+        <w:t xml:space="preserve"> Conclusion </w:t>
+      </w:r>
     </w:p>
     <w:sectPr>
       <w:headerReference w:type="even" r:id="rId10"/>
@@ -2377,7 +2393,7 @@
 </file>
 
 <file path=word/endnotes.xml><?xml version="1.0" encoding="utf-8"?>
-<w:endnotes xmlns:wpc="http://schemas.microsoft.com/office/word/2010/wordprocessingCanvas" xmlns:cx="http://schemas.microsoft.com/office/drawing/2014/chartex" xmlns:cx1="http://schemas.microsoft.com/office/drawing/2015/9/8/chartex" xmlns:mc="http://schemas.openxmlformats.org/markup-compatibility/2006" xmlns:o="urn:schemas-microsoft-com:office:office" xmlns:r="http://schemas.openxmlformats.org/officeDocument/2006/relationships" xmlns:m="http://schemas.openxmlformats.org/officeDocument/2006/math" xmlns:v="urn:schemas-microsoft-com:vml" xmlns:wp14="http://schemas.microsoft.com/office/word/2010/wordprocessingDrawing" xmlns:wp="http://schemas.openxmlformats.org/drawingml/2006/wordprocessingDrawing" xmlns:w10="urn:schemas-microsoft-com:office:word" xmlns:w="http://schemas.openxmlformats.org/wordprocessingml/2006/main" xmlns:w14="http://schemas.microsoft.com/office/word/2010/wordml" xmlns:w15="http://schemas.microsoft.com/office/word/2012/wordml" xmlns:w16se="http://schemas.microsoft.com/office/word/2015/wordml/symex" xmlns:wpg="http://schemas.microsoft.com/office/word/2010/wordprocessingGroup" xmlns:wpi="http://schemas.microsoft.com/office/word/2010/wordprocessingInk" xmlns:wne="http://schemas.microsoft.com/office/word/2006/wordml" xmlns:wps="http://schemas.microsoft.com/office/word/2010/wordprocessingShape" mc:Ignorable="w14 w15 w16se wp14">
+<w:endnotes xmlns:wpc="http://schemas.microsoft.com/office/word/2010/wordprocessingCanvas" xmlns:cx="http://schemas.microsoft.com/office/drawing/2014/chartex" xmlns:cx1="http://schemas.microsoft.com/office/drawing/2015/9/8/chartex" xmlns:cx2="http://schemas.microsoft.com/office/drawing/2015/10/21/chartex" xmlns:cx3="http://schemas.microsoft.com/office/drawing/2016/5/9/chartex" xmlns:cx4="http://schemas.microsoft.com/office/drawing/2016/5/10/chartex" xmlns:cx5="http://schemas.microsoft.com/office/drawing/2016/5/11/chartex" xmlns:cx6="http://schemas.microsoft.com/office/drawing/2016/5/12/chartex" xmlns:cx7="http://schemas.microsoft.com/office/drawing/2016/5/13/chartex" xmlns:cx8="http://schemas.microsoft.com/office/drawing/2016/5/14/chartex" xmlns:mc="http://schemas.openxmlformats.org/markup-compatibility/2006" xmlns:aink="http://schemas.microsoft.com/office/drawing/2016/ink" xmlns:am3d="http://schemas.microsoft.com/office/drawing/2017/model3d" xmlns:o="urn:schemas-microsoft-com:office:office" xmlns:oel="http://schemas.microsoft.com/office/2019/extlst" xmlns:r="http://schemas.openxmlformats.org/officeDocument/2006/relationships" xmlns:m="http://schemas.openxmlformats.org/officeDocument/2006/math" xmlns:v="urn:schemas-microsoft-com:vml" xmlns:wp14="http://schemas.microsoft.com/office/word/2010/wordprocessingDrawing" xmlns:wp="http://schemas.openxmlformats.org/drawingml/2006/wordprocessingDrawing" xmlns:w10="urn:schemas-microsoft-com:office:word" xmlns:w="http://schemas.openxmlformats.org/wordprocessingml/2006/main" xmlns:w14="http://schemas.microsoft.com/office/word/2010/wordml" xmlns:w15="http://schemas.microsoft.com/office/word/2012/wordml" xmlns:w16cex="http://schemas.microsoft.com/office/word/2018/wordml/cex" xmlns:w16cid="http://schemas.microsoft.com/office/word/2016/wordml/cid" xmlns:w16="http://schemas.microsoft.com/office/word/2018/wordml" xmlns:w16sdtdh="http://schemas.microsoft.com/office/word/2020/wordml/sdtdatahash" xmlns:w16se="http://schemas.microsoft.com/office/word/2015/wordml/symex" xmlns:wpg="http://schemas.microsoft.com/office/word/2010/wordprocessingGroup" xmlns:wpi="http://schemas.microsoft.com/office/word/2010/wordprocessingInk" xmlns:wne="http://schemas.microsoft.com/office/word/2006/wordml" xmlns:wps="http://schemas.microsoft.com/office/word/2010/wordprocessingShape" mc:Ignorable="w14 w15 w16se w16cid w16 w16cex w16sdtdh wp14">
   <w:endnote w:type="separator" w:id="-1">
     <w:p>
       <w:pPr>
@@ -2402,7 +2418,7 @@
 </file>
 
 <file path=word/footer1.xml><?xml version="1.0" encoding="utf-8"?>
-<w:ftr xmlns:wpc="http://schemas.microsoft.com/office/word/2010/wordprocessingCanvas" xmlns:cx="http://schemas.microsoft.com/office/drawing/2014/chartex" xmlns:cx1="http://schemas.microsoft.com/office/drawing/2015/9/8/chartex" xmlns:mc="http://schemas.openxmlformats.org/markup-compatibility/2006" xmlns:o="urn:schemas-microsoft-com:office:office" xmlns:r="http://schemas.openxmlformats.org/officeDocument/2006/relationships" xmlns:m="http://schemas.openxmlformats.org/officeDocument/2006/math" xmlns:v="urn:schemas-microsoft-com:vml" xmlns:wp14="http://schemas.microsoft.com/office/word/2010/wordprocessingDrawing" xmlns:wp="http://schemas.openxmlformats.org/drawingml/2006/wordprocessingDrawing" xmlns:w10="urn:schemas-microsoft-com:office:word" xmlns:w="http://schemas.openxmlformats.org/wordprocessingml/2006/main" xmlns:w14="http://schemas.microsoft.com/office/word/2010/wordml" xmlns:w15="http://schemas.microsoft.com/office/word/2012/wordml" xmlns:w16se="http://schemas.microsoft.com/office/word/2015/wordml/symex" xmlns:wpg="http://schemas.microsoft.com/office/word/2010/wordprocessingGroup" xmlns:wpi="http://schemas.microsoft.com/office/word/2010/wordprocessingInk" xmlns:wne="http://schemas.microsoft.com/office/word/2006/wordml" xmlns:wps="http://schemas.microsoft.com/office/word/2010/wordprocessingShape" mc:Ignorable="w14 w15 w16se wp14">
+<w:ftr xmlns:wpc="http://schemas.microsoft.com/office/word/2010/wordprocessingCanvas" xmlns:cx="http://schemas.microsoft.com/office/drawing/2014/chartex" xmlns:cx1="http://schemas.microsoft.com/office/drawing/2015/9/8/chartex" xmlns:cx2="http://schemas.microsoft.com/office/drawing/2015/10/21/chartex" xmlns:cx3="http://schemas.microsoft.com/office/drawing/2016/5/9/chartex" xmlns:cx4="http://schemas.microsoft.com/office/drawing/2016/5/10/chartex" xmlns:cx5="http://schemas.microsoft.com/office/drawing/2016/5/11/chartex" xmlns:cx6="http://schemas.microsoft.com/office/drawing/2016/5/12/chartex" xmlns:cx7="http://schemas.microsoft.com/office/drawing/2016/5/13/chartex" xmlns:cx8="http://schemas.microsoft.com/office/drawing/2016/5/14/chartex" xmlns:mc="http://schemas.openxmlformats.org/markup-compatibility/2006" xmlns:aink="http://schemas.microsoft.com/office/drawing/2016/ink" xmlns:am3d="http://schemas.microsoft.com/office/drawing/2017/model3d" xmlns:o="urn:schemas-microsoft-com:office:office" xmlns:oel="http://schemas.microsoft.com/office/2019/extlst" xmlns:r="http://schemas.openxmlformats.org/officeDocument/2006/relationships" xmlns:m="http://schemas.openxmlformats.org/officeDocument/2006/math" xmlns:v="urn:schemas-microsoft-com:vml" xmlns:wp14="http://schemas.microsoft.com/office/word/2010/wordprocessingDrawing" xmlns:wp="http://schemas.openxmlformats.org/drawingml/2006/wordprocessingDrawing" xmlns:w10="urn:schemas-microsoft-com:office:word" xmlns:w="http://schemas.openxmlformats.org/wordprocessingml/2006/main" xmlns:w14="http://schemas.microsoft.com/office/word/2010/wordml" xmlns:w15="http://schemas.microsoft.com/office/word/2012/wordml" xmlns:w16cex="http://schemas.microsoft.com/office/word/2018/wordml/cex" xmlns:w16cid="http://schemas.microsoft.com/office/word/2016/wordml/cid" xmlns:w16="http://schemas.microsoft.com/office/word/2018/wordml" xmlns:w16sdtdh="http://schemas.microsoft.com/office/word/2020/wordml/sdtdatahash" xmlns:w16se="http://schemas.microsoft.com/office/word/2015/wordml/symex" xmlns:wpg="http://schemas.microsoft.com/office/word/2010/wordprocessingGroup" xmlns:wpi="http://schemas.microsoft.com/office/word/2010/wordprocessingInk" xmlns:wne="http://schemas.microsoft.com/office/word/2006/wordml" xmlns:wps="http://schemas.microsoft.com/office/word/2010/wordprocessingShape" mc:Ignorable="w14 w15 w16se w16cid w16 w16cex w16sdtdh wp14">
   <w:p>
     <w:pPr>
       <w:pStyle w:val="Pieddepage"/>
@@ -2421,7 +2437,6 @@
           <w:docPartUnique/>
         </w:docPartObj>
       </w:sdtPr>
-      <w:sdtEndPr/>
       <w:sdtContent>
         <w:r>
           <w:fldChar w:fldCharType="begin"/>
@@ -2458,7 +2473,7 @@
           <w:rPr>
             <w:noProof/>
           </w:rPr>
-          <w:t>05.12.2023</w:t>
+          <w:t>12.12.2023</w:t>
         </w:r>
         <w:r>
           <w:fldChar w:fldCharType="end"/>
@@ -2475,7 +2490,7 @@
 </file>
 
 <file path=word/footer2.xml><?xml version="1.0" encoding="utf-8"?>
-<w:ftr xmlns:wpc="http://schemas.microsoft.com/office/word/2010/wordprocessingCanvas" xmlns:cx="http://schemas.microsoft.com/office/drawing/2014/chartex" xmlns:cx1="http://schemas.microsoft.com/office/drawing/2015/9/8/chartex" xmlns:mc="http://schemas.openxmlformats.org/markup-compatibility/2006" xmlns:o="urn:schemas-microsoft-com:office:office" xmlns:r="http://schemas.openxmlformats.org/officeDocument/2006/relationships" xmlns:m="http://schemas.openxmlformats.org/officeDocument/2006/math" xmlns:v="urn:schemas-microsoft-com:vml" xmlns:wp14="http://schemas.microsoft.com/office/word/2010/wordprocessingDrawing" xmlns:wp="http://schemas.openxmlformats.org/drawingml/2006/wordprocessingDrawing" xmlns:w10="urn:schemas-microsoft-com:office:word" xmlns:w="http://schemas.openxmlformats.org/wordprocessingml/2006/main" xmlns:w14="http://schemas.microsoft.com/office/word/2010/wordml" xmlns:w15="http://schemas.microsoft.com/office/word/2012/wordml" xmlns:w16se="http://schemas.microsoft.com/office/word/2015/wordml/symex" xmlns:wpg="http://schemas.microsoft.com/office/word/2010/wordprocessingGroup" xmlns:wpi="http://schemas.microsoft.com/office/word/2010/wordprocessingInk" xmlns:wne="http://schemas.microsoft.com/office/word/2006/wordml" xmlns:wps="http://schemas.microsoft.com/office/word/2010/wordprocessingShape" mc:Ignorable="w14 w15 w16se wp14">
+<w:ftr xmlns:wpc="http://schemas.microsoft.com/office/word/2010/wordprocessingCanvas" xmlns:cx="http://schemas.microsoft.com/office/drawing/2014/chartex" xmlns:cx1="http://schemas.microsoft.com/office/drawing/2015/9/8/chartex" xmlns:cx2="http://schemas.microsoft.com/office/drawing/2015/10/21/chartex" xmlns:cx3="http://schemas.microsoft.com/office/drawing/2016/5/9/chartex" xmlns:cx4="http://schemas.microsoft.com/office/drawing/2016/5/10/chartex" xmlns:cx5="http://schemas.microsoft.com/office/drawing/2016/5/11/chartex" xmlns:cx6="http://schemas.microsoft.com/office/drawing/2016/5/12/chartex" xmlns:cx7="http://schemas.microsoft.com/office/drawing/2016/5/13/chartex" xmlns:cx8="http://schemas.microsoft.com/office/drawing/2016/5/14/chartex" xmlns:mc="http://schemas.openxmlformats.org/markup-compatibility/2006" xmlns:aink="http://schemas.microsoft.com/office/drawing/2016/ink" xmlns:am3d="http://schemas.microsoft.com/office/drawing/2017/model3d" xmlns:o="urn:schemas-microsoft-com:office:office" xmlns:oel="http://schemas.microsoft.com/office/2019/extlst" xmlns:r="http://schemas.openxmlformats.org/officeDocument/2006/relationships" xmlns:m="http://schemas.openxmlformats.org/officeDocument/2006/math" xmlns:v="urn:schemas-microsoft-com:vml" xmlns:wp14="http://schemas.microsoft.com/office/word/2010/wordprocessingDrawing" xmlns:wp="http://schemas.openxmlformats.org/drawingml/2006/wordprocessingDrawing" xmlns:w10="urn:schemas-microsoft-com:office:word" xmlns:w="http://schemas.openxmlformats.org/wordprocessingml/2006/main" xmlns:w14="http://schemas.microsoft.com/office/word/2010/wordml" xmlns:w15="http://schemas.microsoft.com/office/word/2012/wordml" xmlns:w16cex="http://schemas.microsoft.com/office/word/2018/wordml/cex" xmlns:w16cid="http://schemas.microsoft.com/office/word/2016/wordml/cid" xmlns:w16="http://schemas.microsoft.com/office/word/2018/wordml" xmlns:w16sdtdh="http://schemas.microsoft.com/office/word/2020/wordml/sdtdatahash" xmlns:w16se="http://schemas.microsoft.com/office/word/2015/wordml/symex" xmlns:wpg="http://schemas.microsoft.com/office/word/2010/wordprocessingGroup" xmlns:wpi="http://schemas.microsoft.com/office/word/2010/wordprocessingInk" xmlns:wne="http://schemas.microsoft.com/office/word/2006/wordml" xmlns:wps="http://schemas.microsoft.com/office/word/2010/wordprocessingShape" mc:Ignorable="w14 w15 w16se w16cid w16 w16cex w16sdtdh wp14">
   <w:p>
     <w:pPr>
       <w:pStyle w:val="Pieddepage"/>
@@ -2500,7 +2515,6 @@
           <w:docPartUnique/>
         </w:docPartObj>
       </w:sdtPr>
-      <w:sdtEndPr/>
       <w:sdtContent>
         <w:r>
           <w:fldChar w:fldCharType="begin"/>
@@ -2539,7 +2553,7 @@
       <w:rPr>
         <w:noProof/>
       </w:rPr>
-      <w:t>05.12.2023</w:t>
+      <w:t>12.12.2023</w:t>
     </w:r>
     <w:r>
       <w:fldChar w:fldCharType="end"/>
@@ -2554,7 +2568,7 @@
 </file>
 
 <file path=word/footnotes.xml><?xml version="1.0" encoding="utf-8"?>
-<w:footnotes xmlns:wpc="http://schemas.microsoft.com/office/word/2010/wordprocessingCanvas" xmlns:cx="http://schemas.microsoft.com/office/drawing/2014/chartex" xmlns:cx1="http://schemas.microsoft.com/office/drawing/2015/9/8/chartex" xmlns:mc="http://schemas.openxmlformats.org/markup-compatibility/2006" xmlns:o="urn:schemas-microsoft-com:office:office" xmlns:r="http://schemas.openxmlformats.org/officeDocument/2006/relationships" xmlns:m="http://schemas.openxmlformats.org/officeDocument/2006/math" xmlns:v="urn:schemas-microsoft-com:vml" xmlns:wp14="http://schemas.microsoft.com/office/word/2010/wordprocessingDrawing" xmlns:wp="http://schemas.openxmlformats.org/drawingml/2006/wordprocessingDrawing" xmlns:w10="urn:schemas-microsoft-com:office:word" xmlns:w="http://schemas.openxmlformats.org/wordprocessingml/2006/main" xmlns:w14="http://schemas.microsoft.com/office/word/2010/wordml" xmlns:w15="http://schemas.microsoft.com/office/word/2012/wordml" xmlns:w16se="http://schemas.microsoft.com/office/word/2015/wordml/symex" xmlns:wpg="http://schemas.microsoft.com/office/word/2010/wordprocessingGroup" xmlns:wpi="http://schemas.microsoft.com/office/word/2010/wordprocessingInk" xmlns:wne="http://schemas.microsoft.com/office/word/2006/wordml" xmlns:wps="http://schemas.microsoft.com/office/word/2010/wordprocessingShape" mc:Ignorable="w14 w15 w16se wp14">
+<w:footnotes xmlns:wpc="http://schemas.microsoft.com/office/word/2010/wordprocessingCanvas" xmlns:cx="http://schemas.microsoft.com/office/drawing/2014/chartex" xmlns:cx1="http://schemas.microsoft.com/office/drawing/2015/9/8/chartex" xmlns:cx2="http://schemas.microsoft.com/office/drawing/2015/10/21/chartex" xmlns:cx3="http://schemas.microsoft.com/office/drawing/2016/5/9/chartex" xmlns:cx4="http://schemas.microsoft.com/office/drawing/2016/5/10/chartex" xmlns:cx5="http://schemas.microsoft.com/office/drawing/2016/5/11/chartex" xmlns:cx6="http://schemas.microsoft.com/office/drawing/2016/5/12/chartex" xmlns:cx7="http://schemas.microsoft.com/office/drawing/2016/5/13/chartex" xmlns:cx8="http://schemas.microsoft.com/office/drawing/2016/5/14/chartex" xmlns:mc="http://schemas.openxmlformats.org/markup-compatibility/2006" xmlns:aink="http://schemas.microsoft.com/office/drawing/2016/ink" xmlns:am3d="http://schemas.microsoft.com/office/drawing/2017/model3d" xmlns:o="urn:schemas-microsoft-com:office:office" xmlns:oel="http://schemas.microsoft.com/office/2019/extlst" xmlns:r="http://schemas.openxmlformats.org/officeDocument/2006/relationships" xmlns:m="http://schemas.openxmlformats.org/officeDocument/2006/math" xmlns:v="urn:schemas-microsoft-com:vml" xmlns:wp14="http://schemas.microsoft.com/office/word/2010/wordprocessingDrawing" xmlns:wp="http://schemas.openxmlformats.org/drawingml/2006/wordprocessingDrawing" xmlns:w10="urn:schemas-microsoft-com:office:word" xmlns:w="http://schemas.openxmlformats.org/wordprocessingml/2006/main" xmlns:w14="http://schemas.microsoft.com/office/word/2010/wordml" xmlns:w15="http://schemas.microsoft.com/office/word/2012/wordml" xmlns:w16cex="http://schemas.microsoft.com/office/word/2018/wordml/cex" xmlns:w16cid="http://schemas.microsoft.com/office/word/2016/wordml/cid" xmlns:w16="http://schemas.microsoft.com/office/word/2018/wordml" xmlns:w16sdtdh="http://schemas.microsoft.com/office/word/2020/wordml/sdtdatahash" xmlns:w16se="http://schemas.microsoft.com/office/word/2015/wordml/symex" xmlns:wpg="http://schemas.microsoft.com/office/word/2010/wordprocessingGroup" xmlns:wpi="http://schemas.microsoft.com/office/word/2010/wordprocessingInk" xmlns:wne="http://schemas.microsoft.com/office/word/2006/wordml" xmlns:wps="http://schemas.microsoft.com/office/word/2010/wordprocessingShape" mc:Ignorable="w14 w15 w16se w16cid w16 w16cex w16sdtdh wp14">
   <w:footnote w:type="separator" w:id="-1">
     <w:p>
       <w:pPr>
@@ -2579,7 +2593,7 @@
 </file>
 
 <file path=word/header1.xml><?xml version="1.0" encoding="utf-8"?>
-<w:hdr xmlns:wpc="http://schemas.microsoft.com/office/word/2010/wordprocessingCanvas" xmlns:cx="http://schemas.microsoft.com/office/drawing/2014/chartex" xmlns:cx1="http://schemas.microsoft.com/office/drawing/2015/9/8/chartex" xmlns:mc="http://schemas.openxmlformats.org/markup-compatibility/2006" xmlns:o="urn:schemas-microsoft-com:office:office" xmlns:r="http://schemas.openxmlformats.org/officeDocument/2006/relationships" xmlns:m="http://schemas.openxmlformats.org/officeDocument/2006/math" xmlns:v="urn:schemas-microsoft-com:vml" xmlns:wp14="http://schemas.microsoft.com/office/word/2010/wordprocessingDrawing" xmlns:wp="http://schemas.openxmlformats.org/drawingml/2006/wordprocessingDrawing" xmlns:w10="urn:schemas-microsoft-com:office:word" xmlns:w="http://schemas.openxmlformats.org/wordprocessingml/2006/main" xmlns:w14="http://schemas.microsoft.com/office/word/2010/wordml" xmlns:w15="http://schemas.microsoft.com/office/word/2012/wordml" xmlns:w16se="http://schemas.microsoft.com/office/word/2015/wordml/symex" xmlns:wpg="http://schemas.microsoft.com/office/word/2010/wordprocessingGroup" xmlns:wpi="http://schemas.microsoft.com/office/word/2010/wordprocessingInk" xmlns:wne="http://schemas.microsoft.com/office/word/2006/wordml" xmlns:wps="http://schemas.microsoft.com/office/word/2010/wordprocessingShape" mc:Ignorable="w14 w15 w16se wp14">
+<w:hdr xmlns:wpc="http://schemas.microsoft.com/office/word/2010/wordprocessingCanvas" xmlns:cx="http://schemas.microsoft.com/office/drawing/2014/chartex" xmlns:cx1="http://schemas.microsoft.com/office/drawing/2015/9/8/chartex" xmlns:cx2="http://schemas.microsoft.com/office/drawing/2015/10/21/chartex" xmlns:cx3="http://schemas.microsoft.com/office/drawing/2016/5/9/chartex" xmlns:cx4="http://schemas.microsoft.com/office/drawing/2016/5/10/chartex" xmlns:cx5="http://schemas.microsoft.com/office/drawing/2016/5/11/chartex" xmlns:cx6="http://schemas.microsoft.com/office/drawing/2016/5/12/chartex" xmlns:cx7="http://schemas.microsoft.com/office/drawing/2016/5/13/chartex" xmlns:cx8="http://schemas.microsoft.com/office/drawing/2016/5/14/chartex" xmlns:mc="http://schemas.openxmlformats.org/markup-compatibility/2006" xmlns:aink="http://schemas.microsoft.com/office/drawing/2016/ink" xmlns:am3d="http://schemas.microsoft.com/office/drawing/2017/model3d" xmlns:o="urn:schemas-microsoft-com:office:office" xmlns:oel="http://schemas.microsoft.com/office/2019/extlst" xmlns:r="http://schemas.openxmlformats.org/officeDocument/2006/relationships" xmlns:m="http://schemas.openxmlformats.org/officeDocument/2006/math" xmlns:v="urn:schemas-microsoft-com:vml" xmlns:wp14="http://schemas.microsoft.com/office/word/2010/wordprocessingDrawing" xmlns:wp="http://schemas.openxmlformats.org/drawingml/2006/wordprocessingDrawing" xmlns:w10="urn:schemas-microsoft-com:office:word" xmlns:w="http://schemas.openxmlformats.org/wordprocessingml/2006/main" xmlns:w14="http://schemas.microsoft.com/office/word/2010/wordml" xmlns:w15="http://schemas.microsoft.com/office/word/2012/wordml" xmlns:w16cex="http://schemas.microsoft.com/office/word/2018/wordml/cex" xmlns:w16cid="http://schemas.microsoft.com/office/word/2016/wordml/cid" xmlns:w16="http://schemas.microsoft.com/office/word/2018/wordml" xmlns:w16sdtdh="http://schemas.microsoft.com/office/word/2020/wordml/sdtdatahash" xmlns:w16se="http://schemas.microsoft.com/office/word/2015/wordml/symex" xmlns:wpg="http://schemas.microsoft.com/office/word/2010/wordprocessingGroup" xmlns:wpi="http://schemas.microsoft.com/office/word/2010/wordprocessingInk" xmlns:wne="http://schemas.microsoft.com/office/word/2006/wordml" xmlns:wps="http://schemas.microsoft.com/office/word/2010/wordprocessingShape" mc:Ignorable="w14 w15 w16se w16cid w16 w16cex w16sdtdh wp14">
   <w:p>
     <w:pPr>
       <w:pStyle w:val="En-tte"/>
@@ -2639,7 +2653,7 @@
             </wp:anchor>
           </w:drawing>
         </mc:Choice>
-        <mc:Fallback xmlns:w16sdtdh="http://schemas.microsoft.com/office/word/2020/wordml/sdtdatahash" xmlns:w16="http://schemas.microsoft.com/office/word/2018/wordml" xmlns:w16cid="http://schemas.microsoft.com/office/word/2016/wordml/cid" xmlns:w16cex="http://schemas.microsoft.com/office/word/2018/wordml/cex" xmlns:oel="http://schemas.microsoft.com/office/2019/extlst" xmlns:am3d="http://schemas.microsoft.com/office/drawing/2017/model3d" xmlns:aink="http://schemas.microsoft.com/office/drawing/2016/ink" xmlns:cx8="http://schemas.microsoft.com/office/drawing/2016/5/14/chartex" xmlns:cx7="http://schemas.microsoft.com/office/drawing/2016/5/13/chartex" xmlns:cx6="http://schemas.microsoft.com/office/drawing/2016/5/12/chartex" xmlns:cx5="http://schemas.microsoft.com/office/drawing/2016/5/11/chartex" xmlns:cx4="http://schemas.microsoft.com/office/drawing/2016/5/10/chartex" xmlns:cx3="http://schemas.microsoft.com/office/drawing/2016/5/9/chartex" xmlns:cx2="http://schemas.microsoft.com/office/drawing/2015/10/21/chartex">
+        <mc:Fallback>
           <w:pict>
             <v:line w14:anchorId="29BCBEF2" id="Connecteur droit 21" o:spid="_x0000_s1026" style="position:absolute;flip:y;z-index:251662336;visibility:visible;mso-wrap-style:square;mso-wrap-distance-left:9pt;mso-wrap-distance-top:0;mso-wrap-distance-right:9pt;mso-wrap-distance-bottom:0;mso-position-horizontal:absolute;mso-position-horizontal-relative:text;mso-position-vertical:absolute;mso-position-vertical-relative:text" from="-70pt,19pt" to="524.4pt,19.85pt" o:gfxdata="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" strokecolor="black [3200]" strokeweight="1.5pt">
               <v:stroke joinstyle="miter"/>
@@ -2742,7 +2756,7 @@
 </file>
 
 <file path=word/header2.xml><?xml version="1.0" encoding="utf-8"?>
-<w:hdr xmlns:wpc="http://schemas.microsoft.com/office/word/2010/wordprocessingCanvas" xmlns:cx="http://schemas.microsoft.com/office/drawing/2014/chartex" xmlns:cx1="http://schemas.microsoft.com/office/drawing/2015/9/8/chartex" xmlns:mc="http://schemas.openxmlformats.org/markup-compatibility/2006" xmlns:o="urn:schemas-microsoft-com:office:office" xmlns:r="http://schemas.openxmlformats.org/officeDocument/2006/relationships" xmlns:m="http://schemas.openxmlformats.org/officeDocument/2006/math" xmlns:v="urn:schemas-microsoft-com:vml" xmlns:wp14="http://schemas.microsoft.com/office/word/2010/wordprocessingDrawing" xmlns:wp="http://schemas.openxmlformats.org/drawingml/2006/wordprocessingDrawing" xmlns:w10="urn:schemas-microsoft-com:office:word" xmlns:w="http://schemas.openxmlformats.org/wordprocessingml/2006/main" xmlns:w14="http://schemas.microsoft.com/office/word/2010/wordml" xmlns:w15="http://schemas.microsoft.com/office/word/2012/wordml" xmlns:w16se="http://schemas.microsoft.com/office/word/2015/wordml/symex" xmlns:wpg="http://schemas.microsoft.com/office/word/2010/wordprocessingGroup" xmlns:wpi="http://schemas.microsoft.com/office/word/2010/wordprocessingInk" xmlns:wne="http://schemas.microsoft.com/office/word/2006/wordml" xmlns:wps="http://schemas.microsoft.com/office/word/2010/wordprocessingShape" mc:Ignorable="w14 w15 w16se wp14">
+<w:hdr xmlns:wpc="http://schemas.microsoft.com/office/word/2010/wordprocessingCanvas" xmlns:cx="http://schemas.microsoft.com/office/drawing/2014/chartex" xmlns:cx1="http://schemas.microsoft.com/office/drawing/2015/9/8/chartex" xmlns:cx2="http://schemas.microsoft.com/office/drawing/2015/10/21/chartex" xmlns:cx3="http://schemas.microsoft.com/office/drawing/2016/5/9/chartex" xmlns:cx4="http://schemas.microsoft.com/office/drawing/2016/5/10/chartex" xmlns:cx5="http://schemas.microsoft.com/office/drawing/2016/5/11/chartex" xmlns:cx6="http://schemas.microsoft.com/office/drawing/2016/5/12/chartex" xmlns:cx7="http://schemas.microsoft.com/office/drawing/2016/5/13/chartex" xmlns:cx8="http://schemas.microsoft.com/office/drawing/2016/5/14/chartex" xmlns:mc="http://schemas.openxmlformats.org/markup-compatibility/2006" xmlns:aink="http://schemas.microsoft.com/office/drawing/2016/ink" xmlns:am3d="http://schemas.microsoft.com/office/drawing/2017/model3d" xmlns:o="urn:schemas-microsoft-com:office:office" xmlns:oel="http://schemas.microsoft.com/office/2019/extlst" xmlns:r="http://schemas.openxmlformats.org/officeDocument/2006/relationships" xmlns:m="http://schemas.openxmlformats.org/officeDocument/2006/math" xmlns:v="urn:schemas-microsoft-com:vml" xmlns:wp14="http://schemas.microsoft.com/office/word/2010/wordprocessingDrawing" xmlns:wp="http://schemas.openxmlformats.org/drawingml/2006/wordprocessingDrawing" xmlns:w10="urn:schemas-microsoft-com:office:word" xmlns:w="http://schemas.openxmlformats.org/wordprocessingml/2006/main" xmlns:w14="http://schemas.microsoft.com/office/word/2010/wordml" xmlns:w15="http://schemas.microsoft.com/office/word/2012/wordml" xmlns:w16cex="http://schemas.microsoft.com/office/word/2018/wordml/cex" xmlns:w16cid="http://schemas.microsoft.com/office/word/2016/wordml/cid" xmlns:w16="http://schemas.microsoft.com/office/word/2018/wordml" xmlns:w16sdtdh="http://schemas.microsoft.com/office/word/2020/wordml/sdtdatahash" xmlns:w16se="http://schemas.microsoft.com/office/word/2015/wordml/symex" xmlns:wpg="http://schemas.microsoft.com/office/word/2010/wordprocessingGroup" xmlns:wpi="http://schemas.microsoft.com/office/word/2010/wordprocessingInk" xmlns:wne="http://schemas.microsoft.com/office/word/2006/wordml" xmlns:wps="http://schemas.microsoft.com/office/word/2010/wordprocessingShape" mc:Ignorable="w14 w15 w16se w16cid w16 w16cex w16sdtdh wp14">
   <w:p>
     <w:pPr>
       <w:pStyle w:val="En-tte"/>
@@ -2808,7 +2822,7 @@
             </wp:anchor>
           </w:drawing>
         </mc:Choice>
-        <mc:Fallback xmlns:w16sdtdh="http://schemas.microsoft.com/office/word/2020/wordml/sdtdatahash" xmlns:w16="http://schemas.microsoft.com/office/word/2018/wordml" xmlns:w16cid="http://schemas.microsoft.com/office/word/2016/wordml/cid" xmlns:w16cex="http://schemas.microsoft.com/office/word/2018/wordml/cex" xmlns:oel="http://schemas.microsoft.com/office/2019/extlst" xmlns:am3d="http://schemas.microsoft.com/office/drawing/2017/model3d" xmlns:aink="http://schemas.microsoft.com/office/drawing/2016/ink" xmlns:cx8="http://schemas.microsoft.com/office/drawing/2016/5/14/chartex" xmlns:cx7="http://schemas.microsoft.com/office/drawing/2016/5/13/chartex" xmlns:cx6="http://schemas.microsoft.com/office/drawing/2016/5/12/chartex" xmlns:cx5="http://schemas.microsoft.com/office/drawing/2016/5/11/chartex" xmlns:cx4="http://schemas.microsoft.com/office/drawing/2016/5/10/chartex" xmlns:cx3="http://schemas.microsoft.com/office/drawing/2016/5/9/chartex" xmlns:cx2="http://schemas.microsoft.com/office/drawing/2015/10/21/chartex">
+        <mc:Fallback>
           <w:pict>
             <v:line w14:anchorId="4B6AD2F1" id="Connecteur droit 22" o:spid="_x0000_s1026" style="position:absolute;z-index:251664384;visibility:visible;mso-wrap-style:square;mso-width-percent:0;mso-height-percent:0;mso-wrap-distance-left:9pt;mso-wrap-distance-top:0;mso-wrap-distance-right:9pt;mso-wrap-distance-bottom:0;mso-position-horizontal:absolute;mso-position-horizontal-relative:text;mso-position-vertical:absolute;mso-position-vertical-relative:text;mso-width-percent:0;mso-height-percent:0;mso-width-relative:margin;mso-height-relative:margin" from="-73.35pt,19pt" to="588.05pt,21.55pt" o:gfxdata="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" strokecolor="black [3200]" strokeweight="1.5pt">
               <v:stroke joinstyle="miter"/>
@@ -2841,7 +2855,7 @@
           <v:path o:extrusionok="f" gradientshapeok="t" o:connecttype="rect"/>
           <o:lock v:ext="edit" aspectratio="t"/>
         </v:shapetype>
-        <v:shape id="_x0000_s2049" type="#_x0000_t75" alt="" style="position:absolute;margin-left:-33.15pt;margin-top:-10.35pt;width:106.3pt;height:25.75pt;z-index:251659264;mso-wrap-edited:f;mso-width-percent:0;mso-height-percent:0;mso-position-horizontal-relative:text;mso-position-vertical-relative:text;mso-width-percent:0;mso-height-percent:0;mso-width-relative:page;mso-height-relative:page">
+        <v:shape id="_x0000_s1025" type="#_x0000_t75" alt="" style="position:absolute;margin-left:-33.15pt;margin-top:-10.35pt;width:106.3pt;height:25.75pt;z-index:251659264;mso-wrap-edited:f;mso-width-percent:0;mso-height-percent:0;mso-position-horizontal-relative:text;mso-position-vertical-relative:text;mso-width-percent:0;mso-height-percent:0;mso-width-relative:page;mso-height-relative:page">
           <v:imagedata r:id="rId1" o:title="download"/>
           <w10:wrap type="square"/>
         </v:shape>
@@ -2868,7 +2882,7 @@
 </file>
 
 <file path=word/numbering.xml><?xml version="1.0" encoding="utf-8"?>
-<w:numbering xmlns:wpc="http://schemas.microsoft.com/office/word/2010/wordprocessingCanvas" xmlns:cx="http://schemas.microsoft.com/office/drawing/2014/chartex" xmlns:cx1="http://schemas.microsoft.com/office/drawing/2015/9/8/chartex" xmlns:mc="http://schemas.openxmlformats.org/markup-compatibility/2006" xmlns:o="urn:schemas-microsoft-com:office:office" xmlns:r="http://schemas.openxmlformats.org/officeDocument/2006/relationships" xmlns:m="http://schemas.openxmlformats.org/officeDocument/2006/math" xmlns:v="urn:schemas-microsoft-com:vml" xmlns:wp14="http://schemas.microsoft.com/office/word/2010/wordprocessingDrawing" xmlns:wp="http://schemas.openxmlformats.org/drawingml/2006/wordprocessingDrawing" xmlns:w10="urn:schemas-microsoft-com:office:word" xmlns:w="http://schemas.openxmlformats.org/wordprocessingml/2006/main" xmlns:w14="http://schemas.microsoft.com/office/word/2010/wordml" xmlns:w15="http://schemas.microsoft.com/office/word/2012/wordml" xmlns:w16se="http://schemas.microsoft.com/office/word/2015/wordml/symex" xmlns:wpg="http://schemas.microsoft.com/office/word/2010/wordprocessingGroup" xmlns:wpi="http://schemas.microsoft.com/office/word/2010/wordprocessingInk" xmlns:wne="http://schemas.microsoft.com/office/word/2006/wordml" xmlns:wps="http://schemas.microsoft.com/office/word/2010/wordprocessingShape" mc:Ignorable="w14 w15 w16se wp14">
+<w:numbering xmlns:wpc="http://schemas.microsoft.com/office/word/2010/wordprocessingCanvas" xmlns:cx="http://schemas.microsoft.com/office/drawing/2014/chartex" xmlns:cx1="http://schemas.microsoft.com/office/drawing/2015/9/8/chartex" xmlns:cx2="http://schemas.microsoft.com/office/drawing/2015/10/21/chartex" xmlns:cx3="http://schemas.microsoft.com/office/drawing/2016/5/9/chartex" xmlns:cx4="http://schemas.microsoft.com/office/drawing/2016/5/10/chartex" xmlns:cx5="http://schemas.microsoft.com/office/drawing/2016/5/11/chartex" xmlns:cx6="http://schemas.microsoft.com/office/drawing/2016/5/12/chartex" xmlns:cx7="http://schemas.microsoft.com/office/drawing/2016/5/13/chartex" xmlns:cx8="http://schemas.microsoft.com/office/drawing/2016/5/14/chartex" xmlns:mc="http://schemas.openxmlformats.org/markup-compatibility/2006" xmlns:aink="http://schemas.microsoft.com/office/drawing/2016/ink" xmlns:am3d="http://schemas.microsoft.com/office/drawing/2017/model3d" xmlns:o="urn:schemas-microsoft-com:office:office" xmlns:oel="http://schemas.microsoft.com/office/2019/extlst" xmlns:r="http://schemas.openxmlformats.org/officeDocument/2006/relationships" xmlns:m="http://schemas.openxmlformats.org/officeDocument/2006/math" xmlns:v="urn:schemas-microsoft-com:vml" xmlns:wp14="http://schemas.microsoft.com/office/word/2010/wordprocessingDrawing" xmlns:wp="http://schemas.openxmlformats.org/drawingml/2006/wordprocessingDrawing" xmlns:w10="urn:schemas-microsoft-com:office:word" xmlns:w="http://schemas.openxmlformats.org/wordprocessingml/2006/main" xmlns:w14="http://schemas.microsoft.com/office/word/2010/wordml" xmlns:w15="http://schemas.microsoft.com/office/word/2012/wordml" xmlns:w16cex="http://schemas.microsoft.com/office/word/2018/wordml/cex" xmlns:w16cid="http://schemas.microsoft.com/office/word/2016/wordml/cid" xmlns:w16="http://schemas.microsoft.com/office/word/2018/wordml" xmlns:w16sdtdh="http://schemas.microsoft.com/office/word/2020/wordml/sdtdatahash" xmlns:w16se="http://schemas.microsoft.com/office/word/2015/wordml/symex" xmlns:wpg="http://schemas.microsoft.com/office/word/2010/wordprocessingGroup" xmlns:wpi="http://schemas.microsoft.com/office/word/2010/wordprocessingInk" xmlns:wne="http://schemas.microsoft.com/office/word/2006/wordml" xmlns:wps="http://schemas.microsoft.com/office/word/2010/wordprocessingShape" mc:Ignorable="w14 w15 w16se w16cid w16 w16cex w16sdtdh wp14">
   <w:abstractNum w:abstractNumId="0" w15:restartNumberingAfterBreak="0">
     <w:nsid w:val="06372EC7"/>
     <w:multiLevelType w:val="hybridMultilevel"/>
@@ -3814,31 +3828,31 @@
       </w:pPr>
     </w:lvl>
   </w:abstractNum>
-  <w:num w:numId="1">
+  <w:num w:numId="1" w16cid:durableId="1882010726">
     <w:abstractNumId w:val="4"/>
   </w:num>
-  <w:num w:numId="2">
+  <w:num w:numId="2" w16cid:durableId="1269505295">
     <w:abstractNumId w:val="0"/>
   </w:num>
-  <w:num w:numId="3">
+  <w:num w:numId="3" w16cid:durableId="1299336571">
     <w:abstractNumId w:val="7"/>
   </w:num>
-  <w:num w:numId="4">
+  <w:num w:numId="4" w16cid:durableId="1702899929">
     <w:abstractNumId w:val="1"/>
   </w:num>
-  <w:num w:numId="5">
+  <w:num w:numId="5" w16cid:durableId="761416460">
     <w:abstractNumId w:val="5"/>
   </w:num>
-  <w:num w:numId="6">
+  <w:num w:numId="6" w16cid:durableId="1044594259">
     <w:abstractNumId w:val="3"/>
   </w:num>
-  <w:num w:numId="7">
+  <w:num w:numId="7" w16cid:durableId="1513717705">
     <w:abstractNumId w:val="8"/>
   </w:num>
-  <w:num w:numId="8">
+  <w:num w:numId="8" w16cid:durableId="1146048271">
     <w:abstractNumId w:val="2"/>
   </w:num>
-  <w:num w:numId="9">
+  <w:num w:numId="9" w16cid:durableId="489295160">
     <w:abstractNumId w:val="6"/>
   </w:num>
   <w:numIdMacAtCleanup w:val="5"/>
@@ -3846,7 +3860,7 @@
 </file>
 
 <file path=word/styles.xml><?xml version="1.0" encoding="utf-8"?>
-<w:styles xmlns:mc="http://schemas.openxmlformats.org/markup-compatibility/2006" xmlns:r="http://schemas.openxmlformats.org/officeDocument/2006/relationships" xmlns:w="http://schemas.openxmlformats.org/wordprocessingml/2006/main" xmlns:w14="http://schemas.microsoft.com/office/word/2010/wordml" xmlns:w15="http://schemas.microsoft.com/office/word/2012/wordml" xmlns:w16se="http://schemas.microsoft.com/office/word/2015/wordml/symex" mc:Ignorable="w14 w15 w16se">
+<w:styles xmlns:mc="http://schemas.openxmlformats.org/markup-compatibility/2006" xmlns:r="http://schemas.openxmlformats.org/officeDocument/2006/relationships" xmlns:w="http://schemas.openxmlformats.org/wordprocessingml/2006/main" xmlns:w14="http://schemas.microsoft.com/office/word/2010/wordml" xmlns:w15="http://schemas.microsoft.com/office/word/2012/wordml" xmlns:w16cex="http://schemas.microsoft.com/office/word/2018/wordml/cex" xmlns:w16cid="http://schemas.microsoft.com/office/word/2016/wordml/cid" xmlns:w16="http://schemas.microsoft.com/office/word/2018/wordml" xmlns:w16sdtdh="http://schemas.microsoft.com/office/word/2020/wordml/sdtdatahash" xmlns:w16se="http://schemas.microsoft.com/office/word/2015/wordml/symex" mc:Ignorable="w14 w15 w16se w16cid w16 w16cex w16sdtdh">
   <w:docDefaults>
     <w:rPrDefault>
       <w:rPr>
@@ -3862,7 +3876,7 @@
       </w:pPr>
     </w:pPrDefault>
   </w:docDefaults>
-  <w:latentStyles w:defLockedState="0" w:defUIPriority="99" w:defSemiHidden="0" w:defUnhideWhenUsed="0" w:defQFormat="0" w:count="371">
+  <w:latentStyles w:defLockedState="0" w:defUIPriority="99" w:defSemiHidden="0" w:defUnhideWhenUsed="0" w:defQFormat="0" w:count="376">
     <w:lsdException w:name="Normal" w:uiPriority="0" w:qFormat="1"/>
     <w:lsdException w:name="heading 1" w:uiPriority="9" w:qFormat="1"/>
     <w:lsdException w:name="heading 2" w:semiHidden="1" w:uiPriority="9" w:unhideWhenUsed="1" w:qFormat="1"/>
@@ -4234,6 +4248,11 @@
     <w:lsdException w:name="List Table 5 Dark Accent 6" w:uiPriority="50"/>
     <w:lsdException w:name="List Table 6 Colorful Accent 6" w:uiPriority="51"/>
     <w:lsdException w:name="List Table 7 Colorful Accent 6" w:uiPriority="52"/>
+    <w:lsdException w:name="Mention" w:semiHidden="1" w:unhideWhenUsed="1"/>
+    <w:lsdException w:name="Smart Hyperlink" w:semiHidden="1" w:unhideWhenUsed="1"/>
+    <w:lsdException w:name="Hashtag" w:semiHidden="1" w:unhideWhenUsed="1"/>
+    <w:lsdException w:name="Unresolved Mention" w:semiHidden="1" w:unhideWhenUsed="1"/>
+    <w:lsdException w:name="Smart Link" w:semiHidden="1" w:unhideWhenUsed="1"/>
   </w:latentStyles>
   <w:style w:type="paragraph" w:default="1" w:styleId="Normal">
     <w:name w:val="Normal"/>
@@ -5070,7 +5089,7 @@
 </file>
 
 <file path=word/glossary/document.xml><?xml version="1.0" encoding="utf-8"?>
-<w:glossaryDocument xmlns:wpc="http://schemas.microsoft.com/office/word/2010/wordprocessingCanvas" xmlns:cx="http://schemas.microsoft.com/office/drawing/2014/chartex" xmlns:cx1="http://schemas.microsoft.com/office/drawing/2015/9/8/chartex" xmlns:mc="http://schemas.openxmlformats.org/markup-compatibility/2006" xmlns:o="urn:schemas-microsoft-com:office:office" xmlns:r="http://schemas.openxmlformats.org/officeDocument/2006/relationships" xmlns:m="http://schemas.openxmlformats.org/officeDocument/2006/math" xmlns:v="urn:schemas-microsoft-com:vml" xmlns:wp14="http://schemas.microsoft.com/office/word/2010/wordprocessingDrawing" xmlns:wp="http://schemas.openxmlformats.org/drawingml/2006/wordprocessingDrawing" xmlns:w10="urn:schemas-microsoft-com:office:word" xmlns:w="http://schemas.openxmlformats.org/wordprocessingml/2006/main" xmlns:w14="http://schemas.microsoft.com/office/word/2010/wordml" xmlns:w15="http://schemas.microsoft.com/office/word/2012/wordml" xmlns:w16se="http://schemas.microsoft.com/office/word/2015/wordml/symex" xmlns:wpg="http://schemas.microsoft.com/office/word/2010/wordprocessingGroup" xmlns:wpi="http://schemas.microsoft.com/office/word/2010/wordprocessingInk" xmlns:wne="http://schemas.microsoft.com/office/word/2006/wordml" xmlns:wps="http://schemas.microsoft.com/office/word/2010/wordprocessingShape" mc:Ignorable="w14 w15 w16se wp14">
+<w:glossaryDocument xmlns:wpc="http://schemas.microsoft.com/office/word/2010/wordprocessingCanvas" xmlns:cx="http://schemas.microsoft.com/office/drawing/2014/chartex" xmlns:cx1="http://schemas.microsoft.com/office/drawing/2015/9/8/chartex" xmlns:cx2="http://schemas.microsoft.com/office/drawing/2015/10/21/chartex" xmlns:cx3="http://schemas.microsoft.com/office/drawing/2016/5/9/chartex" xmlns:cx4="http://schemas.microsoft.com/office/drawing/2016/5/10/chartex" xmlns:cx5="http://schemas.microsoft.com/office/drawing/2016/5/11/chartex" xmlns:cx6="http://schemas.microsoft.com/office/drawing/2016/5/12/chartex" xmlns:cx7="http://schemas.microsoft.com/office/drawing/2016/5/13/chartex" xmlns:cx8="http://schemas.microsoft.com/office/drawing/2016/5/14/chartex" xmlns:mc="http://schemas.openxmlformats.org/markup-compatibility/2006" xmlns:aink="http://schemas.microsoft.com/office/drawing/2016/ink" xmlns:am3d="http://schemas.microsoft.com/office/drawing/2017/model3d" xmlns:o="urn:schemas-microsoft-com:office:office" xmlns:oel="http://schemas.microsoft.com/office/2019/extlst" xmlns:r="http://schemas.openxmlformats.org/officeDocument/2006/relationships" xmlns:m="http://schemas.openxmlformats.org/officeDocument/2006/math" xmlns:v="urn:schemas-microsoft-com:vml" xmlns:wp14="http://schemas.microsoft.com/office/word/2010/wordprocessingDrawing" xmlns:wp="http://schemas.openxmlformats.org/drawingml/2006/wordprocessingDrawing" xmlns:w10="urn:schemas-microsoft-com:office:word" xmlns:w="http://schemas.openxmlformats.org/wordprocessingml/2006/main" xmlns:w14="http://schemas.microsoft.com/office/word/2010/wordml" xmlns:w15="http://schemas.microsoft.com/office/word/2012/wordml" xmlns:w16cex="http://schemas.microsoft.com/office/word/2018/wordml/cex" xmlns:w16cid="http://schemas.microsoft.com/office/word/2016/wordml/cid" xmlns:w16="http://schemas.microsoft.com/office/word/2018/wordml" xmlns:w16sdtdh="http://schemas.microsoft.com/office/word/2020/wordml/sdtdatahash" xmlns:w16se="http://schemas.microsoft.com/office/word/2015/wordml/symex" xmlns:wpg="http://schemas.microsoft.com/office/word/2010/wordprocessingGroup" xmlns:wpi="http://schemas.microsoft.com/office/word/2010/wordprocessingInk" xmlns:wne="http://schemas.microsoft.com/office/word/2006/wordml" xmlns:wps="http://schemas.microsoft.com/office/word/2010/wordprocessingShape" mc:Ignorable="w14 w15 w16se w16cid w16 w16cex w16sdtdh wp14">
   <w:docParts>
     <w:docPart>
       <w:docPartPr>
@@ -5094,7 +5113,7 @@
           </w:pPr>
           <w:r>
             <w:rPr>
-              <w:color w:val="5B9BD5" w:themeColor="accent1"/>
+              <w:color w:val="4472C4" w:themeColor="accent1"/>
               <w:sz w:val="28"/>
               <w:szCs w:val="28"/>
               <w:lang w:val="fr-FR"/>
@@ -5126,7 +5145,7 @@
           </w:pPr>
           <w:r>
             <w:rPr>
-              <w:color w:val="5B9BD5" w:themeColor="accent1"/>
+              <w:color w:val="4472C4" w:themeColor="accent1"/>
               <w:sz w:val="28"/>
               <w:szCs w:val="28"/>
               <w:lang w:val="fr-FR"/>
@@ -5159,7 +5178,7 @@
           <w:r>
             <w:rPr>
               <w:rFonts w:asciiTheme="majorHAnsi" w:eastAsiaTheme="majorEastAsia" w:hAnsiTheme="majorHAnsi" w:cstheme="majorBidi"/>
-              <w:color w:val="5B9BD5" w:themeColor="accent1"/>
+              <w:color w:val="4472C4" w:themeColor="accent1"/>
               <w:sz w:val="88"/>
               <w:szCs w:val="88"/>
               <w:lang w:val="fr-FR"/>
@@ -5174,7 +5193,7 @@
 </file>
 
 <file path=word/glossary/fontTable.xml><?xml version="1.0" encoding="utf-8"?>
-<w:fonts xmlns:mc="http://schemas.openxmlformats.org/markup-compatibility/2006" xmlns:r="http://schemas.openxmlformats.org/officeDocument/2006/relationships" xmlns:w="http://schemas.openxmlformats.org/wordprocessingml/2006/main" xmlns:w14="http://schemas.microsoft.com/office/word/2010/wordml" xmlns:w15="http://schemas.microsoft.com/office/word/2012/wordml" xmlns:w16se="http://schemas.microsoft.com/office/word/2015/wordml/symex" mc:Ignorable="w14 w15 w16se">
+<w:fonts xmlns:mc="http://schemas.openxmlformats.org/markup-compatibility/2006" xmlns:r="http://schemas.openxmlformats.org/officeDocument/2006/relationships" xmlns:w="http://schemas.openxmlformats.org/wordprocessingml/2006/main" xmlns:w14="http://schemas.microsoft.com/office/word/2010/wordml" xmlns:w15="http://schemas.microsoft.com/office/word/2012/wordml" xmlns:w16cex="http://schemas.microsoft.com/office/word/2018/wordml/cex" xmlns:w16cid="http://schemas.microsoft.com/office/word/2016/wordml/cid" xmlns:w16="http://schemas.microsoft.com/office/word/2018/wordml" xmlns:w16sdtdh="http://schemas.microsoft.com/office/word/2020/wordml/sdtdatahash" xmlns:w16se="http://schemas.microsoft.com/office/word/2015/wordml/symex" mc:Ignorable="w14 w15 w16se w16cid w16 w16cex w16sdtdh">
   <w:font w:name="Times New Roman">
     <w:panose1 w:val="02020603050405020304"/>
     <w:charset w:val="00"/>
@@ -5249,7 +5268,7 @@
 </file>
 
 <file path=word/glossary/settings.xml><?xml version="1.0" encoding="utf-8"?>
-<w:settings xmlns:mc="http://schemas.openxmlformats.org/markup-compatibility/2006" xmlns:o="urn:schemas-microsoft-com:office:office" xmlns:r="http://schemas.openxmlformats.org/officeDocument/2006/relationships" xmlns:m="http://schemas.openxmlformats.org/officeDocument/2006/math" xmlns:v="urn:schemas-microsoft-com:vml" xmlns:w10="urn:schemas-microsoft-com:office:word" xmlns:w="http://schemas.openxmlformats.org/wordprocessingml/2006/main" xmlns:w14="http://schemas.microsoft.com/office/word/2010/wordml" xmlns:w15="http://schemas.microsoft.com/office/word/2012/wordml" xmlns:w16se="http://schemas.microsoft.com/office/word/2015/wordml/symex" xmlns:sl="http://schemas.openxmlformats.org/schemaLibrary/2006/main" mc:Ignorable="w14 w15 w16se">
+<w:settings xmlns:mc="http://schemas.openxmlformats.org/markup-compatibility/2006" xmlns:o="urn:schemas-microsoft-com:office:office" xmlns:r="http://schemas.openxmlformats.org/officeDocument/2006/relationships" xmlns:m="http://schemas.openxmlformats.org/officeDocument/2006/math" xmlns:v="urn:schemas-microsoft-com:vml" xmlns:w10="urn:schemas-microsoft-com:office:word" xmlns:w="http://schemas.openxmlformats.org/wordprocessingml/2006/main" xmlns:w14="http://schemas.microsoft.com/office/word/2010/wordml" xmlns:w15="http://schemas.microsoft.com/office/word/2012/wordml" xmlns:w16cex="http://schemas.microsoft.com/office/word/2018/wordml/cex" xmlns:w16cid="http://schemas.microsoft.com/office/word/2016/wordml/cid" xmlns:w16="http://schemas.microsoft.com/office/word/2018/wordml" xmlns:w16sdtdh="http://schemas.microsoft.com/office/word/2020/wordml/sdtdatahash" xmlns:w16se="http://schemas.microsoft.com/office/word/2015/wordml/symex" xmlns:sl="http://schemas.openxmlformats.org/schemaLibrary/2006/main" mc:Ignorable="w14 w15 w16se w16cid w16 w16cex w16sdtdh">
   <w:view w:val="normal"/>
   <w:defaultTabStop w:val="708"/>
   <w:hyphenationZone w:val="425"/>
@@ -5261,6 +5280,7 @@
     <w:compatSetting w:name="enableOpenTypeFeatures" w:uri="http://schemas.microsoft.com/office/word" w:val="1"/>
     <w:compatSetting w:name="doNotFlipMirrorIndents" w:uri="http://schemas.microsoft.com/office/word" w:val="1"/>
     <w:compatSetting w:name="differentiateMultirowTableHeaders" w:uri="http://schemas.microsoft.com/office/word" w:val="1"/>
+    <w:compatSetting w:name="useWord2013TrackBottomHyphenation" w:uri="http://schemas.microsoft.com/office/word" w:val="1"/>
   </w:compat>
   <w:rsids>
     <w:rsidRoot w:val="00201F75"/>
@@ -5290,6 +5310,7 @@
     <w:rsid w:val="007A3389"/>
     <w:rsid w:val="007A6241"/>
     <w:rsid w:val="007A769A"/>
+    <w:rsid w:val="0080750E"/>
     <w:rsid w:val="00894259"/>
     <w:rsid w:val="009318CB"/>
     <w:rsid w:val="00993243"/>
@@ -5333,14 +5354,14 @@
   </m:mathPr>
   <w:themeFontLang w:val="fr-CH"/>
   <w:clrSchemeMapping w:bg1="light1" w:t1="dark1" w:bg2="light2" w:t2="dark2" w:accent1="accent1" w:accent2="accent2" w:accent3="accent3" w:accent4="accent4" w:accent5="accent5" w:accent6="accent6" w:hyperlink="hyperlink" w:followedHyperlink="followedHyperlink"/>
-  <w:decimalSymbol w:val="."/>
+  <w:decimalSymbol w:val=","/>
   <w:listSeparator w:val=";"/>
   <w15:chartTrackingRefBased/>
 </w:settings>
 </file>
 
 <file path=word/glossary/styles.xml><?xml version="1.0" encoding="utf-8"?>
-<w:styles xmlns:mc="http://schemas.openxmlformats.org/markup-compatibility/2006" xmlns:r="http://schemas.openxmlformats.org/officeDocument/2006/relationships" xmlns:w="http://schemas.openxmlformats.org/wordprocessingml/2006/main" xmlns:w14="http://schemas.microsoft.com/office/word/2010/wordml" xmlns:w15="http://schemas.microsoft.com/office/word/2012/wordml" xmlns:w16se="http://schemas.microsoft.com/office/word/2015/wordml/symex" mc:Ignorable="w14 w15 w16se">
+<w:styles xmlns:mc="http://schemas.openxmlformats.org/markup-compatibility/2006" xmlns:r="http://schemas.openxmlformats.org/officeDocument/2006/relationships" xmlns:w="http://schemas.openxmlformats.org/wordprocessingml/2006/main" xmlns:w14="http://schemas.microsoft.com/office/word/2010/wordml" xmlns:w15="http://schemas.microsoft.com/office/word/2012/wordml" xmlns:w16cex="http://schemas.microsoft.com/office/word/2018/wordml/cex" xmlns:w16cid="http://schemas.microsoft.com/office/word/2016/wordml/cid" xmlns:w16="http://schemas.microsoft.com/office/word/2018/wordml" xmlns:w16sdtdh="http://schemas.microsoft.com/office/word/2020/wordml/sdtdatahash" xmlns:w16se="http://schemas.microsoft.com/office/word/2015/wordml/symex" mc:Ignorable="w14 w15 w16se w16cid w16 w16cex w16sdtdh">
   <w:docDefaults>
     <w:rPrDefault>
       <w:rPr>
@@ -5356,7 +5377,7 @@
       </w:pPr>
     </w:pPrDefault>
   </w:docDefaults>
-  <w:latentStyles w:defLockedState="0" w:defUIPriority="99" w:defSemiHidden="0" w:defUnhideWhenUsed="0" w:defQFormat="0" w:count="371">
+  <w:latentStyles w:defLockedState="0" w:defUIPriority="99" w:defSemiHidden="0" w:defUnhideWhenUsed="0" w:defQFormat="0" w:count="376">
     <w:lsdException w:name="Normal" w:uiPriority="0" w:qFormat="1"/>
     <w:lsdException w:name="heading 1" w:uiPriority="9" w:qFormat="1"/>
     <w:lsdException w:name="heading 2" w:semiHidden="1" w:uiPriority="9" w:unhideWhenUsed="1" w:qFormat="1"/>
@@ -5728,6 +5749,11 @@
     <w:lsdException w:name="List Table 5 Dark Accent 6" w:uiPriority="50"/>
     <w:lsdException w:name="List Table 6 Colorful Accent 6" w:uiPriority="51"/>
     <w:lsdException w:name="List Table 7 Colorful Accent 6" w:uiPriority="52"/>
+    <w:lsdException w:name="Mention" w:semiHidden="1" w:unhideWhenUsed="1"/>
+    <w:lsdException w:name="Smart Hyperlink" w:semiHidden="1" w:unhideWhenUsed="1"/>
+    <w:lsdException w:name="Hashtag" w:semiHidden="1" w:unhideWhenUsed="1"/>
+    <w:lsdException w:name="Unresolved Mention" w:semiHidden="1" w:unhideWhenUsed="1"/>
+    <w:lsdException w:name="Smart Link" w:semiHidden="1" w:unhideWhenUsed="1"/>
   </w:latentStyles>
   <w:style w:type="paragraph" w:default="1" w:styleId="Normal">
     <w:name w:val="Normal"/>
@@ -5780,7 +5806,7 @@
 </file>
 
 <file path=word/glossary/webSettings.xml><?xml version="1.0" encoding="utf-8"?>
-<w:webSettings xmlns:mc="http://schemas.openxmlformats.org/markup-compatibility/2006" xmlns:r="http://schemas.openxmlformats.org/officeDocument/2006/relationships" xmlns:w="http://schemas.openxmlformats.org/wordprocessingml/2006/main" xmlns:w14="http://schemas.microsoft.com/office/word/2010/wordml" xmlns:w15="http://schemas.microsoft.com/office/word/2012/wordml" xmlns:w16se="http://schemas.microsoft.com/office/word/2015/wordml/symex" mc:Ignorable="w14 w15 w16se">
+<w:webSettings xmlns:mc="http://schemas.openxmlformats.org/markup-compatibility/2006" xmlns:r="http://schemas.openxmlformats.org/officeDocument/2006/relationships" xmlns:w="http://schemas.openxmlformats.org/wordprocessingml/2006/main" xmlns:w14="http://schemas.microsoft.com/office/word/2010/wordml" xmlns:w15="http://schemas.microsoft.com/office/word/2012/wordml" xmlns:w16cex="http://schemas.microsoft.com/office/word/2018/wordml/cex" xmlns:w16cid="http://schemas.microsoft.com/office/word/2016/wordml/cid" xmlns:w16="http://schemas.microsoft.com/office/word/2018/wordml" xmlns:w16sdtdh="http://schemas.microsoft.com/office/word/2020/wordml/sdtdatahash" xmlns:w16se="http://schemas.microsoft.com/office/word/2015/wordml/symex" mc:Ignorable="w14 w15 w16se w16cid w16 w16cex w16sdtdh">
   <w:optimizeForBrowser/>
   <w:allowPNG/>
 </w:webSettings>

</xml_diff>

<commit_message>
continuer le rapport et ajout du recommencer dans le code
</commit_message>
<xml_diff>
--- a/doc/Rapport_de_projet.docx
+++ b/doc/Rapport_de_projet.docx
@@ -1,6 +1,6 @@
 
 <file path=word/document.xml><?xml version="1.0" encoding="utf-8"?>
-<w:document xmlns:wpc="http://schemas.microsoft.com/office/word/2010/wordprocessingCanvas" xmlns:cx="http://schemas.microsoft.com/office/drawing/2014/chartex" xmlns:cx1="http://schemas.microsoft.com/office/drawing/2015/9/8/chartex" xmlns:cx2="http://schemas.microsoft.com/office/drawing/2015/10/21/chartex" xmlns:cx3="http://schemas.microsoft.com/office/drawing/2016/5/9/chartex" xmlns:cx4="http://schemas.microsoft.com/office/drawing/2016/5/10/chartex" xmlns:cx5="http://schemas.microsoft.com/office/drawing/2016/5/11/chartex" xmlns:cx6="http://schemas.microsoft.com/office/drawing/2016/5/12/chartex" xmlns:cx7="http://schemas.microsoft.com/office/drawing/2016/5/13/chartex" xmlns:cx8="http://schemas.microsoft.com/office/drawing/2016/5/14/chartex" xmlns:mc="http://schemas.openxmlformats.org/markup-compatibility/2006" xmlns:aink="http://schemas.microsoft.com/office/drawing/2016/ink" xmlns:am3d="http://schemas.microsoft.com/office/drawing/2017/model3d" xmlns:o="urn:schemas-microsoft-com:office:office" xmlns:oel="http://schemas.microsoft.com/office/2019/extlst" xmlns:r="http://schemas.openxmlformats.org/officeDocument/2006/relationships" xmlns:m="http://schemas.openxmlformats.org/officeDocument/2006/math" xmlns:v="urn:schemas-microsoft-com:vml" xmlns:wp14="http://schemas.microsoft.com/office/word/2010/wordprocessingDrawing" xmlns:wp="http://schemas.openxmlformats.org/drawingml/2006/wordprocessingDrawing" xmlns:w10="urn:schemas-microsoft-com:office:word" xmlns:w="http://schemas.openxmlformats.org/wordprocessingml/2006/main" xmlns:w14="http://schemas.microsoft.com/office/word/2010/wordml" xmlns:w15="http://schemas.microsoft.com/office/word/2012/wordml" xmlns:w16cex="http://schemas.microsoft.com/office/word/2018/wordml/cex" xmlns:w16cid="http://schemas.microsoft.com/office/word/2016/wordml/cid" xmlns:w16="http://schemas.microsoft.com/office/word/2018/wordml" xmlns:w16sdtdh="http://schemas.microsoft.com/office/word/2020/wordml/sdtdatahash" xmlns:w16se="http://schemas.microsoft.com/office/word/2015/wordml/symex" xmlns:wpg="http://schemas.microsoft.com/office/word/2010/wordprocessingGroup" xmlns:wpi="http://schemas.microsoft.com/office/word/2010/wordprocessingInk" xmlns:wne="http://schemas.microsoft.com/office/word/2006/wordml" xmlns:wps="http://schemas.microsoft.com/office/word/2010/wordprocessingShape" mc:Ignorable="w14 w15 w16se w16cid w16 w16cex w16sdtdh wp14">
+<w:document xmlns:wpc="http://schemas.microsoft.com/office/word/2010/wordprocessingCanvas" xmlns:cx="http://schemas.microsoft.com/office/drawing/2014/chartex" xmlns:cx1="http://schemas.microsoft.com/office/drawing/2015/9/8/chartex" xmlns:mc="http://schemas.openxmlformats.org/markup-compatibility/2006" xmlns:o="urn:schemas-microsoft-com:office:office" xmlns:r="http://schemas.openxmlformats.org/officeDocument/2006/relationships" xmlns:m="http://schemas.openxmlformats.org/officeDocument/2006/math" xmlns:v="urn:schemas-microsoft-com:vml" xmlns:wp14="http://schemas.microsoft.com/office/word/2010/wordprocessingDrawing" xmlns:wp="http://schemas.openxmlformats.org/drawingml/2006/wordprocessingDrawing" xmlns:w10="urn:schemas-microsoft-com:office:word" xmlns:w="http://schemas.openxmlformats.org/wordprocessingml/2006/main" xmlns:w14="http://schemas.microsoft.com/office/word/2010/wordml" xmlns:w15="http://schemas.microsoft.com/office/word/2012/wordml" xmlns:w16se="http://schemas.microsoft.com/office/word/2015/wordml/symex" xmlns:wpg="http://schemas.microsoft.com/office/word/2010/wordprocessingGroup" xmlns:wpi="http://schemas.microsoft.com/office/word/2010/wordprocessingInk" xmlns:wne="http://schemas.microsoft.com/office/word/2006/wordml" xmlns:wps="http://schemas.microsoft.com/office/word/2010/wordprocessingShape" mc:Ignorable="w14 w15 w16se wp14">
   <w:body>
     <w:sdt>
       <w:sdtPr>
@@ -232,17 +232,7 @@
                         <w:szCs w:val="88"/>
                         <w:shd w:val="clear" w:color="auto" w:fill="FFFFFF"/>
                       </w:rPr>
-                      <w:t>Rapport de P</w:t>
-                    </w:r>
-                    <w:r>
-                      <w:rPr>
-                        <w:rFonts w:cs="Segoe UI Symbol"/>
-                        <w:color w:val="00B050"/>
-                        <w:sz w:val="88"/>
-                        <w:szCs w:val="88"/>
-                        <w:shd w:val="clear" w:color="auto" w:fill="FFFFFF"/>
-                      </w:rPr>
-                      <w:t>r</w:t>
+                      <w:t>Rapport de Pr</w:t>
                     </w:r>
                     <w:r>
                       <w:rPr>
@@ -408,8 +398,8 @@
       </w:r>
     </w:p>
     <w:p/>
-    <w:bookmarkStart w:id="0" w:name="_Toc130454906" w:displacedByCustomXml="next"/>
-    <w:bookmarkStart w:id="1" w:name="Introduction" w:displacedByCustomXml="next"/>
+    <w:bookmarkStart w:id="0" w:name="Introduction" w:displacedByCustomXml="next"/>
+    <w:bookmarkStart w:id="1" w:name="_Toc130454906" w:displacedByCustomXml="next"/>
     <w:sdt>
       <w:sdtPr>
         <w:rPr>
@@ -464,7 +454,7 @@
           <w:r>
             <w:fldChar w:fldCharType="separate"/>
           </w:r>
-          <w:hyperlink w:anchor="_Toc152673679" w:history="1">
+          <w:hyperlink w:anchor="_Toc153278124" w:history="1">
             <w:r>
               <w:rPr>
                 <w:rStyle w:val="Lienhypertexte"/>
@@ -508,7 +498,7 @@
                 <w:noProof/>
                 <w:webHidden/>
               </w:rPr>
-              <w:instrText xml:space="preserve"> PAGEREF _Toc152673679 \h </w:instrText>
+              <w:instrText xml:space="preserve"> PAGEREF _Toc153278124 \h </w:instrText>
             </w:r>
             <w:r>
               <w:rPr>
@@ -551,7 +541,7 @@
               <w:lang w:val="fr-CH" w:eastAsia="fr-CH"/>
             </w:rPr>
           </w:pPr>
-          <w:hyperlink w:anchor="_Toc152673680" w:history="1">
+          <w:hyperlink w:anchor="_Toc153278125" w:history="1">
             <w:r>
               <w:rPr>
                 <w:rStyle w:val="Lienhypertexte"/>
@@ -595,7 +585,7 @@
                 <w:noProof/>
                 <w:webHidden/>
               </w:rPr>
-              <w:instrText xml:space="preserve"> PAGEREF _Toc152673680 \h </w:instrText>
+              <w:instrText xml:space="preserve"> PAGEREF _Toc153278125 \h </w:instrText>
             </w:r>
             <w:r>
               <w:rPr>
@@ -639,19 +629,13 @@
               <w:lang w:eastAsia="fr-CH"/>
             </w:rPr>
           </w:pPr>
-          <w:hyperlink w:anchor="_Toc152673681" w:history="1">
+          <w:hyperlink w:anchor="_Toc153278126" w:history="1">
             <w:r>
               <w:rPr>
                 <w:rStyle w:val="Lienhypertexte"/>
                 <w:noProof/>
-                <w14:scene3d>
-                  <w14:camera w14:prst="orthographicFront"/>
-                  <w14:lightRig w14:rig="threePt" w14:dir="t">
-                    <w14:rot w14:lat="0" w14:lon="0" w14:rev="0"/>
-                  </w14:lightRig>
-                </w14:scene3d>
-              </w:rPr>
-              <w:t>1.</w:t>
+              </w:rPr>
+              <w:t>1)</w:t>
             </w:r>
             <w:r>
               <w:rPr>
@@ -687,7 +671,7 @@
                 <w:noProof/>
                 <w:webHidden/>
               </w:rPr>
-              <w:instrText xml:space="preserve"> PAGEREF _Toc152673681 \h </w:instrText>
+              <w:instrText xml:space="preserve"> PAGEREF _Toc153278126 \h </w:instrText>
             </w:r>
             <w:r>
               <w:rPr>
@@ -731,19 +715,13 @@
               <w:lang w:eastAsia="fr-CH"/>
             </w:rPr>
           </w:pPr>
-          <w:hyperlink w:anchor="_Toc152673682" w:history="1">
+          <w:hyperlink w:anchor="_Toc153278127" w:history="1">
             <w:r>
               <w:rPr>
                 <w:rStyle w:val="Lienhypertexte"/>
                 <w:noProof/>
-                <w14:scene3d>
-                  <w14:camera w14:prst="orthographicFront"/>
-                  <w14:lightRig w14:rig="threePt" w14:dir="t">
-                    <w14:rot w14:lat="0" w14:lon="0" w14:rev="0"/>
-                  </w14:lightRig>
-                </w14:scene3d>
-              </w:rPr>
-              <w:t>2.</w:t>
+              </w:rPr>
+              <w:t>2)</w:t>
             </w:r>
             <w:r>
               <w:rPr>
@@ -779,7 +757,7 @@
                 <w:noProof/>
                 <w:webHidden/>
               </w:rPr>
-              <w:instrText xml:space="preserve"> PAGEREF _Toc152673682 \h </w:instrText>
+              <w:instrText xml:space="preserve"> PAGEREF _Toc153278127 \h </w:instrText>
             </w:r>
             <w:r>
               <w:rPr>
@@ -823,19 +801,13 @@
               <w:lang w:eastAsia="fr-CH"/>
             </w:rPr>
           </w:pPr>
-          <w:hyperlink w:anchor="_Toc152673683" w:history="1">
+          <w:hyperlink w:anchor="_Toc153278128" w:history="1">
             <w:r>
               <w:rPr>
                 <w:rStyle w:val="Lienhypertexte"/>
                 <w:noProof/>
-                <w14:scene3d>
-                  <w14:camera w14:prst="orthographicFront"/>
-                  <w14:lightRig w14:rig="threePt" w14:dir="t">
-                    <w14:rot w14:lat="0" w14:lon="0" w14:rev="0"/>
-                  </w14:lightRig>
-                </w14:scene3d>
-              </w:rPr>
-              <w:t>3.</w:t>
+              </w:rPr>
+              <w:t>3)</w:t>
             </w:r>
             <w:r>
               <w:rPr>
@@ -871,7 +843,7 @@
                 <w:noProof/>
                 <w:webHidden/>
               </w:rPr>
-              <w:instrText xml:space="preserve"> PAGEREF _Toc152673683 \h </w:instrText>
+              <w:instrText xml:space="preserve"> PAGEREF _Toc153278128 \h </w:instrText>
             </w:r>
             <w:r>
               <w:rPr>
@@ -915,19 +887,13 @@
               <w:lang w:eastAsia="fr-CH"/>
             </w:rPr>
           </w:pPr>
-          <w:hyperlink w:anchor="_Toc152673684" w:history="1">
+          <w:hyperlink w:anchor="_Toc153278129" w:history="1">
             <w:r>
               <w:rPr>
                 <w:rStyle w:val="Lienhypertexte"/>
                 <w:noProof/>
-                <w14:scene3d>
-                  <w14:camera w14:prst="orthographicFront"/>
-                  <w14:lightRig w14:rig="threePt" w14:dir="t">
-                    <w14:rot w14:lat="0" w14:lon="0" w14:rev="0"/>
-                  </w14:lightRig>
-                </w14:scene3d>
-              </w:rPr>
-              <w:t>4.</w:t>
+              </w:rPr>
+              <w:t>4)</w:t>
             </w:r>
             <w:r>
               <w:rPr>
@@ -963,7 +929,7 @@
                 <w:noProof/>
                 <w:webHidden/>
               </w:rPr>
-              <w:instrText xml:space="preserve"> PAGEREF _Toc152673684 \h </w:instrText>
+              <w:instrText xml:space="preserve"> PAGEREF _Toc153278129 \h </w:instrText>
             </w:r>
             <w:r>
               <w:rPr>
@@ -1007,19 +973,13 @@
               <w:lang w:eastAsia="fr-CH"/>
             </w:rPr>
           </w:pPr>
-          <w:hyperlink w:anchor="_Toc152673685" w:history="1">
+          <w:hyperlink w:anchor="_Toc153278130" w:history="1">
             <w:r>
               <w:rPr>
                 <w:rStyle w:val="Lienhypertexte"/>
                 <w:noProof/>
-                <w14:scene3d>
-                  <w14:camera w14:prst="orthographicFront"/>
-                  <w14:lightRig w14:rig="threePt" w14:dir="t">
-                    <w14:rot w14:lat="0" w14:lon="0" w14:rev="0"/>
-                  </w14:lightRig>
-                </w14:scene3d>
-              </w:rPr>
-              <w:t>5.</w:t>
+              </w:rPr>
+              <w:t>5)</w:t>
             </w:r>
             <w:r>
               <w:rPr>
@@ -1055,7 +1015,7 @@
                 <w:noProof/>
                 <w:webHidden/>
               </w:rPr>
-              <w:instrText xml:space="preserve"> PAGEREF _Toc152673685 \h </w:instrText>
+              <w:instrText xml:space="preserve"> PAGEREF _Toc153278130 \h </w:instrText>
             </w:r>
             <w:r>
               <w:rPr>
@@ -1099,19 +1059,13 @@
               <w:lang w:eastAsia="fr-CH"/>
             </w:rPr>
           </w:pPr>
-          <w:hyperlink w:anchor="_Toc152673686" w:history="1">
+          <w:hyperlink w:anchor="_Toc153278131" w:history="1">
             <w:r>
               <w:rPr>
                 <w:rStyle w:val="Lienhypertexte"/>
                 <w:noProof/>
-                <w14:scene3d>
-                  <w14:camera w14:prst="orthographicFront"/>
-                  <w14:lightRig w14:rig="threePt" w14:dir="t">
-                    <w14:rot w14:lat="0" w14:lon="0" w14:rev="0"/>
-                  </w14:lightRig>
-                </w14:scene3d>
-              </w:rPr>
-              <w:t>6.</w:t>
+              </w:rPr>
+              <w:t>6)</w:t>
             </w:r>
             <w:r>
               <w:rPr>
@@ -1147,94 +1101,7 @@
                 <w:noProof/>
                 <w:webHidden/>
               </w:rPr>
-              <w:instrText xml:space="preserve"> PAGEREF _Toc152673686 \h </w:instrText>
-            </w:r>
-            <w:r>
-              <w:rPr>
-                <w:noProof/>
-                <w:webHidden/>
-              </w:rPr>
-            </w:r>
-            <w:r>
-              <w:rPr>
-                <w:noProof/>
-                <w:webHidden/>
-              </w:rPr>
-              <w:fldChar w:fldCharType="separate"/>
-            </w:r>
-            <w:r>
-              <w:rPr>
-                <w:noProof/>
-                <w:webHidden/>
-              </w:rPr>
-              <w:t>2</w:t>
-            </w:r>
-            <w:r>
-              <w:rPr>
-                <w:noProof/>
-                <w:webHidden/>
-              </w:rPr>
-              <w:fldChar w:fldCharType="end"/>
-            </w:r>
-          </w:hyperlink>
-        </w:p>
-        <w:p>
-          <w:pPr>
-            <w:pStyle w:val="TM1"/>
-            <w:tabs>
-              <w:tab w:val="left" w:pos="440"/>
-            </w:tabs>
-            <w:rPr>
-              <w:rFonts w:asciiTheme="minorHAnsi" w:eastAsiaTheme="minorEastAsia" w:hAnsiTheme="minorHAnsi" w:cstheme="minorBidi"/>
-              <w:noProof/>
-              <w:lang w:val="fr-CH" w:eastAsia="fr-CH"/>
-            </w:rPr>
-          </w:pPr>
-          <w:hyperlink w:anchor="_Toc152673687" w:history="1">
-            <w:r>
-              <w:rPr>
-                <w:rStyle w:val="Lienhypertexte"/>
-                <w:rFonts w:eastAsiaTheme="minorEastAsia"/>
-                <w:noProof/>
-              </w:rPr>
-              <w:t>3.</w:t>
-            </w:r>
-            <w:r>
-              <w:rPr>
-                <w:rFonts w:asciiTheme="minorHAnsi" w:eastAsiaTheme="minorEastAsia" w:hAnsiTheme="minorHAnsi" w:cstheme="minorBidi"/>
-                <w:noProof/>
-                <w:lang w:val="fr-CH" w:eastAsia="fr-CH"/>
-              </w:rPr>
-              <w:tab/>
-            </w:r>
-            <w:r>
-              <w:rPr>
-                <w:rStyle w:val="Lienhypertexte"/>
-                <w:rFonts w:eastAsiaTheme="minorEastAsia"/>
-                <w:noProof/>
-              </w:rPr>
-              <w:t>Projet Snake</w:t>
-            </w:r>
-            <w:r>
-              <w:rPr>
-                <w:noProof/>
-                <w:webHidden/>
-              </w:rPr>
-              <w:tab/>
-            </w:r>
-            <w:r>
-              <w:rPr>
-                <w:noProof/>
-                <w:webHidden/>
-              </w:rPr>
-              <w:fldChar w:fldCharType="begin"/>
-            </w:r>
-            <w:r>
-              <w:rPr>
-                <w:noProof/>
-                <w:webHidden/>
-              </w:rPr>
-              <w:instrText xml:space="preserve"> PAGEREF _Toc152673687 \h </w:instrText>
+              <w:instrText xml:space="preserve"> PAGEREF _Toc153278131 \h </w:instrText>
             </w:r>
             <w:r>
               <w:rPr>
@@ -1278,13 +1145,13 @@
               <w:lang w:eastAsia="fr-CH"/>
             </w:rPr>
           </w:pPr>
-          <w:hyperlink w:anchor="_Toc152673688" w:history="1">
+          <w:hyperlink w:anchor="_Toc153278132" w:history="1">
             <w:r>
               <w:rPr>
                 <w:rStyle w:val="Lienhypertexte"/>
                 <w:noProof/>
               </w:rPr>
-              <w:t>1.</w:t>
+              <w:t>7)</w:t>
             </w:r>
             <w:r>
               <w:rPr>
@@ -1299,7 +1166,7 @@
                 <w:rStyle w:val="Lienhypertexte"/>
                 <w:noProof/>
               </w:rPr>
-              <w:t>Snake</w:t>
+              <w:t>ArrowkeyPressed</w:t>
             </w:r>
             <w:r>
               <w:rPr>
@@ -1320,7 +1187,7 @@
                 <w:noProof/>
                 <w:webHidden/>
               </w:rPr>
-              <w:instrText xml:space="preserve"> PAGEREF _Toc152673688 \h </w:instrText>
+              <w:instrText xml:space="preserve"> PAGEREF _Toc153278132 \h </w:instrText>
             </w:r>
             <w:r>
               <w:rPr>
@@ -1340,7 +1207,94 @@
                 <w:noProof/>
                 <w:webHidden/>
               </w:rPr>
-              <w:t>2</w:t>
+              <w:t>3</w:t>
+            </w:r>
+            <w:r>
+              <w:rPr>
+                <w:noProof/>
+                <w:webHidden/>
+              </w:rPr>
+              <w:fldChar w:fldCharType="end"/>
+            </w:r>
+          </w:hyperlink>
+        </w:p>
+        <w:p>
+          <w:pPr>
+            <w:pStyle w:val="TM1"/>
+            <w:tabs>
+              <w:tab w:val="left" w:pos="440"/>
+            </w:tabs>
+            <w:rPr>
+              <w:rFonts w:asciiTheme="minorHAnsi" w:eastAsiaTheme="minorEastAsia" w:hAnsiTheme="minorHAnsi" w:cstheme="minorBidi"/>
+              <w:noProof/>
+              <w:lang w:val="fr-CH" w:eastAsia="fr-CH"/>
+            </w:rPr>
+          </w:pPr>
+          <w:hyperlink w:anchor="_Toc153278133" w:history="1">
+            <w:r>
+              <w:rPr>
+                <w:rStyle w:val="Lienhypertexte"/>
+                <w:rFonts w:eastAsiaTheme="minorEastAsia"/>
+                <w:noProof/>
+              </w:rPr>
+              <w:t>3.</w:t>
+            </w:r>
+            <w:r>
+              <w:rPr>
+                <w:rFonts w:asciiTheme="minorHAnsi" w:eastAsiaTheme="minorEastAsia" w:hAnsiTheme="minorHAnsi" w:cstheme="minorBidi"/>
+                <w:noProof/>
+                <w:lang w:val="fr-CH" w:eastAsia="fr-CH"/>
+              </w:rPr>
+              <w:tab/>
+            </w:r>
+            <w:r>
+              <w:rPr>
+                <w:rStyle w:val="Lienhypertexte"/>
+                <w:rFonts w:eastAsiaTheme="minorEastAsia"/>
+                <w:noProof/>
+              </w:rPr>
+              <w:t>Projet Snake</w:t>
+            </w:r>
+            <w:r>
+              <w:rPr>
+                <w:noProof/>
+                <w:webHidden/>
+              </w:rPr>
+              <w:tab/>
+            </w:r>
+            <w:r>
+              <w:rPr>
+                <w:noProof/>
+                <w:webHidden/>
+              </w:rPr>
+              <w:fldChar w:fldCharType="begin"/>
+            </w:r>
+            <w:r>
+              <w:rPr>
+                <w:noProof/>
+                <w:webHidden/>
+              </w:rPr>
+              <w:instrText xml:space="preserve"> PAGEREF _Toc153278133 \h </w:instrText>
+            </w:r>
+            <w:r>
+              <w:rPr>
+                <w:noProof/>
+                <w:webHidden/>
+              </w:rPr>
+            </w:r>
+            <w:r>
+              <w:rPr>
+                <w:noProof/>
+                <w:webHidden/>
+              </w:rPr>
+              <w:fldChar w:fldCharType="separate"/>
+            </w:r>
+            <w:r>
+              <w:rPr>
+                <w:noProof/>
+                <w:webHidden/>
+              </w:rPr>
+              <w:t>3</w:t>
             </w:r>
             <w:r>
               <w:rPr>
@@ -1364,13 +1318,13 @@
               <w:lang w:eastAsia="fr-CH"/>
             </w:rPr>
           </w:pPr>
-          <w:hyperlink w:anchor="_Toc152673689" w:history="1">
+          <w:hyperlink w:anchor="_Toc153278134" w:history="1">
             <w:r>
               <w:rPr>
                 <w:rStyle w:val="Lienhypertexte"/>
                 <w:noProof/>
               </w:rPr>
-              <w:t>2.</w:t>
+              <w:t>1)</w:t>
             </w:r>
             <w:r>
               <w:rPr>
@@ -1385,6 +1339,92 @@
                 <w:rStyle w:val="Lienhypertexte"/>
                 <w:noProof/>
               </w:rPr>
+              <w:t>Snake</w:t>
+            </w:r>
+            <w:r>
+              <w:rPr>
+                <w:noProof/>
+                <w:webHidden/>
+              </w:rPr>
+              <w:tab/>
+            </w:r>
+            <w:r>
+              <w:rPr>
+                <w:noProof/>
+                <w:webHidden/>
+              </w:rPr>
+              <w:fldChar w:fldCharType="begin"/>
+            </w:r>
+            <w:r>
+              <w:rPr>
+                <w:noProof/>
+                <w:webHidden/>
+              </w:rPr>
+              <w:instrText xml:space="preserve"> PAGEREF _Toc153278134 \h </w:instrText>
+            </w:r>
+            <w:r>
+              <w:rPr>
+                <w:noProof/>
+                <w:webHidden/>
+              </w:rPr>
+            </w:r>
+            <w:r>
+              <w:rPr>
+                <w:noProof/>
+                <w:webHidden/>
+              </w:rPr>
+              <w:fldChar w:fldCharType="separate"/>
+            </w:r>
+            <w:r>
+              <w:rPr>
+                <w:noProof/>
+                <w:webHidden/>
+              </w:rPr>
+              <w:t>3</w:t>
+            </w:r>
+            <w:r>
+              <w:rPr>
+                <w:noProof/>
+                <w:webHidden/>
+              </w:rPr>
+              <w:fldChar w:fldCharType="end"/>
+            </w:r>
+          </w:hyperlink>
+        </w:p>
+        <w:p>
+          <w:pPr>
+            <w:pStyle w:val="TM3"/>
+            <w:tabs>
+              <w:tab w:val="left" w:pos="880"/>
+              <w:tab w:val="right" w:leader="dot" w:pos="9060"/>
+            </w:tabs>
+            <w:rPr>
+              <w:rFonts w:eastAsiaTheme="minorEastAsia"/>
+              <w:noProof/>
+              <w:lang w:eastAsia="fr-CH"/>
+            </w:rPr>
+          </w:pPr>
+          <w:hyperlink w:anchor="_Toc153278135" w:history="1">
+            <w:r>
+              <w:rPr>
+                <w:rStyle w:val="Lienhypertexte"/>
+                <w:noProof/>
+              </w:rPr>
+              <w:t>2)</w:t>
+            </w:r>
+            <w:r>
+              <w:rPr>
+                <w:rFonts w:eastAsiaTheme="minorEastAsia"/>
+                <w:noProof/>
+                <w:lang w:eastAsia="fr-CH"/>
+              </w:rPr>
+              <w:tab/>
+            </w:r>
+            <w:r>
+              <w:rPr>
+                <w:rStyle w:val="Lienhypertexte"/>
+                <w:noProof/>
+              </w:rPr>
               <w:t>Pomme</w:t>
             </w:r>
             <w:r>
@@ -1406,7 +1446,93 @@
                 <w:noProof/>
                 <w:webHidden/>
               </w:rPr>
-              <w:instrText xml:space="preserve"> PAGEREF _Toc152673689 \h </w:instrText>
+              <w:instrText xml:space="preserve"> PAGEREF _Toc153278135 \h </w:instrText>
+            </w:r>
+            <w:r>
+              <w:rPr>
+                <w:noProof/>
+                <w:webHidden/>
+              </w:rPr>
+            </w:r>
+            <w:r>
+              <w:rPr>
+                <w:noProof/>
+                <w:webHidden/>
+              </w:rPr>
+              <w:fldChar w:fldCharType="separate"/>
+            </w:r>
+            <w:r>
+              <w:rPr>
+                <w:noProof/>
+                <w:webHidden/>
+              </w:rPr>
+              <w:t>3</w:t>
+            </w:r>
+            <w:r>
+              <w:rPr>
+                <w:noProof/>
+                <w:webHidden/>
+              </w:rPr>
+              <w:fldChar w:fldCharType="end"/>
+            </w:r>
+          </w:hyperlink>
+        </w:p>
+        <w:p>
+          <w:pPr>
+            <w:pStyle w:val="TM3"/>
+            <w:tabs>
+              <w:tab w:val="left" w:pos="880"/>
+              <w:tab w:val="right" w:leader="dot" w:pos="9060"/>
+            </w:tabs>
+            <w:rPr>
+              <w:rFonts w:eastAsiaTheme="minorEastAsia"/>
+              <w:noProof/>
+              <w:lang w:eastAsia="fr-CH"/>
+            </w:rPr>
+          </w:pPr>
+          <w:hyperlink w:anchor="_Toc153278136" w:history="1">
+            <w:r>
+              <w:rPr>
+                <w:rStyle w:val="Lienhypertexte"/>
+                <w:noProof/>
+              </w:rPr>
+              <w:t>3)</w:t>
+            </w:r>
+            <w:r>
+              <w:rPr>
+                <w:rFonts w:eastAsiaTheme="minorEastAsia"/>
+                <w:noProof/>
+                <w:lang w:eastAsia="fr-CH"/>
+              </w:rPr>
+              <w:tab/>
+            </w:r>
+            <w:r>
+              <w:rPr>
+                <w:rStyle w:val="Lienhypertexte"/>
+                <w:noProof/>
+              </w:rPr>
+              <w:t>End Game</w:t>
+            </w:r>
+            <w:r>
+              <w:rPr>
+                <w:noProof/>
+                <w:webHidden/>
+              </w:rPr>
+              <w:tab/>
+            </w:r>
+            <w:r>
+              <w:rPr>
+                <w:noProof/>
+                <w:webHidden/>
+              </w:rPr>
+              <w:fldChar w:fldCharType="begin"/>
+            </w:r>
+            <w:r>
+              <w:rPr>
+                <w:noProof/>
+                <w:webHidden/>
+              </w:rPr>
+              <w:instrText xml:space="preserve"> PAGEREF _Toc153278136 \h </w:instrText>
             </w:r>
             <w:r>
               <w:rPr>
@@ -1449,7 +1575,7 @@
               <w:lang w:val="fr-CH" w:eastAsia="fr-CH"/>
             </w:rPr>
           </w:pPr>
-          <w:hyperlink w:anchor="_Toc152673690" w:history="1">
+          <w:hyperlink w:anchor="_Toc153278137" w:history="1">
             <w:r>
               <w:rPr>
                 <w:rStyle w:val="Lienhypertexte"/>
@@ -1472,7 +1598,7 @@
                 <w:rFonts w:eastAsiaTheme="minorEastAsia"/>
                 <w:noProof/>
               </w:rPr>
-              <w:t>Mon point de vus</w:t>
+              <w:t>Mon point de vue</w:t>
             </w:r>
             <w:r>
               <w:rPr>
@@ -1493,7 +1619,94 @@
                 <w:noProof/>
                 <w:webHidden/>
               </w:rPr>
-              <w:instrText xml:space="preserve"> PAGEREF _Toc152673690 \h </w:instrText>
+              <w:instrText xml:space="preserve"> PAGEREF _Toc153278137 \h </w:instrText>
+            </w:r>
+            <w:r>
+              <w:rPr>
+                <w:noProof/>
+                <w:webHidden/>
+              </w:rPr>
+            </w:r>
+            <w:r>
+              <w:rPr>
+                <w:noProof/>
+                <w:webHidden/>
+              </w:rPr>
+              <w:fldChar w:fldCharType="separate"/>
+            </w:r>
+            <w:r>
+              <w:rPr>
+                <w:noProof/>
+                <w:webHidden/>
+              </w:rPr>
+              <w:t>3</w:t>
+            </w:r>
+            <w:r>
+              <w:rPr>
+                <w:noProof/>
+                <w:webHidden/>
+              </w:rPr>
+              <w:fldChar w:fldCharType="end"/>
+            </w:r>
+          </w:hyperlink>
+        </w:p>
+        <w:p>
+          <w:pPr>
+            <w:pStyle w:val="TM1"/>
+            <w:tabs>
+              <w:tab w:val="left" w:pos="440"/>
+            </w:tabs>
+            <w:rPr>
+              <w:rFonts w:asciiTheme="minorHAnsi" w:eastAsiaTheme="minorEastAsia" w:hAnsiTheme="minorHAnsi" w:cstheme="minorBidi"/>
+              <w:noProof/>
+              <w:lang w:val="fr-CH" w:eastAsia="fr-CH"/>
+            </w:rPr>
+          </w:pPr>
+          <w:hyperlink w:anchor="_Toc153278138" w:history="1">
+            <w:r>
+              <w:rPr>
+                <w:rStyle w:val="Lienhypertexte"/>
+                <w:rFonts w:eastAsiaTheme="minorEastAsia"/>
+                <w:noProof/>
+              </w:rPr>
+              <w:t>5.</w:t>
+            </w:r>
+            <w:r>
+              <w:rPr>
+                <w:rFonts w:asciiTheme="minorHAnsi" w:eastAsiaTheme="minorEastAsia" w:hAnsiTheme="minorHAnsi" w:cstheme="minorBidi"/>
+                <w:noProof/>
+                <w:lang w:val="fr-CH" w:eastAsia="fr-CH"/>
+              </w:rPr>
+              <w:tab/>
+            </w:r>
+            <w:r>
+              <w:rPr>
+                <w:rStyle w:val="Lienhypertexte"/>
+                <w:rFonts w:eastAsiaTheme="minorEastAsia"/>
+                <w:noProof/>
+              </w:rPr>
+              <w:t>Conclusion</w:t>
+            </w:r>
+            <w:r>
+              <w:rPr>
+                <w:noProof/>
+                <w:webHidden/>
+              </w:rPr>
+              <w:tab/>
+            </w:r>
+            <w:r>
+              <w:rPr>
+                <w:noProof/>
+                <w:webHidden/>
+              </w:rPr>
+              <w:fldChar w:fldCharType="begin"/>
+            </w:r>
+            <w:r>
+              <w:rPr>
+                <w:noProof/>
+                <w:webHidden/>
+              </w:rPr>
+              <w:instrText xml:space="preserve"> PAGEREF _Toc153278138 \h </w:instrText>
             </w:r>
             <w:r>
               <w:rPr>
@@ -1552,7 +1765,7 @@
         </w:rPr>
         <w:br w:type="page"/>
       </w:r>
-      <w:bookmarkStart w:id="2" w:name="_Toc152673679"/>
+      <w:bookmarkStart w:id="2" w:name="_Toc153278124"/>
       <w:bookmarkEnd w:id="1"/>
       <w:bookmarkEnd w:id="0"/>
       <w:r>
@@ -1564,6 +1777,7 @@
     <w:p>
       <w:pPr>
         <w:ind w:left="709"/>
+        <w:jc w:val="both"/>
       </w:pPr>
       <w:r>
         <w:t xml:space="preserve">Dans le cadre de notre apprentissage nous avons besoin d’avoir des connaissances en </w:t>
@@ -1622,7 +1836,7 @@
           <w:numId w:val="2"/>
         </w:numPr>
       </w:pPr>
-      <w:bookmarkStart w:id="3" w:name="_Toc152673680"/>
+      <w:bookmarkStart w:id="3" w:name="_Toc153278125"/>
       <w:r>
         <w:t>Apprentissage JS</w:t>
       </w:r>
@@ -1632,7 +1846,7 @@
       <w:pPr>
         <w:pStyle w:val="Titre3"/>
       </w:pPr>
-      <w:bookmarkStart w:id="4" w:name="_Toc152673681"/>
+      <w:bookmarkStart w:id="4" w:name="_Toc153278126"/>
       <w:r>
         <w:t>Variables</w:t>
       </w:r>
@@ -1640,7 +1854,7 @@
     </w:p>
     <w:p>
       <w:pPr>
-        <w:ind w:left="1418"/>
+        <w:ind w:left="1418" w:firstLine="360"/>
       </w:pPr>
       <w:r>
         <w:t>Il y a 4</w:t>
@@ -1665,6 +1879,7 @@
           <w:ilvl w:val="0"/>
           <w:numId w:val="3"/>
         </w:numPr>
+        <w:jc w:val="both"/>
       </w:pPr>
       <w:r>
         <w:t xml:space="preserve">Var : cette variable permet de déclarer une variable et même de lui donner </w:t>
@@ -1683,6 +1898,7 @@
           <w:ilvl w:val="0"/>
           <w:numId w:val="3"/>
         </w:numPr>
+        <w:jc w:val="both"/>
       </w:pPr>
       <w:r>
         <w:t xml:space="preserve">Let : Perme de déclarer une variable dont la portée est limitée celle du bloque ou elles sont déclarées </w:t>
@@ -1695,6 +1911,7 @@
           <w:ilvl w:val="0"/>
           <w:numId w:val="3"/>
         </w:numPr>
+        <w:jc w:val="both"/>
       </w:pPr>
       <w:r>
         <w:t xml:space="preserve">Const :  permet de déclarer une constante nommée qui est seulement accessible en lecture. </w:t>
@@ -1707,6 +1924,7 @@
           <w:ilvl w:val="0"/>
           <w:numId w:val="3"/>
         </w:numPr>
+        <w:jc w:val="both"/>
       </w:pPr>
       <w:r>
         <w:t xml:space="preserve">Automatiquement </w:t>
@@ -1716,6 +1934,7 @@
       <w:pPr>
         <w:pStyle w:val="Paragraphedeliste"/>
         <w:ind w:left="2138"/>
+        <w:jc w:val="both"/>
       </w:pPr>
       <w:r>
         <w:t>Ça</w:t>
@@ -1727,6 +1946,7 @@
     <w:p>
       <w:pPr>
         <w:ind w:left="1778"/>
+        <w:jc w:val="both"/>
       </w:pPr>
       <w:r>
         <w:t xml:space="preserve">Mais le mieux c’est d’utiliser des </w:t>
@@ -1744,7 +1964,7 @@
       <w:pPr>
         <w:pStyle w:val="Titre3"/>
       </w:pPr>
-      <w:bookmarkStart w:id="5" w:name="_Toc152673682"/>
+      <w:bookmarkStart w:id="5" w:name="_Toc153278127"/>
       <w:r>
         <w:t>Classes</w:t>
       </w:r>
@@ -1753,6 +1973,7 @@
     <w:p>
       <w:pPr>
         <w:ind w:left="1778"/>
+        <w:jc w:val="both"/>
       </w:pPr>
       <w:r>
         <w:t>Les classes sont juste des fonctions spéciales. Pour définir des classes il suffit de mettre class suivie par le nom que l’on souhaite donner.</w:t>
@@ -1761,6 +1982,7 @@
     <w:p>
       <w:pPr>
         <w:ind w:left="1778"/>
+        <w:jc w:val="both"/>
         <w:rPr>
           <w:rFonts w:ascii="Consolas" w:eastAsia="Times New Roman" w:hAnsi="Consolas" w:cs="Times New Roman"/>
           <w:color w:val="538135" w:themeColor="accent6" w:themeShade="BF"/>
@@ -1803,6 +2025,7 @@
     <w:p>
       <w:pPr>
         <w:ind w:left="1778"/>
+        <w:jc w:val="both"/>
         <w:rPr>
           <w:rFonts w:cstheme="minorHAnsi"/>
         </w:rPr>
@@ -1830,29 +2053,34 @@
       <w:pPr>
         <w:pStyle w:val="Titre3"/>
       </w:pPr>
-      <w:bookmarkStart w:id="6" w:name="_Toc152673683"/>
+      <w:bookmarkStart w:id="6" w:name="_Toc153278128"/>
       <w:r>
         <w:t>If</w:t>
       </w:r>
       <w:bookmarkEnd w:id="6"/>
     </w:p>
-    <w:p/>
     <w:p>
       <w:pPr>
-        <w:pStyle w:val="Titre3"/>
-      </w:pPr>
-      <w:bookmarkStart w:id="7" w:name="_Toc152673684"/>
-      <w:r>
-        <w:t>Import / Export</w:t>
-      </w:r>
-      <w:bookmarkEnd w:id="7"/>
-      <w:r>
-        <w:t xml:space="preserve"> </w:t>
-      </w:r>
+        <w:ind w:left="1418" w:firstLine="360"/>
+      </w:pPr>
     </w:p>
     <w:p>
       <w:pPr>
+        <w:pStyle w:val="Titre3"/>
+      </w:pPr>
+      <w:bookmarkStart w:id="7" w:name="_Toc153278129"/>
+      <w:r>
+        <w:t>Import / Export</w:t>
+      </w:r>
+      <w:bookmarkEnd w:id="7"/>
+      <w:r>
+        <w:t xml:space="preserve"> </w:t>
+      </w:r>
+    </w:p>
+    <w:p>
+      <w:pPr>
         <w:ind w:left="1778"/>
+        <w:jc w:val="both"/>
         <w:rPr>
           <w:color w:val="538135" w:themeColor="accent6" w:themeShade="BF"/>
         </w:rPr>
@@ -1885,14 +2113,28 @@
         <w:rPr>
           <w:color w:val="538135" w:themeColor="accent6" w:themeShade="BF"/>
         </w:rPr>
-        <w:t>import { Snake } from './Snake.js';</w:t>
+        <w:t xml:space="preserve">import </w:t>
+      </w:r>
+      <w:proofErr w:type="gramStart"/>
+      <w:r>
+        <w:rPr>
+          <w:color w:val="538135" w:themeColor="accent6" w:themeShade="BF"/>
+        </w:rPr>
+        <w:t>{ Snake</w:t>
+      </w:r>
+      <w:proofErr w:type="gramEnd"/>
+      <w:r>
+        <w:rPr>
+          <w:color w:val="538135" w:themeColor="accent6" w:themeShade="BF"/>
+        </w:rPr>
+        <w:t xml:space="preserve"> } from './Snake.js';</w:t>
       </w:r>
     </w:p>
     <w:p>
       <w:pPr>
         <w:pStyle w:val="Titre3"/>
       </w:pPr>
-      <w:bookmarkStart w:id="8" w:name="_Toc152673685"/>
+      <w:bookmarkStart w:id="8" w:name="_Toc153278130"/>
       <w:proofErr w:type="spellStart"/>
       <w:r>
         <w:t>Ctx</w:t>
@@ -1904,7 +2146,7 @@
       <w:pPr>
         <w:pStyle w:val="Titre3"/>
       </w:pPr>
-      <w:bookmarkStart w:id="9" w:name="_Toc152673686"/>
+      <w:bookmarkStart w:id="9" w:name="_Toc153278131"/>
       <w:r>
         <w:t>Math.</w:t>
       </w:r>
@@ -1916,6 +2158,7 @@
     <w:p>
       <w:pPr>
         <w:ind w:left="1778"/>
+        <w:jc w:val="both"/>
       </w:pPr>
       <w:r>
         <w:t>Math n’est pas un constructeur</w:t>
@@ -1991,54 +2234,19 @@
     </w:p>
     <w:p>
       <w:pPr>
-        <w:pStyle w:val="Titre3"/>
-      </w:pPr>
-      <w:r>
-        <w:t xml:space="preserve"> </w:t>
-      </w:r>
-      <w:proofErr w:type="spellStart"/>
-      <w:r>
-        <w:t>ArrowkeyPressed</w:t>
-      </w:r>
-      <w:proofErr w:type="spellEnd"/>
-      <w:r>
-        <w:t xml:space="preserve"> </w:t>
-      </w:r>
+        <w:ind w:firstLine="709"/>
+      </w:pPr>
     </w:p>
     <w:p>
       <w:pPr>
-        <w:ind w:left="1778"/>
-      </w:pPr>
-      <w:r>
-        <w:t xml:space="preserve">Pour le projet </w:t>
-      </w:r>
-      <w:r>
-        <w:t xml:space="preserve">on doit utiliser les flèches pour déplacer le </w:t>
-      </w:r>
-      <w:proofErr w:type="spellStart"/>
-      <w:r>
-        <w:t>snake</w:t>
-      </w:r>
-      <w:proofErr w:type="spellEnd"/>
-      <w:r>
-        <w:t xml:space="preserve"> pour cela on doit </w:t>
-      </w:r>
-    </w:p>
-    <w:p/>
-    <w:p>
-      <w:pPr>
         <w:ind w:left="1418"/>
       </w:pPr>
       <w:r>
+        <w:lastRenderedPageBreak/>
         <w:t xml:space="preserve">   </w:t>
       </w:r>
-    </w:p>
-    <w:p>
-      <w:pPr>
-        <w:ind w:left="1418"/>
-      </w:pPr>
-      <w:r>
-        <w:t xml:space="preserve">       </w:t>
+      <w:r>
+        <w:t xml:space="preserve">   </w:t>
       </w:r>
       <w:r>
         <w:t xml:space="preserve">Sinon on peut aussi mettre des méthodes statiques </w:t>
@@ -2102,17 +2310,54 @@
     </w:p>
     <w:p>
       <w:pPr>
+        <w:pStyle w:val="Titre3"/>
+      </w:pPr>
+      <w:bookmarkStart w:id="10" w:name="_Toc153278132"/>
+      <w:proofErr w:type="spellStart"/>
+      <w:r>
+        <w:t>ArrowkeyPressed</w:t>
+      </w:r>
+      <w:bookmarkEnd w:id="10"/>
+      <w:proofErr w:type="spellEnd"/>
+      <w:r>
+        <w:t xml:space="preserve"> </w:t>
+      </w:r>
+    </w:p>
+    <w:p>
+      <w:pPr>
+        <w:ind w:left="1778"/>
+        <w:jc w:val="both"/>
+      </w:pPr>
+      <w:r>
+        <w:t xml:space="preserve">Pour le projet on doit utiliser les flèches pour déplacer le snake pour cela on doit c’est comme en C# on utilise des Switch Case </w:t>
+      </w:r>
+    </w:p>
+    <w:p>
+      <w:pPr>
+        <w:ind w:left="1418"/>
+      </w:pPr>
+      <w:r>
+        <w:t xml:space="preserve">   </w:t>
+      </w:r>
+    </w:p>
+    <w:p>
+      <w:pPr>
+        <w:ind w:left="1418"/>
+      </w:pPr>
+    </w:p>
+    <w:p>
+      <w:pPr>
         <w:pStyle w:val="Titre1"/>
         <w:numPr>
           <w:ilvl w:val="0"/>
           <w:numId w:val="2"/>
         </w:numPr>
       </w:pPr>
-      <w:bookmarkStart w:id="10" w:name="_Toc152673687"/>
+      <w:bookmarkStart w:id="11" w:name="_Toc153278133"/>
       <w:r>
         <w:t>Projet Snake</w:t>
       </w:r>
-      <w:bookmarkEnd w:id="10"/>
+      <w:bookmarkEnd w:id="11"/>
     </w:p>
     <w:p>
       <w:pPr>
@@ -2122,11 +2367,11 @@
           <w:numId w:val="7"/>
         </w:numPr>
       </w:pPr>
-      <w:bookmarkStart w:id="11" w:name="_Toc152673688"/>
+      <w:bookmarkStart w:id="12" w:name="_Toc153278134"/>
       <w:r>
         <w:t>Snake</w:t>
       </w:r>
-      <w:bookmarkEnd w:id="11"/>
+      <w:bookmarkEnd w:id="12"/>
     </w:p>
     <w:p>
       <w:pPr>
@@ -2162,10 +2407,13 @@
         <w:ind w:left="2123"/>
       </w:pPr>
       <w:r>
-        <w:t>Cette méthode permet de crée le visuel du Snake</w:t>
-      </w:r>
-      <w:r>
-        <w:t xml:space="preserve"> et mettre sa position initiale du snake.</w:t>
+        <w:t xml:space="preserve">Cette méthode </w:t>
+      </w:r>
+      <w:r>
+        <w:t xml:space="preserve">va nous permettre d’initier la postions de base du snake donc x = 10 et y = 10. Ça va aussi nous permettre d’afficher la taille du snake this.size  </w:t>
+      </w:r>
+      <w:r>
+        <w:t xml:space="preserve">= 40. Mais le constructor vas aussi nous servir pour déclarer une variable pour le canva </w:t>
       </w:r>
     </w:p>
     <w:p>
@@ -2192,9 +2440,149 @@
         <w:pStyle w:val="Paragraphedeliste"/>
         <w:spacing w:after="0"/>
         <w:ind w:left="2138"/>
-      </w:pPr>
-      <w:r>
-        <w:t xml:space="preserve">Dans cette méthode on va faire les déplacements du snake donc faire que quand on appuie sur la flèche de droite ça fasse la tête du snake va à droite (x++). </w:t>
+        <w:jc w:val="both"/>
+      </w:pPr>
+      <w:r>
+        <w:rPr>
+          <w:noProof/>
+          <w:lang w:eastAsia="fr-CH"/>
+        </w:rPr>
+        <w:drawing>
+          <wp:anchor distT="0" distB="0" distL="114300" distR="114300" simplePos="0" relativeHeight="251659264" behindDoc="0" locked="0" layoutInCell="1" allowOverlap="1" wp14:anchorId="7DC42B32" wp14:editId="65D15D1A">
+            <wp:simplePos x="0" y="0"/>
+            <wp:positionH relativeFrom="column">
+              <wp:posOffset>1349375</wp:posOffset>
+            </wp:positionH>
+            <wp:positionV relativeFrom="paragraph">
+              <wp:posOffset>1474470</wp:posOffset>
+            </wp:positionV>
+            <wp:extent cx="2489200" cy="1136650"/>
+            <wp:effectExtent l="0" t="0" r="6350" b="6350"/>
+            <wp:wrapTopAndBottom/>
+            <wp:docPr id="2" name="Image 2" descr="C:\Users\eviparamana\Downloads\carbon.png"/>
+            <wp:cNvGraphicFramePr>
+              <a:graphicFrameLocks xmlns:a="http://schemas.openxmlformats.org/drawingml/2006/main" noChangeAspect="1"/>
+            </wp:cNvGraphicFramePr>
+            <a:graphic xmlns:a="http://schemas.openxmlformats.org/drawingml/2006/main">
+              <a:graphicData uri="http://schemas.openxmlformats.org/drawingml/2006/picture">
+                <pic:pic xmlns:pic="http://schemas.openxmlformats.org/drawingml/2006/picture">
+                  <pic:nvPicPr>
+                    <pic:cNvPr id="0" name="Picture 1" descr="C:\Users\eviparamana\Downloads\carbon.png"/>
+                    <pic:cNvPicPr>
+                      <a:picLocks noChangeAspect="1" noChangeArrowheads="1"/>
+                    </pic:cNvPicPr>
+                  </pic:nvPicPr>
+                  <pic:blipFill rotWithShape="1">
+                    <a:blip r:embed="rId10" cstate="print">
+                      <a:extLst>
+                        <a:ext uri="{28A0092B-C50C-407E-A947-70E740481C1C}">
+                          <a14:useLocalDpi xmlns:a14="http://schemas.microsoft.com/office/drawing/2010/main" val="0"/>
+                        </a:ext>
+                      </a:extLst>
+                    </a:blip>
+                    <a:srcRect l="10982" t="20013" r="11684" b="18300"/>
+                    <a:stretch/>
+                  </pic:blipFill>
+                  <pic:spPr bwMode="auto">
+                    <a:xfrm>
+                      <a:off x="0" y="0"/>
+                      <a:ext cx="2489200" cy="1136650"/>
+                    </a:xfrm>
+                    <a:prstGeom prst="rect">
+                      <a:avLst/>
+                    </a:prstGeom>
+                    <a:noFill/>
+                    <a:ln>
+                      <a:noFill/>
+                    </a:ln>
+                    <a:extLst>
+                      <a:ext uri="{53640926-AAD7-44D8-BBD7-CCE9431645EC}">
+                        <a14:shadowObscured xmlns:a14="http://schemas.microsoft.com/office/drawing/2010/main"/>
+                      </a:ext>
+                    </a:extLst>
+                  </pic:spPr>
+                </pic:pic>
+              </a:graphicData>
+            </a:graphic>
+            <wp14:sizeRelH relativeFrom="margin">
+              <wp14:pctWidth>0</wp14:pctWidth>
+            </wp14:sizeRelH>
+            <wp14:sizeRelV relativeFrom="margin">
+              <wp14:pctHeight>0</wp14:pctHeight>
+            </wp14:sizeRelV>
+          </wp:anchor>
+        </w:drawing>
+      </w:r>
+      <w:r>
+        <w:t xml:space="preserve">Dans cette méthode on va faire </w:t>
+      </w:r>
+      <w:r>
+        <w:t xml:space="preserve">deux type </w:t>
+      </w:r>
+      <w:r>
+        <w:t xml:space="preserve">déplacements du snake </w:t>
+      </w:r>
+      <w:r>
+        <w:t xml:space="preserve">le premier c’est pour la tête du snake et le deuxième est pour le corps. Pour la tête du snake on va </w:t>
+      </w:r>
+      <w:r>
+        <w:t xml:space="preserve">faire que quand on appuie sur </w:t>
+      </w:r>
+      <w:r>
+        <w:t xml:space="preserve">une des flèches que cela </w:t>
+      </w:r>
+      <w:r>
+        <w:t xml:space="preserve">fasse </w:t>
+      </w:r>
+      <w:r>
+        <w:t xml:space="preserve">que </w:t>
+      </w:r>
+      <w:r>
+        <w:t xml:space="preserve">la tête du snake va </w:t>
+      </w:r>
+      <w:r>
+        <w:t>dans la direction indiquer</w:t>
+      </w:r>
+      <w:r>
+        <w:t xml:space="preserve">. </w:t>
+      </w:r>
+      <w:r>
+        <w:t xml:space="preserve">Pour cela on va utiliser comme au C# des switch case, d’abord on mettre le switch avec </w:t>
+      </w:r>
+      <w:r>
+        <w:t>une variable</w:t>
+      </w:r>
+      <w:r>
+        <w:t xml:space="preserve"> qu’on va appeler direction, ensuite on met case avec la direction « Gauche » et ensuite on met la direction (x--) et on finit par un break. Il faut faire ça avec toute les directions </w:t>
+      </w:r>
+    </w:p>
+    <w:p>
+      <w:pPr>
+        <w:pStyle w:val="Paragraphedeliste"/>
+        <w:spacing w:after="0"/>
+        <w:ind w:left="2138"/>
+      </w:pPr>
+      <w:r>
+        <w:t xml:space="preserve"> </w:t>
+      </w:r>
+    </w:p>
+    <w:p>
+      <w:pPr>
+        <w:pStyle w:val="Paragraphedeliste"/>
+        <w:spacing w:after="0"/>
+        <w:ind w:left="2138"/>
+      </w:pPr>
+      <w:r>
+        <w:t>E</w:t>
+      </w:r>
+      <w:r>
+        <w:t xml:space="preserve">nsuite il y </w:t>
+      </w:r>
+      <w:r>
+        <w:t xml:space="preserve">a partie pour le corps </w:t>
+      </w:r>
+      <w:r>
+        <w:t xml:space="preserve">pour cela… </w:t>
       </w:r>
     </w:p>
     <w:p>
@@ -2209,12 +2597,27 @@
           <w:b/>
         </w:rPr>
       </w:pPr>
+      <w:proofErr w:type="spellStart"/>
       <w:r>
         <w:rPr>
           <w:b/>
         </w:rPr>
-        <w:t xml:space="preserve">Agrandissement </w:t>
-      </w:r>
+        <w:t>G</w:t>
+      </w:r>
+      <w:r>
+        <w:rPr>
+          <w:b/>
+        </w:rPr>
+        <w:t>row</w:t>
+      </w:r>
+      <w:proofErr w:type="spellEnd"/>
+    </w:p>
+    <w:p>
+      <w:pPr>
+        <w:pStyle w:val="Paragraphedeliste"/>
+        <w:spacing w:after="0"/>
+        <w:ind w:left="2138"/>
+      </w:pPr>
     </w:p>
     <w:p>
       <w:pPr>
@@ -2224,11 +2627,11 @@
           <w:numId w:val="7"/>
         </w:numPr>
       </w:pPr>
-      <w:bookmarkStart w:id="12" w:name="_Toc152673689"/>
+      <w:bookmarkStart w:id="13" w:name="_Toc153278135"/>
       <w:r>
         <w:t>Pomme</w:t>
       </w:r>
-      <w:bookmarkEnd w:id="12"/>
+      <w:bookmarkEnd w:id="13"/>
       <w:r>
         <w:t xml:space="preserve"> </w:t>
       </w:r>
@@ -2237,6 +2640,7 @@
       <w:pPr>
         <w:pStyle w:val="Paragraphedeliste"/>
         <w:ind w:left="1778"/>
+        <w:jc w:val="both"/>
       </w:pPr>
       <w:r>
         <w:t>La pomme aussi a un constructeur ou il y a le canvas et la taille mais aussi une variable pour générer une position</w:t>
@@ -2252,6 +2656,7 @@
       <w:pPr>
         <w:pStyle w:val="Paragraphedeliste"/>
         <w:ind w:left="1778"/>
+        <w:jc w:val="both"/>
       </w:pPr>
       <w:r>
         <w:t>La pomme a une variable qui permet de générer des positions aléatoires dès qu’il rentre en contact avec le snake.</w:t>
@@ -2265,8 +2670,14 @@
           <w:numId w:val="7"/>
         </w:numPr>
       </w:pPr>
-      <w:r>
-        <w:t xml:space="preserve">End Game </w:t>
+      <w:bookmarkStart w:id="14" w:name="_Toc153278136"/>
+      <w:r>
+        <w:lastRenderedPageBreak/>
+        <w:t>End Game</w:t>
+      </w:r>
+      <w:bookmarkEnd w:id="14"/>
+      <w:r>
+        <w:t xml:space="preserve"> </w:t>
       </w:r>
     </w:p>
     <w:p>
@@ -2291,7 +2702,73 @@
       <w:pPr>
         <w:pStyle w:val="Paragraphedeliste"/>
         <w:ind w:left="2160"/>
-      </w:pPr>
+        <w:jc w:val="both"/>
+      </w:pPr>
+      <w:r>
+        <w:rPr>
+          <w:noProof/>
+          <w:lang w:eastAsia="fr-CH"/>
+        </w:rPr>
+        <w:drawing>
+          <wp:anchor distT="0" distB="0" distL="114300" distR="114300" simplePos="0" relativeHeight="251660288" behindDoc="0" locked="0" layoutInCell="1" allowOverlap="1" wp14:anchorId="2976755B" wp14:editId="35BB49AB">
+            <wp:simplePos x="0" y="0"/>
+            <wp:positionH relativeFrom="column">
+              <wp:posOffset>1206168</wp:posOffset>
+            </wp:positionH>
+            <wp:positionV relativeFrom="paragraph">
+              <wp:posOffset>785247</wp:posOffset>
+            </wp:positionV>
+            <wp:extent cx="3943350" cy="1725295"/>
+            <wp:effectExtent l="0" t="0" r="0" b="8255"/>
+            <wp:wrapTopAndBottom/>
+            <wp:docPr id="3" name="Image 3" descr="C:\Users\eviparamana\Downloads\carbon (1).png"/>
+            <wp:cNvGraphicFramePr>
+              <a:graphicFrameLocks xmlns:a="http://schemas.openxmlformats.org/drawingml/2006/main" noChangeAspect="1"/>
+            </wp:cNvGraphicFramePr>
+            <a:graphic xmlns:a="http://schemas.openxmlformats.org/drawingml/2006/main">
+              <a:graphicData uri="http://schemas.openxmlformats.org/drawingml/2006/picture">
+                <pic:pic xmlns:pic="http://schemas.openxmlformats.org/drawingml/2006/picture">
+                  <pic:nvPicPr>
+                    <pic:cNvPr id="0" name="Picture 2" descr="C:\Users\eviparamana\Downloads\carbon (1).png"/>
+                    <pic:cNvPicPr>
+                      <a:picLocks noChangeAspect="1" noChangeArrowheads="1"/>
+                    </pic:cNvPicPr>
+                  </pic:nvPicPr>
+                  <pic:blipFill rotWithShape="1">
+                    <a:blip r:embed="rId11" cstate="print">
+                      <a:extLst>
+                        <a:ext uri="{28A0092B-C50C-407E-A947-70E740481C1C}">
+                          <a14:useLocalDpi xmlns:a14="http://schemas.microsoft.com/office/drawing/2010/main" val="0"/>
+                        </a:ext>
+                      </a:extLst>
+                    </a:blip>
+                    <a:srcRect l="5410" t="10840" r="6038" b="13149"/>
+                    <a:stretch/>
+                  </pic:blipFill>
+                  <pic:spPr bwMode="auto">
+                    <a:xfrm>
+                      <a:off x="0" y="0"/>
+                      <a:ext cx="3943350" cy="1725295"/>
+                    </a:xfrm>
+                    <a:prstGeom prst="rect">
+                      <a:avLst/>
+                    </a:prstGeom>
+                    <a:noFill/>
+                    <a:ln>
+                      <a:noFill/>
+                    </a:ln>
+                    <a:extLst>
+                      <a:ext uri="{53640926-AAD7-44D8-BBD7-CCE9431645EC}">
+                        <a14:shadowObscured xmlns:a14="http://schemas.microsoft.com/office/drawing/2010/main"/>
+                      </a:ext>
+                    </a:extLst>
+                  </pic:spPr>
+                </pic:pic>
+              </a:graphicData>
+            </a:graphic>
+          </wp:anchor>
+        </w:drawing>
+      </w:r>
       <w:r>
         <w:t>Pour perdre il faut soit que le Snake touche un mur. Donc pour cela il faut faire une boucle if qui fait que si la position de la tête du snake et é</w:t>
       </w:r>
@@ -2302,11 +2779,17 @@
         <w:t xml:space="preserve"> Et </w:t>
       </w:r>
       <w:r>
-        <w:t>Game</w:t>
-      </w:r>
-      <w:r>
-        <w:t xml:space="preserve"> Over </w:t>
-      </w:r>
+        <w:t>ça affiche Game Over avec le score du joueur et ça dit d’appuyer sur F5 pour rafraîchir la page et recommencer le jeu.</w:t>
+      </w:r>
+      <w:bookmarkStart w:id="15" w:name="_GoBack"/>
+      <w:bookmarkEnd w:id="15"/>
+    </w:p>
+    <w:p>
+      <w:pPr>
+        <w:pStyle w:val="Paragraphedeliste"/>
+        <w:ind w:left="2160"/>
+        <w:jc w:val="both"/>
+      </w:pPr>
     </w:p>
     <w:p>
       <w:pPr>
@@ -2330,12 +2813,16 @@
       <w:pPr>
         <w:pStyle w:val="Paragraphedeliste"/>
         <w:ind w:left="2160"/>
+        <w:jc w:val="both"/>
       </w:pPr>
       <w:r>
         <w:t>Si la tête du snake touche son propre corps ça arrête le jeu</w:t>
       </w:r>
       <w:r>
         <w:t xml:space="preserve"> et ça affiche Game Over avec le score du joueur </w:t>
+      </w:r>
+      <w:r>
+        <w:t>et ça dit d’appuyer sur F5 pour rafraîchir la page et recommencer le jeu.</w:t>
       </w:r>
     </w:p>
     <w:p>
@@ -2355,14 +2842,14 @@
           <w:numId w:val="2"/>
         </w:numPr>
       </w:pPr>
-      <w:bookmarkStart w:id="13" w:name="_Toc152673690"/>
+      <w:bookmarkStart w:id="16" w:name="_Toc153278137"/>
       <w:r>
         <w:t xml:space="preserve">Mon point de </w:t>
       </w:r>
-      <w:bookmarkEnd w:id="13"/>
       <w:r>
         <w:t>vue</w:t>
       </w:r>
+      <w:bookmarkEnd w:id="16"/>
     </w:p>
     <w:p>
       <w:pPr>
@@ -2373,14 +2860,22 @@
         </w:numPr>
       </w:pPr>
       <w:r>
-        <w:t xml:space="preserve"> Conclusion </w:t>
+        <w:t xml:space="preserve"> </w:t>
+      </w:r>
+      <w:bookmarkStart w:id="17" w:name="_Toc153278138"/>
+      <w:r>
+        <w:t>Conclusion</w:t>
+      </w:r>
+      <w:bookmarkEnd w:id="17"/>
+      <w:r>
+        <w:t xml:space="preserve"> </w:t>
       </w:r>
     </w:p>
     <w:sectPr>
-      <w:headerReference w:type="even" r:id="rId10"/>
-      <w:headerReference w:type="default" r:id="rId11"/>
-      <w:footerReference w:type="even" r:id="rId12"/>
-      <w:footerReference w:type="default" r:id="rId13"/>
+      <w:headerReference w:type="even" r:id="rId12"/>
+      <w:headerReference w:type="default" r:id="rId13"/>
+      <w:footerReference w:type="even" r:id="rId14"/>
+      <w:footerReference w:type="default" r:id="rId15"/>
       <w:pgSz w:w="11906" w:h="16838"/>
       <w:pgMar w:top="1418" w:right="1418" w:bottom="1418" w:left="1418" w:header="709" w:footer="709" w:gutter="0"/>
       <w:pgNumType w:start="0"/>
@@ -2393,7 +2888,7 @@
 </file>
 
 <file path=word/endnotes.xml><?xml version="1.0" encoding="utf-8"?>
-<w:endnotes xmlns:wpc="http://schemas.microsoft.com/office/word/2010/wordprocessingCanvas" xmlns:cx="http://schemas.microsoft.com/office/drawing/2014/chartex" xmlns:cx1="http://schemas.microsoft.com/office/drawing/2015/9/8/chartex" xmlns:cx2="http://schemas.microsoft.com/office/drawing/2015/10/21/chartex" xmlns:cx3="http://schemas.microsoft.com/office/drawing/2016/5/9/chartex" xmlns:cx4="http://schemas.microsoft.com/office/drawing/2016/5/10/chartex" xmlns:cx5="http://schemas.microsoft.com/office/drawing/2016/5/11/chartex" xmlns:cx6="http://schemas.microsoft.com/office/drawing/2016/5/12/chartex" xmlns:cx7="http://schemas.microsoft.com/office/drawing/2016/5/13/chartex" xmlns:cx8="http://schemas.microsoft.com/office/drawing/2016/5/14/chartex" xmlns:mc="http://schemas.openxmlformats.org/markup-compatibility/2006" xmlns:aink="http://schemas.microsoft.com/office/drawing/2016/ink" xmlns:am3d="http://schemas.microsoft.com/office/drawing/2017/model3d" xmlns:o="urn:schemas-microsoft-com:office:office" xmlns:oel="http://schemas.microsoft.com/office/2019/extlst" xmlns:r="http://schemas.openxmlformats.org/officeDocument/2006/relationships" xmlns:m="http://schemas.openxmlformats.org/officeDocument/2006/math" xmlns:v="urn:schemas-microsoft-com:vml" xmlns:wp14="http://schemas.microsoft.com/office/word/2010/wordprocessingDrawing" xmlns:wp="http://schemas.openxmlformats.org/drawingml/2006/wordprocessingDrawing" xmlns:w10="urn:schemas-microsoft-com:office:word" xmlns:w="http://schemas.openxmlformats.org/wordprocessingml/2006/main" xmlns:w14="http://schemas.microsoft.com/office/word/2010/wordml" xmlns:w15="http://schemas.microsoft.com/office/word/2012/wordml" xmlns:w16cex="http://schemas.microsoft.com/office/word/2018/wordml/cex" xmlns:w16cid="http://schemas.microsoft.com/office/word/2016/wordml/cid" xmlns:w16="http://schemas.microsoft.com/office/word/2018/wordml" xmlns:w16sdtdh="http://schemas.microsoft.com/office/word/2020/wordml/sdtdatahash" xmlns:w16se="http://schemas.microsoft.com/office/word/2015/wordml/symex" xmlns:wpg="http://schemas.microsoft.com/office/word/2010/wordprocessingGroup" xmlns:wpi="http://schemas.microsoft.com/office/word/2010/wordprocessingInk" xmlns:wne="http://schemas.microsoft.com/office/word/2006/wordml" xmlns:wps="http://schemas.microsoft.com/office/word/2010/wordprocessingShape" mc:Ignorable="w14 w15 w16se w16cid w16 w16cex w16sdtdh wp14">
+<w:endnotes xmlns:wpc="http://schemas.microsoft.com/office/word/2010/wordprocessingCanvas" xmlns:cx="http://schemas.microsoft.com/office/drawing/2014/chartex" xmlns:cx1="http://schemas.microsoft.com/office/drawing/2015/9/8/chartex" xmlns:mc="http://schemas.openxmlformats.org/markup-compatibility/2006" xmlns:o="urn:schemas-microsoft-com:office:office" xmlns:r="http://schemas.openxmlformats.org/officeDocument/2006/relationships" xmlns:m="http://schemas.openxmlformats.org/officeDocument/2006/math" xmlns:v="urn:schemas-microsoft-com:vml" xmlns:wp14="http://schemas.microsoft.com/office/word/2010/wordprocessingDrawing" xmlns:wp="http://schemas.openxmlformats.org/drawingml/2006/wordprocessingDrawing" xmlns:w10="urn:schemas-microsoft-com:office:word" xmlns:w="http://schemas.openxmlformats.org/wordprocessingml/2006/main" xmlns:w14="http://schemas.microsoft.com/office/word/2010/wordml" xmlns:w15="http://schemas.microsoft.com/office/word/2012/wordml" xmlns:w16se="http://schemas.microsoft.com/office/word/2015/wordml/symex" xmlns:wpg="http://schemas.microsoft.com/office/word/2010/wordprocessingGroup" xmlns:wpi="http://schemas.microsoft.com/office/word/2010/wordprocessingInk" xmlns:wne="http://schemas.microsoft.com/office/word/2006/wordml" xmlns:wps="http://schemas.microsoft.com/office/word/2010/wordprocessingShape" mc:Ignorable="w14 w15 w16se wp14">
   <w:endnote w:type="separator" w:id="-1">
     <w:p>
       <w:pPr>
@@ -2418,7 +2913,7 @@
 </file>
 
 <file path=word/footer1.xml><?xml version="1.0" encoding="utf-8"?>
-<w:ftr xmlns:wpc="http://schemas.microsoft.com/office/word/2010/wordprocessingCanvas" xmlns:cx="http://schemas.microsoft.com/office/drawing/2014/chartex" xmlns:cx1="http://schemas.microsoft.com/office/drawing/2015/9/8/chartex" xmlns:cx2="http://schemas.microsoft.com/office/drawing/2015/10/21/chartex" xmlns:cx3="http://schemas.microsoft.com/office/drawing/2016/5/9/chartex" xmlns:cx4="http://schemas.microsoft.com/office/drawing/2016/5/10/chartex" xmlns:cx5="http://schemas.microsoft.com/office/drawing/2016/5/11/chartex" xmlns:cx6="http://schemas.microsoft.com/office/drawing/2016/5/12/chartex" xmlns:cx7="http://schemas.microsoft.com/office/drawing/2016/5/13/chartex" xmlns:cx8="http://schemas.microsoft.com/office/drawing/2016/5/14/chartex" xmlns:mc="http://schemas.openxmlformats.org/markup-compatibility/2006" xmlns:aink="http://schemas.microsoft.com/office/drawing/2016/ink" xmlns:am3d="http://schemas.microsoft.com/office/drawing/2017/model3d" xmlns:o="urn:schemas-microsoft-com:office:office" xmlns:oel="http://schemas.microsoft.com/office/2019/extlst" xmlns:r="http://schemas.openxmlformats.org/officeDocument/2006/relationships" xmlns:m="http://schemas.openxmlformats.org/officeDocument/2006/math" xmlns:v="urn:schemas-microsoft-com:vml" xmlns:wp14="http://schemas.microsoft.com/office/word/2010/wordprocessingDrawing" xmlns:wp="http://schemas.openxmlformats.org/drawingml/2006/wordprocessingDrawing" xmlns:w10="urn:schemas-microsoft-com:office:word" xmlns:w="http://schemas.openxmlformats.org/wordprocessingml/2006/main" xmlns:w14="http://schemas.microsoft.com/office/word/2010/wordml" xmlns:w15="http://schemas.microsoft.com/office/word/2012/wordml" xmlns:w16cex="http://schemas.microsoft.com/office/word/2018/wordml/cex" xmlns:w16cid="http://schemas.microsoft.com/office/word/2016/wordml/cid" xmlns:w16="http://schemas.microsoft.com/office/word/2018/wordml" xmlns:w16sdtdh="http://schemas.microsoft.com/office/word/2020/wordml/sdtdatahash" xmlns:w16se="http://schemas.microsoft.com/office/word/2015/wordml/symex" xmlns:wpg="http://schemas.microsoft.com/office/word/2010/wordprocessingGroup" xmlns:wpi="http://schemas.microsoft.com/office/word/2010/wordprocessingInk" xmlns:wne="http://schemas.microsoft.com/office/word/2006/wordml" xmlns:wps="http://schemas.microsoft.com/office/word/2010/wordprocessingShape" mc:Ignorable="w14 w15 w16se w16cid w16 w16cex w16sdtdh wp14">
+<w:ftr xmlns:wpc="http://schemas.microsoft.com/office/word/2010/wordprocessingCanvas" xmlns:cx="http://schemas.microsoft.com/office/drawing/2014/chartex" xmlns:cx1="http://schemas.microsoft.com/office/drawing/2015/9/8/chartex" xmlns:mc="http://schemas.openxmlformats.org/markup-compatibility/2006" xmlns:o="urn:schemas-microsoft-com:office:office" xmlns:r="http://schemas.openxmlformats.org/officeDocument/2006/relationships" xmlns:m="http://schemas.openxmlformats.org/officeDocument/2006/math" xmlns:v="urn:schemas-microsoft-com:vml" xmlns:wp14="http://schemas.microsoft.com/office/word/2010/wordprocessingDrawing" xmlns:wp="http://schemas.openxmlformats.org/drawingml/2006/wordprocessingDrawing" xmlns:w10="urn:schemas-microsoft-com:office:word" xmlns:w="http://schemas.openxmlformats.org/wordprocessingml/2006/main" xmlns:w14="http://schemas.microsoft.com/office/word/2010/wordml" xmlns:w15="http://schemas.microsoft.com/office/word/2012/wordml" xmlns:w16se="http://schemas.microsoft.com/office/word/2015/wordml/symex" xmlns:wpg="http://schemas.microsoft.com/office/word/2010/wordprocessingGroup" xmlns:wpi="http://schemas.microsoft.com/office/word/2010/wordprocessingInk" xmlns:wne="http://schemas.microsoft.com/office/word/2006/wordml" xmlns:wps="http://schemas.microsoft.com/office/word/2010/wordprocessingShape" mc:Ignorable="w14 w15 w16se wp14">
   <w:p>
     <w:pPr>
       <w:pStyle w:val="Pieddepage"/>
@@ -2452,7 +2947,7 @@
             <w:noProof/>
             <w:lang w:val="fr-FR"/>
           </w:rPr>
-          <w:t>2</w:t>
+          <w:t>4</w:t>
         </w:r>
         <w:r>
           <w:fldChar w:fldCharType="end"/>
@@ -2490,7 +2985,7 @@
 </file>
 
 <file path=word/footer2.xml><?xml version="1.0" encoding="utf-8"?>
-<w:ftr xmlns:wpc="http://schemas.microsoft.com/office/word/2010/wordprocessingCanvas" xmlns:cx="http://schemas.microsoft.com/office/drawing/2014/chartex" xmlns:cx1="http://schemas.microsoft.com/office/drawing/2015/9/8/chartex" xmlns:cx2="http://schemas.microsoft.com/office/drawing/2015/10/21/chartex" xmlns:cx3="http://schemas.microsoft.com/office/drawing/2016/5/9/chartex" xmlns:cx4="http://schemas.microsoft.com/office/drawing/2016/5/10/chartex" xmlns:cx5="http://schemas.microsoft.com/office/drawing/2016/5/11/chartex" xmlns:cx6="http://schemas.microsoft.com/office/drawing/2016/5/12/chartex" xmlns:cx7="http://schemas.microsoft.com/office/drawing/2016/5/13/chartex" xmlns:cx8="http://schemas.microsoft.com/office/drawing/2016/5/14/chartex" xmlns:mc="http://schemas.openxmlformats.org/markup-compatibility/2006" xmlns:aink="http://schemas.microsoft.com/office/drawing/2016/ink" xmlns:am3d="http://schemas.microsoft.com/office/drawing/2017/model3d" xmlns:o="urn:schemas-microsoft-com:office:office" xmlns:oel="http://schemas.microsoft.com/office/2019/extlst" xmlns:r="http://schemas.openxmlformats.org/officeDocument/2006/relationships" xmlns:m="http://schemas.openxmlformats.org/officeDocument/2006/math" xmlns:v="urn:schemas-microsoft-com:vml" xmlns:wp14="http://schemas.microsoft.com/office/word/2010/wordprocessingDrawing" xmlns:wp="http://schemas.openxmlformats.org/drawingml/2006/wordprocessingDrawing" xmlns:w10="urn:schemas-microsoft-com:office:word" xmlns:w="http://schemas.openxmlformats.org/wordprocessingml/2006/main" xmlns:w14="http://schemas.microsoft.com/office/word/2010/wordml" xmlns:w15="http://schemas.microsoft.com/office/word/2012/wordml" xmlns:w16cex="http://schemas.microsoft.com/office/word/2018/wordml/cex" xmlns:w16cid="http://schemas.microsoft.com/office/word/2016/wordml/cid" xmlns:w16="http://schemas.microsoft.com/office/word/2018/wordml" xmlns:w16sdtdh="http://schemas.microsoft.com/office/word/2020/wordml/sdtdatahash" xmlns:w16se="http://schemas.microsoft.com/office/word/2015/wordml/symex" xmlns:wpg="http://schemas.microsoft.com/office/word/2010/wordprocessingGroup" xmlns:wpi="http://schemas.microsoft.com/office/word/2010/wordprocessingInk" xmlns:wne="http://schemas.microsoft.com/office/word/2006/wordml" xmlns:wps="http://schemas.microsoft.com/office/word/2010/wordprocessingShape" mc:Ignorable="w14 w15 w16se w16cid w16 w16cex w16sdtdh wp14">
+<w:ftr xmlns:wpc="http://schemas.microsoft.com/office/word/2010/wordprocessingCanvas" xmlns:cx="http://schemas.microsoft.com/office/drawing/2014/chartex" xmlns:cx1="http://schemas.microsoft.com/office/drawing/2015/9/8/chartex" xmlns:mc="http://schemas.openxmlformats.org/markup-compatibility/2006" xmlns:o="urn:schemas-microsoft-com:office:office" xmlns:r="http://schemas.openxmlformats.org/officeDocument/2006/relationships" xmlns:m="http://schemas.openxmlformats.org/officeDocument/2006/math" xmlns:v="urn:schemas-microsoft-com:vml" xmlns:wp14="http://schemas.microsoft.com/office/word/2010/wordprocessingDrawing" xmlns:wp="http://schemas.openxmlformats.org/drawingml/2006/wordprocessingDrawing" xmlns:w10="urn:schemas-microsoft-com:office:word" xmlns:w="http://schemas.openxmlformats.org/wordprocessingml/2006/main" xmlns:w14="http://schemas.microsoft.com/office/word/2010/wordml" xmlns:w15="http://schemas.microsoft.com/office/word/2012/wordml" xmlns:w16se="http://schemas.microsoft.com/office/word/2015/wordml/symex" xmlns:wpg="http://schemas.microsoft.com/office/word/2010/wordprocessingGroup" xmlns:wpi="http://schemas.microsoft.com/office/word/2010/wordprocessingInk" xmlns:wne="http://schemas.microsoft.com/office/word/2006/wordml" xmlns:wps="http://schemas.microsoft.com/office/word/2010/wordprocessingShape" mc:Ignorable="w14 w15 w16se wp14">
   <w:p>
     <w:pPr>
       <w:pStyle w:val="Pieddepage"/>
@@ -2568,7 +3063,7 @@
 </file>
 
 <file path=word/footnotes.xml><?xml version="1.0" encoding="utf-8"?>
-<w:footnotes xmlns:wpc="http://schemas.microsoft.com/office/word/2010/wordprocessingCanvas" xmlns:cx="http://schemas.microsoft.com/office/drawing/2014/chartex" xmlns:cx1="http://schemas.microsoft.com/office/drawing/2015/9/8/chartex" xmlns:cx2="http://schemas.microsoft.com/office/drawing/2015/10/21/chartex" xmlns:cx3="http://schemas.microsoft.com/office/drawing/2016/5/9/chartex" xmlns:cx4="http://schemas.microsoft.com/office/drawing/2016/5/10/chartex" xmlns:cx5="http://schemas.microsoft.com/office/drawing/2016/5/11/chartex" xmlns:cx6="http://schemas.microsoft.com/office/drawing/2016/5/12/chartex" xmlns:cx7="http://schemas.microsoft.com/office/drawing/2016/5/13/chartex" xmlns:cx8="http://schemas.microsoft.com/office/drawing/2016/5/14/chartex" xmlns:mc="http://schemas.openxmlformats.org/markup-compatibility/2006" xmlns:aink="http://schemas.microsoft.com/office/drawing/2016/ink" xmlns:am3d="http://schemas.microsoft.com/office/drawing/2017/model3d" xmlns:o="urn:schemas-microsoft-com:office:office" xmlns:oel="http://schemas.microsoft.com/office/2019/extlst" xmlns:r="http://schemas.openxmlformats.org/officeDocument/2006/relationships" xmlns:m="http://schemas.openxmlformats.org/officeDocument/2006/math" xmlns:v="urn:schemas-microsoft-com:vml" xmlns:wp14="http://schemas.microsoft.com/office/word/2010/wordprocessingDrawing" xmlns:wp="http://schemas.openxmlformats.org/drawingml/2006/wordprocessingDrawing" xmlns:w10="urn:schemas-microsoft-com:office:word" xmlns:w="http://schemas.openxmlformats.org/wordprocessingml/2006/main" xmlns:w14="http://schemas.microsoft.com/office/word/2010/wordml" xmlns:w15="http://schemas.microsoft.com/office/word/2012/wordml" xmlns:w16cex="http://schemas.microsoft.com/office/word/2018/wordml/cex" xmlns:w16cid="http://schemas.microsoft.com/office/word/2016/wordml/cid" xmlns:w16="http://schemas.microsoft.com/office/word/2018/wordml" xmlns:w16sdtdh="http://schemas.microsoft.com/office/word/2020/wordml/sdtdatahash" xmlns:w16se="http://schemas.microsoft.com/office/word/2015/wordml/symex" xmlns:wpg="http://schemas.microsoft.com/office/word/2010/wordprocessingGroup" xmlns:wpi="http://schemas.microsoft.com/office/word/2010/wordprocessingInk" xmlns:wne="http://schemas.microsoft.com/office/word/2006/wordml" xmlns:wps="http://schemas.microsoft.com/office/word/2010/wordprocessingShape" mc:Ignorable="w14 w15 w16se w16cid w16 w16cex w16sdtdh wp14">
+<w:footnotes xmlns:wpc="http://schemas.microsoft.com/office/word/2010/wordprocessingCanvas" xmlns:cx="http://schemas.microsoft.com/office/drawing/2014/chartex" xmlns:cx1="http://schemas.microsoft.com/office/drawing/2015/9/8/chartex" xmlns:mc="http://schemas.openxmlformats.org/markup-compatibility/2006" xmlns:o="urn:schemas-microsoft-com:office:office" xmlns:r="http://schemas.openxmlformats.org/officeDocument/2006/relationships" xmlns:m="http://schemas.openxmlformats.org/officeDocument/2006/math" xmlns:v="urn:schemas-microsoft-com:vml" xmlns:wp14="http://schemas.microsoft.com/office/word/2010/wordprocessingDrawing" xmlns:wp="http://schemas.openxmlformats.org/drawingml/2006/wordprocessingDrawing" xmlns:w10="urn:schemas-microsoft-com:office:word" xmlns:w="http://schemas.openxmlformats.org/wordprocessingml/2006/main" xmlns:w14="http://schemas.microsoft.com/office/word/2010/wordml" xmlns:w15="http://schemas.microsoft.com/office/word/2012/wordml" xmlns:w16se="http://schemas.microsoft.com/office/word/2015/wordml/symex" xmlns:wpg="http://schemas.microsoft.com/office/word/2010/wordprocessingGroup" xmlns:wpi="http://schemas.microsoft.com/office/word/2010/wordprocessingInk" xmlns:wne="http://schemas.microsoft.com/office/word/2006/wordml" xmlns:wps="http://schemas.microsoft.com/office/word/2010/wordprocessingShape" mc:Ignorable="w14 w15 w16se wp14">
   <w:footnote w:type="separator" w:id="-1">
     <w:p>
       <w:pPr>
@@ -2593,7 +3088,7 @@
 </file>
 
 <file path=word/header1.xml><?xml version="1.0" encoding="utf-8"?>
-<w:hdr xmlns:wpc="http://schemas.microsoft.com/office/word/2010/wordprocessingCanvas" xmlns:cx="http://schemas.microsoft.com/office/drawing/2014/chartex" xmlns:cx1="http://schemas.microsoft.com/office/drawing/2015/9/8/chartex" xmlns:cx2="http://schemas.microsoft.com/office/drawing/2015/10/21/chartex" xmlns:cx3="http://schemas.microsoft.com/office/drawing/2016/5/9/chartex" xmlns:cx4="http://schemas.microsoft.com/office/drawing/2016/5/10/chartex" xmlns:cx5="http://schemas.microsoft.com/office/drawing/2016/5/11/chartex" xmlns:cx6="http://schemas.microsoft.com/office/drawing/2016/5/12/chartex" xmlns:cx7="http://schemas.microsoft.com/office/drawing/2016/5/13/chartex" xmlns:cx8="http://schemas.microsoft.com/office/drawing/2016/5/14/chartex" xmlns:mc="http://schemas.openxmlformats.org/markup-compatibility/2006" xmlns:aink="http://schemas.microsoft.com/office/drawing/2016/ink" xmlns:am3d="http://schemas.microsoft.com/office/drawing/2017/model3d" xmlns:o="urn:schemas-microsoft-com:office:office" xmlns:oel="http://schemas.microsoft.com/office/2019/extlst" xmlns:r="http://schemas.openxmlformats.org/officeDocument/2006/relationships" xmlns:m="http://schemas.openxmlformats.org/officeDocument/2006/math" xmlns:v="urn:schemas-microsoft-com:vml" xmlns:wp14="http://schemas.microsoft.com/office/word/2010/wordprocessingDrawing" xmlns:wp="http://schemas.openxmlformats.org/drawingml/2006/wordprocessingDrawing" xmlns:w10="urn:schemas-microsoft-com:office:word" xmlns:w="http://schemas.openxmlformats.org/wordprocessingml/2006/main" xmlns:w14="http://schemas.microsoft.com/office/word/2010/wordml" xmlns:w15="http://schemas.microsoft.com/office/word/2012/wordml" xmlns:w16cex="http://schemas.microsoft.com/office/word/2018/wordml/cex" xmlns:w16cid="http://schemas.microsoft.com/office/word/2016/wordml/cid" xmlns:w16="http://schemas.microsoft.com/office/word/2018/wordml" xmlns:w16sdtdh="http://schemas.microsoft.com/office/word/2020/wordml/sdtdatahash" xmlns:w16se="http://schemas.microsoft.com/office/word/2015/wordml/symex" xmlns:wpg="http://schemas.microsoft.com/office/word/2010/wordprocessingGroup" xmlns:wpi="http://schemas.microsoft.com/office/word/2010/wordprocessingInk" xmlns:wne="http://schemas.microsoft.com/office/word/2006/wordml" xmlns:wps="http://schemas.microsoft.com/office/word/2010/wordprocessingShape" mc:Ignorable="w14 w15 w16se w16cid w16 w16cex w16sdtdh wp14">
+<w:hdr xmlns:wpc="http://schemas.microsoft.com/office/word/2010/wordprocessingCanvas" xmlns:cx="http://schemas.microsoft.com/office/drawing/2014/chartex" xmlns:cx1="http://schemas.microsoft.com/office/drawing/2015/9/8/chartex" xmlns:mc="http://schemas.openxmlformats.org/markup-compatibility/2006" xmlns:o="urn:schemas-microsoft-com:office:office" xmlns:r="http://schemas.openxmlformats.org/officeDocument/2006/relationships" xmlns:m="http://schemas.openxmlformats.org/officeDocument/2006/math" xmlns:v="urn:schemas-microsoft-com:vml" xmlns:wp14="http://schemas.microsoft.com/office/word/2010/wordprocessingDrawing" xmlns:wp="http://schemas.openxmlformats.org/drawingml/2006/wordprocessingDrawing" xmlns:w10="urn:schemas-microsoft-com:office:word" xmlns:w="http://schemas.openxmlformats.org/wordprocessingml/2006/main" xmlns:w14="http://schemas.microsoft.com/office/word/2010/wordml" xmlns:w15="http://schemas.microsoft.com/office/word/2012/wordml" xmlns:w16se="http://schemas.microsoft.com/office/word/2015/wordml/symex" xmlns:wpg="http://schemas.microsoft.com/office/word/2010/wordprocessingGroup" xmlns:wpi="http://schemas.microsoft.com/office/word/2010/wordprocessingInk" xmlns:wne="http://schemas.microsoft.com/office/word/2006/wordml" xmlns:wps="http://schemas.microsoft.com/office/word/2010/wordprocessingShape" mc:Ignorable="w14 w15 w16se wp14">
   <w:p>
     <w:pPr>
       <w:pStyle w:val="En-tte"/>
@@ -2655,7 +3150,7 @@
         </mc:Choice>
         <mc:Fallback>
           <w:pict>
-            <v:line w14:anchorId="29BCBEF2" id="Connecteur droit 21" o:spid="_x0000_s1026" style="position:absolute;flip:y;z-index:251662336;visibility:visible;mso-wrap-style:square;mso-wrap-distance-left:9pt;mso-wrap-distance-top:0;mso-wrap-distance-right:9pt;mso-wrap-distance-bottom:0;mso-position-horizontal:absolute;mso-position-horizontal-relative:text;mso-position-vertical:absolute;mso-position-vertical-relative:text" from="-70pt,19pt" to="524.4pt,19.85pt" o:gfxdata="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" strokecolor="black [3200]" strokeweight="1.5pt">
+            <v:line w14:anchorId="522A2575" id="Connecteur droit 21" o:spid="_x0000_s1026" style="position:absolute;flip:y;z-index:251662336;visibility:visible;mso-wrap-style:square;mso-wrap-distance-left:9pt;mso-wrap-distance-top:0;mso-wrap-distance-right:9pt;mso-wrap-distance-bottom:0;mso-position-horizontal:absolute;mso-position-horizontal-relative:text;mso-position-vertical:absolute;mso-position-vertical-relative:text" from="-70pt,19pt" to="524.4pt,19.85pt" o:gfxdata="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" strokecolor="black [3200]" strokeweight="1.5pt">
               <v:stroke joinstyle="miter"/>
             </v:line>
           </w:pict>
@@ -2756,7 +3251,7 @@
 </file>
 
 <file path=word/header2.xml><?xml version="1.0" encoding="utf-8"?>
-<w:hdr xmlns:wpc="http://schemas.microsoft.com/office/word/2010/wordprocessingCanvas" xmlns:cx="http://schemas.microsoft.com/office/drawing/2014/chartex" xmlns:cx1="http://schemas.microsoft.com/office/drawing/2015/9/8/chartex" xmlns:cx2="http://schemas.microsoft.com/office/drawing/2015/10/21/chartex" xmlns:cx3="http://schemas.microsoft.com/office/drawing/2016/5/9/chartex" xmlns:cx4="http://schemas.microsoft.com/office/drawing/2016/5/10/chartex" xmlns:cx5="http://schemas.microsoft.com/office/drawing/2016/5/11/chartex" xmlns:cx6="http://schemas.microsoft.com/office/drawing/2016/5/12/chartex" xmlns:cx7="http://schemas.microsoft.com/office/drawing/2016/5/13/chartex" xmlns:cx8="http://schemas.microsoft.com/office/drawing/2016/5/14/chartex" xmlns:mc="http://schemas.openxmlformats.org/markup-compatibility/2006" xmlns:aink="http://schemas.microsoft.com/office/drawing/2016/ink" xmlns:am3d="http://schemas.microsoft.com/office/drawing/2017/model3d" xmlns:o="urn:schemas-microsoft-com:office:office" xmlns:oel="http://schemas.microsoft.com/office/2019/extlst" xmlns:r="http://schemas.openxmlformats.org/officeDocument/2006/relationships" xmlns:m="http://schemas.openxmlformats.org/officeDocument/2006/math" xmlns:v="urn:schemas-microsoft-com:vml" xmlns:wp14="http://schemas.microsoft.com/office/word/2010/wordprocessingDrawing" xmlns:wp="http://schemas.openxmlformats.org/drawingml/2006/wordprocessingDrawing" xmlns:w10="urn:schemas-microsoft-com:office:word" xmlns:w="http://schemas.openxmlformats.org/wordprocessingml/2006/main" xmlns:w14="http://schemas.microsoft.com/office/word/2010/wordml" xmlns:w15="http://schemas.microsoft.com/office/word/2012/wordml" xmlns:w16cex="http://schemas.microsoft.com/office/word/2018/wordml/cex" xmlns:w16cid="http://schemas.microsoft.com/office/word/2016/wordml/cid" xmlns:w16="http://schemas.microsoft.com/office/word/2018/wordml" xmlns:w16sdtdh="http://schemas.microsoft.com/office/word/2020/wordml/sdtdatahash" xmlns:w16se="http://schemas.microsoft.com/office/word/2015/wordml/symex" xmlns:wpg="http://schemas.microsoft.com/office/word/2010/wordprocessingGroup" xmlns:wpi="http://schemas.microsoft.com/office/word/2010/wordprocessingInk" xmlns:wne="http://schemas.microsoft.com/office/word/2006/wordml" xmlns:wps="http://schemas.microsoft.com/office/word/2010/wordprocessingShape" mc:Ignorable="w14 w15 w16se w16cid w16 w16cex w16sdtdh wp14">
+<w:hdr xmlns:wpc="http://schemas.microsoft.com/office/word/2010/wordprocessingCanvas" xmlns:cx="http://schemas.microsoft.com/office/drawing/2014/chartex" xmlns:cx1="http://schemas.microsoft.com/office/drawing/2015/9/8/chartex" xmlns:mc="http://schemas.openxmlformats.org/markup-compatibility/2006" xmlns:o="urn:schemas-microsoft-com:office:office" xmlns:r="http://schemas.openxmlformats.org/officeDocument/2006/relationships" xmlns:m="http://schemas.openxmlformats.org/officeDocument/2006/math" xmlns:v="urn:schemas-microsoft-com:vml" xmlns:wp14="http://schemas.microsoft.com/office/word/2010/wordprocessingDrawing" xmlns:wp="http://schemas.openxmlformats.org/drawingml/2006/wordprocessingDrawing" xmlns:w10="urn:schemas-microsoft-com:office:word" xmlns:w="http://schemas.openxmlformats.org/wordprocessingml/2006/main" xmlns:w14="http://schemas.microsoft.com/office/word/2010/wordml" xmlns:w15="http://schemas.microsoft.com/office/word/2012/wordml" xmlns:w16se="http://schemas.microsoft.com/office/word/2015/wordml/symex" xmlns:wpg="http://schemas.microsoft.com/office/word/2010/wordprocessingGroup" xmlns:wpi="http://schemas.microsoft.com/office/word/2010/wordprocessingInk" xmlns:wne="http://schemas.microsoft.com/office/word/2006/wordml" xmlns:wps="http://schemas.microsoft.com/office/word/2010/wordprocessingShape" mc:Ignorable="w14 w15 w16se wp14">
   <w:p>
     <w:pPr>
       <w:pStyle w:val="En-tte"/>
@@ -2824,7 +3319,7 @@
         </mc:Choice>
         <mc:Fallback>
           <w:pict>
-            <v:line w14:anchorId="4B6AD2F1" id="Connecteur droit 22" o:spid="_x0000_s1026" style="position:absolute;z-index:251664384;visibility:visible;mso-wrap-style:square;mso-width-percent:0;mso-height-percent:0;mso-wrap-distance-left:9pt;mso-wrap-distance-top:0;mso-wrap-distance-right:9pt;mso-wrap-distance-bottom:0;mso-position-horizontal:absolute;mso-position-horizontal-relative:text;mso-position-vertical:absolute;mso-position-vertical-relative:text;mso-width-percent:0;mso-height-percent:0;mso-width-relative:margin;mso-height-relative:margin" from="-73.35pt,19pt" to="588.05pt,21.55pt" o:gfxdata="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" strokecolor="black [3200]" strokeweight="1.5pt">
+            <v:line w14:anchorId="15924685" id="Connecteur droit 22" o:spid="_x0000_s1026" style="position:absolute;z-index:251664384;visibility:visible;mso-wrap-style:square;mso-width-percent:0;mso-height-percent:0;mso-wrap-distance-left:9pt;mso-wrap-distance-top:0;mso-wrap-distance-right:9pt;mso-wrap-distance-bottom:0;mso-position-horizontal:absolute;mso-position-horizontal-relative:text;mso-position-vertical:absolute;mso-position-vertical-relative:text;mso-width-percent:0;mso-height-percent:0;mso-width-relative:margin;mso-height-relative:margin" from="-73.35pt,19pt" to="588.05pt,21.55pt" o:gfxdata="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" strokecolor="black [3200]" strokeweight="1.5pt">
               <v:stroke joinstyle="miter"/>
             </v:line>
           </w:pict>
@@ -2855,7 +3350,7 @@
           <v:path o:extrusionok="f" gradientshapeok="t" o:connecttype="rect"/>
           <o:lock v:ext="edit" aspectratio="t"/>
         </v:shapetype>
-        <v:shape id="_x0000_s1025" type="#_x0000_t75" alt="" style="position:absolute;margin-left:-33.15pt;margin-top:-10.35pt;width:106.3pt;height:25.75pt;z-index:251659264;mso-wrap-edited:f;mso-width-percent:0;mso-height-percent:0;mso-position-horizontal-relative:text;mso-position-vertical-relative:text;mso-width-percent:0;mso-height-percent:0;mso-width-relative:page;mso-height-relative:page">
+        <v:shape id="_x0000_s2049" type="#_x0000_t75" style="position:absolute;margin-left:-33.15pt;margin-top:-10.35pt;width:106.3pt;height:25.75pt;z-index:251659264;mso-wrap-edited:f;mso-position-horizontal-relative:text;mso-position-vertical-relative:text">
           <v:imagedata r:id="rId1" o:title="download"/>
           <w10:wrap type="square"/>
         </v:shape>
@@ -2882,7 +3377,7 @@
 </file>
 
 <file path=word/numbering.xml><?xml version="1.0" encoding="utf-8"?>
-<w:numbering xmlns:wpc="http://schemas.microsoft.com/office/word/2010/wordprocessingCanvas" xmlns:cx="http://schemas.microsoft.com/office/drawing/2014/chartex" xmlns:cx1="http://schemas.microsoft.com/office/drawing/2015/9/8/chartex" xmlns:cx2="http://schemas.microsoft.com/office/drawing/2015/10/21/chartex" xmlns:cx3="http://schemas.microsoft.com/office/drawing/2016/5/9/chartex" xmlns:cx4="http://schemas.microsoft.com/office/drawing/2016/5/10/chartex" xmlns:cx5="http://schemas.microsoft.com/office/drawing/2016/5/11/chartex" xmlns:cx6="http://schemas.microsoft.com/office/drawing/2016/5/12/chartex" xmlns:cx7="http://schemas.microsoft.com/office/drawing/2016/5/13/chartex" xmlns:cx8="http://schemas.microsoft.com/office/drawing/2016/5/14/chartex" xmlns:mc="http://schemas.openxmlformats.org/markup-compatibility/2006" xmlns:aink="http://schemas.microsoft.com/office/drawing/2016/ink" xmlns:am3d="http://schemas.microsoft.com/office/drawing/2017/model3d" xmlns:o="urn:schemas-microsoft-com:office:office" xmlns:oel="http://schemas.microsoft.com/office/2019/extlst" xmlns:r="http://schemas.openxmlformats.org/officeDocument/2006/relationships" xmlns:m="http://schemas.openxmlformats.org/officeDocument/2006/math" xmlns:v="urn:schemas-microsoft-com:vml" xmlns:wp14="http://schemas.microsoft.com/office/word/2010/wordprocessingDrawing" xmlns:wp="http://schemas.openxmlformats.org/drawingml/2006/wordprocessingDrawing" xmlns:w10="urn:schemas-microsoft-com:office:word" xmlns:w="http://schemas.openxmlformats.org/wordprocessingml/2006/main" xmlns:w14="http://schemas.microsoft.com/office/word/2010/wordml" xmlns:w15="http://schemas.microsoft.com/office/word/2012/wordml" xmlns:w16cex="http://schemas.microsoft.com/office/word/2018/wordml/cex" xmlns:w16cid="http://schemas.microsoft.com/office/word/2016/wordml/cid" xmlns:w16="http://schemas.microsoft.com/office/word/2018/wordml" xmlns:w16sdtdh="http://schemas.microsoft.com/office/word/2020/wordml/sdtdatahash" xmlns:w16se="http://schemas.microsoft.com/office/word/2015/wordml/symex" xmlns:wpg="http://schemas.microsoft.com/office/word/2010/wordprocessingGroup" xmlns:wpi="http://schemas.microsoft.com/office/word/2010/wordprocessingInk" xmlns:wne="http://schemas.microsoft.com/office/word/2006/wordml" xmlns:wps="http://schemas.microsoft.com/office/word/2010/wordprocessingShape" mc:Ignorable="w14 w15 w16se w16cid w16 w16cex w16sdtdh wp14">
+<w:numbering xmlns:wpc="http://schemas.microsoft.com/office/word/2010/wordprocessingCanvas" xmlns:cx="http://schemas.microsoft.com/office/drawing/2014/chartex" xmlns:cx1="http://schemas.microsoft.com/office/drawing/2015/9/8/chartex" xmlns:mc="http://schemas.openxmlformats.org/markup-compatibility/2006" xmlns:o="urn:schemas-microsoft-com:office:office" xmlns:r="http://schemas.openxmlformats.org/officeDocument/2006/relationships" xmlns:m="http://schemas.openxmlformats.org/officeDocument/2006/math" xmlns:v="urn:schemas-microsoft-com:vml" xmlns:wp14="http://schemas.microsoft.com/office/word/2010/wordprocessingDrawing" xmlns:wp="http://schemas.openxmlformats.org/drawingml/2006/wordprocessingDrawing" xmlns:w10="urn:schemas-microsoft-com:office:word" xmlns:w="http://schemas.openxmlformats.org/wordprocessingml/2006/main" xmlns:w14="http://schemas.microsoft.com/office/word/2010/wordml" xmlns:w15="http://schemas.microsoft.com/office/word/2012/wordml" xmlns:w16se="http://schemas.microsoft.com/office/word/2015/wordml/symex" xmlns:wpg="http://schemas.microsoft.com/office/word/2010/wordprocessingGroup" xmlns:wpi="http://schemas.microsoft.com/office/word/2010/wordprocessingInk" xmlns:wne="http://schemas.microsoft.com/office/word/2006/wordml" xmlns:wps="http://schemas.microsoft.com/office/word/2010/wordprocessingShape" mc:Ignorable="w14 w15 w16se wp14">
   <w:abstractNum w:abstractNumId="0" w15:restartNumberingAfterBreak="0">
     <w:nsid w:val="06372EC7"/>
     <w:multiLevelType w:val="hybridMultilevel"/>
@@ -3523,7 +4018,7 @@
       <w:lvlText w:val=""/>
       <w:lvlJc w:val="left"/>
       <w:pPr>
-        <w:ind w:left="2850" w:hanging="360"/>
+        <w:ind w:left="2498" w:hanging="360"/>
       </w:pPr>
       <w:rPr>
         <w:rFonts w:ascii="Symbol" w:hAnsi="Symbol" w:hint="default"/>
@@ -3535,7 +4030,7 @@
       <w:lvlText w:val="o"/>
       <w:lvlJc w:val="left"/>
       <w:pPr>
-        <w:ind w:left="3570" w:hanging="360"/>
+        <w:ind w:left="3218" w:hanging="360"/>
       </w:pPr>
       <w:rPr>
         <w:rFonts w:ascii="Courier New" w:hAnsi="Courier New" w:cs="Courier New" w:hint="default"/>
@@ -3547,7 +4042,7 @@
       <w:lvlText w:val=""/>
       <w:lvlJc w:val="left"/>
       <w:pPr>
-        <w:ind w:left="4290" w:hanging="360"/>
+        <w:ind w:left="3938" w:hanging="360"/>
       </w:pPr>
       <w:rPr>
         <w:rFonts w:ascii="Wingdings" w:hAnsi="Wingdings" w:hint="default"/>
@@ -3559,7 +4054,7 @@
       <w:lvlText w:val=""/>
       <w:lvlJc w:val="left"/>
       <w:pPr>
-        <w:ind w:left="5010" w:hanging="360"/>
+        <w:ind w:left="4658" w:hanging="360"/>
       </w:pPr>
       <w:rPr>
         <w:rFonts w:ascii="Symbol" w:hAnsi="Symbol" w:hint="default"/>
@@ -3571,7 +4066,7 @@
       <w:lvlText w:val="o"/>
       <w:lvlJc w:val="left"/>
       <w:pPr>
-        <w:ind w:left="5730" w:hanging="360"/>
+        <w:ind w:left="5378" w:hanging="360"/>
       </w:pPr>
       <w:rPr>
         <w:rFonts w:ascii="Courier New" w:hAnsi="Courier New" w:cs="Courier New" w:hint="default"/>
@@ -3583,7 +4078,7 @@
       <w:lvlText w:val=""/>
       <w:lvlJc w:val="left"/>
       <w:pPr>
-        <w:ind w:left="6450" w:hanging="360"/>
+        <w:ind w:left="6098" w:hanging="360"/>
       </w:pPr>
       <w:rPr>
         <w:rFonts w:ascii="Wingdings" w:hAnsi="Wingdings" w:hint="default"/>
@@ -3595,7 +4090,7 @@
       <w:lvlText w:val=""/>
       <w:lvlJc w:val="left"/>
       <w:pPr>
-        <w:ind w:left="7170" w:hanging="360"/>
+        <w:ind w:left="6818" w:hanging="360"/>
       </w:pPr>
       <w:rPr>
         <w:rFonts w:ascii="Symbol" w:hAnsi="Symbol" w:hint="default"/>
@@ -3607,7 +4102,7 @@
       <w:lvlText w:val="o"/>
       <w:lvlJc w:val="left"/>
       <w:pPr>
-        <w:ind w:left="7890" w:hanging="360"/>
+        <w:ind w:left="7538" w:hanging="360"/>
       </w:pPr>
       <w:rPr>
         <w:rFonts w:ascii="Courier New" w:hAnsi="Courier New" w:cs="Courier New" w:hint="default"/>
@@ -3619,7 +4114,7 @@
       <w:lvlText w:val=""/>
       <w:lvlJc w:val="left"/>
       <w:pPr>
-        <w:ind w:left="8610" w:hanging="360"/>
+        <w:ind w:left="8258" w:hanging="360"/>
       </w:pPr>
       <w:rPr>
         <w:rFonts w:ascii="Wingdings" w:hAnsi="Wingdings" w:hint="default"/>
@@ -3828,31 +4323,31 @@
       </w:pPr>
     </w:lvl>
   </w:abstractNum>
-  <w:num w:numId="1" w16cid:durableId="1882010726">
+  <w:num w:numId="1">
     <w:abstractNumId w:val="4"/>
   </w:num>
-  <w:num w:numId="2" w16cid:durableId="1269505295">
+  <w:num w:numId="2">
     <w:abstractNumId w:val="0"/>
   </w:num>
-  <w:num w:numId="3" w16cid:durableId="1299336571">
+  <w:num w:numId="3">
     <w:abstractNumId w:val="7"/>
   </w:num>
-  <w:num w:numId="4" w16cid:durableId="1702899929">
+  <w:num w:numId="4">
     <w:abstractNumId w:val="1"/>
   </w:num>
-  <w:num w:numId="5" w16cid:durableId="761416460">
+  <w:num w:numId="5">
     <w:abstractNumId w:val="5"/>
   </w:num>
-  <w:num w:numId="6" w16cid:durableId="1044594259">
+  <w:num w:numId="6">
     <w:abstractNumId w:val="3"/>
   </w:num>
-  <w:num w:numId="7" w16cid:durableId="1513717705">
+  <w:num w:numId="7">
     <w:abstractNumId w:val="8"/>
   </w:num>
-  <w:num w:numId="8" w16cid:durableId="1146048271">
+  <w:num w:numId="8">
     <w:abstractNumId w:val="2"/>
   </w:num>
-  <w:num w:numId="9" w16cid:durableId="489295160">
+  <w:num w:numId="9">
     <w:abstractNumId w:val="6"/>
   </w:num>
   <w:numIdMacAtCleanup w:val="5"/>
@@ -3860,7 +4355,7 @@
 </file>
 
 <file path=word/styles.xml><?xml version="1.0" encoding="utf-8"?>
-<w:styles xmlns:mc="http://schemas.openxmlformats.org/markup-compatibility/2006" xmlns:r="http://schemas.openxmlformats.org/officeDocument/2006/relationships" xmlns:w="http://schemas.openxmlformats.org/wordprocessingml/2006/main" xmlns:w14="http://schemas.microsoft.com/office/word/2010/wordml" xmlns:w15="http://schemas.microsoft.com/office/word/2012/wordml" xmlns:w16cex="http://schemas.microsoft.com/office/word/2018/wordml/cex" xmlns:w16cid="http://schemas.microsoft.com/office/word/2016/wordml/cid" xmlns:w16="http://schemas.microsoft.com/office/word/2018/wordml" xmlns:w16sdtdh="http://schemas.microsoft.com/office/word/2020/wordml/sdtdatahash" xmlns:w16se="http://schemas.microsoft.com/office/word/2015/wordml/symex" mc:Ignorable="w14 w15 w16se w16cid w16 w16cex w16sdtdh">
+<w:styles xmlns:mc="http://schemas.openxmlformats.org/markup-compatibility/2006" xmlns:r="http://schemas.openxmlformats.org/officeDocument/2006/relationships" xmlns:w="http://schemas.openxmlformats.org/wordprocessingml/2006/main" xmlns:w14="http://schemas.microsoft.com/office/word/2010/wordml" xmlns:w15="http://schemas.microsoft.com/office/word/2012/wordml" xmlns:w16se="http://schemas.microsoft.com/office/word/2015/wordml/symex" mc:Ignorable="w14 w15 w16se">
   <w:docDefaults>
     <w:rPrDefault>
       <w:rPr>
@@ -3876,7 +4371,7 @@
       </w:pPr>
     </w:pPrDefault>
   </w:docDefaults>
-  <w:latentStyles w:defLockedState="0" w:defUIPriority="99" w:defSemiHidden="0" w:defUnhideWhenUsed="0" w:defQFormat="0" w:count="376">
+  <w:latentStyles w:defLockedState="0" w:defUIPriority="99" w:defSemiHidden="0" w:defUnhideWhenUsed="0" w:defQFormat="0" w:count="371">
     <w:lsdException w:name="Normal" w:uiPriority="0" w:qFormat="1"/>
     <w:lsdException w:name="heading 1" w:uiPriority="9" w:qFormat="1"/>
     <w:lsdException w:name="heading 2" w:semiHidden="1" w:uiPriority="9" w:unhideWhenUsed="1" w:qFormat="1"/>
@@ -4248,11 +4743,6 @@
     <w:lsdException w:name="List Table 5 Dark Accent 6" w:uiPriority="50"/>
     <w:lsdException w:name="List Table 6 Colorful Accent 6" w:uiPriority="51"/>
     <w:lsdException w:name="List Table 7 Colorful Accent 6" w:uiPriority="52"/>
-    <w:lsdException w:name="Mention" w:semiHidden="1" w:unhideWhenUsed="1"/>
-    <w:lsdException w:name="Smart Hyperlink" w:semiHidden="1" w:unhideWhenUsed="1"/>
-    <w:lsdException w:name="Hashtag" w:semiHidden="1" w:unhideWhenUsed="1"/>
-    <w:lsdException w:name="Unresolved Mention" w:semiHidden="1" w:unhideWhenUsed="1"/>
-    <w:lsdException w:name="Smart Link" w:semiHidden="1" w:unhideWhenUsed="1"/>
   </w:latentStyles>
   <w:style w:type="paragraph" w:default="1" w:styleId="Normal">
     <w:name w:val="Normal"/>
@@ -5089,7 +5579,7 @@
 </file>
 
 <file path=word/glossary/document.xml><?xml version="1.0" encoding="utf-8"?>
-<w:glossaryDocument xmlns:wpc="http://schemas.microsoft.com/office/word/2010/wordprocessingCanvas" xmlns:cx="http://schemas.microsoft.com/office/drawing/2014/chartex" xmlns:cx1="http://schemas.microsoft.com/office/drawing/2015/9/8/chartex" xmlns:cx2="http://schemas.microsoft.com/office/drawing/2015/10/21/chartex" xmlns:cx3="http://schemas.microsoft.com/office/drawing/2016/5/9/chartex" xmlns:cx4="http://schemas.microsoft.com/office/drawing/2016/5/10/chartex" xmlns:cx5="http://schemas.microsoft.com/office/drawing/2016/5/11/chartex" xmlns:cx6="http://schemas.microsoft.com/office/drawing/2016/5/12/chartex" xmlns:cx7="http://schemas.microsoft.com/office/drawing/2016/5/13/chartex" xmlns:cx8="http://schemas.microsoft.com/office/drawing/2016/5/14/chartex" xmlns:mc="http://schemas.openxmlformats.org/markup-compatibility/2006" xmlns:aink="http://schemas.microsoft.com/office/drawing/2016/ink" xmlns:am3d="http://schemas.microsoft.com/office/drawing/2017/model3d" xmlns:o="urn:schemas-microsoft-com:office:office" xmlns:oel="http://schemas.microsoft.com/office/2019/extlst" xmlns:r="http://schemas.openxmlformats.org/officeDocument/2006/relationships" xmlns:m="http://schemas.openxmlformats.org/officeDocument/2006/math" xmlns:v="urn:schemas-microsoft-com:vml" xmlns:wp14="http://schemas.microsoft.com/office/word/2010/wordprocessingDrawing" xmlns:wp="http://schemas.openxmlformats.org/drawingml/2006/wordprocessingDrawing" xmlns:w10="urn:schemas-microsoft-com:office:word" xmlns:w="http://schemas.openxmlformats.org/wordprocessingml/2006/main" xmlns:w14="http://schemas.microsoft.com/office/word/2010/wordml" xmlns:w15="http://schemas.microsoft.com/office/word/2012/wordml" xmlns:w16cex="http://schemas.microsoft.com/office/word/2018/wordml/cex" xmlns:w16cid="http://schemas.microsoft.com/office/word/2016/wordml/cid" xmlns:w16="http://schemas.microsoft.com/office/word/2018/wordml" xmlns:w16sdtdh="http://schemas.microsoft.com/office/word/2020/wordml/sdtdatahash" xmlns:w16se="http://schemas.microsoft.com/office/word/2015/wordml/symex" xmlns:wpg="http://schemas.microsoft.com/office/word/2010/wordprocessingGroup" xmlns:wpi="http://schemas.microsoft.com/office/word/2010/wordprocessingInk" xmlns:wne="http://schemas.microsoft.com/office/word/2006/wordml" xmlns:wps="http://schemas.microsoft.com/office/word/2010/wordprocessingShape" mc:Ignorable="w14 w15 w16se w16cid w16 w16cex w16sdtdh wp14">
+<w:glossaryDocument xmlns:wpc="http://schemas.microsoft.com/office/word/2010/wordprocessingCanvas" xmlns:cx="http://schemas.microsoft.com/office/drawing/2014/chartex" xmlns:cx1="http://schemas.microsoft.com/office/drawing/2015/9/8/chartex" xmlns:mc="http://schemas.openxmlformats.org/markup-compatibility/2006" xmlns:o="urn:schemas-microsoft-com:office:office" xmlns:r="http://schemas.openxmlformats.org/officeDocument/2006/relationships" xmlns:m="http://schemas.openxmlformats.org/officeDocument/2006/math" xmlns:v="urn:schemas-microsoft-com:vml" xmlns:wp14="http://schemas.microsoft.com/office/word/2010/wordprocessingDrawing" xmlns:wp="http://schemas.openxmlformats.org/drawingml/2006/wordprocessingDrawing" xmlns:w10="urn:schemas-microsoft-com:office:word" xmlns:w="http://schemas.openxmlformats.org/wordprocessingml/2006/main" xmlns:w14="http://schemas.microsoft.com/office/word/2010/wordml" xmlns:w15="http://schemas.microsoft.com/office/word/2012/wordml" xmlns:w16se="http://schemas.microsoft.com/office/word/2015/wordml/symex" xmlns:wpg="http://schemas.microsoft.com/office/word/2010/wordprocessingGroup" xmlns:wpi="http://schemas.microsoft.com/office/word/2010/wordprocessingInk" xmlns:wne="http://schemas.microsoft.com/office/word/2006/wordml" xmlns:wps="http://schemas.microsoft.com/office/word/2010/wordprocessingShape" mc:Ignorable="w14 w15 w16se wp14">
   <w:docParts>
     <w:docPart>
       <w:docPartPr>
@@ -5113,7 +5603,7 @@
           </w:pPr>
           <w:r>
             <w:rPr>
-              <w:color w:val="4472C4" w:themeColor="accent1"/>
+              <w:color w:val="5B9BD5" w:themeColor="accent1"/>
               <w:sz w:val="28"/>
               <w:szCs w:val="28"/>
               <w:lang w:val="fr-FR"/>
@@ -5145,7 +5635,7 @@
           </w:pPr>
           <w:r>
             <w:rPr>
-              <w:color w:val="4472C4" w:themeColor="accent1"/>
+              <w:color w:val="5B9BD5" w:themeColor="accent1"/>
               <w:sz w:val="28"/>
               <w:szCs w:val="28"/>
               <w:lang w:val="fr-FR"/>
@@ -5178,7 +5668,7 @@
           <w:r>
             <w:rPr>
               <w:rFonts w:asciiTheme="majorHAnsi" w:eastAsiaTheme="majorEastAsia" w:hAnsiTheme="majorHAnsi" w:cstheme="majorBidi"/>
-              <w:color w:val="4472C4" w:themeColor="accent1"/>
+              <w:color w:val="5B9BD5" w:themeColor="accent1"/>
               <w:sz w:val="88"/>
               <w:szCs w:val="88"/>
               <w:lang w:val="fr-FR"/>
@@ -5193,7 +5683,7 @@
 </file>
 
 <file path=word/glossary/fontTable.xml><?xml version="1.0" encoding="utf-8"?>
-<w:fonts xmlns:mc="http://schemas.openxmlformats.org/markup-compatibility/2006" xmlns:r="http://schemas.openxmlformats.org/officeDocument/2006/relationships" xmlns:w="http://schemas.openxmlformats.org/wordprocessingml/2006/main" xmlns:w14="http://schemas.microsoft.com/office/word/2010/wordml" xmlns:w15="http://schemas.microsoft.com/office/word/2012/wordml" xmlns:w16cex="http://schemas.microsoft.com/office/word/2018/wordml/cex" xmlns:w16cid="http://schemas.microsoft.com/office/word/2016/wordml/cid" xmlns:w16="http://schemas.microsoft.com/office/word/2018/wordml" xmlns:w16sdtdh="http://schemas.microsoft.com/office/word/2020/wordml/sdtdatahash" xmlns:w16se="http://schemas.microsoft.com/office/word/2015/wordml/symex" mc:Ignorable="w14 w15 w16se w16cid w16 w16cex w16sdtdh">
+<w:fonts xmlns:mc="http://schemas.openxmlformats.org/markup-compatibility/2006" xmlns:r="http://schemas.openxmlformats.org/officeDocument/2006/relationships" xmlns:w="http://schemas.openxmlformats.org/wordprocessingml/2006/main" xmlns:w14="http://schemas.microsoft.com/office/word/2010/wordml" xmlns:w15="http://schemas.microsoft.com/office/word/2012/wordml" xmlns:w16se="http://schemas.microsoft.com/office/word/2015/wordml/symex" mc:Ignorable="w14 w15 w16se">
   <w:font w:name="Times New Roman">
     <w:panose1 w:val="02020603050405020304"/>
     <w:charset w:val="00"/>
@@ -5268,7 +5758,7 @@
 </file>
 
 <file path=word/glossary/settings.xml><?xml version="1.0" encoding="utf-8"?>
-<w:settings xmlns:mc="http://schemas.openxmlformats.org/markup-compatibility/2006" xmlns:o="urn:schemas-microsoft-com:office:office" xmlns:r="http://schemas.openxmlformats.org/officeDocument/2006/relationships" xmlns:m="http://schemas.openxmlformats.org/officeDocument/2006/math" xmlns:v="urn:schemas-microsoft-com:vml" xmlns:w10="urn:schemas-microsoft-com:office:word" xmlns:w="http://schemas.openxmlformats.org/wordprocessingml/2006/main" xmlns:w14="http://schemas.microsoft.com/office/word/2010/wordml" xmlns:w15="http://schemas.microsoft.com/office/word/2012/wordml" xmlns:w16cex="http://schemas.microsoft.com/office/word/2018/wordml/cex" xmlns:w16cid="http://schemas.microsoft.com/office/word/2016/wordml/cid" xmlns:w16="http://schemas.microsoft.com/office/word/2018/wordml" xmlns:w16sdtdh="http://schemas.microsoft.com/office/word/2020/wordml/sdtdatahash" xmlns:w16se="http://schemas.microsoft.com/office/word/2015/wordml/symex" xmlns:sl="http://schemas.openxmlformats.org/schemaLibrary/2006/main" mc:Ignorable="w14 w15 w16se w16cid w16 w16cex w16sdtdh">
+<w:settings xmlns:mc="http://schemas.openxmlformats.org/markup-compatibility/2006" xmlns:o="urn:schemas-microsoft-com:office:office" xmlns:r="http://schemas.openxmlformats.org/officeDocument/2006/relationships" xmlns:m="http://schemas.openxmlformats.org/officeDocument/2006/math" xmlns:v="urn:schemas-microsoft-com:vml" xmlns:w10="urn:schemas-microsoft-com:office:word" xmlns:w="http://schemas.openxmlformats.org/wordprocessingml/2006/main" xmlns:w14="http://schemas.microsoft.com/office/word/2010/wordml" xmlns:w15="http://schemas.microsoft.com/office/word/2012/wordml" xmlns:w16se="http://schemas.microsoft.com/office/word/2015/wordml/symex" xmlns:sl="http://schemas.openxmlformats.org/schemaLibrary/2006/main" mc:Ignorable="w14 w15 w16se">
   <w:view w:val="normal"/>
   <w:defaultTabStop w:val="708"/>
   <w:hyphenationZone w:val="425"/>
@@ -5280,7 +5770,6 @@
     <w:compatSetting w:name="enableOpenTypeFeatures" w:uri="http://schemas.microsoft.com/office/word" w:val="1"/>
     <w:compatSetting w:name="doNotFlipMirrorIndents" w:uri="http://schemas.microsoft.com/office/word" w:val="1"/>
     <w:compatSetting w:name="differentiateMultirowTableHeaders" w:uri="http://schemas.microsoft.com/office/word" w:val="1"/>
-    <w:compatSetting w:name="useWord2013TrackBottomHyphenation" w:uri="http://schemas.microsoft.com/office/word" w:val="1"/>
   </w:compat>
   <w:rsids>
     <w:rsidRoot w:val="00201F75"/>
@@ -5327,6 +5816,7 @@
     <w:rsid w:val="00B810BE"/>
     <w:rsid w:val="00B9293D"/>
     <w:rsid w:val="00BF3E6C"/>
+    <w:rsid w:val="00C84AFA"/>
     <w:rsid w:val="00C93F1D"/>
     <w:rsid w:val="00D43132"/>
     <w:rsid w:val="00D446EA"/>
@@ -5354,14 +5844,14 @@
   </m:mathPr>
   <w:themeFontLang w:val="fr-CH"/>
   <w:clrSchemeMapping w:bg1="light1" w:t1="dark1" w:bg2="light2" w:t2="dark2" w:accent1="accent1" w:accent2="accent2" w:accent3="accent3" w:accent4="accent4" w:accent5="accent5" w:accent6="accent6" w:hyperlink="hyperlink" w:followedHyperlink="followedHyperlink"/>
-  <w:decimalSymbol w:val=","/>
+  <w:decimalSymbol w:val="."/>
   <w:listSeparator w:val=";"/>
   <w15:chartTrackingRefBased/>
 </w:settings>
 </file>
 
 <file path=word/glossary/styles.xml><?xml version="1.0" encoding="utf-8"?>
-<w:styles xmlns:mc="http://schemas.openxmlformats.org/markup-compatibility/2006" xmlns:r="http://schemas.openxmlformats.org/officeDocument/2006/relationships" xmlns:w="http://schemas.openxmlformats.org/wordprocessingml/2006/main" xmlns:w14="http://schemas.microsoft.com/office/word/2010/wordml" xmlns:w15="http://schemas.microsoft.com/office/word/2012/wordml" xmlns:w16cex="http://schemas.microsoft.com/office/word/2018/wordml/cex" xmlns:w16cid="http://schemas.microsoft.com/office/word/2016/wordml/cid" xmlns:w16="http://schemas.microsoft.com/office/word/2018/wordml" xmlns:w16sdtdh="http://schemas.microsoft.com/office/word/2020/wordml/sdtdatahash" xmlns:w16se="http://schemas.microsoft.com/office/word/2015/wordml/symex" mc:Ignorable="w14 w15 w16se w16cid w16 w16cex w16sdtdh">
+<w:styles xmlns:mc="http://schemas.openxmlformats.org/markup-compatibility/2006" xmlns:r="http://schemas.openxmlformats.org/officeDocument/2006/relationships" xmlns:w="http://schemas.openxmlformats.org/wordprocessingml/2006/main" xmlns:w14="http://schemas.microsoft.com/office/word/2010/wordml" xmlns:w15="http://schemas.microsoft.com/office/word/2012/wordml" xmlns:w16se="http://schemas.microsoft.com/office/word/2015/wordml/symex" mc:Ignorable="w14 w15 w16se">
   <w:docDefaults>
     <w:rPrDefault>
       <w:rPr>
@@ -5377,7 +5867,7 @@
       </w:pPr>
     </w:pPrDefault>
   </w:docDefaults>
-  <w:latentStyles w:defLockedState="0" w:defUIPriority="99" w:defSemiHidden="0" w:defUnhideWhenUsed="0" w:defQFormat="0" w:count="376">
+  <w:latentStyles w:defLockedState="0" w:defUIPriority="99" w:defSemiHidden="0" w:defUnhideWhenUsed="0" w:defQFormat="0" w:count="371">
     <w:lsdException w:name="Normal" w:uiPriority="0" w:qFormat="1"/>
     <w:lsdException w:name="heading 1" w:uiPriority="9" w:qFormat="1"/>
     <w:lsdException w:name="heading 2" w:semiHidden="1" w:uiPriority="9" w:unhideWhenUsed="1" w:qFormat="1"/>
@@ -5749,11 +6239,6 @@
     <w:lsdException w:name="List Table 5 Dark Accent 6" w:uiPriority="50"/>
     <w:lsdException w:name="List Table 6 Colorful Accent 6" w:uiPriority="51"/>
     <w:lsdException w:name="List Table 7 Colorful Accent 6" w:uiPriority="52"/>
-    <w:lsdException w:name="Mention" w:semiHidden="1" w:unhideWhenUsed="1"/>
-    <w:lsdException w:name="Smart Hyperlink" w:semiHidden="1" w:unhideWhenUsed="1"/>
-    <w:lsdException w:name="Hashtag" w:semiHidden="1" w:unhideWhenUsed="1"/>
-    <w:lsdException w:name="Unresolved Mention" w:semiHidden="1" w:unhideWhenUsed="1"/>
-    <w:lsdException w:name="Smart Link" w:semiHidden="1" w:unhideWhenUsed="1"/>
   </w:latentStyles>
   <w:style w:type="paragraph" w:default="1" w:styleId="Normal">
     <w:name w:val="Normal"/>
@@ -5806,7 +6291,7 @@
 </file>
 
 <file path=word/glossary/webSettings.xml><?xml version="1.0" encoding="utf-8"?>
-<w:webSettings xmlns:mc="http://schemas.openxmlformats.org/markup-compatibility/2006" xmlns:r="http://schemas.openxmlformats.org/officeDocument/2006/relationships" xmlns:w="http://schemas.openxmlformats.org/wordprocessingml/2006/main" xmlns:w14="http://schemas.microsoft.com/office/word/2010/wordml" xmlns:w15="http://schemas.microsoft.com/office/word/2012/wordml" xmlns:w16cex="http://schemas.microsoft.com/office/word/2018/wordml/cex" xmlns:w16cid="http://schemas.microsoft.com/office/word/2016/wordml/cid" xmlns:w16="http://schemas.microsoft.com/office/word/2018/wordml" xmlns:w16sdtdh="http://schemas.microsoft.com/office/word/2020/wordml/sdtdatahash" xmlns:w16se="http://schemas.microsoft.com/office/word/2015/wordml/symex" mc:Ignorable="w14 w15 w16se w16cid w16 w16cex w16sdtdh">
+<w:webSettings xmlns:mc="http://schemas.openxmlformats.org/markup-compatibility/2006" xmlns:r="http://schemas.openxmlformats.org/officeDocument/2006/relationships" xmlns:w="http://schemas.openxmlformats.org/wordprocessingml/2006/main" xmlns:w14="http://schemas.microsoft.com/office/word/2010/wordml" xmlns:w15="http://schemas.microsoft.com/office/word/2012/wordml" xmlns:w16se="http://schemas.microsoft.com/office/word/2015/wordml/symex" mc:Ignorable="w14 w15 w16se">
   <w:optimizeForBrowser/>
   <w:allowPNG/>
 </w:webSettings>
@@ -6097,7 +6582,7 @@
 </file>
 
 <file path=customXml/itemProps2.xml><?xml version="1.0" encoding="utf-8"?>
-<ds:datastoreItem xmlns:ds="http://schemas.openxmlformats.org/officeDocument/2006/customXml" ds:itemID="{E9FC2944-E88C-46BF-A00F-40C20B30930B}">
+<ds:datastoreItem xmlns:ds="http://schemas.openxmlformats.org/officeDocument/2006/customXml" ds:itemID="{849B03AF-A60C-4F11-987C-C7E3687FB7D1}">
   <ds:schemaRefs>
     <ds:schemaRef ds:uri="http://schemas.openxmlformats.org/officeDocument/2006/bibliography"/>
   </ds:schemaRefs>

</xml_diff>

<commit_message>
journal de travaille + commentaire
</commit_message>
<xml_diff>
--- a/doc/Rapport_de_projet.docx
+++ b/doc/Rapport_de_projet.docx
@@ -82,7 +82,7 @@
                     <w:docPart w:val="0BD8250E6187471C8554AA8557E89B56"/>
                   </w:placeholder>
                   <w:dataBinding w:prefixMappings="xmlns:ns0='http://schemas.microsoft.com/office/2006/coverPageProps'" w:xpath="/ns0:CoverPageProperties[1]/ns0:PublishDate[1]" w:storeItemID="{55AF091B-3C7A-41E3-B477-F2FDAA23CFDA}"/>
-                  <w:date w:fullDate="2023-12-05T00:00:00Z">
+                  <w:date w:fullDate="2023-12-12T00:00:00Z">
                     <w:dateFormat w:val="dd/MM/yyyy"/>
                     <w:lid w:val="fr-FR"/>
                     <w:storeMappedDataAs w:val="dateTime"/>
@@ -106,7 +106,7 @@
                         <w:szCs w:val="28"/>
                         <w:lang w:val="fr-FR"/>
                       </w:rPr>
-                      <w:t>05/12/2023</w:t>
+                      <w:t>12/12/2023</w:t>
                     </w:r>
                   </w:p>
                 </w:sdtContent>
@@ -375,6 +375,10 @@
           <w:r>
             <w:br w:type="page"/>
           </w:r>
+          <w:r>
+            <w:lastRenderedPageBreak/>
+            <w:t xml:space="preserve"> </w:t>
+          </w:r>
         </w:p>
       </w:sdtContent>
     </w:sdt>
@@ -383,7 +387,6 @@
         <w:pStyle w:val="Titre"/>
       </w:pPr>
       <w:r>
-        <w:lastRenderedPageBreak/>
         <w:tab/>
       </w:r>
       <w:r>
@@ -454,80 +457,133 @@
           <w:r>
             <w:fldChar w:fldCharType="separate"/>
           </w:r>
-          <w:hyperlink w:anchor="_Toc153278124" w:history="1">
-            <w:r>
-              <w:rPr>
-                <w:rStyle w:val="Lienhypertexte"/>
-                <w:rFonts w:eastAsiaTheme="minorEastAsia"/>
-                <w:noProof/>
-              </w:rPr>
-              <w:t>1.</w:t>
-            </w:r>
-            <w:r>
-              <w:rPr>
-                <w:rFonts w:asciiTheme="minorHAnsi" w:eastAsiaTheme="minorEastAsia" w:hAnsiTheme="minorHAnsi" w:cstheme="minorBidi"/>
-                <w:noProof/>
-                <w:lang w:val="fr-CH" w:eastAsia="fr-CH"/>
-              </w:rPr>
-              <w:tab/>
-            </w:r>
-            <w:r>
-              <w:rPr>
-                <w:rStyle w:val="Lienhypertexte"/>
-                <w:rFonts w:eastAsiaTheme="minorEastAsia"/>
-                <w:noProof/>
-              </w:rPr>
-              <w:t>Introduction</w:t>
-            </w:r>
-            <w:r>
-              <w:rPr>
-                <w:noProof/>
-                <w:webHidden/>
-              </w:rPr>
-              <w:tab/>
-            </w:r>
-            <w:r>
-              <w:rPr>
-                <w:noProof/>
-                <w:webHidden/>
-              </w:rPr>
-              <w:fldChar w:fldCharType="begin"/>
-            </w:r>
-            <w:r>
-              <w:rPr>
-                <w:noProof/>
-                <w:webHidden/>
-              </w:rPr>
-              <w:instrText xml:space="preserve"> PAGEREF _Toc153278124 \h </w:instrText>
-            </w:r>
-            <w:r>
-              <w:rPr>
-                <w:noProof/>
-                <w:webHidden/>
-              </w:rPr>
-            </w:r>
-            <w:r>
-              <w:rPr>
-                <w:noProof/>
-                <w:webHidden/>
-              </w:rPr>
-              <w:fldChar w:fldCharType="separate"/>
-            </w:r>
-            <w:r>
-              <w:rPr>
-                <w:noProof/>
-                <w:webHidden/>
-              </w:rPr>
-              <w:t>2</w:t>
-            </w:r>
-            <w:r>
-              <w:rPr>
-                <w:noProof/>
-                <w:webHidden/>
-              </w:rPr>
-              <w:fldChar w:fldCharType="end"/>
-            </w:r>
-          </w:hyperlink>
+          <w:bookmarkStart w:id="2" w:name="_GoBack"/>
+          <w:bookmarkEnd w:id="2"/>
+          <w:r>
+            <w:rPr>
+              <w:rStyle w:val="Lienhypertexte"/>
+              <w:rFonts w:eastAsiaTheme="minorEastAsia"/>
+              <w:noProof/>
+            </w:rPr>
+            <w:fldChar w:fldCharType="begin"/>
+          </w:r>
+          <w:r>
+            <w:rPr>
+              <w:rStyle w:val="Lienhypertexte"/>
+              <w:rFonts w:eastAsiaTheme="minorEastAsia"/>
+              <w:noProof/>
+            </w:rPr>
+            <w:instrText xml:space="preserve"> </w:instrText>
+          </w:r>
+          <w:r>
+            <w:rPr>
+              <w:noProof/>
+            </w:rPr>
+            <w:instrText>HYPERLINK \l "_Toc153289997"</w:instrText>
+          </w:r>
+          <w:r>
+            <w:rPr>
+              <w:rStyle w:val="Lienhypertexte"/>
+              <w:rFonts w:eastAsiaTheme="minorEastAsia"/>
+              <w:noProof/>
+            </w:rPr>
+            <w:instrText xml:space="preserve"> </w:instrText>
+          </w:r>
+          <w:r>
+            <w:rPr>
+              <w:rStyle w:val="Lienhypertexte"/>
+              <w:rFonts w:eastAsiaTheme="minorEastAsia"/>
+              <w:noProof/>
+            </w:rPr>
+          </w:r>
+          <w:r>
+            <w:rPr>
+              <w:rStyle w:val="Lienhypertexte"/>
+              <w:rFonts w:eastAsiaTheme="minorEastAsia"/>
+              <w:noProof/>
+            </w:rPr>
+            <w:fldChar w:fldCharType="separate"/>
+          </w:r>
+          <w:r>
+            <w:rPr>
+              <w:rStyle w:val="Lienhypertexte"/>
+              <w:rFonts w:eastAsiaTheme="minorEastAsia"/>
+              <w:noProof/>
+            </w:rPr>
+            <w:t>1.</w:t>
+          </w:r>
+          <w:r>
+            <w:rPr>
+              <w:rFonts w:asciiTheme="minorHAnsi" w:eastAsiaTheme="minorEastAsia" w:hAnsiTheme="minorHAnsi" w:cstheme="minorBidi"/>
+              <w:noProof/>
+              <w:lang w:val="fr-CH" w:eastAsia="fr-CH"/>
+            </w:rPr>
+            <w:tab/>
+          </w:r>
+          <w:r>
+            <w:rPr>
+              <w:rStyle w:val="Lienhypertexte"/>
+              <w:rFonts w:eastAsiaTheme="minorEastAsia"/>
+              <w:noProof/>
+            </w:rPr>
+            <w:t>Introduction</w:t>
+          </w:r>
+          <w:r>
+            <w:rPr>
+              <w:noProof/>
+              <w:webHidden/>
+            </w:rPr>
+            <w:tab/>
+          </w:r>
+          <w:r>
+            <w:rPr>
+              <w:noProof/>
+              <w:webHidden/>
+            </w:rPr>
+            <w:fldChar w:fldCharType="begin"/>
+          </w:r>
+          <w:r>
+            <w:rPr>
+              <w:noProof/>
+              <w:webHidden/>
+            </w:rPr>
+            <w:instrText xml:space="preserve"> PAGEREF _Toc153289997 \h </w:instrText>
+          </w:r>
+          <w:r>
+            <w:rPr>
+              <w:noProof/>
+              <w:webHidden/>
+            </w:rPr>
+          </w:r>
+          <w:r>
+            <w:rPr>
+              <w:noProof/>
+              <w:webHidden/>
+            </w:rPr>
+            <w:fldChar w:fldCharType="separate"/>
+          </w:r>
+          <w:r>
+            <w:rPr>
+              <w:noProof/>
+              <w:webHidden/>
+            </w:rPr>
+            <w:t>2</w:t>
+          </w:r>
+          <w:r>
+            <w:rPr>
+              <w:noProof/>
+              <w:webHidden/>
+            </w:rPr>
+            <w:fldChar w:fldCharType="end"/>
+          </w:r>
+          <w:r>
+            <w:rPr>
+              <w:rStyle w:val="Lienhypertexte"/>
+              <w:rFonts w:eastAsiaTheme="minorEastAsia"/>
+              <w:noProof/>
+            </w:rPr>
+            <w:fldChar w:fldCharType="end"/>
+          </w:r>
         </w:p>
         <w:p>
           <w:pPr>
@@ -541,7 +597,7 @@
               <w:lang w:val="fr-CH" w:eastAsia="fr-CH"/>
             </w:rPr>
           </w:pPr>
-          <w:hyperlink w:anchor="_Toc153278125" w:history="1">
+          <w:hyperlink w:anchor="_Toc153289998" w:history="1">
             <w:r>
               <w:rPr>
                 <w:rStyle w:val="Lienhypertexte"/>
@@ -585,7 +641,7 @@
                 <w:noProof/>
                 <w:webHidden/>
               </w:rPr>
-              <w:instrText xml:space="preserve"> PAGEREF _Toc153278125 \h </w:instrText>
+              <w:instrText xml:space="preserve"> PAGEREF _Toc153289998 \h </w:instrText>
             </w:r>
             <w:r>
               <w:rPr>
@@ -629,7 +685,7 @@
               <w:lang w:eastAsia="fr-CH"/>
             </w:rPr>
           </w:pPr>
-          <w:hyperlink w:anchor="_Toc153278126" w:history="1">
+          <w:hyperlink w:anchor="_Toc153289999" w:history="1">
             <w:r>
               <w:rPr>
                 <w:rStyle w:val="Lienhypertexte"/>
@@ -671,7 +727,7 @@
                 <w:noProof/>
                 <w:webHidden/>
               </w:rPr>
-              <w:instrText xml:space="preserve"> PAGEREF _Toc153278126 \h </w:instrText>
+              <w:instrText xml:space="preserve"> PAGEREF _Toc153289999 \h </w:instrText>
             </w:r>
             <w:r>
               <w:rPr>
@@ -715,7 +771,7 @@
               <w:lang w:eastAsia="fr-CH"/>
             </w:rPr>
           </w:pPr>
-          <w:hyperlink w:anchor="_Toc153278127" w:history="1">
+          <w:hyperlink w:anchor="_Toc153290000" w:history="1">
             <w:r>
               <w:rPr>
                 <w:rStyle w:val="Lienhypertexte"/>
@@ -757,7 +813,7 @@
                 <w:noProof/>
                 <w:webHidden/>
               </w:rPr>
-              <w:instrText xml:space="preserve"> PAGEREF _Toc153278127 \h </w:instrText>
+              <w:instrText xml:space="preserve"> PAGEREF _Toc153290000 \h </w:instrText>
             </w:r>
             <w:r>
               <w:rPr>
@@ -801,7 +857,7 @@
               <w:lang w:eastAsia="fr-CH"/>
             </w:rPr>
           </w:pPr>
-          <w:hyperlink w:anchor="_Toc153278128" w:history="1">
+          <w:hyperlink w:anchor="_Toc153290001" w:history="1">
             <w:r>
               <w:rPr>
                 <w:rStyle w:val="Lienhypertexte"/>
@@ -843,7 +899,7 @@
                 <w:noProof/>
                 <w:webHidden/>
               </w:rPr>
-              <w:instrText xml:space="preserve"> PAGEREF _Toc153278128 \h </w:instrText>
+              <w:instrText xml:space="preserve"> PAGEREF _Toc153290001 \h </w:instrText>
             </w:r>
             <w:r>
               <w:rPr>
@@ -887,7 +943,7 @@
               <w:lang w:eastAsia="fr-CH"/>
             </w:rPr>
           </w:pPr>
-          <w:hyperlink w:anchor="_Toc153278129" w:history="1">
+          <w:hyperlink w:anchor="_Toc153290002" w:history="1">
             <w:r>
               <w:rPr>
                 <w:rStyle w:val="Lienhypertexte"/>
@@ -929,7 +985,7 @@
                 <w:noProof/>
                 <w:webHidden/>
               </w:rPr>
-              <w:instrText xml:space="preserve"> PAGEREF _Toc153278129 \h </w:instrText>
+              <w:instrText xml:space="preserve"> PAGEREF _Toc153290002 \h </w:instrText>
             </w:r>
             <w:r>
               <w:rPr>
@@ -973,7 +1029,7 @@
               <w:lang w:eastAsia="fr-CH"/>
             </w:rPr>
           </w:pPr>
-          <w:hyperlink w:anchor="_Toc153278130" w:history="1">
+          <w:hyperlink w:anchor="_Toc153290003" w:history="1">
             <w:r>
               <w:rPr>
                 <w:rStyle w:val="Lienhypertexte"/>
@@ -1015,7 +1071,7 @@
                 <w:noProof/>
                 <w:webHidden/>
               </w:rPr>
-              <w:instrText xml:space="preserve"> PAGEREF _Toc153278130 \h </w:instrText>
+              <w:instrText xml:space="preserve"> PAGEREF _Toc153290003 \h </w:instrText>
             </w:r>
             <w:r>
               <w:rPr>
@@ -1059,7 +1115,7 @@
               <w:lang w:eastAsia="fr-CH"/>
             </w:rPr>
           </w:pPr>
-          <w:hyperlink w:anchor="_Toc153278131" w:history="1">
+          <w:hyperlink w:anchor="_Toc153290004" w:history="1">
             <w:r>
               <w:rPr>
                 <w:rStyle w:val="Lienhypertexte"/>
@@ -1101,7 +1157,7 @@
                 <w:noProof/>
                 <w:webHidden/>
               </w:rPr>
-              <w:instrText xml:space="preserve"> PAGEREF _Toc153278131 \h </w:instrText>
+              <w:instrText xml:space="preserve"> PAGEREF _Toc153290004 \h </w:instrText>
             </w:r>
             <w:r>
               <w:rPr>
@@ -1145,7 +1201,7 @@
               <w:lang w:eastAsia="fr-CH"/>
             </w:rPr>
           </w:pPr>
-          <w:hyperlink w:anchor="_Toc153278132" w:history="1">
+          <w:hyperlink w:anchor="_Toc153290005" w:history="1">
             <w:r>
               <w:rPr>
                 <w:rStyle w:val="Lienhypertexte"/>
@@ -1187,7 +1243,7 @@
                 <w:noProof/>
                 <w:webHidden/>
               </w:rPr>
-              <w:instrText xml:space="preserve"> PAGEREF _Toc153278132 \h </w:instrText>
+              <w:instrText xml:space="preserve"> PAGEREF _Toc153290005 \h </w:instrText>
             </w:r>
             <w:r>
               <w:rPr>
@@ -1230,7 +1286,7 @@
               <w:lang w:val="fr-CH" w:eastAsia="fr-CH"/>
             </w:rPr>
           </w:pPr>
-          <w:hyperlink w:anchor="_Toc153278133" w:history="1">
+          <w:hyperlink w:anchor="_Toc153290006" w:history="1">
             <w:r>
               <w:rPr>
                 <w:rStyle w:val="Lienhypertexte"/>
@@ -1274,7 +1330,7 @@
                 <w:noProof/>
                 <w:webHidden/>
               </w:rPr>
-              <w:instrText xml:space="preserve"> PAGEREF _Toc153278133 \h </w:instrText>
+              <w:instrText xml:space="preserve"> PAGEREF _Toc153290006 \h </w:instrText>
             </w:r>
             <w:r>
               <w:rPr>
@@ -1318,7 +1374,7 @@
               <w:lang w:eastAsia="fr-CH"/>
             </w:rPr>
           </w:pPr>
-          <w:hyperlink w:anchor="_Toc153278134" w:history="1">
+          <w:hyperlink w:anchor="_Toc153290007" w:history="1">
             <w:r>
               <w:rPr>
                 <w:rStyle w:val="Lienhypertexte"/>
@@ -1360,7 +1416,7 @@
                 <w:noProof/>
                 <w:webHidden/>
               </w:rPr>
-              <w:instrText xml:space="preserve"> PAGEREF _Toc153278134 \h </w:instrText>
+              <w:instrText xml:space="preserve"> PAGEREF _Toc153290007 \h </w:instrText>
             </w:r>
             <w:r>
               <w:rPr>
@@ -1404,7 +1460,7 @@
               <w:lang w:eastAsia="fr-CH"/>
             </w:rPr>
           </w:pPr>
-          <w:hyperlink w:anchor="_Toc153278135" w:history="1">
+          <w:hyperlink w:anchor="_Toc153290008" w:history="1">
             <w:r>
               <w:rPr>
                 <w:rStyle w:val="Lienhypertexte"/>
@@ -1446,7 +1502,7 @@
                 <w:noProof/>
                 <w:webHidden/>
               </w:rPr>
-              <w:instrText xml:space="preserve"> PAGEREF _Toc153278135 \h </w:instrText>
+              <w:instrText xml:space="preserve"> PAGEREF _Toc153290008 \h </w:instrText>
             </w:r>
             <w:r>
               <w:rPr>
@@ -1490,7 +1546,7 @@
               <w:lang w:eastAsia="fr-CH"/>
             </w:rPr>
           </w:pPr>
-          <w:hyperlink w:anchor="_Toc153278136" w:history="1">
+          <w:hyperlink w:anchor="_Toc153290009" w:history="1">
             <w:r>
               <w:rPr>
                 <w:rStyle w:val="Lienhypertexte"/>
@@ -1532,7 +1588,7 @@
                 <w:noProof/>
                 <w:webHidden/>
               </w:rPr>
-              <w:instrText xml:space="preserve"> PAGEREF _Toc153278136 \h </w:instrText>
+              <w:instrText xml:space="preserve"> PAGEREF _Toc153290009 \h </w:instrText>
             </w:r>
             <w:r>
               <w:rPr>
@@ -1552,7 +1608,7 @@
                 <w:noProof/>
                 <w:webHidden/>
               </w:rPr>
-              <w:t>3</w:t>
+              <w:t>4</w:t>
             </w:r>
             <w:r>
               <w:rPr>
@@ -1575,7 +1631,7 @@
               <w:lang w:val="fr-CH" w:eastAsia="fr-CH"/>
             </w:rPr>
           </w:pPr>
-          <w:hyperlink w:anchor="_Toc153278137" w:history="1">
+          <w:hyperlink w:anchor="_Toc153290010" w:history="1">
             <w:r>
               <w:rPr>
                 <w:rStyle w:val="Lienhypertexte"/>
@@ -1619,7 +1675,7 @@
                 <w:noProof/>
                 <w:webHidden/>
               </w:rPr>
-              <w:instrText xml:space="preserve"> PAGEREF _Toc153278137 \h </w:instrText>
+              <w:instrText xml:space="preserve"> PAGEREF _Toc153290010 \h </w:instrText>
             </w:r>
             <w:r>
               <w:rPr>
@@ -1639,7 +1695,7 @@
                 <w:noProof/>
                 <w:webHidden/>
               </w:rPr>
-              <w:t>3</w:t>
+              <w:t>4</w:t>
             </w:r>
             <w:r>
               <w:rPr>
@@ -1662,7 +1718,7 @@
               <w:lang w:val="fr-CH" w:eastAsia="fr-CH"/>
             </w:rPr>
           </w:pPr>
-          <w:hyperlink w:anchor="_Toc153278138" w:history="1">
+          <w:hyperlink w:anchor="_Toc153290011" w:history="1">
             <w:r>
               <w:rPr>
                 <w:rStyle w:val="Lienhypertexte"/>
@@ -1706,7 +1762,7 @@
                 <w:noProof/>
                 <w:webHidden/>
               </w:rPr>
-              <w:instrText xml:space="preserve"> PAGEREF _Toc153278138 \h </w:instrText>
+              <w:instrText xml:space="preserve"> PAGEREF _Toc153290011 \h </w:instrText>
             </w:r>
             <w:r>
               <w:rPr>
@@ -1726,7 +1782,7 @@
                 <w:noProof/>
                 <w:webHidden/>
               </w:rPr>
-              <w:t>3</w:t>
+              <w:t>4</w:t>
             </w:r>
             <w:r>
               <w:rPr>
@@ -1765,14 +1821,14 @@
         </w:rPr>
         <w:br w:type="page"/>
       </w:r>
-      <w:bookmarkStart w:id="2" w:name="_Toc153278124"/>
+      <w:bookmarkStart w:id="3" w:name="_Toc153289997"/>
       <w:bookmarkEnd w:id="1"/>
       <w:bookmarkEnd w:id="0"/>
       <w:r>
         <w:lastRenderedPageBreak/>
         <w:t>Introduction</w:t>
       </w:r>
-      <w:bookmarkEnd w:id="2"/>
+      <w:bookmarkEnd w:id="3"/>
     </w:p>
     <w:p>
       <w:pPr>
@@ -1819,13 +1875,16 @@
         <w:t xml:space="preserve">.  </w:t>
       </w:r>
       <w:r>
-        <w:t xml:space="preserve">Ce projet qui consiste à apprendre la base du JS et de faire un Snake avec </w:t>
-      </w:r>
-      <w:r>
-        <w:t>les bases</w:t>
-      </w:r>
-      <w:r>
-        <w:t xml:space="preserve"> que nous allons </w:t>
+        <w:t xml:space="preserve">Ce projet consiste à apprendre la base du JS et de faire un Snake avec </w:t>
+      </w:r>
+      <w:r>
+        <w:t xml:space="preserve">les connaissances </w:t>
+      </w:r>
+      <w:r>
+        <w:t xml:space="preserve">que nous allons </w:t>
+      </w:r>
+      <w:r>
+        <w:t xml:space="preserve">acquérir durent ce projet grâce a des recherches </w:t>
       </w:r>
     </w:p>
     <w:p>
@@ -1836,21 +1895,21 @@
           <w:numId w:val="2"/>
         </w:numPr>
       </w:pPr>
-      <w:bookmarkStart w:id="3" w:name="_Toc153278125"/>
+      <w:bookmarkStart w:id="4" w:name="_Toc153289998"/>
       <w:r>
         <w:t>Apprentissage JS</w:t>
       </w:r>
-      <w:bookmarkEnd w:id="3"/>
+      <w:bookmarkEnd w:id="4"/>
     </w:p>
     <w:p>
       <w:pPr>
         <w:pStyle w:val="Titre3"/>
       </w:pPr>
-      <w:bookmarkStart w:id="4" w:name="_Toc153278126"/>
+      <w:bookmarkStart w:id="5" w:name="_Toc153289999"/>
       <w:r>
         <w:t>Variables</w:t>
       </w:r>
-      <w:bookmarkEnd w:id="4"/>
+      <w:bookmarkEnd w:id="5"/>
     </w:p>
     <w:p>
       <w:pPr>
@@ -1964,11 +2023,11 @@
       <w:pPr>
         <w:pStyle w:val="Titre3"/>
       </w:pPr>
-      <w:bookmarkStart w:id="5" w:name="_Toc153278127"/>
+      <w:bookmarkStart w:id="6" w:name="_Toc153290000"/>
       <w:r>
         <w:t>Classes</w:t>
       </w:r>
-      <w:bookmarkEnd w:id="5"/>
+      <w:bookmarkEnd w:id="6"/>
     </w:p>
     <w:p>
       <w:pPr>
@@ -2053,11 +2112,11 @@
       <w:pPr>
         <w:pStyle w:val="Titre3"/>
       </w:pPr>
-      <w:bookmarkStart w:id="6" w:name="_Toc153278128"/>
+      <w:bookmarkStart w:id="7" w:name="_Toc153290001"/>
       <w:r>
         <w:t>If</w:t>
       </w:r>
-      <w:bookmarkEnd w:id="6"/>
+      <w:bookmarkEnd w:id="7"/>
     </w:p>
     <w:p>
       <w:pPr>
@@ -2068,11 +2127,11 @@
       <w:pPr>
         <w:pStyle w:val="Titre3"/>
       </w:pPr>
-      <w:bookmarkStart w:id="7" w:name="_Toc153278129"/>
+      <w:bookmarkStart w:id="8" w:name="_Toc153290002"/>
       <w:r>
         <w:t>Import / Export</w:t>
       </w:r>
-      <w:bookmarkEnd w:id="7"/>
+      <w:bookmarkEnd w:id="8"/>
       <w:r>
         <w:t xml:space="preserve"> </w:t>
       </w:r>
@@ -2134,23 +2193,23 @@
       <w:pPr>
         <w:pStyle w:val="Titre3"/>
       </w:pPr>
-      <w:bookmarkStart w:id="8" w:name="_Toc153278130"/>
+      <w:bookmarkStart w:id="9" w:name="_Toc153290003"/>
       <w:proofErr w:type="spellStart"/>
       <w:r>
         <w:t>Ctx</w:t>
       </w:r>
-      <w:bookmarkEnd w:id="8"/>
+      <w:bookmarkEnd w:id="9"/>
       <w:proofErr w:type="spellEnd"/>
     </w:p>
     <w:p>
       <w:pPr>
         <w:pStyle w:val="Titre3"/>
       </w:pPr>
-      <w:bookmarkStart w:id="9" w:name="_Toc153278131"/>
+      <w:bookmarkStart w:id="10" w:name="_Toc153290004"/>
       <w:r>
         <w:t>Math.</w:t>
       </w:r>
-      <w:bookmarkEnd w:id="9"/>
+      <w:bookmarkEnd w:id="10"/>
       <w:r>
         <w:t xml:space="preserve"> </w:t>
       </w:r>
@@ -2160,6 +2219,9 @@
         <w:ind w:left="1778"/>
         <w:jc w:val="both"/>
       </w:pPr>
+      <w:r>
+        <w:t>‘</w:t>
+      </w:r>
       <w:r>
         <w:t>Math n’est pas un constructeur</w:t>
       </w:r>
@@ -2312,12 +2374,12 @@
       <w:pPr>
         <w:pStyle w:val="Titre3"/>
       </w:pPr>
-      <w:bookmarkStart w:id="10" w:name="_Toc153278132"/>
+      <w:bookmarkStart w:id="11" w:name="_Toc153290005"/>
       <w:proofErr w:type="spellStart"/>
       <w:r>
         <w:t>ArrowkeyPressed</w:t>
       </w:r>
-      <w:bookmarkEnd w:id="10"/>
+      <w:bookmarkEnd w:id="11"/>
       <w:proofErr w:type="spellEnd"/>
       <w:r>
         <w:t xml:space="preserve"> </w:t>
@@ -2339,11 +2401,6 @@
       <w:r>
         <w:t xml:space="preserve">   </w:t>
       </w:r>
-    </w:p>
-    <w:p>
-      <w:pPr>
-        <w:ind w:left="1418"/>
-      </w:pPr>
     </w:p>
     <w:p>
       <w:pPr>
@@ -2353,11 +2410,11 @@
           <w:numId w:val="2"/>
         </w:numPr>
       </w:pPr>
-      <w:bookmarkStart w:id="11" w:name="_Toc153278133"/>
+      <w:bookmarkStart w:id="12" w:name="_Toc153290006"/>
       <w:r>
         <w:t>Projet Snake</w:t>
       </w:r>
-      <w:bookmarkEnd w:id="11"/>
+      <w:bookmarkEnd w:id="12"/>
     </w:p>
     <w:p>
       <w:pPr>
@@ -2367,11 +2424,11 @@
           <w:numId w:val="7"/>
         </w:numPr>
       </w:pPr>
-      <w:bookmarkStart w:id="12" w:name="_Toc153278134"/>
+      <w:bookmarkStart w:id="13" w:name="_Toc153290007"/>
       <w:r>
         <w:t>Snake</w:t>
       </w:r>
-      <w:bookmarkEnd w:id="12"/>
+      <w:bookmarkEnd w:id="13"/>
     </w:p>
     <w:p>
       <w:pPr>
@@ -2579,10 +2636,13 @@
         <w:t xml:space="preserve">nsuite il y </w:t>
       </w:r>
       <w:r>
-        <w:t xml:space="preserve">a partie pour le corps </w:t>
-      </w:r>
-      <w:r>
-        <w:t xml:space="preserve">pour cela… </w:t>
+        <w:t xml:space="preserve">a partie pour le corps. Pour le </w:t>
+      </w:r>
+      <w:r>
+        <w:t>déplacement du</w:t>
+      </w:r>
+      <w:r>
+        <w:t xml:space="preserve"> corps</w:t>
       </w:r>
     </w:p>
     <w:p>
@@ -2621,17 +2681,45 @@
     </w:p>
     <w:p>
       <w:pPr>
+        <w:pStyle w:val="Paragraphedeliste"/>
+        <w:spacing w:after="0"/>
+        <w:ind w:left="2138"/>
+      </w:pPr>
+    </w:p>
+    <w:p>
+      <w:pPr>
+        <w:pStyle w:val="Paragraphedeliste"/>
+        <w:spacing w:after="0"/>
+        <w:ind w:left="2138"/>
+      </w:pPr>
+    </w:p>
+    <w:p>
+      <w:pPr>
+        <w:pStyle w:val="Paragraphedeliste"/>
+        <w:spacing w:after="0"/>
+        <w:ind w:left="2138"/>
+      </w:pPr>
+    </w:p>
+    <w:p>
+      <w:pPr>
+        <w:pStyle w:val="Paragraphedeliste"/>
+        <w:spacing w:after="0"/>
+        <w:ind w:left="2138"/>
+      </w:pPr>
+    </w:p>
+    <w:p>
+      <w:pPr>
         <w:pStyle w:val="Titre3"/>
         <w:numPr>
           <w:ilvl w:val="0"/>
           <w:numId w:val="7"/>
         </w:numPr>
       </w:pPr>
-      <w:bookmarkStart w:id="13" w:name="_Toc153278135"/>
+      <w:bookmarkStart w:id="14" w:name="_Toc153290008"/>
       <w:r>
         <w:t>Pomme</w:t>
       </w:r>
-      <w:bookmarkEnd w:id="13"/>
+      <w:bookmarkEnd w:id="14"/>
       <w:r>
         <w:t xml:space="preserve"> </w:t>
       </w:r>
@@ -2639,14 +2727,80 @@
     <w:p>
       <w:pPr>
         <w:pStyle w:val="Paragraphedeliste"/>
-        <w:ind w:left="1778"/>
+        <w:numPr>
+          <w:ilvl w:val="0"/>
+          <w:numId w:val="6"/>
+        </w:numPr>
         <w:jc w:val="both"/>
-      </w:pPr>
-      <w:r>
-        <w:t>La pomme aussi a un constructeur ou il y a le canvas et la taille mais aussi une variable pour générer une position</w:t>
-      </w:r>
-      <w:r>
-        <w:t xml:space="preserve"> pour la pomme.</w:t>
+        <w:rPr>
+          <w:b/>
+        </w:rPr>
+      </w:pPr>
+      <w:r>
+        <w:rPr>
+          <w:b/>
+        </w:rPr>
+        <w:t>Construct</w:t>
+      </w:r>
+      <w:r>
+        <w:rPr>
+          <w:b/>
+        </w:rPr>
+        <w:t>or</w:t>
+      </w:r>
+    </w:p>
+    <w:p>
+      <w:pPr>
+        <w:pStyle w:val="Paragraphedeliste"/>
+        <w:ind w:left="2138"/>
+        <w:jc w:val="both"/>
+      </w:pPr>
+      <w:r>
+        <w:lastRenderedPageBreak/>
+        <w:t xml:space="preserve">La pomme aussi a un constructeur ou il y a le </w:t>
+      </w:r>
+      <w:proofErr w:type="spellStart"/>
+      <w:r>
+        <w:t>can</w:t>
+      </w:r>
+      <w:r>
+        <w:t>vas</w:t>
+      </w:r>
+      <w:proofErr w:type="spellEnd"/>
+      <w:r>
+        <w:t xml:space="preserve"> et la taille mais aussi une </w:t>
+      </w:r>
+      <w:r>
+        <w:t xml:space="preserve">variable pour générer une position pour la pomme. </w:t>
+      </w:r>
+    </w:p>
+    <w:p>
+      <w:pPr>
+        <w:pStyle w:val="Paragraphedeliste"/>
+        <w:ind w:left="2138"/>
+        <w:jc w:val="both"/>
+        <w:rPr>
+          <w:b/>
+        </w:rPr>
+      </w:pPr>
+    </w:p>
+    <w:p>
+      <w:pPr>
+        <w:pStyle w:val="Paragraphedeliste"/>
+        <w:numPr>
+          <w:ilvl w:val="0"/>
+          <w:numId w:val="6"/>
+        </w:numPr>
+        <w:jc w:val="both"/>
+        <w:rPr>
+          <w:b/>
+        </w:rPr>
+      </w:pPr>
+      <w:r>
+        <w:rPr>
+          <w:b/>
+        </w:rPr>
+        <w:t xml:space="preserve">Positionnement </w:t>
       </w:r>
       <w:r>
         <w:t xml:space="preserve"> </w:t>
@@ -2655,12 +2809,116 @@
     <w:p>
       <w:pPr>
         <w:pStyle w:val="Paragraphedeliste"/>
-        <w:ind w:left="1778"/>
+        <w:ind w:left="2127"/>
         <w:jc w:val="both"/>
       </w:pPr>
       <w:r>
-        <w:t>La pomme a une variable qui permet de générer des positions aléatoires dès qu’il rentre en contact avec le snake.</w:t>
-      </w:r>
+        <w:rPr>
+          <w:noProof/>
+          <w:lang w:eastAsia="fr-CH"/>
+        </w:rPr>
+        <w:drawing>
+          <wp:anchor distT="0" distB="0" distL="114300" distR="114300" simplePos="0" relativeHeight="251661312" behindDoc="0" locked="0" layoutInCell="1" allowOverlap="1" wp14:anchorId="2BE5CE1C" wp14:editId="6BE7BE01">
+            <wp:simplePos x="0" y="0"/>
+            <wp:positionH relativeFrom="margin">
+              <wp:align>center</wp:align>
+            </wp:positionH>
+            <wp:positionV relativeFrom="paragraph">
+              <wp:posOffset>1004901</wp:posOffset>
+            </wp:positionV>
+            <wp:extent cx="3119755" cy="779145"/>
+            <wp:effectExtent l="0" t="0" r="4445" b="1905"/>
+            <wp:wrapTopAndBottom/>
+            <wp:docPr id="4" name="Image 4"/>
+            <wp:cNvGraphicFramePr>
+              <a:graphicFrameLocks xmlns:a="http://schemas.openxmlformats.org/drawingml/2006/main" noChangeAspect="1"/>
+            </wp:cNvGraphicFramePr>
+            <a:graphic xmlns:a="http://schemas.openxmlformats.org/drawingml/2006/main">
+              <a:graphicData uri="http://schemas.openxmlformats.org/drawingml/2006/picture">
+                <pic:pic xmlns:pic="http://schemas.openxmlformats.org/drawingml/2006/picture">
+                  <pic:nvPicPr>
+                    <pic:cNvPr id="0" name="Picture 3" descr="C:\Users\eviparamana\Downloads\carbon (2).png"/>
+                    <pic:cNvPicPr>
+                      <a:picLocks noChangeAspect="1" noChangeArrowheads="1"/>
+                    </pic:cNvPicPr>
+                  </pic:nvPicPr>
+                  <pic:blipFill rotWithShape="1">
+                    <a:blip r:embed="rId11" cstate="print">
+                      <a:extLst>
+                        <a:ext uri="{28A0092B-C50C-407E-A947-70E740481C1C}">
+                          <a14:useLocalDpi xmlns:a14="http://schemas.microsoft.com/office/drawing/2010/main" val="0"/>
+                        </a:ext>
+                      </a:extLst>
+                    </a:blip>
+                    <a:srcRect l="7766" t="19827" r="7495" b="20679"/>
+                    <a:stretch/>
+                  </pic:blipFill>
+                  <pic:spPr bwMode="auto">
+                    <a:xfrm>
+                      <a:off x="0" y="0"/>
+                      <a:ext cx="3119755" cy="779145"/>
+                    </a:xfrm>
+                    <a:prstGeom prst="rect">
+                      <a:avLst/>
+                    </a:prstGeom>
+                    <a:noFill/>
+                    <a:ln>
+                      <a:noFill/>
+                    </a:ln>
+                    <a:extLst>
+                      <a:ext uri="{53640926-AAD7-44D8-BBD7-CCE9431645EC}">
+                        <a14:shadowObscured xmlns:a14="http://schemas.microsoft.com/office/drawing/2010/main"/>
+                      </a:ext>
+                    </a:extLst>
+                  </pic:spPr>
+                </pic:pic>
+              </a:graphicData>
+            </a:graphic>
+            <wp14:sizeRelH relativeFrom="margin">
+              <wp14:pctWidth>0</wp14:pctWidth>
+            </wp14:sizeRelH>
+            <wp14:sizeRelV relativeFrom="margin">
+              <wp14:pctHeight>0</wp14:pctHeight>
+            </wp14:sizeRelV>
+          </wp:anchor>
+        </w:drawing>
+      </w:r>
+      <w:r>
+        <w:t xml:space="preserve">Il y a </w:t>
+      </w:r>
+      <w:r>
+        <w:t xml:space="preserve">une </w:t>
+      </w:r>
+      <w:r>
+        <w:t xml:space="preserve">méthode qui va permettre de d’afficher la pomme de façon aléatoire sur le terrain de jeu. Pour cela il faut </w:t>
+      </w:r>
+      <w:r>
+        <w:t xml:space="preserve">qu’on </w:t>
+      </w:r>
+      <w:r>
+        <w:t xml:space="preserve">utilise </w:t>
+      </w:r>
+      <w:proofErr w:type="gramStart"/>
+      <w:r>
+        <w:t>math.random</w:t>
+      </w:r>
+      <w:proofErr w:type="gramEnd"/>
+      <w:r>
+        <w:t xml:space="preserve"> </w:t>
+      </w:r>
+      <w:r>
+        <w:t xml:space="preserve">afin de créer une position x et y </w:t>
+      </w:r>
+      <w:r>
+        <w:t xml:space="preserve">on va aussi utiliser un math.floor pour que la position aléatoire soit un nombre entier et si il y a des virgules  c’est arrondi au chiffre inférieur. </w:t>
+      </w:r>
+    </w:p>
+    <w:p>
+      <w:pPr>
+        <w:pStyle w:val="Paragraphedeliste"/>
+        <w:ind w:left="2127"/>
+        <w:jc w:val="both"/>
+      </w:pPr>
     </w:p>
     <w:p>
       <w:pPr>
@@ -2670,12 +2928,11 @@
           <w:numId w:val="7"/>
         </w:numPr>
       </w:pPr>
-      <w:bookmarkStart w:id="14" w:name="_Toc153278136"/>
-      <w:r>
-        <w:lastRenderedPageBreak/>
+      <w:bookmarkStart w:id="15" w:name="_Toc153290009"/>
+      <w:r>
         <w:t>End Game</w:t>
       </w:r>
-      <w:bookmarkEnd w:id="14"/>
+      <w:bookmarkEnd w:id="15"/>
       <w:r>
         <w:t xml:space="preserve"> </w:t>
       </w:r>
@@ -2735,7 +2992,7 @@
                     </pic:cNvPicPr>
                   </pic:nvPicPr>
                   <pic:blipFill rotWithShape="1">
-                    <a:blip r:embed="rId11" cstate="print">
+                    <a:blip r:embed="rId12" cstate="print">
                       <a:extLst>
                         <a:ext uri="{28A0092B-C50C-407E-A947-70E740481C1C}">
                           <a14:useLocalDpi xmlns:a14="http://schemas.microsoft.com/office/drawing/2010/main" val="0"/>
@@ -2781,8 +3038,6 @@
       <w:r>
         <w:t>ça affiche Game Over avec le score du joueur et ça dit d’appuyer sur F5 pour rafraîchir la page et recommencer le jeu.</w:t>
       </w:r>
-      <w:bookmarkStart w:id="15" w:name="_GoBack"/>
-      <w:bookmarkEnd w:id="15"/>
     </w:p>
     <w:p>
       <w:pPr>
@@ -2842,7 +3097,7 @@
           <w:numId w:val="2"/>
         </w:numPr>
       </w:pPr>
-      <w:bookmarkStart w:id="16" w:name="_Toc153278137"/>
+      <w:bookmarkStart w:id="16" w:name="_Toc153290010"/>
       <w:r>
         <w:t xml:space="preserve">Mon point de </w:t>
       </w:r>
@@ -2862,7 +3117,7 @@
       <w:r>
         <w:t xml:space="preserve"> </w:t>
       </w:r>
-      <w:bookmarkStart w:id="17" w:name="_Toc153278138"/>
+      <w:bookmarkStart w:id="17" w:name="_Toc153290011"/>
       <w:r>
         <w:t>Conclusion</w:t>
       </w:r>
@@ -2872,10 +3127,10 @@
       </w:r>
     </w:p>
     <w:sectPr>
-      <w:headerReference w:type="even" r:id="rId12"/>
-      <w:headerReference w:type="default" r:id="rId13"/>
-      <w:footerReference w:type="even" r:id="rId14"/>
-      <w:footerReference w:type="default" r:id="rId15"/>
+      <w:headerReference w:type="even" r:id="rId13"/>
+      <w:headerReference w:type="default" r:id="rId14"/>
+      <w:footerReference w:type="even" r:id="rId15"/>
+      <w:footerReference w:type="default" r:id="rId16"/>
       <w:pgSz w:w="11906" w:h="16838"/>
       <w:pgMar w:top="1418" w:right="1418" w:bottom="1418" w:left="1418" w:header="709" w:footer="709" w:gutter="0"/>
       <w:pgNumType w:start="0"/>
@@ -3025,7 +3280,7 @@
             <w:noProof/>
             <w:lang w:val="fr-FR"/>
           </w:rPr>
-          <w:t>3</w:t>
+          <w:t>1</w:t>
         </w:r>
         <w:r>
           <w:fldChar w:fldCharType="end"/>
@@ -3150,7 +3405,7 @@
         </mc:Choice>
         <mc:Fallback>
           <w:pict>
-            <v:line w14:anchorId="522A2575" id="Connecteur droit 21" o:spid="_x0000_s1026" style="position:absolute;flip:y;z-index:251662336;visibility:visible;mso-wrap-style:square;mso-wrap-distance-left:9pt;mso-wrap-distance-top:0;mso-wrap-distance-right:9pt;mso-wrap-distance-bottom:0;mso-position-horizontal:absolute;mso-position-horizontal-relative:text;mso-position-vertical:absolute;mso-position-vertical-relative:text" from="-70pt,19pt" to="524.4pt,19.85pt" o:gfxdata="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" strokecolor="black [3200]" strokeweight="1.5pt">
+            <v:line w14:anchorId="19A92775" id="Connecteur droit 21" o:spid="_x0000_s1026" style="position:absolute;flip:y;z-index:251662336;visibility:visible;mso-wrap-style:square;mso-wrap-distance-left:9pt;mso-wrap-distance-top:0;mso-wrap-distance-right:9pt;mso-wrap-distance-bottom:0;mso-position-horizontal:absolute;mso-position-horizontal-relative:text;mso-position-vertical:absolute;mso-position-vertical-relative:text" from="-70pt,19pt" to="524.4pt,19.85pt" o:gfxdata="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" strokecolor="black [3200]" strokeweight="1.5pt">
               <v:stroke joinstyle="miter"/>
             </v:line>
           </w:pict>
@@ -3229,7 +3484,10 @@
       <w:tab/>
     </w:r>
     <w:r>
-      <w:t>Snake en JS</w:t>
+      <w:t>P_Bulle</w:t>
+    </w:r>
+    <w:r>
+      <w:t xml:space="preserve"> JS</w:t>
     </w:r>
     <w:r>
       <w:tab/>
@@ -3319,7 +3577,7 @@
         </mc:Choice>
         <mc:Fallback>
           <w:pict>
-            <v:line w14:anchorId="15924685" id="Connecteur droit 22" o:spid="_x0000_s1026" style="position:absolute;z-index:251664384;visibility:visible;mso-wrap-style:square;mso-width-percent:0;mso-height-percent:0;mso-wrap-distance-left:9pt;mso-wrap-distance-top:0;mso-wrap-distance-right:9pt;mso-wrap-distance-bottom:0;mso-position-horizontal:absolute;mso-position-horizontal-relative:text;mso-position-vertical:absolute;mso-position-vertical-relative:text;mso-width-percent:0;mso-height-percent:0;mso-width-relative:margin;mso-height-relative:margin" from="-73.35pt,19pt" to="588.05pt,21.55pt" o:gfxdata="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" strokecolor="black [3200]" strokeweight="1.5pt">
+            <v:line w14:anchorId="3D8386BF" id="Connecteur droit 22" o:spid="_x0000_s1026" style="position:absolute;z-index:251664384;visibility:visible;mso-wrap-style:square;mso-width-percent:0;mso-height-percent:0;mso-wrap-distance-left:9pt;mso-wrap-distance-top:0;mso-wrap-distance-right:9pt;mso-wrap-distance-bottom:0;mso-position-horizontal:absolute;mso-position-horizontal-relative:text;mso-position-vertical:absolute;mso-position-vertical-relative:text;mso-width-percent:0;mso-height-percent:0;mso-width-relative:margin;mso-height-relative:margin" from="-73.35pt,19pt" to="588.05pt,21.55pt" o:gfxdata="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" strokecolor="black [3200]" strokeweight="1.5pt">
               <v:stroke joinstyle="miter"/>
             </v:line>
           </w:pict>
@@ -3721,7 +3979,7 @@
   <w:abstractNum w:abstractNumId="3" w15:restartNumberingAfterBreak="0">
     <w:nsid w:val="3C08419D"/>
     <w:multiLevelType w:val="hybridMultilevel"/>
-    <w:tmpl w:val="EFF2BCA4"/>
+    <w:tmpl w:val="1AC2EC2E"/>
     <w:lvl w:ilvl="0" w:tplc="100C0001">
       <w:start w:val="1"/>
       <w:numFmt w:val="bullet"/>
@@ -5689,7 +5947,7 @@
     <w:charset w:val="00"/>
     <w:family w:val="roman"/>
     <w:pitch w:val="variable"/>
-    <w:sig w:usb0="E0002EFF" w:usb1="C000785B" w:usb2="00000009" w:usb3="00000000" w:csb0="000001FF" w:csb1="00000000"/>
+    <w:sig w:usb0="E0002AFF" w:usb1="C0007841" w:usb2="00000009" w:usb3="00000000" w:csb0="000001FF" w:csb1="00000000"/>
   </w:font>
   <w:font w:name="Symbol">
     <w:panose1 w:val="05050102010706020507"/>
@@ -5717,21 +5975,21 @@
     <w:charset w:val="00"/>
     <w:family w:val="swiss"/>
     <w:pitch w:val="variable"/>
-    <w:sig w:usb0="E4002EFF" w:usb1="C000247B" w:usb2="00000009" w:usb3="00000000" w:csb0="000001FF" w:csb1="00000000"/>
+    <w:sig w:usb0="E0002AFF" w:usb1="4000ACFF" w:usb2="00000001" w:usb3="00000000" w:csb0="000001FF" w:csb1="00000000"/>
   </w:font>
   <w:font w:name="Calibri Light">
     <w:panose1 w:val="020F0302020204030204"/>
     <w:charset w:val="00"/>
     <w:family w:val="swiss"/>
     <w:pitch w:val="variable"/>
-    <w:sig w:usb0="E4002EFF" w:usb1="C000247B" w:usb2="00000009" w:usb3="00000000" w:csb0="000001FF" w:csb1="00000000"/>
+    <w:sig w:usb0="A0002AEF" w:usb1="4000207B" w:usb2="00000000" w:usb3="00000000" w:csb0="000001FF" w:csb1="00000000"/>
   </w:font>
   <w:font w:name="Arial">
     <w:panose1 w:val="020B0604020202020204"/>
     <w:charset w:val="00"/>
     <w:family w:val="swiss"/>
     <w:pitch w:val="variable"/>
-    <w:sig w:usb0="E0002EFF" w:usb1="C000785B" w:usb2="00000009" w:usb3="00000000" w:csb0="000001FF" w:csb1="00000000"/>
+    <w:sig w:usb0="E0002AFF" w:usb1="C0007843" w:usb2="00000009" w:usb3="00000000" w:csb0="000001FF" w:csb1="00000000"/>
   </w:font>
   <w:font w:name="Segoe UI">
     <w:panose1 w:val="020B0502040204020203"/>
@@ -6560,7 +6818,7 @@
 
 <file path=customXml/item1.xml><?xml version="1.0" encoding="utf-8"?>
 <CoverPageProperties xmlns="http://schemas.microsoft.com/office/2006/coverPageProps">
-  <PublishDate>2023-12-05T00:00:00</PublishDate>
+  <PublishDate>2023-12-12T00:00:00</PublishDate>
   <Abstract/>
   <CompanyAddress/>
   <CompanyPhone/>
@@ -6582,7 +6840,7 @@
 </file>
 
 <file path=customXml/itemProps2.xml><?xml version="1.0" encoding="utf-8"?>
-<ds:datastoreItem xmlns:ds="http://schemas.openxmlformats.org/officeDocument/2006/customXml" ds:itemID="{849B03AF-A60C-4F11-987C-C7E3687FB7D1}">
+<ds:datastoreItem xmlns:ds="http://schemas.openxmlformats.org/officeDocument/2006/customXml" ds:itemID="{71A236F6-B5FA-41D1-87E1-23C406264589}">
   <ds:schemaRefs>
     <ds:schemaRef ds:uri="http://schemas.openxmlformats.org/officeDocument/2006/bibliography"/>
   </ds:schemaRefs>

</xml_diff>

<commit_message>
journal de travail semaine 7
</commit_message>
<xml_diff>
--- a/doc/Rapport_de_projet.docx
+++ b/doc/Rapport_de_projet.docx
@@ -405,8 +405,8 @@
       </w:r>
     </w:p>
     <w:p/>
-    <w:bookmarkStart w:id="0" w:name="Introduction" w:displacedByCustomXml="next"/>
-    <w:bookmarkStart w:id="1" w:name="_Toc130454906" w:displacedByCustomXml="next"/>
+    <w:bookmarkStart w:id="0" w:name="_Toc130454906" w:displacedByCustomXml="next"/>
+    <w:bookmarkStart w:id="1" w:name="Introduction" w:displacedByCustomXml="next"/>
     <w:sdt>
       <w:sdtPr>
         <w:rPr>
@@ -461,7 +461,7 @@
           <w:r>
             <w:fldChar w:fldCharType="separate"/>
           </w:r>
-          <w:hyperlink w:anchor="_Toc153881729" w:history="1">
+          <w:hyperlink w:anchor="_Toc153895844" w:history="1">
             <w:r>
               <w:rPr>
                 <w:rStyle w:val="Lienhypertexte"/>
@@ -505,7 +505,7 @@
                 <w:noProof/>
                 <w:webHidden/>
               </w:rPr>
-              <w:instrText xml:space="preserve"> PAGEREF _Toc153881729 \h </w:instrText>
+              <w:instrText xml:space="preserve"> PAGEREF _Toc153895844 \h </w:instrText>
             </w:r>
             <w:r>
               <w:rPr>
@@ -548,7 +548,7 @@
               <w:lang w:val="fr-CH" w:eastAsia="fr-CH"/>
             </w:rPr>
           </w:pPr>
-          <w:hyperlink w:anchor="_Toc153881730" w:history="1">
+          <w:hyperlink w:anchor="_Toc153895845" w:history="1">
             <w:r>
               <w:rPr>
                 <w:rStyle w:val="Lienhypertexte"/>
@@ -592,7 +592,7 @@
                 <w:noProof/>
                 <w:webHidden/>
               </w:rPr>
-              <w:instrText xml:space="preserve"> PAGEREF _Toc153881730 \h </w:instrText>
+              <w:instrText xml:space="preserve"> PAGEREF _Toc153895845 \h </w:instrText>
             </w:r>
             <w:r>
               <w:rPr>
@@ -636,13 +636,13 @@
               <w:lang w:eastAsia="fr-CH"/>
             </w:rPr>
           </w:pPr>
-          <w:hyperlink w:anchor="_Toc153881731" w:history="1">
+          <w:hyperlink w:anchor="_Toc153895846" w:history="1">
             <w:r>
               <w:rPr>
                 <w:rStyle w:val="Lienhypertexte"/>
                 <w:noProof/>
               </w:rPr>
-              <w:t>1)</w:t>
+              <w:t>a)</w:t>
             </w:r>
             <w:r>
               <w:rPr>
@@ -678,7 +678,7 @@
                 <w:noProof/>
                 <w:webHidden/>
               </w:rPr>
-              <w:instrText xml:space="preserve"> PAGEREF _Toc153881731 \h </w:instrText>
+              <w:instrText xml:space="preserve"> PAGEREF _Toc153895846 \h </w:instrText>
             </w:r>
             <w:r>
               <w:rPr>
@@ -722,13 +722,13 @@
               <w:lang w:eastAsia="fr-CH"/>
             </w:rPr>
           </w:pPr>
-          <w:hyperlink w:anchor="_Toc153881732" w:history="1">
+          <w:hyperlink w:anchor="_Toc153895847" w:history="1">
             <w:r>
               <w:rPr>
                 <w:rStyle w:val="Lienhypertexte"/>
                 <w:noProof/>
               </w:rPr>
-              <w:t>2)</w:t>
+              <w:t>b)</w:t>
             </w:r>
             <w:r>
               <w:rPr>
@@ -764,7 +764,7 @@
                 <w:noProof/>
                 <w:webHidden/>
               </w:rPr>
-              <w:instrText xml:space="preserve"> PAGEREF _Toc153881732 \h </w:instrText>
+              <w:instrText xml:space="preserve"> PAGEREF _Toc153895847 \h </w:instrText>
             </w:r>
             <w:r>
               <w:rPr>
@@ -808,13 +808,13 @@
               <w:lang w:eastAsia="fr-CH"/>
             </w:rPr>
           </w:pPr>
-          <w:hyperlink w:anchor="_Toc153881733" w:history="1">
+          <w:hyperlink w:anchor="_Toc153895848" w:history="1">
             <w:r>
               <w:rPr>
                 <w:rStyle w:val="Lienhypertexte"/>
                 <w:noProof/>
               </w:rPr>
-              <w:t>3)</w:t>
+              <w:t>c)</w:t>
             </w:r>
             <w:r>
               <w:rPr>
@@ -850,7 +850,7 @@
                 <w:noProof/>
                 <w:webHidden/>
               </w:rPr>
-              <w:instrText xml:space="preserve"> PAGEREF _Toc153881733 \h </w:instrText>
+              <w:instrText xml:space="preserve"> PAGEREF _Toc153895848 \h </w:instrText>
             </w:r>
             <w:r>
               <w:rPr>
@@ -894,13 +894,13 @@
               <w:lang w:eastAsia="fr-CH"/>
             </w:rPr>
           </w:pPr>
-          <w:hyperlink w:anchor="_Toc153881734" w:history="1">
+          <w:hyperlink w:anchor="_Toc153895849" w:history="1">
             <w:r>
               <w:rPr>
                 <w:rStyle w:val="Lienhypertexte"/>
                 <w:noProof/>
               </w:rPr>
-              <w:t>4)</w:t>
+              <w:t>d)</w:t>
             </w:r>
             <w:r>
               <w:rPr>
@@ -936,7 +936,7 @@
                 <w:noProof/>
                 <w:webHidden/>
               </w:rPr>
-              <w:instrText xml:space="preserve"> PAGEREF _Toc153881734 \h </w:instrText>
+              <w:instrText xml:space="preserve"> PAGEREF _Toc153895849 \h </w:instrText>
             </w:r>
             <w:r>
               <w:rPr>
@@ -980,13 +980,13 @@
               <w:lang w:eastAsia="fr-CH"/>
             </w:rPr>
           </w:pPr>
-          <w:hyperlink w:anchor="_Toc153881735" w:history="1">
+          <w:hyperlink w:anchor="_Toc153895850" w:history="1">
             <w:r>
               <w:rPr>
                 <w:rStyle w:val="Lienhypertexte"/>
                 <w:noProof/>
               </w:rPr>
-              <w:t>5)</w:t>
+              <w:t>e)</w:t>
             </w:r>
             <w:r>
               <w:rPr>
@@ -1022,7 +1022,7 @@
                 <w:noProof/>
                 <w:webHidden/>
               </w:rPr>
-              <w:instrText xml:space="preserve"> PAGEREF _Toc153881735 \h </w:instrText>
+              <w:instrText xml:space="preserve"> PAGEREF _Toc153895850 \h </w:instrText>
             </w:r>
             <w:r>
               <w:rPr>
@@ -1066,13 +1066,13 @@
               <w:lang w:eastAsia="fr-CH"/>
             </w:rPr>
           </w:pPr>
-          <w:hyperlink w:anchor="_Toc153881736" w:history="1">
+          <w:hyperlink w:anchor="_Toc153895851" w:history="1">
             <w:r>
               <w:rPr>
                 <w:rStyle w:val="Lienhypertexte"/>
                 <w:noProof/>
               </w:rPr>
-              <w:t>6)</w:t>
+              <w:t>f)</w:t>
             </w:r>
             <w:r>
               <w:rPr>
@@ -1108,7 +1108,7 @@
                 <w:noProof/>
                 <w:webHidden/>
               </w:rPr>
-              <w:instrText xml:space="preserve"> PAGEREF _Toc153881736 \h </w:instrText>
+              <w:instrText xml:space="preserve"> PAGEREF _Toc153895851 \h </w:instrText>
             </w:r>
             <w:r>
               <w:rPr>
@@ -1152,13 +1152,13 @@
               <w:lang w:eastAsia="fr-CH"/>
             </w:rPr>
           </w:pPr>
-          <w:hyperlink w:anchor="_Toc153881737" w:history="1">
+          <w:hyperlink w:anchor="_Toc153895852" w:history="1">
             <w:r>
               <w:rPr>
                 <w:rStyle w:val="Lienhypertexte"/>
                 <w:noProof/>
               </w:rPr>
-              <w:t>7)</w:t>
+              <w:t>g)</w:t>
             </w:r>
             <w:r>
               <w:rPr>
@@ -1194,7 +1194,7 @@
                 <w:noProof/>
                 <w:webHidden/>
               </w:rPr>
-              <w:instrText xml:space="preserve"> PAGEREF _Toc153881737 \h </w:instrText>
+              <w:instrText xml:space="preserve"> PAGEREF _Toc153895852 \h </w:instrText>
             </w:r>
             <w:r>
               <w:rPr>
@@ -1238,13 +1238,13 @@
               <w:lang w:eastAsia="fr-CH"/>
             </w:rPr>
           </w:pPr>
-          <w:hyperlink w:anchor="_Toc153881738" w:history="1">
+          <w:hyperlink w:anchor="_Toc153895853" w:history="1">
             <w:r>
               <w:rPr>
                 <w:rStyle w:val="Lienhypertexte"/>
                 <w:noProof/>
               </w:rPr>
-              <w:t>8)</w:t>
+              <w:t>h)</w:t>
             </w:r>
             <w:r>
               <w:rPr>
@@ -1280,7 +1280,7 @@
                 <w:noProof/>
                 <w:webHidden/>
               </w:rPr>
-              <w:instrText xml:space="preserve"> PAGEREF _Toc153881738 \h </w:instrText>
+              <w:instrText xml:space="preserve"> PAGEREF _Toc153895853 \h </w:instrText>
             </w:r>
             <w:r>
               <w:rPr>
@@ -1324,13 +1324,13 @@
               <w:lang w:eastAsia="fr-CH"/>
             </w:rPr>
           </w:pPr>
-          <w:hyperlink w:anchor="_Toc153881739" w:history="1">
+          <w:hyperlink w:anchor="_Toc153895854" w:history="1">
             <w:r>
               <w:rPr>
                 <w:rStyle w:val="Lienhypertexte"/>
                 <w:noProof/>
               </w:rPr>
-              <w:t>9)</w:t>
+              <w:t>i)</w:t>
             </w:r>
             <w:r>
               <w:rPr>
@@ -1366,7 +1366,7 @@
                 <w:noProof/>
                 <w:webHidden/>
               </w:rPr>
-              <w:instrText xml:space="preserve"> PAGEREF _Toc153881739 \h </w:instrText>
+              <w:instrText xml:space="preserve"> PAGEREF _Toc153895854 \h </w:instrText>
             </w:r>
             <w:r>
               <w:rPr>
@@ -1409,7 +1409,7 @@
               <w:lang w:val="fr-CH" w:eastAsia="fr-CH"/>
             </w:rPr>
           </w:pPr>
-          <w:hyperlink w:anchor="_Toc153881740" w:history="1">
+          <w:hyperlink w:anchor="_Toc153895855" w:history="1">
             <w:r>
               <w:rPr>
                 <w:rStyle w:val="Lienhypertexte"/>
@@ -1453,7 +1453,7 @@
                 <w:noProof/>
                 <w:webHidden/>
               </w:rPr>
-              <w:instrText xml:space="preserve"> PAGEREF _Toc153881740 \h </w:instrText>
+              <w:instrText xml:space="preserve"> PAGEREF _Toc153895855 \h </w:instrText>
             </w:r>
             <w:r>
               <w:rPr>
@@ -1497,7 +1497,7 @@
               <w:lang w:eastAsia="fr-CH"/>
             </w:rPr>
           </w:pPr>
-          <w:hyperlink w:anchor="_Toc153881741" w:history="1">
+          <w:hyperlink w:anchor="_Toc153895856" w:history="1">
             <w:r>
               <w:rPr>
                 <w:rStyle w:val="Lienhypertexte"/>
@@ -1518,7 +1518,21 @@
                 <w:rStyle w:val="Lienhypertexte"/>
                 <w:noProof/>
               </w:rPr>
-              <w:t>Snake</w:t>
+              <w:t>Sna</w:t>
+            </w:r>
+            <w:r>
+              <w:rPr>
+                <w:rStyle w:val="Lienhypertexte"/>
+                <w:noProof/>
+              </w:rPr>
+              <w:t>k</w:t>
+            </w:r>
+            <w:r>
+              <w:rPr>
+                <w:rStyle w:val="Lienhypertexte"/>
+                <w:noProof/>
+              </w:rPr>
+              <w:t>e</w:t>
             </w:r>
             <w:r>
               <w:rPr>
@@ -1539,7 +1553,7 @@
                 <w:noProof/>
                 <w:webHidden/>
               </w:rPr>
-              <w:instrText xml:space="preserve"> PAGEREF _Toc153881741 \h </w:instrText>
+              <w:instrText xml:space="preserve"> PAGEREF _Toc153895856 \h </w:instrText>
             </w:r>
             <w:r>
               <w:rPr>
@@ -1583,7 +1597,7 @@
               <w:lang w:eastAsia="fr-CH"/>
             </w:rPr>
           </w:pPr>
-          <w:hyperlink w:anchor="_Toc153881742" w:history="1">
+          <w:hyperlink w:anchor="_Toc153895857" w:history="1">
             <w:r>
               <w:rPr>
                 <w:rStyle w:val="Lienhypertexte"/>
@@ -1625,7 +1639,7 @@
                 <w:noProof/>
                 <w:webHidden/>
               </w:rPr>
-              <w:instrText xml:space="preserve"> PAGEREF _Toc153881742 \h </w:instrText>
+              <w:instrText xml:space="preserve"> PAGEREF _Toc153895857 \h </w:instrText>
             </w:r>
             <w:r>
               <w:rPr>
@@ -1669,7 +1683,7 @@
               <w:lang w:eastAsia="fr-CH"/>
             </w:rPr>
           </w:pPr>
-          <w:hyperlink w:anchor="_Toc153881743" w:history="1">
+          <w:hyperlink w:anchor="_Toc153895858" w:history="1">
             <w:r>
               <w:rPr>
                 <w:rStyle w:val="Lienhypertexte"/>
@@ -1711,7 +1725,7 @@
                 <w:noProof/>
                 <w:webHidden/>
               </w:rPr>
-              <w:instrText xml:space="preserve"> PAGEREF _Toc153881743 \h </w:instrText>
+              <w:instrText xml:space="preserve"> PAGEREF _Toc153895858 \h </w:instrText>
             </w:r>
             <w:r>
               <w:rPr>
@@ -1754,7 +1768,7 @@
               <w:lang w:val="fr-CH" w:eastAsia="fr-CH"/>
             </w:rPr>
           </w:pPr>
-          <w:hyperlink w:anchor="_Toc153881744" w:history="1">
+          <w:hyperlink w:anchor="_Toc153895859" w:history="1">
             <w:r>
               <w:rPr>
                 <w:rStyle w:val="Lienhypertexte"/>
@@ -1798,7 +1812,7 @@
                 <w:noProof/>
                 <w:webHidden/>
               </w:rPr>
-              <w:instrText xml:space="preserve"> PAGEREF _Toc153881744 \h </w:instrText>
+              <w:instrText xml:space="preserve"> PAGEREF _Toc153895859 \h </w:instrText>
             </w:r>
             <w:r>
               <w:rPr>
@@ -1841,7 +1855,7 @@
               <w:lang w:val="fr-CH" w:eastAsia="fr-CH"/>
             </w:rPr>
           </w:pPr>
-          <w:hyperlink w:anchor="_Toc153881745" w:history="1">
+          <w:hyperlink w:anchor="_Toc153895860" w:history="1">
             <w:r>
               <w:rPr>
                 <w:rStyle w:val="Lienhypertexte"/>
@@ -1885,7 +1899,7 @@
                 <w:noProof/>
                 <w:webHidden/>
               </w:rPr>
-              <w:instrText xml:space="preserve"> PAGEREF _Toc153881745 \h </w:instrText>
+              <w:instrText xml:space="preserve"> PAGEREF _Toc153895860 \h </w:instrText>
             </w:r>
             <w:r>
               <w:rPr>
@@ -1928,7 +1942,7 @@
               <w:lang w:val="fr-CH" w:eastAsia="fr-CH"/>
             </w:rPr>
           </w:pPr>
-          <w:hyperlink w:anchor="_Toc153881746" w:history="1">
+          <w:hyperlink w:anchor="_Toc153895861" w:history="1">
             <w:r>
               <w:rPr>
                 <w:rStyle w:val="Lienhypertexte"/>
@@ -1951,6 +1965,93 @@
                 <w:rFonts w:eastAsiaTheme="minorEastAsia"/>
                 <w:noProof/>
               </w:rPr>
+              <w:t>ChatGPT</w:t>
+            </w:r>
+            <w:r>
+              <w:rPr>
+                <w:noProof/>
+                <w:webHidden/>
+              </w:rPr>
+              <w:tab/>
+            </w:r>
+            <w:r>
+              <w:rPr>
+                <w:noProof/>
+                <w:webHidden/>
+              </w:rPr>
+              <w:fldChar w:fldCharType="begin"/>
+            </w:r>
+            <w:r>
+              <w:rPr>
+                <w:noProof/>
+                <w:webHidden/>
+              </w:rPr>
+              <w:instrText xml:space="preserve"> PAGEREF _Toc153895861 \h </w:instrText>
+            </w:r>
+            <w:r>
+              <w:rPr>
+                <w:noProof/>
+                <w:webHidden/>
+              </w:rPr>
+            </w:r>
+            <w:r>
+              <w:rPr>
+                <w:noProof/>
+                <w:webHidden/>
+              </w:rPr>
+              <w:fldChar w:fldCharType="separate"/>
+            </w:r>
+            <w:r>
+              <w:rPr>
+                <w:noProof/>
+                <w:webHidden/>
+              </w:rPr>
+              <w:t>5</w:t>
+            </w:r>
+            <w:r>
+              <w:rPr>
+                <w:noProof/>
+                <w:webHidden/>
+              </w:rPr>
+              <w:fldChar w:fldCharType="end"/>
+            </w:r>
+          </w:hyperlink>
+        </w:p>
+        <w:p>
+          <w:pPr>
+            <w:pStyle w:val="TM1"/>
+            <w:tabs>
+              <w:tab w:val="left" w:pos="440"/>
+            </w:tabs>
+            <w:rPr>
+              <w:rFonts w:asciiTheme="minorHAnsi" w:eastAsiaTheme="minorEastAsia" w:hAnsiTheme="minorHAnsi" w:cstheme="minorBidi"/>
+              <w:noProof/>
+              <w:lang w:val="fr-CH" w:eastAsia="fr-CH"/>
+            </w:rPr>
+          </w:pPr>
+          <w:hyperlink w:anchor="_Toc153895862" w:history="1">
+            <w:r>
+              <w:rPr>
+                <w:rStyle w:val="Lienhypertexte"/>
+                <w:rFonts w:eastAsiaTheme="minorEastAsia"/>
+                <w:noProof/>
+              </w:rPr>
+              <w:t>7.</w:t>
+            </w:r>
+            <w:r>
+              <w:rPr>
+                <w:rFonts w:asciiTheme="minorHAnsi" w:eastAsiaTheme="minorEastAsia" w:hAnsiTheme="minorHAnsi" w:cstheme="minorBidi"/>
+                <w:noProof/>
+                <w:lang w:val="fr-CH" w:eastAsia="fr-CH"/>
+              </w:rPr>
+              <w:tab/>
+            </w:r>
+            <w:r>
+              <w:rPr>
+                <w:rStyle w:val="Lienhypertexte"/>
+                <w:rFonts w:eastAsiaTheme="minorEastAsia"/>
+                <w:noProof/>
+              </w:rPr>
               <w:t>Sources</w:t>
             </w:r>
             <w:r>
@@ -1972,7 +2073,7 @@
                 <w:noProof/>
                 <w:webHidden/>
               </w:rPr>
-              <w:instrText xml:space="preserve"> PAGEREF _Toc153881746 \h </w:instrText>
+              <w:instrText xml:space="preserve"> PAGEREF _Toc153895862 \h </w:instrText>
             </w:r>
             <w:r>
               <w:rPr>
@@ -2031,7 +2132,7 @@
         </w:rPr>
         <w:br w:type="page"/>
       </w:r>
-      <w:bookmarkStart w:id="2" w:name="_Toc153881729"/>
+      <w:bookmarkStart w:id="2" w:name="_Toc153895844"/>
       <w:bookmarkEnd w:id="1"/>
       <w:bookmarkEnd w:id="0"/>
       <w:r>
@@ -2105,7 +2206,7 @@
           <w:numId w:val="2"/>
         </w:numPr>
       </w:pPr>
-      <w:bookmarkStart w:id="3" w:name="_Toc153881730"/>
+      <w:bookmarkStart w:id="3" w:name="_Toc153895845"/>
       <w:r>
         <w:t>Apprentissage JS</w:t>
       </w:r>
@@ -2115,7 +2216,7 @@
       <w:pPr>
         <w:pStyle w:val="Titre3"/>
       </w:pPr>
-      <w:bookmarkStart w:id="4" w:name="_Toc153881731"/>
+      <w:bookmarkStart w:id="4" w:name="_Toc153895846"/>
       <w:r>
         <w:t>Variables</w:t>
       </w:r>
@@ -2198,8 +2299,6 @@
       <w:r>
         <w:t xml:space="preserve">Automatiquement </w:t>
       </w:r>
-      <w:bookmarkStart w:id="5" w:name="_GoBack"/>
-      <w:bookmarkEnd w:id="5"/>
     </w:p>
     <w:p>
       <w:pPr>
@@ -2235,11 +2334,11 @@
       <w:pPr>
         <w:pStyle w:val="Titre3"/>
       </w:pPr>
-      <w:bookmarkStart w:id="6" w:name="_Toc153881732"/>
+      <w:bookmarkStart w:id="5" w:name="_Toc153895847"/>
       <w:r>
         <w:t>Classes</w:t>
       </w:r>
-      <w:bookmarkEnd w:id="6"/>
+      <w:bookmarkEnd w:id="5"/>
     </w:p>
     <w:p>
       <w:pPr>
@@ -2324,11 +2423,11 @@
       <w:pPr>
         <w:pStyle w:val="Titre3"/>
       </w:pPr>
-      <w:bookmarkStart w:id="7" w:name="_Toc153881733"/>
+      <w:bookmarkStart w:id="6" w:name="_Toc153895848"/>
       <w:r>
         <w:t>If</w:t>
       </w:r>
-      <w:bookmarkEnd w:id="7"/>
+      <w:bookmarkEnd w:id="6"/>
       <w:r>
         <w:t xml:space="preserve"> </w:t>
       </w:r>
@@ -2341,11 +2440,9 @@
       <w:r>
         <w:t xml:space="preserve">Un if permet d’effectuer </w:t>
       </w:r>
-      <w:proofErr w:type="spellStart"/>
-      <w:r>
-        <w:t>differents</w:t>
-      </w:r>
-      <w:proofErr w:type="spellEnd"/>
+      <w:r>
+        <w:t>différents</w:t>
+      </w:r>
       <w:r>
         <w:t xml:space="preserve"> type d’actions en fonction d’une condition</w:t>
       </w:r>
@@ -2395,11 +2492,11 @@
       <w:pPr>
         <w:pStyle w:val="Titre3"/>
       </w:pPr>
-      <w:bookmarkStart w:id="8" w:name="_Toc153881734"/>
+      <w:bookmarkStart w:id="7" w:name="_Toc153895849"/>
       <w:r>
         <w:t>Import / Export</w:t>
       </w:r>
-      <w:bookmarkEnd w:id="8"/>
+      <w:bookmarkEnd w:id="7"/>
       <w:r>
         <w:t xml:space="preserve"> </w:t>
       </w:r>
@@ -2461,23 +2558,23 @@
       <w:pPr>
         <w:pStyle w:val="Titre3"/>
       </w:pPr>
-      <w:bookmarkStart w:id="9" w:name="_Toc153881735"/>
+      <w:bookmarkStart w:id="8" w:name="_Toc153895850"/>
       <w:proofErr w:type="spellStart"/>
       <w:r>
         <w:t>Ctx</w:t>
       </w:r>
+      <w:bookmarkEnd w:id="8"/>
+      <w:proofErr w:type="spellEnd"/>
+    </w:p>
+    <w:p>
+      <w:pPr>
+        <w:pStyle w:val="Titre3"/>
+      </w:pPr>
+      <w:bookmarkStart w:id="9" w:name="_Toc153895851"/>
+      <w:r>
+        <w:t>Math.</w:t>
+      </w:r>
       <w:bookmarkEnd w:id="9"/>
-      <w:proofErr w:type="spellEnd"/>
-    </w:p>
-    <w:p>
-      <w:pPr>
-        <w:pStyle w:val="Titre3"/>
-      </w:pPr>
-      <w:bookmarkStart w:id="10" w:name="_Toc153881736"/>
-      <w:r>
-        <w:t>Math.</w:t>
-      </w:r>
-      <w:bookmarkEnd w:id="10"/>
       <w:r>
         <w:t xml:space="preserve"> </w:t>
       </w:r>
@@ -2651,12 +2748,12 @@
       <w:pPr>
         <w:pStyle w:val="Titre3"/>
       </w:pPr>
-      <w:bookmarkStart w:id="11" w:name="_Toc153881737"/>
+      <w:bookmarkStart w:id="10" w:name="_Toc153895852"/>
       <w:proofErr w:type="spellStart"/>
       <w:r>
         <w:t>ArrowkeyPressed</w:t>
       </w:r>
-      <w:bookmarkEnd w:id="11"/>
+      <w:bookmarkEnd w:id="10"/>
       <w:proofErr w:type="spellEnd"/>
       <w:r>
         <w:t xml:space="preserve"> </w:t>
@@ -2675,11 +2772,11 @@
       <w:pPr>
         <w:pStyle w:val="Titre3"/>
       </w:pPr>
-      <w:bookmarkStart w:id="12" w:name="_Toc153881738"/>
+      <w:bookmarkStart w:id="11" w:name="_Toc153895853"/>
       <w:r>
         <w:t>Fonction fléchées</w:t>
       </w:r>
-      <w:bookmarkEnd w:id="12"/>
+      <w:bookmarkEnd w:id="11"/>
     </w:p>
     <w:p>
       <w:pPr>
@@ -2876,7 +2973,6 @@
     </w:p>
     <w:p>
       <w:pPr>
-        <w:ind w:left="1778"/>
         <w:rPr>
           <w:sz w:val="16"/>
         </w:rPr>
@@ -2884,30 +2980,15 @@
     </w:p>
     <w:p>
       <w:pPr>
-        <w:ind w:left="1778"/>
-        <w:rPr>
-          <w:sz w:val="16"/>
-        </w:rPr>
-      </w:pPr>
-    </w:p>
-    <w:p>
-      <w:pPr>
-        <w:ind w:left="1778"/>
-        <w:rPr>
-          <w:sz w:val="16"/>
-        </w:rPr>
-      </w:pPr>
-    </w:p>
-    <w:p>
-      <w:pPr>
         <w:pStyle w:val="Titre3"/>
       </w:pPr>
-      <w:bookmarkStart w:id="13" w:name="_Toc153881739"/>
+      <w:bookmarkStart w:id="12" w:name="_Toc153895854"/>
       <w:proofErr w:type="spellStart"/>
       <w:r>
+        <w:lastRenderedPageBreak/>
         <w:t>ECMAScript</w:t>
       </w:r>
-      <w:bookmarkEnd w:id="13"/>
+      <w:bookmarkEnd w:id="12"/>
       <w:proofErr w:type="spellEnd"/>
     </w:p>
     <w:p>
@@ -2954,24 +3035,26 @@
           <w:numId w:val="2"/>
         </w:numPr>
       </w:pPr>
-      <w:bookmarkStart w:id="14" w:name="_Toc153881740"/>
+      <w:bookmarkStart w:id="13" w:name="_Toc153895855"/>
       <w:r>
         <w:t>Projet Snake</w:t>
       </w:r>
-      <w:bookmarkEnd w:id="14"/>
+      <w:bookmarkEnd w:id="13"/>
     </w:p>
     <w:p>
       <w:pPr>
         <w:pStyle w:val="Titre3"/>
         <w:numPr>
           <w:ilvl w:val="0"/>
-          <w:numId w:val="7"/>
+          <w:numId w:val="10"/>
         </w:numPr>
       </w:pPr>
-      <w:bookmarkStart w:id="15" w:name="_Toc153881741"/>
+      <w:bookmarkStart w:id="14" w:name="_Toc153895856"/>
       <w:r>
         <w:t>Snake</w:t>
       </w:r>
+      <w:bookmarkStart w:id="15" w:name="_GoBack"/>
+      <w:bookmarkEnd w:id="14"/>
       <w:bookmarkEnd w:id="15"/>
     </w:p>
     <w:p>
@@ -3139,7 +3222,15 @@
         <w:t xml:space="preserve">que </w:t>
       </w:r>
       <w:r>
-        <w:t xml:space="preserve">la tête du snake va </w:t>
+        <w:t xml:space="preserve">la tête du </w:t>
+      </w:r>
+      <w:proofErr w:type="spellStart"/>
+      <w:r>
+        <w:t>snake</w:t>
+      </w:r>
+      <w:proofErr w:type="spellEnd"/>
+      <w:r>
+        <w:t xml:space="preserve"> va </w:t>
       </w:r>
       <w:r>
         <w:t>dans la direction indiquer</w:t>
@@ -3228,10 +3319,10 @@
         <w:pStyle w:val="Titre3"/>
         <w:numPr>
           <w:ilvl w:val="0"/>
-          <w:numId w:val="7"/>
+          <w:numId w:val="10"/>
         </w:numPr>
       </w:pPr>
-      <w:bookmarkStart w:id="16" w:name="_Toc153881742"/>
+      <w:bookmarkStart w:id="16" w:name="_Toc153895857"/>
       <w:r>
         <w:t>Pomme</w:t>
       </w:r>
@@ -3326,7 +3417,6 @@
           <w:noProof/>
           <w:lang w:eastAsia="fr-CH"/>
         </w:rPr>
-        <w:lastRenderedPageBreak/>
         <w:drawing>
           <wp:anchor distT="0" distB="0" distL="114300" distR="114300" simplePos="0" relativeHeight="251661312" behindDoc="0" locked="0" layoutInCell="1" allowOverlap="1" wp14:anchorId="2BE5CE1C" wp14:editId="6BE7BE01">
             <wp:simplePos x="0" y="0"/>
@@ -3417,7 +3507,11 @@
         <w:t xml:space="preserve"> </w:t>
       </w:r>
       <w:r>
-        <w:t xml:space="preserve">afin de créer une position x et y </w:t>
+        <w:t xml:space="preserve">afin de créer une </w:t>
+      </w:r>
+      <w:r>
+        <w:lastRenderedPageBreak/>
+        <w:t xml:space="preserve">position x et y </w:t>
       </w:r>
       <w:r>
         <w:t xml:space="preserve">on va aussi utiliser un math.floor pour que la position aléatoire soit un nombre entier et si il y a des virgules  c’est arrondi au chiffre inférieur. </w:t>
@@ -3428,10 +3522,10 @@
         <w:pStyle w:val="Titre3"/>
         <w:numPr>
           <w:ilvl w:val="0"/>
-          <w:numId w:val="7"/>
+          <w:numId w:val="10"/>
         </w:numPr>
       </w:pPr>
-      <w:bookmarkStart w:id="17" w:name="_Toc153881743"/>
+      <w:bookmarkStart w:id="17" w:name="_Toc153895858"/>
       <w:r>
         <w:t>End Game</w:t>
       </w:r>
@@ -3445,7 +3539,7 @@
         <w:pStyle w:val="Paragraphedeliste"/>
         <w:numPr>
           <w:ilvl w:val="2"/>
-          <w:numId w:val="2"/>
+          <w:numId w:val="10"/>
         </w:numPr>
         <w:rPr>
           <w:b/>
@@ -3554,7 +3648,7 @@
         <w:pStyle w:val="Paragraphedeliste"/>
         <w:numPr>
           <w:ilvl w:val="2"/>
-          <w:numId w:val="2"/>
+          <w:numId w:val="10"/>
         </w:numPr>
         <w:rPr>
           <w:b/>
@@ -3597,10 +3691,10 @@
         <w:pStyle w:val="Titre1"/>
         <w:numPr>
           <w:ilvl w:val="0"/>
-          <w:numId w:val="2"/>
+          <w:numId w:val="10"/>
         </w:numPr>
       </w:pPr>
-      <w:bookmarkStart w:id="18" w:name="_Toc153881744"/>
+      <w:bookmarkStart w:id="18" w:name="_Toc153895859"/>
       <w:r>
         <w:t xml:space="preserve">Mon point de </w:t>
       </w:r>
@@ -3614,13 +3708,13 @@
         <w:pStyle w:val="Titre1"/>
         <w:numPr>
           <w:ilvl w:val="0"/>
-          <w:numId w:val="2"/>
+          <w:numId w:val="10"/>
         </w:numPr>
       </w:pPr>
       <w:r>
         <w:t xml:space="preserve"> </w:t>
       </w:r>
-      <w:bookmarkStart w:id="19" w:name="_Toc153881745"/>
+      <w:bookmarkStart w:id="19" w:name="_Toc153895860"/>
       <w:r>
         <w:t>Conclusion</w:t>
       </w:r>
@@ -3629,21 +3723,50 @@
         <w:t xml:space="preserve"> </w:t>
       </w:r>
     </w:p>
-    <w:p/>
     <w:p/>
     <w:p>
       <w:pPr>
         <w:pStyle w:val="Titre1"/>
         <w:numPr>
           <w:ilvl w:val="0"/>
-          <w:numId w:val="2"/>
+          <w:numId w:val="10"/>
         </w:numPr>
       </w:pPr>
-      <w:bookmarkStart w:id="20" w:name="_Toc153881746"/>
+      <w:bookmarkStart w:id="20" w:name="_Toc153895861"/>
+      <w:r>
+        <w:t>ChatGPT</w:t>
+      </w:r>
+      <w:bookmarkEnd w:id="20"/>
+    </w:p>
+    <w:p>
+      <w:pPr>
+        <w:ind w:left="709"/>
+      </w:pPr>
+      <w:r>
+        <w:t xml:space="preserve">Dans le cadre de ce projet les IA plus précisément ChatGPT ma surtout servit pour m’aider à comprendre des choses en JavaScript que je ne comprenais pas. Par exemple en cherchant comment faire grandir mon </w:t>
+      </w:r>
+      <w:proofErr w:type="spellStart"/>
+      <w:r>
+        <w:t>snake</w:t>
+      </w:r>
+      <w:proofErr w:type="spellEnd"/>
+      <w:r>
+        <w:t xml:space="preserve"> j’ai trouvé une méthode qui s’appelle push, et sur internet plusieurs personnes l’utiliser donc j’ai demandé à ChatGPT qu’est-ce que ça fait et comment l’utiliser </w:t>
+      </w:r>
+    </w:p>
+    <w:p>
+      <w:pPr>
+        <w:pStyle w:val="Titre1"/>
+        <w:numPr>
+          <w:ilvl w:val="0"/>
+          <w:numId w:val="10"/>
+        </w:numPr>
+      </w:pPr>
+      <w:bookmarkStart w:id="21" w:name="_Toc153895862"/>
       <w:r>
         <w:t>Sources</w:t>
       </w:r>
-      <w:bookmarkEnd w:id="20"/>
+      <w:bookmarkEnd w:id="21"/>
       <w:r>
         <w:t xml:space="preserve"> </w:t>
       </w:r>
@@ -3678,6 +3801,9 @@
       <w:pPr>
         <w:ind w:left="709"/>
       </w:pPr>
+      <w:r>
+        <w:t>ChatGPT</w:t>
+      </w:r>
     </w:p>
     <w:sectPr>
       <w:headerReference w:type="even" r:id="rId17"/>
@@ -3756,7 +3882,7 @@
             <w:noProof/>
             <w:lang w:val="fr-FR"/>
           </w:rPr>
-          <w:t>2</w:t>
+          <w:t>4</w:t>
         </w:r>
         <w:r>
           <w:fldChar w:fldCharType="end"/>
@@ -3835,7 +3961,7 @@
             <w:noProof/>
             <w:lang w:val="fr-FR"/>
           </w:rPr>
-          <w:t>3</w:t>
+          <w:t>5</w:t>
         </w:r>
         <w:r>
           <w:fldChar w:fldCharType="end"/>
@@ -4734,10 +4860,10 @@
   <w:abstractNum w:abstractNumId="5" w15:restartNumberingAfterBreak="0">
     <w:nsid w:val="423119AD"/>
     <w:multiLevelType w:val="hybridMultilevel"/>
-    <w:tmpl w:val="D77C5544"/>
-    <w:lvl w:ilvl="0" w:tplc="100C0011">
-      <w:start w:val="1"/>
-      <w:numFmt w:val="decimal"/>
+    <w:tmpl w:val="8F066588"/>
+    <w:lvl w:ilvl="0" w:tplc="5F1085AC">
+      <w:start w:val="1"/>
+      <w:numFmt w:val="lowerLetter"/>
       <w:pStyle w:val="Titre3"/>
       <w:lvlText w:val="%1)"/>
       <w:lvlJc w:val="left"/>
@@ -5133,6 +5259,95 @@
       <w:lvlJc w:val="right"/>
       <w:pPr>
         <w:ind w:left="7538" w:hanging="180"/>
+      </w:pPr>
+    </w:lvl>
+  </w:abstractNum>
+  <w:abstractNum w:abstractNumId="9" w15:restartNumberingAfterBreak="0">
+    <w:nsid w:val="7730389C"/>
+    <w:multiLevelType w:val="hybridMultilevel"/>
+    <w:tmpl w:val="24ECD7CA"/>
+    <w:lvl w:ilvl="0" w:tplc="F86E1E34">
+      <w:start w:val="1"/>
+      <w:numFmt w:val="lowerLetter"/>
+      <w:lvlText w:val="%1)"/>
+      <w:lvlJc w:val="left"/>
+      <w:pPr>
+        <w:ind w:left="2138" w:hanging="360"/>
+      </w:pPr>
+      <w:rPr>
+        <w:rFonts w:hint="default"/>
+      </w:rPr>
+    </w:lvl>
+    <w:lvl w:ilvl="1" w:tplc="100C0019">
+      <w:start w:val="1"/>
+      <w:numFmt w:val="lowerLetter"/>
+      <w:lvlText w:val="%2."/>
+      <w:lvlJc w:val="left"/>
+      <w:pPr>
+        <w:ind w:left="2858" w:hanging="360"/>
+      </w:pPr>
+    </w:lvl>
+    <w:lvl w:ilvl="2" w:tplc="100C001B">
+      <w:start w:val="1"/>
+      <w:numFmt w:val="lowerRoman"/>
+      <w:lvlText w:val="%3."/>
+      <w:lvlJc w:val="right"/>
+      <w:pPr>
+        <w:ind w:left="3578" w:hanging="180"/>
+      </w:pPr>
+    </w:lvl>
+    <w:lvl w:ilvl="3" w:tplc="100C000F" w:tentative="1">
+      <w:start w:val="1"/>
+      <w:numFmt w:val="decimal"/>
+      <w:lvlText w:val="%4."/>
+      <w:lvlJc w:val="left"/>
+      <w:pPr>
+        <w:ind w:left="4298" w:hanging="360"/>
+      </w:pPr>
+    </w:lvl>
+    <w:lvl w:ilvl="4" w:tplc="100C0019" w:tentative="1">
+      <w:start w:val="1"/>
+      <w:numFmt w:val="lowerLetter"/>
+      <w:lvlText w:val="%5."/>
+      <w:lvlJc w:val="left"/>
+      <w:pPr>
+        <w:ind w:left="5018" w:hanging="360"/>
+      </w:pPr>
+    </w:lvl>
+    <w:lvl w:ilvl="5" w:tplc="100C001B" w:tentative="1">
+      <w:start w:val="1"/>
+      <w:numFmt w:val="lowerRoman"/>
+      <w:lvlText w:val="%6."/>
+      <w:lvlJc w:val="right"/>
+      <w:pPr>
+        <w:ind w:left="5738" w:hanging="180"/>
+      </w:pPr>
+    </w:lvl>
+    <w:lvl w:ilvl="6" w:tplc="100C000F" w:tentative="1">
+      <w:start w:val="1"/>
+      <w:numFmt w:val="decimal"/>
+      <w:lvlText w:val="%7."/>
+      <w:lvlJc w:val="left"/>
+      <w:pPr>
+        <w:ind w:left="6458" w:hanging="360"/>
+      </w:pPr>
+    </w:lvl>
+    <w:lvl w:ilvl="7" w:tplc="100C0019" w:tentative="1">
+      <w:start w:val="1"/>
+      <w:numFmt w:val="lowerLetter"/>
+      <w:lvlText w:val="%8."/>
+      <w:lvlJc w:val="left"/>
+      <w:pPr>
+        <w:ind w:left="7178" w:hanging="360"/>
+      </w:pPr>
+    </w:lvl>
+    <w:lvl w:ilvl="8" w:tplc="100C001B" w:tentative="1">
+      <w:start w:val="1"/>
+      <w:numFmt w:val="lowerRoman"/>
+      <w:lvlText w:val="%9."/>
+      <w:lvlJc w:val="right"/>
+      <w:pPr>
+        <w:ind w:left="7898" w:hanging="180"/>
       </w:pPr>
     </w:lvl>
   </w:abstractNum>
@@ -5162,6 +5377,9 @@
   </w:num>
   <w:num w:numId="9">
     <w:abstractNumId w:val="6"/>
+  </w:num>
+  <w:num w:numId="10">
+    <w:abstractNumId w:val="9"/>
   </w:num>
   <w:numIdMacAtCleanup w:val="5"/>
 </w:numbering>
@@ -5619,7 +5837,7 @@
     <w:uiPriority w:val="9"/>
     <w:unhideWhenUsed/>
     <w:qFormat/>
-    <w:rsid w:val="006215B6"/>
+    <w:rsid w:val="002B6599"/>
     <w:pPr>
       <w:keepNext/>
       <w:keepLines/>
@@ -6622,6 +6840,7 @@
     <w:rsid w:val="00A301D3"/>
     <w:rsid w:val="00A54C4F"/>
     <w:rsid w:val="00AD2FD9"/>
+    <w:rsid w:val="00AE5A67"/>
     <w:rsid w:val="00AF5E51"/>
     <w:rsid w:val="00B07CCE"/>
     <w:rsid w:val="00B14545"/>
@@ -7397,7 +7616,7 @@
 </file>
 
 <file path=customXml/itemProps2.xml><?xml version="1.0" encoding="utf-8"?>
-<ds:datastoreItem xmlns:ds="http://schemas.openxmlformats.org/officeDocument/2006/customXml" ds:itemID="{E1069EF4-21BB-4307-BC8F-5961317759F7}">
+<ds:datastoreItem xmlns:ds="http://schemas.openxmlformats.org/officeDocument/2006/customXml" ds:itemID="{EAC5C790-B7D0-46AD-9DD9-D653D3FA06C6}">
   <ds:schemaRefs>
     <ds:schemaRef ds:uri="http://schemas.openxmlformats.org/officeDocument/2006/bibliography"/>
   </ds:schemaRefs>

</xml_diff>

<commit_message>
modif intro + ajout test
</commit_message>
<xml_diff>
--- a/doc/Rapport_de_projet.docx
+++ b/doc/Rapport_de_projet.docx
@@ -1,6 +1,6 @@
 
 <file path=word/document.xml><?xml version="1.0" encoding="utf-8"?>
-<w:document xmlns:wpc="http://schemas.microsoft.com/office/word/2010/wordprocessingCanvas" xmlns:cx="http://schemas.microsoft.com/office/drawing/2014/chartex" xmlns:cx1="http://schemas.microsoft.com/office/drawing/2015/9/8/chartex" xmlns:cx2="http://schemas.microsoft.com/office/drawing/2015/10/21/chartex" xmlns:cx3="http://schemas.microsoft.com/office/drawing/2016/5/9/chartex" xmlns:cx4="http://schemas.microsoft.com/office/drawing/2016/5/10/chartex" xmlns:cx5="http://schemas.microsoft.com/office/drawing/2016/5/11/chartex" xmlns:cx6="http://schemas.microsoft.com/office/drawing/2016/5/12/chartex" xmlns:cx7="http://schemas.microsoft.com/office/drawing/2016/5/13/chartex" xmlns:cx8="http://schemas.microsoft.com/office/drawing/2016/5/14/chartex" xmlns:mc="http://schemas.openxmlformats.org/markup-compatibility/2006" xmlns:aink="http://schemas.microsoft.com/office/drawing/2016/ink" xmlns:am3d="http://schemas.microsoft.com/office/drawing/2017/model3d" xmlns:o="urn:schemas-microsoft-com:office:office" xmlns:oel="http://schemas.microsoft.com/office/2019/extlst" xmlns:r="http://schemas.openxmlformats.org/officeDocument/2006/relationships" xmlns:m="http://schemas.openxmlformats.org/officeDocument/2006/math" xmlns:v="urn:schemas-microsoft-com:vml" xmlns:wp14="http://schemas.microsoft.com/office/word/2010/wordprocessingDrawing" xmlns:wp="http://schemas.openxmlformats.org/drawingml/2006/wordprocessingDrawing" xmlns:w10="urn:schemas-microsoft-com:office:word" xmlns:w="http://schemas.openxmlformats.org/wordprocessingml/2006/main" xmlns:w14="http://schemas.microsoft.com/office/word/2010/wordml" xmlns:w15="http://schemas.microsoft.com/office/word/2012/wordml" xmlns:w16cex="http://schemas.microsoft.com/office/word/2018/wordml/cex" xmlns:w16cid="http://schemas.microsoft.com/office/word/2016/wordml/cid" xmlns:w16="http://schemas.microsoft.com/office/word/2018/wordml" xmlns:w16sdtdh="http://schemas.microsoft.com/office/word/2020/wordml/sdtdatahash" xmlns:w16se="http://schemas.microsoft.com/office/word/2015/wordml/symex" xmlns:wpg="http://schemas.microsoft.com/office/word/2010/wordprocessingGroup" xmlns:wpi="http://schemas.microsoft.com/office/word/2010/wordprocessingInk" xmlns:wne="http://schemas.microsoft.com/office/word/2006/wordml" xmlns:wps="http://schemas.microsoft.com/office/word/2010/wordprocessingShape" mc:Ignorable="w14 w15 w16se w16cid w16 w16cex w16sdtdh wp14">
+<w:document xmlns:wpc="http://schemas.microsoft.com/office/word/2010/wordprocessingCanvas" xmlns:cx="http://schemas.microsoft.com/office/drawing/2014/chartex" xmlns:cx1="http://schemas.microsoft.com/office/drawing/2015/9/8/chartex" xmlns:mc="http://schemas.openxmlformats.org/markup-compatibility/2006" xmlns:o="urn:schemas-microsoft-com:office:office" xmlns:r="http://schemas.openxmlformats.org/officeDocument/2006/relationships" xmlns:m="http://schemas.openxmlformats.org/officeDocument/2006/math" xmlns:v="urn:schemas-microsoft-com:vml" xmlns:wp14="http://schemas.microsoft.com/office/word/2010/wordprocessingDrawing" xmlns:wp="http://schemas.openxmlformats.org/drawingml/2006/wordprocessingDrawing" xmlns:w10="urn:schemas-microsoft-com:office:word" xmlns:w="http://schemas.openxmlformats.org/wordprocessingml/2006/main" xmlns:w14="http://schemas.microsoft.com/office/word/2010/wordml" xmlns:w15="http://schemas.microsoft.com/office/word/2012/wordml" xmlns:w16se="http://schemas.microsoft.com/office/word/2015/wordml/symex" xmlns:wpg="http://schemas.microsoft.com/office/word/2010/wordprocessingGroup" xmlns:wpi="http://schemas.microsoft.com/office/word/2010/wordprocessingInk" xmlns:wne="http://schemas.microsoft.com/office/word/2006/wordml" xmlns:wps="http://schemas.microsoft.com/office/word/2010/wordprocessingShape" mc:Ignorable="w14 w15 w16se wp14">
   <w:body>
     <w:sdt>
       <w:sdtPr>
@@ -10,6 +10,7 @@
           <w:docPartUnique/>
         </w:docPartObj>
       </w:sdtPr>
+      <w:sdtEndPr/>
       <w:sdtContent>
         <w:p/>
         <w:tbl>
@@ -47,6 +48,7 @@
                   <w:dataBinding w:prefixMappings="xmlns:ns0='http://schemas.openxmlformats.org/package/2006/metadata/core-properties' xmlns:ns1='http://purl.org/dc/elements/1.1/'" w:xpath="/ns0:coreProperties[1]/ns1:creator[1]" w:storeItemID="{6C3C8BC8-F283-45AE-878A-BAB7291924A1}"/>
                   <w:text/>
                 </w:sdtPr>
+                <w:sdtEndPr/>
                 <w:sdtContent>
                   <w:p>
                     <w:pPr>
@@ -82,13 +84,14 @@
                     <w:docPart w:val="0BD8250E6187471C8554AA8557E89B56"/>
                   </w:placeholder>
                   <w:dataBinding w:prefixMappings="xmlns:ns0='http://schemas.microsoft.com/office/2006/coverPageProps'" w:xpath="/ns0:CoverPageProperties[1]/ns0:PublishDate[1]" w:storeItemID="{55AF091B-3C7A-41E3-B477-F2FDAA23CFDA}"/>
-                  <w:date w:fullDate="2024-01-08T00:00:00Z">
+                  <w:date w:fullDate="2024-01-09T00:00:00Z">
                     <w:dateFormat w:val="dd/MM/yyyy"/>
                     <w:lid w:val="fr-FR"/>
                     <w:storeMappedDataAs w:val="dateTime"/>
                     <w:calendar w:val="gregorian"/>
                   </w:date>
                 </w:sdtPr>
+                <w:sdtEndPr/>
                 <w:sdtContent>
                   <w:p>
                     <w:pPr>
@@ -106,7 +109,7 @@
                         <w:szCs w:val="28"/>
                         <w:lang w:val="fr-FR"/>
                       </w:rPr>
-                      <w:t>08/01/2024</w:t>
+                      <w:t>09/01/2024</w:t>
                     </w:r>
                   </w:p>
                 </w:sdtContent>
@@ -212,6 +215,7 @@
                   <w:dataBinding w:prefixMappings="xmlns:ns0='http://schemas.openxmlformats.org/package/2006/metadata/core-properties' xmlns:ns1='http://purl.org/dc/elements/1.1/'" w:xpath="/ns0:coreProperties[1]/ns1:title[1]" w:storeItemID="{6C3C8BC8-F283-45AE-878A-BAB7291924A1}"/>
                   <w:text/>
                 </w:sdtPr>
+                <w:sdtEndPr/>
                 <w:sdtContent>
                   <w:p>
                     <w:pPr>
@@ -401,8 +405,9 @@
       </w:r>
     </w:p>
     <w:p/>
-    <w:bookmarkStart w:id="0" w:name="_Toc130454906" w:displacedByCustomXml="next"/>
+    <w:bookmarkStart w:id="0" w:name="_Toc155689399" w:displacedByCustomXml="next"/>
     <w:bookmarkStart w:id="1" w:name="Introduction" w:displacedByCustomXml="next"/>
+    <w:bookmarkStart w:id="2" w:name="_Toc130454906" w:displacedByCustomXml="next"/>
     <w:sdt>
       <w:sdtPr>
         <w:rPr>
@@ -410,7 +415,7 @@
           <w:color w:val="auto"/>
           <w:sz w:val="22"/>
           <w:szCs w:val="22"/>
-          <w:lang w:val="fr-FR" w:eastAsia="en-US"/>
+          <w:lang w:val="fr-FR"/>
         </w:rPr>
         <w:id w:val="1632822260"/>
         <w:docPartObj>
@@ -427,7 +432,12 @@
       <w:sdtContent>
         <w:p>
           <w:pPr>
-            <w:pStyle w:val="En-ttedetabledesmatires"/>
+            <w:pStyle w:val="Titre1"/>
+            <w:numPr>
+              <w:ilvl w:val="0"/>
+              <w:numId w:val="0"/>
+            </w:numPr>
+            <w:ind w:left="360" w:hanging="360"/>
           </w:pPr>
           <w:r>
             <w:rPr>
@@ -435,19 +445,15 @@
             </w:rPr>
             <w:t>Table des matières</w:t>
           </w:r>
+          <w:bookmarkEnd w:id="0"/>
         </w:p>
         <w:p>
           <w:pPr>
             <w:pStyle w:val="TM1"/>
-            <w:tabs>
-              <w:tab w:val="left" w:pos="440"/>
-            </w:tabs>
             <w:rPr>
               <w:rFonts w:asciiTheme="minorHAnsi" w:eastAsiaTheme="minorEastAsia" w:hAnsiTheme="minorHAnsi" w:cstheme="minorBidi"/>
               <w:noProof/>
-              <w:kern w:val="2"/>
               <w:lang w:val="fr-CH" w:eastAsia="fr-CH"/>
-              <w14:ligatures w14:val="standardContextual"/>
             </w:rPr>
           </w:pPr>
           <w:r>
@@ -459,42 +465,24 @@
           <w:r>
             <w:fldChar w:fldCharType="separate"/>
           </w:r>
-          <w:hyperlink w:anchor="_Toc155609970" w:history="1">
+          <w:hyperlink w:anchor="_Toc155689399" w:history="1">
             <w:r>
               <w:rPr>
                 <w:rStyle w:val="Lienhypertexte"/>
                 <w:rFonts w:eastAsiaTheme="minorEastAsia"/>
                 <w:noProof/>
               </w:rPr>
-              <w:t>1.</w:t>
-            </w:r>
-            <w:r>
-              <w:rPr>
-                <w:rFonts w:asciiTheme="minorHAnsi" w:eastAsiaTheme="minorEastAsia" w:hAnsiTheme="minorHAnsi" w:cstheme="minorBidi"/>
-                <w:noProof/>
-                <w:kern w:val="2"/>
-                <w:lang w:val="fr-CH" w:eastAsia="fr-CH"/>
-                <w14:ligatures w14:val="standardContextual"/>
+              <w:t>Table des matières</w:t>
+            </w:r>
+            <w:r>
+              <w:rPr>
+                <w:noProof/>
+                <w:webHidden/>
               </w:rPr>
               <w:tab/>
             </w:r>
             <w:r>
               <w:rPr>
-                <w:rStyle w:val="Lienhypertexte"/>
-                <w:rFonts w:eastAsiaTheme="minorEastAsia"/>
-                <w:noProof/>
-              </w:rPr>
-              <w:t>Introduction</w:t>
-            </w:r>
-            <w:r>
-              <w:rPr>
-                <w:noProof/>
-                <w:webHidden/>
-              </w:rPr>
-              <w:tab/>
-            </w:r>
-            <w:r>
-              <w:rPr>
                 <w:noProof/>
                 <w:webHidden/>
               </w:rPr>
@@ -505,7 +493,7 @@
                 <w:noProof/>
                 <w:webHidden/>
               </w:rPr>
-              <w:instrText xml:space="preserve"> PAGEREF _Toc155609970 \h </w:instrText>
+              <w:instrText xml:space="preserve"> PAGEREF _Toc155689399 \h </w:instrText>
             </w:r>
             <w:r>
               <w:rPr>
@@ -525,7 +513,7 @@
                 <w:noProof/>
                 <w:webHidden/>
               </w:rPr>
-              <w:t>2</w:t>
+              <w:t>1</w:t>
             </w:r>
             <w:r>
               <w:rPr>
@@ -545,27 +533,23 @@
             <w:rPr>
               <w:rFonts w:asciiTheme="minorHAnsi" w:eastAsiaTheme="minorEastAsia" w:hAnsiTheme="minorHAnsi" w:cstheme="minorBidi"/>
               <w:noProof/>
-              <w:kern w:val="2"/>
               <w:lang w:val="fr-CH" w:eastAsia="fr-CH"/>
-              <w14:ligatures w14:val="standardContextual"/>
             </w:rPr>
           </w:pPr>
-          <w:hyperlink w:anchor="_Toc155609971" w:history="1">
+          <w:hyperlink w:anchor="_Toc155689400" w:history="1">
             <w:r>
               <w:rPr>
                 <w:rStyle w:val="Lienhypertexte"/>
                 <w:rFonts w:eastAsiaTheme="minorEastAsia"/>
                 <w:noProof/>
               </w:rPr>
-              <w:t>2.</w:t>
+              <w:t>A.</w:t>
             </w:r>
             <w:r>
               <w:rPr>
                 <w:rFonts w:asciiTheme="minorHAnsi" w:eastAsiaTheme="minorEastAsia" w:hAnsiTheme="minorHAnsi" w:cstheme="minorBidi"/>
                 <w:noProof/>
-                <w:kern w:val="2"/>
                 <w:lang w:val="fr-CH" w:eastAsia="fr-CH"/>
-                <w14:ligatures w14:val="standardContextual"/>
               </w:rPr>
               <w:tab/>
             </w:r>
@@ -575,6 +559,93 @@
                 <w:rFonts w:eastAsiaTheme="minorEastAsia"/>
                 <w:noProof/>
               </w:rPr>
+              <w:t>Introduction</w:t>
+            </w:r>
+            <w:r>
+              <w:rPr>
+                <w:noProof/>
+                <w:webHidden/>
+              </w:rPr>
+              <w:tab/>
+            </w:r>
+            <w:r>
+              <w:rPr>
+                <w:noProof/>
+                <w:webHidden/>
+              </w:rPr>
+              <w:fldChar w:fldCharType="begin"/>
+            </w:r>
+            <w:r>
+              <w:rPr>
+                <w:noProof/>
+                <w:webHidden/>
+              </w:rPr>
+              <w:instrText xml:space="preserve"> PAGEREF _Toc155689400 \h </w:instrText>
+            </w:r>
+            <w:r>
+              <w:rPr>
+                <w:noProof/>
+                <w:webHidden/>
+              </w:rPr>
+            </w:r>
+            <w:r>
+              <w:rPr>
+                <w:noProof/>
+                <w:webHidden/>
+              </w:rPr>
+              <w:fldChar w:fldCharType="separate"/>
+            </w:r>
+            <w:r>
+              <w:rPr>
+                <w:noProof/>
+                <w:webHidden/>
+              </w:rPr>
+              <w:t>2</w:t>
+            </w:r>
+            <w:r>
+              <w:rPr>
+                <w:noProof/>
+                <w:webHidden/>
+              </w:rPr>
+              <w:fldChar w:fldCharType="end"/>
+            </w:r>
+          </w:hyperlink>
+        </w:p>
+        <w:p>
+          <w:pPr>
+            <w:pStyle w:val="TM1"/>
+            <w:tabs>
+              <w:tab w:val="left" w:pos="440"/>
+            </w:tabs>
+            <w:rPr>
+              <w:rFonts w:asciiTheme="minorHAnsi" w:eastAsiaTheme="minorEastAsia" w:hAnsiTheme="minorHAnsi" w:cstheme="minorBidi"/>
+              <w:noProof/>
+              <w:lang w:val="fr-CH" w:eastAsia="fr-CH"/>
+            </w:rPr>
+          </w:pPr>
+          <w:hyperlink w:anchor="_Toc155689401" w:history="1">
+            <w:r>
+              <w:rPr>
+                <w:rStyle w:val="Lienhypertexte"/>
+                <w:rFonts w:eastAsiaTheme="minorEastAsia"/>
+                <w:noProof/>
+              </w:rPr>
+              <w:t>B.</w:t>
+            </w:r>
+            <w:r>
+              <w:rPr>
+                <w:rFonts w:asciiTheme="minorHAnsi" w:eastAsiaTheme="minorEastAsia" w:hAnsiTheme="minorHAnsi" w:cstheme="minorBidi"/>
+                <w:noProof/>
+                <w:lang w:val="fr-CH" w:eastAsia="fr-CH"/>
+              </w:rPr>
+              <w:tab/>
+            </w:r>
+            <w:r>
+              <w:rPr>
+                <w:rStyle w:val="Lienhypertexte"/>
+                <w:rFonts w:eastAsiaTheme="minorEastAsia"/>
+                <w:noProof/>
+              </w:rPr>
               <w:t>Apprentissage JS</w:t>
             </w:r>
             <w:r>
@@ -596,7 +667,7 @@
                 <w:noProof/>
                 <w:webHidden/>
               </w:rPr>
-              <w:instrText xml:space="preserve"> PAGEREF _Toc155609971 \h </w:instrText>
+              <w:instrText xml:space="preserve"> PAGEREF _Toc155689401 \h </w:instrText>
             </w:r>
             <w:r>
               <w:rPr>
@@ -637,12 +708,10 @@
             <w:rPr>
               <w:rFonts w:eastAsiaTheme="minorEastAsia"/>
               <w:noProof/>
-              <w:kern w:val="2"/>
               <w:lang w:eastAsia="fr-CH"/>
-              <w14:ligatures w14:val="standardContextual"/>
             </w:rPr>
           </w:pPr>
-          <w:hyperlink w:anchor="_Toc155609972" w:history="1">
+          <w:hyperlink w:anchor="_Toc155689402" w:history="1">
             <w:r>
               <w:rPr>
                 <w:rStyle w:val="Lienhypertexte"/>
@@ -654,9 +723,7 @@
               <w:rPr>
                 <w:rFonts w:eastAsiaTheme="minorEastAsia"/>
                 <w:noProof/>
-                <w:kern w:val="2"/>
                 <w:lang w:eastAsia="fr-CH"/>
-                <w14:ligatures w14:val="standardContextual"/>
               </w:rPr>
               <w:tab/>
             </w:r>
@@ -686,7 +753,7 @@
                 <w:noProof/>
                 <w:webHidden/>
               </w:rPr>
-              <w:instrText xml:space="preserve"> PAGEREF _Toc155609972 \h </w:instrText>
+              <w:instrText xml:space="preserve"> PAGEREF _Toc155689402 \h </w:instrText>
             </w:r>
             <w:r>
               <w:rPr>
@@ -727,12 +794,10 @@
             <w:rPr>
               <w:rFonts w:eastAsiaTheme="minorEastAsia"/>
               <w:noProof/>
-              <w:kern w:val="2"/>
               <w:lang w:eastAsia="fr-CH"/>
-              <w14:ligatures w14:val="standardContextual"/>
             </w:rPr>
           </w:pPr>
-          <w:hyperlink w:anchor="_Toc155609973" w:history="1">
+          <w:hyperlink w:anchor="_Toc155689403" w:history="1">
             <w:r>
               <w:rPr>
                 <w:rStyle w:val="Lienhypertexte"/>
@@ -744,9 +809,7 @@
               <w:rPr>
                 <w:rFonts w:eastAsiaTheme="minorEastAsia"/>
                 <w:noProof/>
-                <w:kern w:val="2"/>
                 <w:lang w:eastAsia="fr-CH"/>
-                <w14:ligatures w14:val="standardContextual"/>
               </w:rPr>
               <w:tab/>
             </w:r>
@@ -776,7 +839,7 @@
                 <w:noProof/>
                 <w:webHidden/>
               </w:rPr>
-              <w:instrText xml:space="preserve"> PAGEREF _Toc155609973 \h </w:instrText>
+              <w:instrText xml:space="preserve"> PAGEREF _Toc155689403 \h </w:instrText>
             </w:r>
             <w:r>
               <w:rPr>
@@ -817,12 +880,10 @@
             <w:rPr>
               <w:rFonts w:eastAsiaTheme="minorEastAsia"/>
               <w:noProof/>
-              <w:kern w:val="2"/>
               <w:lang w:eastAsia="fr-CH"/>
-              <w14:ligatures w14:val="standardContextual"/>
             </w:rPr>
           </w:pPr>
-          <w:hyperlink w:anchor="_Toc155609974" w:history="1">
+          <w:hyperlink w:anchor="_Toc155689404" w:history="1">
             <w:r>
               <w:rPr>
                 <w:rStyle w:val="Lienhypertexte"/>
@@ -834,9 +895,7 @@
               <w:rPr>
                 <w:rFonts w:eastAsiaTheme="minorEastAsia"/>
                 <w:noProof/>
-                <w:kern w:val="2"/>
                 <w:lang w:eastAsia="fr-CH"/>
-                <w14:ligatures w14:val="standardContextual"/>
               </w:rPr>
               <w:tab/>
             </w:r>
@@ -866,7 +925,7 @@
                 <w:noProof/>
                 <w:webHidden/>
               </w:rPr>
-              <w:instrText xml:space="preserve"> PAGEREF _Toc155609974 \h </w:instrText>
+              <w:instrText xml:space="preserve"> PAGEREF _Toc155689404 \h </w:instrText>
             </w:r>
             <w:r>
               <w:rPr>
@@ -907,12 +966,10 @@
             <w:rPr>
               <w:rFonts w:eastAsiaTheme="minorEastAsia"/>
               <w:noProof/>
-              <w:kern w:val="2"/>
               <w:lang w:eastAsia="fr-CH"/>
-              <w14:ligatures w14:val="standardContextual"/>
             </w:rPr>
           </w:pPr>
-          <w:hyperlink w:anchor="_Toc155609975" w:history="1">
+          <w:hyperlink w:anchor="_Toc155689405" w:history="1">
             <w:r>
               <w:rPr>
                 <w:rStyle w:val="Lienhypertexte"/>
@@ -924,9 +981,7 @@
               <w:rPr>
                 <w:rFonts w:eastAsiaTheme="minorEastAsia"/>
                 <w:noProof/>
-                <w:kern w:val="2"/>
                 <w:lang w:eastAsia="fr-CH"/>
-                <w14:ligatures w14:val="standardContextual"/>
               </w:rPr>
               <w:tab/>
             </w:r>
@@ -956,7 +1011,7 @@
                 <w:noProof/>
                 <w:webHidden/>
               </w:rPr>
-              <w:instrText xml:space="preserve"> PAGEREF _Toc155609975 \h </w:instrText>
+              <w:instrText xml:space="preserve"> PAGEREF _Toc155689405 \h </w:instrText>
             </w:r>
             <w:r>
               <w:rPr>
@@ -997,12 +1052,10 @@
             <w:rPr>
               <w:rFonts w:eastAsiaTheme="minorEastAsia"/>
               <w:noProof/>
-              <w:kern w:val="2"/>
               <w:lang w:eastAsia="fr-CH"/>
-              <w14:ligatures w14:val="standardContextual"/>
             </w:rPr>
           </w:pPr>
-          <w:hyperlink w:anchor="_Toc155609976" w:history="1">
+          <w:hyperlink w:anchor="_Toc155689406" w:history="1">
             <w:r>
               <w:rPr>
                 <w:rStyle w:val="Lienhypertexte"/>
@@ -1014,9 +1067,7 @@
               <w:rPr>
                 <w:rFonts w:eastAsiaTheme="minorEastAsia"/>
                 <w:noProof/>
-                <w:kern w:val="2"/>
                 <w:lang w:eastAsia="fr-CH"/>
-                <w14:ligatures w14:val="standardContextual"/>
               </w:rPr>
               <w:tab/>
             </w:r>
@@ -1025,7 +1076,7 @@
                 <w:rStyle w:val="Lienhypertexte"/>
                 <w:noProof/>
               </w:rPr>
-              <w:t>Ctx</w:t>
+              <w:t>Canvas</w:t>
             </w:r>
             <w:r>
               <w:rPr>
@@ -1046,7 +1097,7 @@
                 <w:noProof/>
                 <w:webHidden/>
               </w:rPr>
-              <w:instrText xml:space="preserve"> PAGEREF _Toc155609976 \h </w:instrText>
+              <w:instrText xml:space="preserve"> PAGEREF _Toc155689406 \h </w:instrText>
             </w:r>
             <w:r>
               <w:rPr>
@@ -1087,12 +1138,10 @@
             <w:rPr>
               <w:rFonts w:eastAsiaTheme="minorEastAsia"/>
               <w:noProof/>
-              <w:kern w:val="2"/>
               <w:lang w:eastAsia="fr-CH"/>
-              <w14:ligatures w14:val="standardContextual"/>
             </w:rPr>
           </w:pPr>
-          <w:hyperlink w:anchor="_Toc155609977" w:history="1">
+          <w:hyperlink w:anchor="_Toc155689407" w:history="1">
             <w:r>
               <w:rPr>
                 <w:rStyle w:val="Lienhypertexte"/>
@@ -1104,9 +1153,7 @@
               <w:rPr>
                 <w:rFonts w:eastAsiaTheme="minorEastAsia"/>
                 <w:noProof/>
-                <w:kern w:val="2"/>
                 <w:lang w:eastAsia="fr-CH"/>
-                <w14:ligatures w14:val="standardContextual"/>
               </w:rPr>
               <w:tab/>
             </w:r>
@@ -1136,7 +1183,7 @@
                 <w:noProof/>
                 <w:webHidden/>
               </w:rPr>
-              <w:instrText xml:space="preserve"> PAGEREF _Toc155609977 \h </w:instrText>
+              <w:instrText xml:space="preserve"> PAGEREF _Toc155689407 \h </w:instrText>
             </w:r>
             <w:r>
               <w:rPr>
@@ -1177,12 +1224,10 @@
             <w:rPr>
               <w:rFonts w:eastAsiaTheme="minorEastAsia"/>
               <w:noProof/>
-              <w:kern w:val="2"/>
               <w:lang w:eastAsia="fr-CH"/>
-              <w14:ligatures w14:val="standardContextual"/>
             </w:rPr>
           </w:pPr>
-          <w:hyperlink w:anchor="_Toc155609978" w:history="1">
+          <w:hyperlink w:anchor="_Toc155689408" w:history="1">
             <w:r>
               <w:rPr>
                 <w:rStyle w:val="Lienhypertexte"/>
@@ -1194,9 +1239,7 @@
               <w:rPr>
                 <w:rFonts w:eastAsiaTheme="minorEastAsia"/>
                 <w:noProof/>
-                <w:kern w:val="2"/>
                 <w:lang w:eastAsia="fr-CH"/>
-                <w14:ligatures w14:val="standardContextual"/>
               </w:rPr>
               <w:tab/>
             </w:r>
@@ -1226,7 +1269,7 @@
                 <w:noProof/>
                 <w:webHidden/>
               </w:rPr>
-              <w:instrText xml:space="preserve"> PAGEREF _Toc155609978 \h </w:instrText>
+              <w:instrText xml:space="preserve"> PAGEREF _Toc155689408 \h </w:instrText>
             </w:r>
             <w:r>
               <w:rPr>
@@ -1267,12 +1310,10 @@
             <w:rPr>
               <w:rFonts w:eastAsiaTheme="minorEastAsia"/>
               <w:noProof/>
-              <w:kern w:val="2"/>
               <w:lang w:eastAsia="fr-CH"/>
-              <w14:ligatures w14:val="standardContextual"/>
             </w:rPr>
           </w:pPr>
-          <w:hyperlink w:anchor="_Toc155609979" w:history="1">
+          <w:hyperlink w:anchor="_Toc155689409" w:history="1">
             <w:r>
               <w:rPr>
                 <w:rStyle w:val="Lienhypertexte"/>
@@ -1284,9 +1325,7 @@
               <w:rPr>
                 <w:rFonts w:eastAsiaTheme="minorEastAsia"/>
                 <w:noProof/>
-                <w:kern w:val="2"/>
                 <w:lang w:eastAsia="fr-CH"/>
-                <w14:ligatures w14:val="standardContextual"/>
               </w:rPr>
               <w:tab/>
             </w:r>
@@ -1316,7 +1355,7 @@
                 <w:noProof/>
                 <w:webHidden/>
               </w:rPr>
-              <w:instrText xml:space="preserve"> PAGEREF _Toc155609979 \h </w:instrText>
+              <w:instrText xml:space="preserve"> PAGEREF _Toc155689409 \h </w:instrText>
             </w:r>
             <w:r>
               <w:rPr>
@@ -1357,12 +1396,10 @@
             <w:rPr>
               <w:rFonts w:eastAsiaTheme="minorEastAsia"/>
               <w:noProof/>
-              <w:kern w:val="2"/>
               <w:lang w:eastAsia="fr-CH"/>
-              <w14:ligatures w14:val="standardContextual"/>
             </w:rPr>
           </w:pPr>
-          <w:hyperlink w:anchor="_Toc155609980" w:history="1">
+          <w:hyperlink w:anchor="_Toc155689410" w:history="1">
             <w:r>
               <w:rPr>
                 <w:rStyle w:val="Lienhypertexte"/>
@@ -1374,9 +1411,7 @@
               <w:rPr>
                 <w:rFonts w:eastAsiaTheme="minorEastAsia"/>
                 <w:noProof/>
-                <w:kern w:val="2"/>
                 <w:lang w:eastAsia="fr-CH"/>
-                <w14:ligatures w14:val="standardContextual"/>
               </w:rPr>
               <w:tab/>
             </w:r>
@@ -1406,7 +1441,7 @@
                 <w:noProof/>
                 <w:webHidden/>
               </w:rPr>
-              <w:instrText xml:space="preserve"> PAGEREF _Toc155609980 \h </w:instrText>
+              <w:instrText xml:space="preserve"> PAGEREF _Toc155689410 \h </w:instrText>
             </w:r>
             <w:r>
               <w:rPr>
@@ -1441,32 +1476,28 @@
           <w:pPr>
             <w:pStyle w:val="TM1"/>
             <w:tabs>
-              <w:tab w:val="left" w:pos="440"/>
+              <w:tab w:val="left" w:pos="660"/>
             </w:tabs>
             <w:rPr>
               <w:rFonts w:asciiTheme="minorHAnsi" w:eastAsiaTheme="minorEastAsia" w:hAnsiTheme="minorHAnsi" w:cstheme="minorBidi"/>
               <w:noProof/>
-              <w:kern w:val="2"/>
               <w:lang w:val="fr-CH" w:eastAsia="fr-CH"/>
-              <w14:ligatures w14:val="standardContextual"/>
             </w:rPr>
           </w:pPr>
-          <w:hyperlink w:anchor="_Toc155609981" w:history="1">
+          <w:hyperlink w:anchor="_Toc155689411" w:history="1">
             <w:r>
               <w:rPr>
                 <w:rStyle w:val="Lienhypertexte"/>
                 <w:rFonts w:eastAsiaTheme="minorEastAsia"/>
                 <w:noProof/>
               </w:rPr>
-              <w:t>3.</w:t>
+              <w:t>C.</w:t>
             </w:r>
             <w:r>
               <w:rPr>
                 <w:rFonts w:asciiTheme="minorHAnsi" w:eastAsiaTheme="minorEastAsia" w:hAnsiTheme="minorHAnsi" w:cstheme="minorBidi"/>
                 <w:noProof/>
-                <w:kern w:val="2"/>
                 <w:lang w:val="fr-CH" w:eastAsia="fr-CH"/>
-                <w14:ligatures w14:val="standardContextual"/>
               </w:rPr>
               <w:tab/>
             </w:r>
@@ -1497,7 +1528,7 @@
                 <w:noProof/>
                 <w:webHidden/>
               </w:rPr>
-              <w:instrText xml:space="preserve"> PAGEREF _Toc155609981 \h </w:instrText>
+              <w:instrText xml:space="preserve"> PAGEREF _Toc155689411 \h </w:instrText>
             </w:r>
             <w:r>
               <w:rPr>
@@ -1538,12 +1569,10 @@
             <w:rPr>
               <w:rFonts w:eastAsiaTheme="minorEastAsia"/>
               <w:noProof/>
-              <w:kern w:val="2"/>
               <w:lang w:eastAsia="fr-CH"/>
-              <w14:ligatures w14:val="standardContextual"/>
             </w:rPr>
           </w:pPr>
-          <w:hyperlink w:anchor="_Toc155609982" w:history="1">
+          <w:hyperlink w:anchor="_Toc155689412" w:history="1">
             <w:r>
               <w:rPr>
                 <w:rStyle w:val="Lienhypertexte"/>
@@ -1555,9 +1584,7 @@
               <w:rPr>
                 <w:rFonts w:eastAsiaTheme="minorEastAsia"/>
                 <w:noProof/>
-                <w:kern w:val="2"/>
                 <w:lang w:eastAsia="fr-CH"/>
-                <w14:ligatures w14:val="standardContextual"/>
               </w:rPr>
               <w:tab/>
             </w:r>
@@ -1587,7 +1614,7 @@
                 <w:noProof/>
                 <w:webHidden/>
               </w:rPr>
-              <w:instrText xml:space="preserve"> PAGEREF _Toc155609982 \h </w:instrText>
+              <w:instrText xml:space="preserve"> PAGEREF _Toc155689412 \h </w:instrText>
             </w:r>
             <w:r>
               <w:rPr>
@@ -1628,12 +1655,10 @@
             <w:rPr>
               <w:rFonts w:eastAsiaTheme="minorEastAsia"/>
               <w:noProof/>
-              <w:kern w:val="2"/>
               <w:lang w:eastAsia="fr-CH"/>
-              <w14:ligatures w14:val="standardContextual"/>
             </w:rPr>
           </w:pPr>
-          <w:hyperlink w:anchor="_Toc155609983" w:history="1">
+          <w:hyperlink w:anchor="_Toc155689413" w:history="1">
             <w:r>
               <w:rPr>
                 <w:rStyle w:val="Lienhypertexte"/>
@@ -1645,9 +1670,7 @@
               <w:rPr>
                 <w:rFonts w:eastAsiaTheme="minorEastAsia"/>
                 <w:noProof/>
-                <w:kern w:val="2"/>
                 <w:lang w:eastAsia="fr-CH"/>
-                <w14:ligatures w14:val="standardContextual"/>
               </w:rPr>
               <w:tab/>
             </w:r>
@@ -1677,7 +1700,7 @@
                 <w:noProof/>
                 <w:webHidden/>
               </w:rPr>
-              <w:instrText xml:space="preserve"> PAGEREF _Toc155609983 \h </w:instrText>
+              <w:instrText xml:space="preserve"> PAGEREF _Toc155689413 \h </w:instrText>
             </w:r>
             <w:r>
               <w:rPr>
@@ -1718,12 +1741,10 @@
             <w:rPr>
               <w:rFonts w:eastAsiaTheme="minorEastAsia"/>
               <w:noProof/>
-              <w:kern w:val="2"/>
               <w:lang w:eastAsia="fr-CH"/>
-              <w14:ligatures w14:val="standardContextual"/>
             </w:rPr>
           </w:pPr>
-          <w:hyperlink w:anchor="_Toc155609984" w:history="1">
+          <w:hyperlink w:anchor="_Toc155689414" w:history="1">
             <w:r>
               <w:rPr>
                 <w:rStyle w:val="Lienhypertexte"/>
@@ -1735,9 +1756,7 @@
               <w:rPr>
                 <w:rFonts w:eastAsiaTheme="minorEastAsia"/>
                 <w:noProof/>
-                <w:kern w:val="2"/>
                 <w:lang w:eastAsia="fr-CH"/>
-                <w14:ligatures w14:val="standardContextual"/>
               </w:rPr>
               <w:tab/>
             </w:r>
@@ -1767,7 +1786,94 @@
                 <w:noProof/>
                 <w:webHidden/>
               </w:rPr>
-              <w:instrText xml:space="preserve"> PAGEREF _Toc155609984 \h </w:instrText>
+              <w:instrText xml:space="preserve"> PAGEREF _Toc155689414 \h </w:instrText>
+            </w:r>
+            <w:r>
+              <w:rPr>
+                <w:noProof/>
+                <w:webHidden/>
+              </w:rPr>
+            </w:r>
+            <w:r>
+              <w:rPr>
+                <w:noProof/>
+                <w:webHidden/>
+              </w:rPr>
+              <w:fldChar w:fldCharType="separate"/>
+            </w:r>
+            <w:r>
+              <w:rPr>
+                <w:noProof/>
+                <w:webHidden/>
+              </w:rPr>
+              <w:t>5</w:t>
+            </w:r>
+            <w:r>
+              <w:rPr>
+                <w:noProof/>
+                <w:webHidden/>
+              </w:rPr>
+              <w:fldChar w:fldCharType="end"/>
+            </w:r>
+          </w:hyperlink>
+        </w:p>
+        <w:p>
+          <w:pPr>
+            <w:pStyle w:val="TM1"/>
+            <w:tabs>
+              <w:tab w:val="left" w:pos="660"/>
+            </w:tabs>
+            <w:rPr>
+              <w:rFonts w:asciiTheme="minorHAnsi" w:eastAsiaTheme="minorEastAsia" w:hAnsiTheme="minorHAnsi" w:cstheme="minorBidi"/>
+              <w:noProof/>
+              <w:lang w:val="fr-CH" w:eastAsia="fr-CH"/>
+            </w:rPr>
+          </w:pPr>
+          <w:hyperlink w:anchor="_Toc155689415" w:history="1">
+            <w:r>
+              <w:rPr>
+                <w:rStyle w:val="Lienhypertexte"/>
+                <w:rFonts w:eastAsiaTheme="minorEastAsia"/>
+                <w:noProof/>
+              </w:rPr>
+              <w:t>D.</w:t>
+            </w:r>
+            <w:r>
+              <w:rPr>
+                <w:rFonts w:asciiTheme="minorHAnsi" w:eastAsiaTheme="minorEastAsia" w:hAnsiTheme="minorHAnsi" w:cstheme="minorBidi"/>
+                <w:noProof/>
+                <w:lang w:val="fr-CH" w:eastAsia="fr-CH"/>
+              </w:rPr>
+              <w:t xml:space="preserve">     </w:t>
+            </w:r>
+            <w:r>
+              <w:rPr>
+                <w:rStyle w:val="Lienhypertexte"/>
+                <w:rFonts w:eastAsiaTheme="minorEastAsia"/>
+                <w:noProof/>
+              </w:rPr>
+              <w:t>Test</w:t>
+            </w:r>
+            <w:r>
+              <w:rPr>
+                <w:noProof/>
+                <w:webHidden/>
+              </w:rPr>
+              <w:tab/>
+            </w:r>
+            <w:r>
+              <w:rPr>
+                <w:noProof/>
+                <w:webHidden/>
+              </w:rPr>
+              <w:fldChar w:fldCharType="begin"/>
+            </w:r>
+            <w:r>
+              <w:rPr>
+                <w:noProof/>
+                <w:webHidden/>
+              </w:rPr>
+              <w:instrText xml:space="preserve"> PAGEREF _Toc155689415 \h </w:instrText>
             </w:r>
             <w:r>
               <w:rPr>
@@ -1807,27 +1913,23 @@
             <w:rPr>
               <w:rFonts w:asciiTheme="minorHAnsi" w:eastAsiaTheme="minorEastAsia" w:hAnsiTheme="minorHAnsi" w:cstheme="minorBidi"/>
               <w:noProof/>
-              <w:kern w:val="2"/>
               <w:lang w:val="fr-CH" w:eastAsia="fr-CH"/>
-              <w14:ligatures w14:val="standardContextual"/>
             </w:rPr>
           </w:pPr>
-          <w:hyperlink w:anchor="_Toc155609985" w:history="1">
+          <w:hyperlink w:anchor="_Toc155689416" w:history="1">
             <w:r>
               <w:rPr>
                 <w:rStyle w:val="Lienhypertexte"/>
                 <w:rFonts w:eastAsiaTheme="minorEastAsia"/>
                 <w:noProof/>
               </w:rPr>
-              <w:t>d)</w:t>
+              <w:t>E.</w:t>
             </w:r>
             <w:r>
               <w:rPr>
                 <w:rFonts w:asciiTheme="minorHAnsi" w:eastAsiaTheme="minorEastAsia" w:hAnsiTheme="minorHAnsi" w:cstheme="minorBidi"/>
                 <w:noProof/>
-                <w:kern w:val="2"/>
                 <w:lang w:val="fr-CH" w:eastAsia="fr-CH"/>
-                <w14:ligatures w14:val="standardContextual"/>
               </w:rPr>
               <w:tab/>
             </w:r>
@@ -1837,7 +1939,7 @@
                 <w:rFonts w:eastAsiaTheme="minorEastAsia"/>
                 <w:noProof/>
               </w:rPr>
-              <w:t>Mon point de vue</w:t>
+              <w:t>Conclusion</w:t>
             </w:r>
             <w:r>
               <w:rPr>
@@ -1858,7 +1960,7 @@
                 <w:noProof/>
                 <w:webHidden/>
               </w:rPr>
-              <w:instrText xml:space="preserve"> PAGEREF _Toc155609985 \h </w:instrText>
+              <w:instrText xml:space="preserve"> PAGEREF _Toc155689416 \h </w:instrText>
             </w:r>
             <w:r>
               <w:rPr>
@@ -1878,7 +1980,7 @@
                 <w:noProof/>
                 <w:webHidden/>
               </w:rPr>
-              <w:t>5</w:t>
+              <w:t>6</w:t>
             </w:r>
             <w:r>
               <w:rPr>
@@ -1898,27 +2000,23 @@
             <w:rPr>
               <w:rFonts w:asciiTheme="minorHAnsi" w:eastAsiaTheme="minorEastAsia" w:hAnsiTheme="minorHAnsi" w:cstheme="minorBidi"/>
               <w:noProof/>
-              <w:kern w:val="2"/>
               <w:lang w:val="fr-CH" w:eastAsia="fr-CH"/>
-              <w14:ligatures w14:val="standardContextual"/>
             </w:rPr>
           </w:pPr>
-          <w:hyperlink w:anchor="_Toc155609986" w:history="1">
+          <w:hyperlink w:anchor="_Toc155689417" w:history="1">
             <w:r>
               <w:rPr>
                 <w:rStyle w:val="Lienhypertexte"/>
                 <w:rFonts w:eastAsiaTheme="minorEastAsia"/>
                 <w:noProof/>
               </w:rPr>
-              <w:t>e)</w:t>
+              <w:t>F.</w:t>
             </w:r>
             <w:r>
               <w:rPr>
                 <w:rFonts w:asciiTheme="minorHAnsi" w:eastAsiaTheme="minorEastAsia" w:hAnsiTheme="minorHAnsi" w:cstheme="minorBidi"/>
                 <w:noProof/>
-                <w:kern w:val="2"/>
                 <w:lang w:val="fr-CH" w:eastAsia="fr-CH"/>
-                <w14:ligatures w14:val="standardContextual"/>
               </w:rPr>
               <w:tab/>
             </w:r>
@@ -1928,7 +2026,7 @@
                 <w:rFonts w:eastAsiaTheme="minorEastAsia"/>
                 <w:noProof/>
               </w:rPr>
-              <w:t>Conclusion</w:t>
+              <w:t>ChatGPT</w:t>
             </w:r>
             <w:r>
               <w:rPr>
@@ -1949,7 +2047,7 @@
                 <w:noProof/>
                 <w:webHidden/>
               </w:rPr>
-              <w:instrText xml:space="preserve"> PAGEREF _Toc155609986 \h </w:instrText>
+              <w:instrText xml:space="preserve"> PAGEREF _Toc155689417 \h </w:instrText>
             </w:r>
             <w:r>
               <w:rPr>
@@ -1969,7 +2067,7 @@
                 <w:noProof/>
                 <w:webHidden/>
               </w:rPr>
-              <w:t>5</w:t>
+              <w:t>6</w:t>
             </w:r>
             <w:r>
               <w:rPr>
@@ -1984,34 +2082,30 @@
           <w:pPr>
             <w:pStyle w:val="TM1"/>
             <w:tabs>
-              <w:tab w:val="left" w:pos="440"/>
+              <w:tab w:val="left" w:pos="660"/>
             </w:tabs>
             <w:rPr>
               <w:rFonts w:asciiTheme="minorHAnsi" w:eastAsiaTheme="minorEastAsia" w:hAnsiTheme="minorHAnsi" w:cstheme="minorBidi"/>
               <w:noProof/>
-              <w:kern w:val="2"/>
               <w:lang w:val="fr-CH" w:eastAsia="fr-CH"/>
-              <w14:ligatures w14:val="standardContextual"/>
             </w:rPr>
           </w:pPr>
-          <w:hyperlink w:anchor="_Toc155609987" w:history="1">
+          <w:hyperlink w:anchor="_Toc155689418" w:history="1">
             <w:r>
               <w:rPr>
                 <w:rStyle w:val="Lienhypertexte"/>
                 <w:rFonts w:eastAsiaTheme="minorEastAsia"/>
                 <w:noProof/>
               </w:rPr>
-              <w:t>f)</w:t>
+              <w:t>G.</w:t>
             </w:r>
             <w:r>
               <w:rPr>
                 <w:rFonts w:asciiTheme="minorHAnsi" w:eastAsiaTheme="minorEastAsia" w:hAnsiTheme="minorHAnsi" w:cstheme="minorBidi"/>
                 <w:noProof/>
-                <w:kern w:val="2"/>
                 <w:lang w:val="fr-CH" w:eastAsia="fr-CH"/>
-                <w14:ligatures w14:val="standardContextual"/>
-              </w:rPr>
-              <w:tab/>
+              </w:rPr>
+              <w:t xml:space="preserve">    </w:t>
             </w:r>
             <w:r>
               <w:rPr>
@@ -2019,7 +2113,7 @@
                 <w:rFonts w:eastAsiaTheme="minorEastAsia"/>
                 <w:noProof/>
               </w:rPr>
-              <w:t>ChatGPT</w:t>
+              <w:t>Sources</w:t>
             </w:r>
             <w:r>
               <w:rPr>
@@ -2040,7 +2134,7 @@
                 <w:noProof/>
                 <w:webHidden/>
               </w:rPr>
-              <w:instrText xml:space="preserve"> PAGEREF _Toc155609987 \h </w:instrText>
+              <w:instrText xml:space="preserve"> PAGEREF _Toc155689418 \h </w:instrText>
             </w:r>
             <w:r>
               <w:rPr>
@@ -2060,98 +2154,7 @@
                 <w:noProof/>
                 <w:webHidden/>
               </w:rPr>
-              <w:t>5</w:t>
-            </w:r>
-            <w:r>
-              <w:rPr>
-                <w:noProof/>
-                <w:webHidden/>
-              </w:rPr>
-              <w:fldChar w:fldCharType="end"/>
-            </w:r>
-          </w:hyperlink>
-        </w:p>
-        <w:p>
-          <w:pPr>
-            <w:pStyle w:val="TM1"/>
-            <w:tabs>
-              <w:tab w:val="left" w:pos="440"/>
-            </w:tabs>
-            <w:rPr>
-              <w:rFonts w:asciiTheme="minorHAnsi" w:eastAsiaTheme="minorEastAsia" w:hAnsiTheme="minorHAnsi" w:cstheme="minorBidi"/>
-              <w:noProof/>
-              <w:kern w:val="2"/>
-              <w:lang w:val="fr-CH" w:eastAsia="fr-CH"/>
-              <w14:ligatures w14:val="standardContextual"/>
-            </w:rPr>
-          </w:pPr>
-          <w:hyperlink w:anchor="_Toc155609988" w:history="1">
-            <w:r>
-              <w:rPr>
-                <w:rStyle w:val="Lienhypertexte"/>
-                <w:rFonts w:eastAsiaTheme="minorEastAsia"/>
-                <w:noProof/>
-              </w:rPr>
-              <w:t>g)</w:t>
-            </w:r>
-            <w:r>
-              <w:rPr>
-                <w:rFonts w:asciiTheme="minorHAnsi" w:eastAsiaTheme="minorEastAsia" w:hAnsiTheme="minorHAnsi" w:cstheme="minorBidi"/>
-                <w:noProof/>
-                <w:kern w:val="2"/>
-                <w:lang w:val="fr-CH" w:eastAsia="fr-CH"/>
-                <w14:ligatures w14:val="standardContextual"/>
-              </w:rPr>
-              <w:tab/>
-            </w:r>
-            <w:r>
-              <w:rPr>
-                <w:rStyle w:val="Lienhypertexte"/>
-                <w:rFonts w:eastAsiaTheme="minorEastAsia"/>
-                <w:noProof/>
-              </w:rPr>
-              <w:t>Sources</w:t>
-            </w:r>
-            <w:r>
-              <w:rPr>
-                <w:noProof/>
-                <w:webHidden/>
-              </w:rPr>
-              <w:tab/>
-            </w:r>
-            <w:r>
-              <w:rPr>
-                <w:noProof/>
-                <w:webHidden/>
-              </w:rPr>
-              <w:fldChar w:fldCharType="begin"/>
-            </w:r>
-            <w:r>
-              <w:rPr>
-                <w:noProof/>
-                <w:webHidden/>
-              </w:rPr>
-              <w:instrText xml:space="preserve"> PAGEREF _Toc155609988 \h </w:instrText>
-            </w:r>
-            <w:r>
-              <w:rPr>
-                <w:noProof/>
-                <w:webHidden/>
-              </w:rPr>
-            </w:r>
-            <w:r>
-              <w:rPr>
-                <w:noProof/>
-                <w:webHidden/>
-              </w:rPr>
-              <w:fldChar w:fldCharType="separate"/>
-            </w:r>
-            <w:r>
-              <w:rPr>
-                <w:noProof/>
-                <w:webHidden/>
-              </w:rPr>
-              <w:t>5</w:t>
+              <w:t>6</w:t>
             </w:r>
             <w:r>
               <w:rPr>
@@ -2177,10 +2180,6 @@
     <w:p>
       <w:pPr>
         <w:pStyle w:val="Titre1"/>
-        <w:numPr>
-          <w:ilvl w:val="0"/>
-          <w:numId w:val="2"/>
-        </w:numPr>
       </w:pPr>
       <w:r>
         <w:rPr>
@@ -2190,14 +2189,14 @@
         </w:rPr>
         <w:br w:type="page"/>
       </w:r>
-      <w:bookmarkStart w:id="2" w:name="_Toc155609970"/>
+      <w:bookmarkStart w:id="3" w:name="_Toc155689400"/>
+      <w:bookmarkEnd w:id="2"/>
       <w:bookmarkEnd w:id="1"/>
-      <w:bookmarkEnd w:id="0"/>
       <w:r>
         <w:lastRenderedPageBreak/>
         <w:t>Introduction</w:t>
       </w:r>
-      <w:bookmarkEnd w:id="2"/>
+      <w:bookmarkEnd w:id="3"/>
     </w:p>
     <w:p>
       <w:pPr>
@@ -2205,80 +2204,80 @@
         <w:jc w:val="both"/>
       </w:pPr>
       <w:r>
-        <w:t xml:space="preserve">Dans le cadre de notre apprentissage nous avons besoin d’avoir des connaissances en </w:t>
-      </w:r>
-      <w:r>
-        <w:t>JavaScript</w:t>
-      </w:r>
-      <w:r>
-        <w:t xml:space="preserve">. Mais malheureusement </w:t>
-      </w:r>
-      <w:r>
-        <w:t>nous n’avons pas</w:t>
-      </w:r>
-      <w:r>
-        <w:t xml:space="preserve"> de cours afin d’apprendre le JS de base mais heureusement</w:t>
-      </w:r>
-      <w:r>
-        <w:t>,</w:t>
+        <w:t xml:space="preserve">Dans le cadre de ce projet nous devons faire un snake en </w:t>
+      </w:r>
+      <w:proofErr w:type="spellStart"/>
+      <w:r>
+        <w:t>Javascript</w:t>
+      </w:r>
+      <w:proofErr w:type="spellEnd"/>
+      <w:r>
+        <w:t xml:space="preserve"> afin de développer nos connaissances dans ce langage, pour se préparer pour les prochains modules qui sont des modules de </w:t>
+      </w:r>
+      <w:proofErr w:type="spellStart"/>
+      <w:r>
+        <w:t>Javascript</w:t>
+      </w:r>
+      <w:proofErr w:type="spellEnd"/>
+      <w:r>
+        <w:t xml:space="preserve"> avancé. Pour atteindre nos objectifs nous devons nous aider d’Internet pour faire des recherches sur des forums ou des s</w:t>
+      </w:r>
+      <w:r>
+        <w:t>ites dédiés au JS, ou même ChatGPT</w:t>
       </w:r>
       <w:r>
         <w:t xml:space="preserve"> </w:t>
       </w:r>
       <w:r>
-        <w:t>n</w:t>
-      </w:r>
-      <w:r>
-        <w:t xml:space="preserve">ous avons les </w:t>
-      </w:r>
-      <w:r>
-        <w:t>Périodes</w:t>
-      </w:r>
-      <w:r>
-        <w:t xml:space="preserve"> de </w:t>
-      </w:r>
-      <w:r>
-        <w:t>P_Bulle</w:t>
-      </w:r>
-      <w:r>
-        <w:t xml:space="preserve">.  </w:t>
-      </w:r>
-      <w:r>
-        <w:t xml:space="preserve">Ce projet consiste à apprendre la base du JS et de faire un Snake avec </w:t>
-      </w:r>
-      <w:r>
-        <w:t xml:space="preserve">les connaissances </w:t>
-      </w:r>
-      <w:r>
-        <w:t xml:space="preserve">que nous allons </w:t>
-      </w:r>
-      <w:r>
-        <w:t xml:space="preserve">acquérir durent ce projet grâce a des recherches </w:t>
+        <w:t>(son Utilisation a été décrit dans le point</w:t>
+      </w:r>
+      <w:r>
+        <w:t xml:space="preserve"> 3.f</w:t>
+      </w:r>
+      <w:r>
+        <w:t xml:space="preserve">). </w:t>
+      </w:r>
+      <w:r>
+        <w:t xml:space="preserve">En plus de faire le projet Snake, nous devons aussi faire un aide-mémoire </w:t>
+      </w:r>
+      <w:r>
+        <w:t>personnel pour avoir un</w:t>
+      </w:r>
+      <w:r>
+        <w:t xml:space="preserve"> doc qui contient des informations sur le JS qui nous semble important.</w:t>
+      </w:r>
+      <w:r>
+        <w:t xml:space="preserve"> Et pour finir l’introduction</w:t>
+      </w:r>
+      <w:r>
+        <w:t xml:space="preserve">, si on avait fini le projet Snake en avance comme ça était le cas dans notre classe, on pouvait faire un autre projet qui est similaire à un futur projet qui est un self-service machine. Ce deuxième projet a pour but de faire une borne automatique avec différents types de produit d’un célèbre fast-food, et il fallait faire toute la partie JS pour </w:t>
+      </w:r>
+      <w:r>
+        <w:t>sélectionner</w:t>
+      </w:r>
+      <w:r>
+        <w:t xml:space="preserve"> des produits, enlever des produits, additionner les prix, etc…</w:t>
       </w:r>
     </w:p>
     <w:p>
       <w:pPr>
         <w:pStyle w:val="Titre1"/>
-        <w:numPr>
-          <w:ilvl w:val="0"/>
-          <w:numId w:val="2"/>
-        </w:numPr>
-      </w:pPr>
-      <w:bookmarkStart w:id="3" w:name="_Toc155609971"/>
+      </w:pPr>
+      <w:bookmarkStart w:id="4" w:name="_Toc155689401"/>
       <w:r>
         <w:t>Apprentissage JS</w:t>
       </w:r>
-      <w:bookmarkEnd w:id="3"/>
+      <w:bookmarkEnd w:id="4"/>
     </w:p>
     <w:p>
       <w:pPr>
         <w:pStyle w:val="Titre3"/>
       </w:pPr>
-      <w:bookmarkStart w:id="4" w:name="_Toc155609972"/>
+      <w:bookmarkStart w:id="5" w:name="_Toc155689402"/>
       <w:r>
         <w:t>Variables</w:t>
       </w:r>
-      <w:bookmarkEnd w:id="4"/>
+      <w:bookmarkEnd w:id="5"/>
     </w:p>
     <w:p>
       <w:pPr>
@@ -2355,15 +2354,8 @@
         <w:jc w:val="both"/>
       </w:pPr>
       <w:r>
-        <w:t xml:space="preserve">Automatiquement </w:t>
-      </w:r>
-    </w:p>
-    <w:p>
-      <w:pPr>
-        <w:pStyle w:val="Paragraphedeliste"/>
-        <w:ind w:left="2138"/>
-        <w:jc w:val="both"/>
-      </w:pPr>
+        <w:t xml:space="preserve">Automatiquement : </w:t>
+      </w:r>
       <w:r>
         <w:t>Ça</w:t>
       </w:r>
@@ -2377,26 +2369,18 @@
         <w:jc w:val="both"/>
       </w:pPr>
       <w:r>
-        <w:t xml:space="preserve">Mais le mieux c’est d’utiliser des </w:t>
-      </w:r>
-      <w:proofErr w:type="spellStart"/>
-      <w:r>
-        <w:t>const</w:t>
-      </w:r>
-      <w:proofErr w:type="spellEnd"/>
-      <w:r>
-        <w:t xml:space="preserve"> et let. </w:t>
+        <w:t xml:space="preserve">Mais le mieux c’est d’utiliser des const et let. </w:t>
       </w:r>
     </w:p>
     <w:p>
       <w:pPr>
         <w:pStyle w:val="Titre3"/>
       </w:pPr>
-      <w:bookmarkStart w:id="5" w:name="_Toc155609973"/>
+      <w:bookmarkStart w:id="6" w:name="_Toc155689403"/>
       <w:r>
         <w:t>Classes</w:t>
       </w:r>
-      <w:bookmarkEnd w:id="5"/>
+      <w:bookmarkEnd w:id="6"/>
     </w:p>
     <w:p>
       <w:pPr>
@@ -2481,11 +2465,11 @@
       <w:pPr>
         <w:pStyle w:val="Titre3"/>
       </w:pPr>
-      <w:bookmarkStart w:id="6" w:name="_Toc155609974"/>
+      <w:bookmarkStart w:id="7" w:name="_Toc155689404"/>
       <w:r>
         <w:t>If</w:t>
       </w:r>
-      <w:bookmarkEnd w:id="6"/>
+      <w:bookmarkEnd w:id="7"/>
       <w:r>
         <w:t xml:space="preserve"> </w:t>
       </w:r>
@@ -2543,18 +2527,24 @@
         <w:t>façon</w:t>
       </w:r>
       <w:r>
-        <w:t xml:space="preserve"> plus simple rapide </w:t>
+        <w:t xml:space="preserve"> plus simple </w:t>
+      </w:r>
+      <w:r>
+        <w:t xml:space="preserve">et plus </w:t>
+      </w:r>
+      <w:r>
+        <w:t xml:space="preserve">rapide </w:t>
       </w:r>
     </w:p>
     <w:p>
       <w:pPr>
         <w:pStyle w:val="Titre3"/>
       </w:pPr>
-      <w:bookmarkStart w:id="7" w:name="_Toc155609975"/>
+      <w:bookmarkStart w:id="8" w:name="_Toc155689405"/>
       <w:r>
         <w:t>Import / Export</w:t>
       </w:r>
-      <w:bookmarkEnd w:id="7"/>
+      <w:bookmarkEnd w:id="8"/>
       <w:r>
         <w:t xml:space="preserve"> </w:t>
       </w:r>
@@ -2595,34 +2585,46 @@
         <w:rPr>
           <w:color w:val="538135" w:themeColor="accent6" w:themeShade="BF"/>
         </w:rPr>
-        <w:t>import { Snake } from './Snake.js';</w:t>
+        <w:t xml:space="preserve">import </w:t>
+      </w:r>
+      <w:r>
+        <w:rPr>
+          <w:color w:val="538135" w:themeColor="accent6" w:themeShade="BF"/>
+        </w:rPr>
+        <w:t>{Snake}</w:t>
+      </w:r>
+      <w:r>
+        <w:rPr>
+          <w:color w:val="538135" w:themeColor="accent6" w:themeShade="BF"/>
+        </w:rPr>
+        <w:t xml:space="preserve"> from './Snake.js';</w:t>
       </w:r>
     </w:p>
     <w:p>
       <w:pPr>
         <w:pStyle w:val="Titre3"/>
       </w:pPr>
-      <w:bookmarkStart w:id="8" w:name="_Toc155609976"/>
+      <w:bookmarkStart w:id="9" w:name="_Toc155689406"/>
       <w:r>
         <w:t>C</w:t>
       </w:r>
-      <w:bookmarkEnd w:id="8"/>
       <w:r>
         <w:t>anva</w:t>
       </w:r>
       <w:r>
         <w:t>s</w:t>
       </w:r>
+      <w:bookmarkEnd w:id="9"/>
     </w:p>
     <w:p>
       <w:pPr>
         <w:pStyle w:val="Titre3"/>
       </w:pPr>
-      <w:bookmarkStart w:id="9" w:name="_Toc155609977"/>
+      <w:bookmarkStart w:id="10" w:name="_Toc155689407"/>
       <w:r>
         <w:t>Math.</w:t>
       </w:r>
-      <w:bookmarkEnd w:id="9"/>
+      <w:bookmarkEnd w:id="10"/>
       <w:r>
         <w:t xml:space="preserve"> </w:t>
       </w:r>
@@ -2650,6 +2652,7 @@
         <w:ind w:left="1418"/>
       </w:pPr>
       <w:r>
+        <w:lastRenderedPageBreak/>
         <w:t xml:space="preserve">Telle que : </w:t>
       </w:r>
     </w:p>
@@ -2709,11 +2712,6 @@
     </w:p>
     <w:p>
       <w:pPr>
-        <w:ind w:left="709"/>
-      </w:pPr>
-    </w:p>
-    <w:p>
-      <w:pPr>
         <w:ind w:left="709" w:firstLine="709"/>
       </w:pPr>
       <w:r>
@@ -2789,20 +2787,18 @@
       <w:pPr>
         <w:pStyle w:val="Titre3"/>
       </w:pPr>
-      <w:bookmarkStart w:id="10" w:name="_Toc155609978"/>
-      <w:proofErr w:type="spellStart"/>
+      <w:bookmarkStart w:id="11" w:name="_Toc155689408"/>
       <w:r>
         <w:t>ArrowkeyPressed</w:t>
       </w:r>
-      <w:bookmarkEnd w:id="10"/>
-      <w:proofErr w:type="spellEnd"/>
+      <w:bookmarkEnd w:id="11"/>
       <w:r>
         <w:t xml:space="preserve"> </w:t>
       </w:r>
     </w:p>
     <w:p>
       <w:pPr>
-        <w:ind w:left="1778"/>
+        <w:ind w:left="1080"/>
         <w:jc w:val="both"/>
       </w:pPr>
       <w:r>
@@ -2813,11 +2809,11 @@
       <w:pPr>
         <w:pStyle w:val="Titre3"/>
       </w:pPr>
-      <w:bookmarkStart w:id="11" w:name="_Toc155609979"/>
+      <w:bookmarkStart w:id="12" w:name="_Toc155689409"/>
       <w:r>
         <w:t>Fonction fléchées</w:t>
       </w:r>
-      <w:bookmarkEnd w:id="11"/>
+      <w:bookmarkEnd w:id="12"/>
     </w:p>
     <w:p>
       <w:pPr>
@@ -2841,9 +2837,9 @@
           <w:lang w:eastAsia="fr-CH"/>
         </w:rPr>
         <w:drawing>
-          <wp:inline distT="0" distB="0" distL="0" distR="0" wp14:anchorId="1B9C4E0E" wp14:editId="2778ED13">
-            <wp:extent cx="3302840" cy="1047750"/>
-            <wp:effectExtent l="0" t="0" r="0" b="0"/>
+          <wp:inline distT="0" distB="0" distL="0" distR="0" wp14:anchorId="1B9C4E0E" wp14:editId="05B5FBE4">
+            <wp:extent cx="2684679" cy="851653"/>
+            <wp:effectExtent l="0" t="0" r="1905" b="5715"/>
             <wp:docPr id="5" name="Image 5" descr="C:\Users\eviparamana\Downloads\carbon.png"/>
             <wp:cNvGraphicFramePr>
               <a:graphicFrameLocks xmlns:a="http://schemas.openxmlformats.org/drawingml/2006/main" noChangeAspect="1"/>
@@ -2858,7 +2854,7 @@
                     </pic:cNvPicPr>
                   </pic:nvPicPr>
                   <pic:blipFill rotWithShape="1">
-                    <a:blip r:embed="rId10">
+                    <a:blip r:embed="rId10" cstate="print">
                       <a:extLst>
                         <a:ext uri="{28A0092B-C50C-407E-A947-70E740481C1C}">
                           <a14:useLocalDpi xmlns:a14="http://schemas.microsoft.com/office/drawing/2010/main" val="0"/>
@@ -2871,7 +2867,7 @@
                   <pic:spPr bwMode="auto">
                     <a:xfrm>
                       <a:off x="0" y="0"/>
-                      <a:ext cx="3404889" cy="1080123"/>
+                      <a:ext cx="2785509" cy="883639"/>
                     </a:xfrm>
                     <a:prstGeom prst="rect">
                       <a:avLst/>
@@ -2898,17 +2894,22 @@
         <w:ind w:left="1080"/>
       </w:pPr>
       <w:r>
-        <w:t xml:space="preserve">On va raccourcir en une seule ligne comme cela : </w:t>
-      </w:r>
-      <w:r>
         <w:rPr>
           <w:noProof/>
           <w:lang w:eastAsia="fr-CH"/>
         </w:rPr>
         <w:drawing>
-          <wp:inline distT="0" distB="0" distL="0" distR="0" wp14:anchorId="0DCE70CD" wp14:editId="43CA2816">
-            <wp:extent cx="4419600" cy="948373"/>
-            <wp:effectExtent l="0" t="0" r="0" b="4445"/>
+          <wp:anchor distT="0" distB="0" distL="114300" distR="114300" simplePos="0" relativeHeight="251662336" behindDoc="1" locked="0" layoutInCell="1" allowOverlap="1" wp14:anchorId="4E273198" wp14:editId="4B11D116">
+            <wp:simplePos x="0" y="0"/>
+            <wp:positionH relativeFrom="column">
+              <wp:posOffset>694182</wp:posOffset>
+            </wp:positionH>
+            <wp:positionV relativeFrom="paragraph">
+              <wp:posOffset>262027</wp:posOffset>
+            </wp:positionV>
+            <wp:extent cx="3020695" cy="647700"/>
+            <wp:effectExtent l="0" t="0" r="8255" b="0"/>
+            <wp:wrapTopAndBottom/>
             <wp:docPr id="6" name="Image 6" descr="C:\Users\eviparamana\Downloads\carbon (1).png"/>
             <wp:cNvGraphicFramePr>
               <a:graphicFrameLocks xmlns:a="http://schemas.openxmlformats.org/drawingml/2006/main" noChangeAspect="1"/>
@@ -2923,7 +2924,7 @@
                     </pic:cNvPicPr>
                   </pic:nvPicPr>
                   <pic:blipFill rotWithShape="1">
-                    <a:blip r:embed="rId11">
+                    <a:blip r:embed="rId11" cstate="print">
                       <a:extLst>
                         <a:ext uri="{28A0092B-C50C-407E-A947-70E740481C1C}">
                           <a14:useLocalDpi xmlns:a14="http://schemas.microsoft.com/office/drawing/2010/main" val="0"/>
@@ -2936,7 +2937,7 @@
                   <pic:spPr bwMode="auto">
                     <a:xfrm>
                       <a:off x="0" y="0"/>
-                      <a:ext cx="4441683" cy="953112"/>
+                      <a:ext cx="3020695" cy="647700"/>
                     </a:xfrm>
                     <a:prstGeom prst="rect">
                       <a:avLst/>
@@ -2954,83 +2955,95 @@
                 </pic:pic>
               </a:graphicData>
             </a:graphic>
-          </wp:inline>
+          </wp:anchor>
         </w:drawing>
       </w:r>
+      <w:r>
+        <w:t xml:space="preserve">On va raccourcir en une seule ligne comme cela : </w:t>
+      </w:r>
     </w:p>
     <w:p>
       <w:pPr>
         <w:ind w:left="1080"/>
-        <w:jc w:val="both"/>
-      </w:pPr>
-      <w:r>
-        <w:t xml:space="preserve">Tout ça va créer une fonction qui accepte les argument Arg1, Arg2, …, </w:t>
-      </w:r>
-      <w:proofErr w:type="spellStart"/>
-      <w:r>
-        <w:t>ArgN</w:t>
-      </w:r>
-      <w:proofErr w:type="spellEnd"/>
-      <w:r>
-        <w:t xml:space="preserve">. Ensuite elle va évaluer l’expression et va retourner le résultat. </w:t>
-      </w:r>
-    </w:p>
-    <w:p>
-      <w:pPr>
-        <w:ind w:left="1080"/>
-        <w:jc w:val="both"/>
-      </w:pPr>
-      <w:r>
-        <w:t xml:space="preserve">Si on souhaite faire des fonctions plus compliquée on peut créer crée une fonction ensuite on met les arguments et ensuite mets des accolades, cela va permettre d’ouvrir une fonction fléchées multi ligne. Et si on utilise des fonctions fléchées avec des accolades on doit utiliser un Return à l’intérieur de celles-ci. </w:t>
-      </w:r>
-    </w:p>
-    <w:p>
-      <w:pPr>
-        <w:ind w:left="1080"/>
-        <w:jc w:val="both"/>
-      </w:pPr>
-      <w:r>
-        <w:t xml:space="preserve">En gros il y a deux type de fonction fléchées, une avec des accolades ou sur une ligne il y a les arguments </w:t>
-      </w:r>
-      <w:r>
-        <w:t>à</w:t>
-      </w:r>
-      <w:r>
-        <w:t xml:space="preserve"> gauches et à droite un expression (ça évalue et renvoie le résultat.) Et la deuxième est celui avec les accolades, on met les arguments ensuite on met les accolades pour</w:t>
-      </w:r>
-      <w:r>
-        <w:t xml:space="preserve"> créer une fonction multi ligne, et on n’oublie pas de mettre un return. </w:t>
-      </w:r>
-    </w:p>
-    <w:p>
-      <w:pPr>
-        <w:ind w:left="1778"/>
-      </w:pPr>
-    </w:p>
-    <w:p>
-      <w:pPr>
-        <w:ind w:left="1778"/>
-      </w:pPr>
-    </w:p>
-    <w:p>
-      <w:pPr>
+      </w:pPr>
+      <w:r>
+        <w:rPr>
+          <w:sz w:val="14"/>
+        </w:rPr>
+        <w:t>(</w:t>
+      </w:r>
+      <w:r>
         <w:rPr>
           <w:sz w:val="16"/>
         </w:rPr>
+        <w:t>Exemple reprit sur le site</w:t>
+      </w:r>
+      <w:r>
+        <w:rPr>
+          <w:sz w:val="20"/>
+        </w:rPr>
+        <w:t xml:space="preserve"> </w:t>
+      </w:r>
+      <w:r>
+        <w:rPr>
+          <w:sz w:val="16"/>
+        </w:rPr>
+        <w:t>developer.mozilla.org)</w:t>
+      </w:r>
+    </w:p>
+    <w:p>
+      <w:pPr>
+        <w:ind w:left="1080"/>
+        <w:jc w:val="both"/>
+      </w:pPr>
+      <w:r>
+        <w:t xml:space="preserve">Tout ça va créer une fonction qui accepte les argument Arg1, Arg2, …, ArgN. Ensuite elle va évaluer l’expression et va retourner le résultat. </w:t>
+      </w:r>
+    </w:p>
+    <w:p>
+      <w:pPr>
+        <w:ind w:left="1080"/>
+        <w:jc w:val="both"/>
+      </w:pPr>
+      <w:r>
+        <w:t xml:space="preserve">Si on souhaite faire des fonctions plus compliquée on peut créer crée une fonction ensuite on met les arguments et ensuite mets des accolades, cela va permettre d’ouvrir une fonction fléchées multi ligne. Et si on utilise des fonctions fléchées avec des accolades on doit utiliser un Return à l’intérieur de celles-ci. </w:t>
+      </w:r>
+    </w:p>
+    <w:p>
+      <w:pPr>
+        <w:ind w:left="1080"/>
+        <w:jc w:val="both"/>
+      </w:pPr>
+      <w:r>
+        <w:t xml:space="preserve">En gros il y a deux type de fonction fléchées, une avec des accolades ou sur une ligne il y a les arguments </w:t>
+      </w:r>
+      <w:r>
+        <w:t>à</w:t>
+      </w:r>
+      <w:r>
+        <w:t xml:space="preserve"> gauches et à droite un expression (ça évalue et renvoie le résultat.) Et la deuxième est celui avec les accolades, on met les arguments ensuite on met les accolades pour</w:t>
+      </w:r>
+      <w:r>
+        <w:t xml:space="preserve"> créer une fonction multi ligne, et on n’oublie pas de mettre un return. </w:t>
+      </w:r>
+    </w:p>
+    <w:p>
+      <w:pPr>
+        <w:rPr>
+          <w:sz w:val="16"/>
+        </w:rPr>
       </w:pPr>
     </w:p>
     <w:p>
       <w:pPr>
         <w:pStyle w:val="Titre3"/>
       </w:pPr>
-      <w:bookmarkStart w:id="12" w:name="_Toc155609980"/>
-      <w:proofErr w:type="spellStart"/>
+      <w:bookmarkStart w:id="13" w:name="_Toc155689410"/>
       <w:r>
         <w:lastRenderedPageBreak/>
         <w:t>ECMAScript</w:t>
       </w:r>
-      <w:bookmarkEnd w:id="12"/>
-      <w:proofErr w:type="spellEnd"/>
+      <w:bookmarkEnd w:id="13"/>
     </w:p>
     <w:p>
       <w:pPr>
@@ -3060,27 +3073,13 @@
     </w:p>
     <w:p>
       <w:pPr>
-        <w:spacing w:after="0"/>
-        <w:ind w:left="1778"/>
-        <w:jc w:val="both"/>
-      </w:pPr>
-      <w:r>
-        <w:t xml:space="preserve">  </w:t>
-      </w:r>
-    </w:p>
-    <w:p>
-      <w:pPr>
         <w:pStyle w:val="Titre1"/>
-        <w:numPr>
-          <w:ilvl w:val="0"/>
-          <w:numId w:val="2"/>
-        </w:numPr>
-      </w:pPr>
-      <w:bookmarkStart w:id="13" w:name="_Toc155609981"/>
+      </w:pPr>
+      <w:bookmarkStart w:id="14" w:name="_Toc155689411"/>
       <w:r>
         <w:t>Projet Snake</w:t>
       </w:r>
-      <w:bookmarkEnd w:id="13"/>
+      <w:bookmarkEnd w:id="14"/>
     </w:p>
     <w:p>
       <w:pPr>
@@ -3090,11 +3089,11 @@
           <w:numId w:val="10"/>
         </w:numPr>
       </w:pPr>
-      <w:bookmarkStart w:id="14" w:name="_Toc155609982"/>
+      <w:bookmarkStart w:id="15" w:name="_Toc155689412"/>
       <w:r>
         <w:t>Snake</w:t>
       </w:r>
-      <w:bookmarkEnd w:id="14"/>
+      <w:bookmarkEnd w:id="15"/>
     </w:p>
     <w:p>
       <w:pPr>
@@ -3166,78 +3165,21 @@
         <w:jc w:val="both"/>
       </w:pPr>
       <w:r>
-        <w:t xml:space="preserve">Dans cette méthode on va faire </w:t>
-      </w:r>
-      <w:r>
-        <w:t xml:space="preserve">deux type </w:t>
-      </w:r>
-      <w:r>
-        <w:t xml:space="preserve">déplacements du snake </w:t>
-      </w:r>
-      <w:r>
-        <w:t xml:space="preserve">le premier c’est pour la tête du snake et le deuxième est pour le corps. Pour la tête du snake on va </w:t>
-      </w:r>
-      <w:r>
-        <w:t xml:space="preserve">faire que quand on appuie sur </w:t>
-      </w:r>
-      <w:r>
-        <w:t xml:space="preserve">une des flèches que cela </w:t>
-      </w:r>
-      <w:r>
-        <w:t xml:space="preserve">fasse </w:t>
-      </w:r>
-      <w:r>
-        <w:t xml:space="preserve">que </w:t>
-      </w:r>
-      <w:r>
-        <w:t xml:space="preserve">la tête du </w:t>
-      </w:r>
-      <w:proofErr w:type="spellStart"/>
-      <w:r>
-        <w:t>snake</w:t>
-      </w:r>
-      <w:proofErr w:type="spellEnd"/>
-      <w:r>
-        <w:t xml:space="preserve"> va </w:t>
-      </w:r>
-      <w:r>
-        <w:t>dans la direction indiquer</w:t>
-      </w:r>
-      <w:r>
-        <w:t xml:space="preserve">. </w:t>
-      </w:r>
-      <w:r>
-        <w:t xml:space="preserve">Pour cela on va utiliser comme au C# des switch case, d’abord on mettre le switch avec </w:t>
-      </w:r>
-      <w:r>
-        <w:t>une variable</w:t>
-      </w:r>
-      <w:r>
-        <w:t xml:space="preserve"> qu’on va appeler direction, ensuite on met case avec la direction « Gauche » et ensuite on met la direction (x--) et on finit par un break. Il faut faire ça avec toute les directions </w:t>
-      </w:r>
-    </w:p>
-    <w:p>
-      <w:pPr>
-        <w:pStyle w:val="Paragraphedeliste"/>
-        <w:spacing w:after="0"/>
-        <w:ind w:left="2138"/>
-      </w:pPr>
-      <w:r>
         <w:rPr>
           <w:noProof/>
           <w:lang w:eastAsia="fr-CH"/>
         </w:rPr>
         <w:drawing>
-          <wp:anchor distT="0" distB="0" distL="114300" distR="114300" simplePos="0" relativeHeight="251659264" behindDoc="0" locked="0" layoutInCell="1" allowOverlap="1" wp14:anchorId="7DC42B32" wp14:editId="11F5A1A5">
+          <wp:anchor distT="0" distB="0" distL="114300" distR="114300" simplePos="0" relativeHeight="251659264" behindDoc="0" locked="0" layoutInCell="1" allowOverlap="1" wp14:anchorId="7DC42B32" wp14:editId="527BE6BF">
             <wp:simplePos x="0" y="0"/>
             <wp:positionH relativeFrom="column">
-              <wp:posOffset>1396203</wp:posOffset>
+              <wp:posOffset>1418005</wp:posOffset>
             </wp:positionH>
             <wp:positionV relativeFrom="paragraph">
-              <wp:posOffset>214305</wp:posOffset>
+              <wp:posOffset>1337945</wp:posOffset>
             </wp:positionV>
-            <wp:extent cx="2434855" cy="1052047"/>
-            <wp:effectExtent l="0" t="0" r="3810" b="0"/>
+            <wp:extent cx="2128520" cy="919480"/>
+            <wp:effectExtent l="0" t="0" r="5080" b="0"/>
             <wp:wrapTopAndBottom/>
             <wp:docPr id="2" name="Image 2" descr="C:\Users\eviparamana\Downloads\carbon.png"/>
             <wp:cNvGraphicFramePr>
@@ -3266,7 +3208,7 @@
                   <pic:spPr bwMode="auto">
                     <a:xfrm>
                       <a:off x="0" y="0"/>
-                      <a:ext cx="2434855" cy="1052047"/>
+                      <a:ext cx="2128520" cy="919480"/>
                     </a:xfrm>
                     <a:prstGeom prst="rect">
                       <a:avLst/>
@@ -3294,6 +3236,73 @@
         </w:drawing>
       </w:r>
       <w:r>
+        <w:t xml:space="preserve">Dans cette méthode on va faire </w:t>
+      </w:r>
+      <w:r>
+        <w:t>deux type</w:t>
+      </w:r>
+      <w:r>
+        <w:t>s</w:t>
+      </w:r>
+      <w:r>
+        <w:t xml:space="preserve"> </w:t>
+      </w:r>
+      <w:r>
+        <w:t xml:space="preserve">déplacements du snake </w:t>
+      </w:r>
+      <w:r>
+        <w:t xml:space="preserve">le premier c’est pour la tête du snake et le deuxième est pour le corps. Pour la tête du snake on va </w:t>
+      </w:r>
+      <w:r>
+        <w:t xml:space="preserve">faire que quand on appuie sur </w:t>
+      </w:r>
+      <w:r>
+        <w:t xml:space="preserve">une des flèches que cela </w:t>
+      </w:r>
+      <w:r>
+        <w:t xml:space="preserve">fasse </w:t>
+      </w:r>
+      <w:r>
+        <w:t xml:space="preserve">que </w:t>
+      </w:r>
+      <w:r>
+        <w:t xml:space="preserve">la tête du </w:t>
+      </w:r>
+      <w:r>
+        <w:t>Snake</w:t>
+      </w:r>
+      <w:r>
+        <w:t xml:space="preserve"> va </w:t>
+      </w:r>
+      <w:r>
+        <w:t>dans la direction indiquer</w:t>
+      </w:r>
+      <w:r>
+        <w:t xml:space="preserve">. </w:t>
+      </w:r>
+      <w:r>
+        <w:t xml:space="preserve">Pour cela on va utiliser comme au C# </w:t>
+      </w:r>
+      <w:r>
+        <w:t>des switches</w:t>
+      </w:r>
+      <w:r>
+        <w:t xml:space="preserve"> case, d’abord on mettre le switch avec </w:t>
+      </w:r>
+      <w:r>
+        <w:t>une variable</w:t>
+      </w:r>
+      <w:r>
+        <w:t xml:space="preserve"> qu’on va appeler direction, ensuite on met case avec la direction « Gauche » et ensuite on met la direction (x--) et on finit par un break. Il faut faire ça avec toute les directions </w:t>
+      </w:r>
+    </w:p>
+    <w:p>
+      <w:pPr>
+        <w:pStyle w:val="Paragraphedeliste"/>
+        <w:spacing w:after="0"/>
+        <w:ind w:left="2138"/>
+      </w:pPr>
+      <w:r>
         <w:t xml:space="preserve"> </w:t>
       </w:r>
     </w:p>
@@ -3381,7 +3390,7 @@
         <w:rPr>
           <w:bCs/>
         </w:rPr>
-        <w:t>de la corp</w:t>
+        <w:t>du corps</w:t>
       </w:r>
       <w:r>
         <w:rPr>
@@ -3405,11 +3414,12 @@
       <w:r>
         <w:rPr>
           <w:noProof/>
+          <w:lang w:eastAsia="fr-CH"/>
         </w:rPr>
         <w:drawing>
-          <wp:inline distT="0" distB="0" distL="0" distR="0" wp14:anchorId="504CCA22" wp14:editId="6191D68D">
-            <wp:extent cx="4294726" cy="1052343"/>
-            <wp:effectExtent l="0" t="0" r="0" b="0"/>
+          <wp:inline distT="0" distB="0" distL="0" distR="0" wp14:anchorId="504CCA22" wp14:editId="06DDFAB4">
+            <wp:extent cx="3492937" cy="855879"/>
+            <wp:effectExtent l="0" t="0" r="0" b="1905"/>
             <wp:docPr id="1767776035" name="Image 1" descr="Une image contenant texte, capture d’écran, Police, conception&#10;&#10;Description générée automatiquement"/>
             <wp:cNvGraphicFramePr>
               <a:graphicFrameLocks xmlns:a="http://schemas.openxmlformats.org/drawingml/2006/main" noChangeAspect="1"/>
@@ -3429,7 +3439,7 @@
                   <pic:spPr bwMode="auto">
                     <a:xfrm>
                       <a:off x="0" y="0"/>
-                      <a:ext cx="4307334" cy="1055432"/>
+                      <a:ext cx="3768915" cy="923502"/>
                     </a:xfrm>
                     <a:prstGeom prst="rect">
                       <a:avLst/>
@@ -3458,11 +3468,11 @@
           <w:numId w:val="10"/>
         </w:numPr>
       </w:pPr>
-      <w:bookmarkStart w:id="15" w:name="_Toc155609983"/>
+      <w:bookmarkStart w:id="16" w:name="_Toc155689413"/>
       <w:r>
         <w:t>Pomme</w:t>
       </w:r>
-      <w:bookmarkEnd w:id="15"/>
+      <w:bookmarkEnd w:id="16"/>
       <w:r>
         <w:t xml:space="preserve"> </w:t>
       </w:r>
@@ -3499,15 +3509,7 @@
         <w:jc w:val="both"/>
       </w:pPr>
       <w:r>
-        <w:t xml:space="preserve">La pomme aussi a un constructeur ou il y a le </w:t>
-      </w:r>
-      <w:proofErr w:type="spellStart"/>
-      <w:r>
-        <w:t>canvas</w:t>
-      </w:r>
-      <w:proofErr w:type="spellEnd"/>
-      <w:r>
-        <w:t xml:space="preserve"> et la taille mais aussi une variable pour générer une position pour la pomme. </w:t>
+        <w:t xml:space="preserve">La pomme aussi a un constructeur ou il y a le canvas et la taille mais aussi une variable pour générer une position pour la pomme. </w:t>
       </w:r>
     </w:p>
     <w:p>
@@ -3544,8 +3546,7 @@
     </w:p>
     <w:p>
       <w:pPr>
-        <w:pStyle w:val="Paragraphedeliste"/>
-        <w:ind w:left="1440"/>
+        <w:ind w:left="1080"/>
         <w:jc w:val="both"/>
       </w:pPr>
       <w:r>
@@ -3555,16 +3556,16 @@
         </w:rPr>
         <w:lastRenderedPageBreak/>
         <w:drawing>
-          <wp:anchor distT="0" distB="0" distL="114300" distR="114300" simplePos="0" relativeHeight="251661312" behindDoc="0" locked="0" layoutInCell="1" allowOverlap="1" wp14:anchorId="2BE5CE1C" wp14:editId="24E3F0F8">
+          <wp:anchor distT="0" distB="0" distL="114300" distR="114300" simplePos="0" relativeHeight="251661312" behindDoc="0" locked="0" layoutInCell="1" allowOverlap="1" wp14:anchorId="2BE5CE1C" wp14:editId="414F5E70">
             <wp:simplePos x="0" y="0"/>
             <wp:positionH relativeFrom="margin">
               <wp:align>center</wp:align>
             </wp:positionH>
             <wp:positionV relativeFrom="paragraph">
-              <wp:posOffset>1004901</wp:posOffset>
+              <wp:posOffset>594665</wp:posOffset>
             </wp:positionV>
-            <wp:extent cx="3119755" cy="779145"/>
-            <wp:effectExtent l="0" t="0" r="4445" b="1905"/>
+            <wp:extent cx="3485583" cy="870509"/>
+            <wp:effectExtent l="0" t="0" r="635" b="6350"/>
             <wp:wrapTopAndBottom/>
             <wp:docPr id="4" name="Image 4"/>
             <wp:cNvGraphicFramePr>
@@ -3593,7 +3594,7 @@
                   <pic:spPr bwMode="auto">
                     <a:xfrm>
                       <a:off x="0" y="0"/>
-                      <a:ext cx="3119755" cy="779145"/>
+                      <a:ext cx="3485583" cy="870509"/>
                     </a:xfrm>
                     <a:prstGeom prst="rect">
                       <a:avLst/>
@@ -3639,7 +3640,19 @@
         <w:t xml:space="preserve">afin de créer une position x et y </w:t>
       </w:r>
       <w:r>
-        <w:t xml:space="preserve">on va aussi utiliser un math.floor pour que la position aléatoire soit un nombre entier et si il y a des virgules  c’est arrondi au chiffre inférieur. </w:t>
+        <w:t xml:space="preserve">on va aussi utiliser un math.floor pour que la position aléatoire soit un nombre entier et </w:t>
+      </w:r>
+      <w:r>
+        <w:t>s’il</w:t>
+      </w:r>
+      <w:r>
+        <w:t xml:space="preserve"> y a des </w:t>
+      </w:r>
+      <w:r>
+        <w:t>virgules c’est</w:t>
+      </w:r>
+      <w:r>
+        <w:t xml:space="preserve"> arrondi au chiffre inférieur. </w:t>
       </w:r>
     </w:p>
     <w:p>
@@ -3650,11 +3663,11 @@
           <w:numId w:val="10"/>
         </w:numPr>
       </w:pPr>
-      <w:bookmarkStart w:id="16" w:name="_Toc155609984"/>
+      <w:bookmarkStart w:id="17" w:name="_Toc155689414"/>
       <w:r>
         <w:t>End Game</w:t>
       </w:r>
-      <w:bookmarkEnd w:id="16"/>
+      <w:bookmarkEnd w:id="17"/>
       <w:r>
         <w:t xml:space="preserve"> </w:t>
       </w:r>
@@ -3689,16 +3702,16 @@
           <w:lang w:eastAsia="fr-CH"/>
         </w:rPr>
         <w:drawing>
-          <wp:anchor distT="0" distB="0" distL="114300" distR="114300" simplePos="0" relativeHeight="251660288" behindDoc="0" locked="0" layoutInCell="1" allowOverlap="1" wp14:anchorId="2976755B" wp14:editId="35BB49AB">
+          <wp:anchor distT="0" distB="0" distL="114300" distR="114300" simplePos="0" relativeHeight="251660288" behindDoc="0" locked="0" layoutInCell="1" allowOverlap="1" wp14:anchorId="2976755B" wp14:editId="45DEB174">
             <wp:simplePos x="0" y="0"/>
             <wp:positionH relativeFrom="column">
-              <wp:posOffset>1206168</wp:posOffset>
+              <wp:posOffset>1205865</wp:posOffset>
             </wp:positionH>
             <wp:positionV relativeFrom="paragraph">
-              <wp:posOffset>785247</wp:posOffset>
+              <wp:posOffset>782320</wp:posOffset>
             </wp:positionV>
-            <wp:extent cx="3943350" cy="1725295"/>
-            <wp:effectExtent l="0" t="0" r="0" b="8255"/>
+            <wp:extent cx="3554730" cy="1555115"/>
+            <wp:effectExtent l="0" t="0" r="7620" b="6985"/>
             <wp:wrapTopAndBottom/>
             <wp:docPr id="3" name="Image 3" descr="C:\Users\eviparamana\Downloads\carbon (1).png"/>
             <wp:cNvGraphicFramePr>
@@ -3727,7 +3740,7 @@
                   <pic:spPr bwMode="auto">
                     <a:xfrm>
                       <a:off x="0" y="0"/>
-                      <a:ext cx="3943350" cy="1725295"/>
+                      <a:ext cx="3554730" cy="1555115"/>
                     </a:xfrm>
                     <a:prstGeom prst="rect">
                       <a:avLst/>
@@ -3745,14 +3758,35 @@
                 </pic:pic>
               </a:graphicData>
             </a:graphic>
+            <wp14:sizeRelH relativeFrom="margin">
+              <wp14:pctWidth>0</wp14:pctWidth>
+            </wp14:sizeRelH>
+            <wp14:sizeRelV relativeFrom="margin">
+              <wp14:pctHeight>0</wp14:pctHeight>
+            </wp14:sizeRelV>
           </wp:anchor>
         </w:drawing>
       </w:r>
       <w:r>
-        <w:t>Pour perdre il faut soit que le Snake touche un mur. Donc pour cela il faut faire une boucle if qui fait que si la position de la tête du snake et é</w:t>
-      </w:r>
-      <w:r>
-        <w:t>gal au bordure ça arrête le jeu.</w:t>
+        <w:t>Pour perdre il faut</w:t>
+      </w:r>
+      <w:r>
+        <w:t xml:space="preserve"> que le Snake touche un mur. Donc pour cela il faut faire une boucle if qui fait que si la position de la tête du snake et é</w:t>
+      </w:r>
+      <w:r>
+        <w:t>gal au</w:t>
+      </w:r>
+      <w:r>
+        <w:t>x</w:t>
+      </w:r>
+      <w:r>
+        <w:t xml:space="preserve"> bordure</w:t>
+      </w:r>
+      <w:r>
+        <w:t>s</w:t>
+      </w:r>
+      <w:r>
+        <w:t xml:space="preserve"> ça arrête le jeu.</w:t>
       </w:r>
       <w:r>
         <w:t xml:space="preserve"> Et </w:t>
@@ -3763,122 +3797,327 @@
     </w:p>
     <w:p>
       <w:pPr>
-        <w:pStyle w:val="Paragraphedeliste"/>
-        <w:ind w:left="2160"/>
-        <w:jc w:val="both"/>
-      </w:pPr>
-    </w:p>
-    <w:p>
-      <w:pPr>
-        <w:pStyle w:val="Paragraphedeliste"/>
-        <w:numPr>
-          <w:ilvl w:val="1"/>
-          <w:numId w:val="10"/>
-        </w:numPr>
-        <w:rPr>
-          <w:b/>
-        </w:rPr>
-      </w:pPr>
-      <w:r>
-        <w:rPr>
-          <w:b/>
-        </w:rPr>
-        <w:t>Corps</w:t>
-      </w:r>
-    </w:p>
-    <w:p>
-      <w:pPr>
-        <w:pStyle w:val="Paragraphedeliste"/>
-        <w:ind w:left="1440"/>
-        <w:jc w:val="both"/>
-      </w:pPr>
-      <w:r>
-        <w:t>Si la tête du snake touche son propre corps ça arrête le jeu</w:t>
-      </w:r>
-      <w:r>
-        <w:t xml:space="preserve"> et ça affiche Game Over avec le score du joueur </w:t>
-      </w:r>
-      <w:r>
-        <w:t>et ça dit d’appuyer sur F5 pour rafraîchir la page et recommencer le jeu.</w:t>
-      </w:r>
-    </w:p>
-    <w:p>
-      <w:pPr>
-        <w:pStyle w:val="Paragraphedeliste"/>
-        <w:ind w:left="2160"/>
-        <w:rPr>
-          <w:b/>
-        </w:rPr>
-      </w:pPr>
-    </w:p>
-    <w:p>
-      <w:pPr>
         <w:pStyle w:val="Titre1"/>
-        <w:numPr>
-          <w:ilvl w:val="0"/>
-          <w:numId w:val="10"/>
-        </w:numPr>
-      </w:pPr>
-      <w:bookmarkStart w:id="17" w:name="_Toc155609986"/>
-      <w:r>
-        <w:t>Conclusion</w:t>
-      </w:r>
-      <w:bookmarkEnd w:id="17"/>
+      </w:pPr>
+      <w:bookmarkStart w:id="18" w:name="_Toc155689415"/>
+      <w:r>
+        <w:t>Test</w:t>
+      </w:r>
+      <w:bookmarkEnd w:id="18"/>
       <w:r>
         <w:t xml:space="preserve"> </w:t>
       </w:r>
     </w:p>
-    <w:p>
-      <w:pPr>
-        <w:ind w:left="709"/>
-      </w:pPr>
-      <w:r>
-        <w:t xml:space="preserve">Ce projet </w:t>
-      </w:r>
-      <w:r>
-        <w:t xml:space="preserve">a permis d’apprendre le </w:t>
-      </w:r>
-      <w:proofErr w:type="spellStart"/>
-      <w:r>
-        <w:t>node</w:t>
-      </w:r>
-      <w:proofErr w:type="spellEnd"/>
-      <w:r>
-        <w:t xml:space="preserve"> </w:t>
-      </w:r>
-      <w:proofErr w:type="spellStart"/>
-      <w:r>
-        <w:t>js</w:t>
-      </w:r>
-      <w:proofErr w:type="spellEnd"/>
-      <w:r>
-        <w:t xml:space="preserve"> afin de développer le jeu </w:t>
-      </w:r>
-      <w:proofErr w:type="spellStart"/>
-      <w:r>
-        <w:t>snake</w:t>
-      </w:r>
-      <w:proofErr w:type="spellEnd"/>
-      <w:r>
-        <w:t xml:space="preserve">. </w:t>
-      </w:r>
-      <w:r>
-        <w:t xml:space="preserve">Pour cela on a du faire des recherches </w:t>
-      </w:r>
-    </w:p>
+    <w:tbl>
+      <w:tblPr>
+        <w:tblStyle w:val="TableauGrille1Clair"/>
+        <w:tblW w:w="0" w:type="auto"/>
+        <w:tblLook w:val="04A0" w:firstRow="1" w:lastRow="0" w:firstColumn="1" w:lastColumn="0" w:noHBand="0" w:noVBand="1"/>
+      </w:tblPr>
+      <w:tblGrid>
+        <w:gridCol w:w="1413"/>
+        <w:gridCol w:w="2126"/>
+        <w:gridCol w:w="1701"/>
+        <w:gridCol w:w="2008"/>
+        <w:gridCol w:w="1812"/>
+      </w:tblGrid>
+      <w:tr>
+        <w:trPr>
+          <w:cnfStyle w:val="100000000000" w:firstRow="1" w:lastRow="0" w:firstColumn="0" w:lastColumn="0" w:oddVBand="0" w:evenVBand="0" w:oddHBand="0" w:evenHBand="0" w:firstRowFirstColumn="0" w:firstRowLastColumn="0" w:lastRowFirstColumn="0" w:lastRowLastColumn="0"/>
+        </w:trPr>
+        <w:tc>
+          <w:tcPr>
+            <w:cnfStyle w:val="001000000000" w:firstRow="0" w:lastRow="0" w:firstColumn="1" w:lastColumn="0" w:oddVBand="0" w:evenVBand="0" w:oddHBand="0" w:evenHBand="0" w:firstRowFirstColumn="0" w:firstRowLastColumn="0" w:lastRowFirstColumn="0" w:lastRowLastColumn="0"/>
+            <w:tcW w:w="1413" w:type="dxa"/>
+          </w:tcPr>
+          <w:p>
+            <w:r>
+              <w:t>Nom du test</w:t>
+            </w:r>
+          </w:p>
+        </w:tc>
+        <w:tc>
+          <w:tcPr>
+            <w:tcW w:w="2126" w:type="dxa"/>
+          </w:tcPr>
+          <w:p>
+            <w:pPr>
+              <w:cnfStyle w:val="100000000000" w:firstRow="1" w:lastRow="0" w:firstColumn="0" w:lastColumn="0" w:oddVBand="0" w:evenVBand="0" w:oddHBand="0" w:evenHBand="0" w:firstRowFirstColumn="0" w:firstRowLastColumn="0" w:lastRowFirstColumn="0" w:lastRowLastColumn="0"/>
+            </w:pPr>
+            <w:r>
+              <w:t xml:space="preserve">Description </w:t>
+            </w:r>
+          </w:p>
+        </w:tc>
+        <w:tc>
+          <w:tcPr>
+            <w:tcW w:w="1701" w:type="dxa"/>
+          </w:tcPr>
+          <w:p>
+            <w:pPr>
+              <w:cnfStyle w:val="100000000000" w:firstRow="1" w:lastRow="0" w:firstColumn="0" w:lastColumn="0" w:oddVBand="0" w:evenVBand="0" w:oddHBand="0" w:evenHBand="0" w:firstRowFirstColumn="0" w:firstRowLastColumn="0" w:lastRowFirstColumn="0" w:lastRowLastColumn="0"/>
+            </w:pPr>
+            <w:r>
+              <w:t xml:space="preserve">Etape de test </w:t>
+            </w:r>
+          </w:p>
+        </w:tc>
+        <w:tc>
+          <w:tcPr>
+            <w:tcW w:w="2008" w:type="dxa"/>
+          </w:tcPr>
+          <w:p>
+            <w:pPr>
+              <w:cnfStyle w:val="100000000000" w:firstRow="1" w:lastRow="0" w:firstColumn="0" w:lastColumn="0" w:oddVBand="0" w:evenVBand="0" w:oddHBand="0" w:evenHBand="0" w:firstRowFirstColumn="0" w:firstRowLastColumn="0" w:lastRowFirstColumn="0" w:lastRowLastColumn="0"/>
+            </w:pPr>
+            <w:r>
+              <w:t xml:space="preserve">Résultat Attendu </w:t>
+            </w:r>
+          </w:p>
+        </w:tc>
+        <w:tc>
+          <w:tcPr>
+            <w:tcW w:w="1812" w:type="dxa"/>
+          </w:tcPr>
+          <w:p>
+            <w:pPr>
+              <w:cnfStyle w:val="100000000000" w:firstRow="1" w:lastRow="0" w:firstColumn="0" w:lastColumn="0" w:oddVBand="0" w:evenVBand="0" w:oddHBand="0" w:evenHBand="0" w:firstRowFirstColumn="0" w:firstRowLastColumn="0" w:lastRowFirstColumn="0" w:lastRowLastColumn="0"/>
+            </w:pPr>
+            <w:r>
+              <w:t>Résultat actuelle</w:t>
+            </w:r>
+          </w:p>
+        </w:tc>
+      </w:tr>
+      <w:tr>
+        <w:tc>
+          <w:tcPr>
+            <w:cnfStyle w:val="001000000000" w:firstRow="0" w:lastRow="0" w:firstColumn="1" w:lastColumn="0" w:oddVBand="0" w:evenVBand="0" w:oddHBand="0" w:evenHBand="0" w:firstRowFirstColumn="0" w:firstRowLastColumn="0" w:lastRowFirstColumn="0" w:lastRowLastColumn="0"/>
+            <w:tcW w:w="1413" w:type="dxa"/>
+          </w:tcPr>
+          <w:p>
+            <w:r>
+              <w:t xml:space="preserve">Direction </w:t>
+            </w:r>
+          </w:p>
+        </w:tc>
+        <w:tc>
+          <w:tcPr>
+            <w:tcW w:w="2126" w:type="dxa"/>
+          </w:tcPr>
+          <w:p>
+            <w:pPr>
+              <w:cnfStyle w:val="000000000000" w:firstRow="0" w:lastRow="0" w:firstColumn="0" w:lastColumn="0" w:oddVBand="0" w:evenVBand="0" w:oddHBand="0" w:evenHBand="0" w:firstRowFirstColumn="0" w:firstRowLastColumn="0" w:lastRowFirstColumn="0" w:lastRowLastColumn="0"/>
+            </w:pPr>
+            <w:r>
+              <w:t xml:space="preserve">Changement de direction </w:t>
+            </w:r>
+          </w:p>
+        </w:tc>
+        <w:tc>
+          <w:tcPr>
+            <w:tcW w:w="1701" w:type="dxa"/>
+          </w:tcPr>
+          <w:p>
+            <w:pPr>
+              <w:cnfStyle w:val="000000000000" w:firstRow="0" w:lastRow="0" w:firstColumn="0" w:lastColumn="0" w:oddVBand="0" w:evenVBand="0" w:oddHBand="0" w:evenHBand="0" w:firstRowFirstColumn="0" w:firstRowLastColumn="0" w:lastRowFirstColumn="0" w:lastRowLastColumn="0"/>
+            </w:pPr>
+            <w:r>
+              <w:t xml:space="preserve">1) Presser sur l’une des flèches de direction </w:t>
+            </w:r>
+          </w:p>
+        </w:tc>
+        <w:tc>
+          <w:tcPr>
+            <w:tcW w:w="2008" w:type="dxa"/>
+          </w:tcPr>
+          <w:p>
+            <w:pPr>
+              <w:cnfStyle w:val="000000000000" w:firstRow="0" w:lastRow="0" w:firstColumn="0" w:lastColumn="0" w:oddVBand="0" w:evenVBand="0" w:oddHBand="0" w:evenHBand="0" w:firstRowFirstColumn="0" w:firstRowLastColumn="0" w:lastRowFirstColumn="0" w:lastRowLastColumn="0"/>
+            </w:pPr>
+            <w:r>
+              <w:t xml:space="preserve">Le snake doit aller du coté ou le testeur a appuyé </w:t>
+            </w:r>
+          </w:p>
+        </w:tc>
+        <w:tc>
+          <w:tcPr>
+            <w:tcW w:w="1812" w:type="dxa"/>
+          </w:tcPr>
+          <w:p>
+            <w:pPr>
+              <w:cnfStyle w:val="000000000000" w:firstRow="0" w:lastRow="0" w:firstColumn="0" w:lastColumn="0" w:oddVBand="0" w:evenVBand="0" w:oddHBand="0" w:evenHBand="0" w:firstRowFirstColumn="0" w:firstRowLastColumn="0" w:lastRowFirstColumn="0" w:lastRowLastColumn="0"/>
+            </w:pPr>
+            <w:r>
+              <w:t xml:space="preserve">En appuyant sur l’une des flèches le snake va bien dans la direction souhaitée. </w:t>
+            </w:r>
+          </w:p>
+        </w:tc>
+      </w:tr>
+      <w:tr>
+        <w:tc>
+          <w:tcPr>
+            <w:cnfStyle w:val="001000000000" w:firstRow="0" w:lastRow="0" w:firstColumn="1" w:lastColumn="0" w:oddVBand="0" w:evenVBand="0" w:oddHBand="0" w:evenHBand="0" w:firstRowFirstColumn="0" w:firstRowLastColumn="0" w:lastRowFirstColumn="0" w:lastRowLastColumn="0"/>
+            <w:tcW w:w="1413" w:type="dxa"/>
+          </w:tcPr>
+          <w:p>
+            <w:r>
+              <w:t>Score</w:t>
+            </w:r>
+            <w:bookmarkStart w:id="19" w:name="_GoBack"/>
+            <w:bookmarkEnd w:id="19"/>
+          </w:p>
+        </w:tc>
+        <w:tc>
+          <w:tcPr>
+            <w:tcW w:w="2126" w:type="dxa"/>
+          </w:tcPr>
+          <w:p>
+            <w:pPr>
+              <w:cnfStyle w:val="000000000000" w:firstRow="0" w:lastRow="0" w:firstColumn="0" w:lastColumn="0" w:oddVBand="0" w:evenVBand="0" w:oddHBand="0" w:evenHBand="0" w:firstRowFirstColumn="0" w:firstRowLastColumn="0" w:lastRowFirstColumn="0" w:lastRowLastColumn="0"/>
+            </w:pPr>
+            <w:r>
+              <w:t xml:space="preserve">Lorsque le snake mange une pommes les points augmente dans le conteur. </w:t>
+            </w:r>
+          </w:p>
+        </w:tc>
+        <w:tc>
+          <w:tcPr>
+            <w:tcW w:w="1701" w:type="dxa"/>
+          </w:tcPr>
+          <w:p>
+            <w:pPr>
+              <w:cnfStyle w:val="000000000000" w:firstRow="0" w:lastRow="0" w:firstColumn="0" w:lastColumn="0" w:oddVBand="0" w:evenVBand="0" w:oddHBand="0" w:evenHBand="0" w:firstRowFirstColumn="0" w:firstRowLastColumn="0" w:lastRowFirstColumn="0" w:lastRowLastColumn="0"/>
+            </w:pPr>
+            <w:r>
+              <w:t xml:space="preserve">1)  déplacer le snake </w:t>
+            </w:r>
+          </w:p>
+          <w:p>
+            <w:pPr>
+              <w:cnfStyle w:val="000000000000" w:firstRow="0" w:lastRow="0" w:firstColumn="0" w:lastColumn="0" w:oddVBand="0" w:evenVBand="0" w:oddHBand="0" w:evenHBand="0" w:firstRowFirstColumn="0" w:firstRowLastColumn="0" w:lastRowFirstColumn="0" w:lastRowLastColumn="0"/>
+            </w:pPr>
+            <w:r>
+              <w:t xml:space="preserve">2) manger une pomme </w:t>
+            </w:r>
+          </w:p>
+        </w:tc>
+        <w:tc>
+          <w:tcPr>
+            <w:tcW w:w="2008" w:type="dxa"/>
+          </w:tcPr>
+          <w:p>
+            <w:pPr>
+              <w:cnfStyle w:val="000000000000" w:firstRow="0" w:lastRow="0" w:firstColumn="0" w:lastColumn="0" w:oddVBand="0" w:evenVBand="0" w:oddHBand="0" w:evenHBand="0" w:firstRowFirstColumn="0" w:firstRowLastColumn="0" w:lastRowFirstColumn="0" w:lastRowLastColumn="0"/>
+            </w:pPr>
+            <w:r>
+              <w:t xml:space="preserve">Le conteur qui se situe en haut à gauche de l’écran augmente </w:t>
+            </w:r>
+          </w:p>
+        </w:tc>
+        <w:tc>
+          <w:tcPr>
+            <w:tcW w:w="1812" w:type="dxa"/>
+          </w:tcPr>
+          <w:p>
+            <w:pPr>
+              <w:cnfStyle w:val="000000000000" w:firstRow="0" w:lastRow="0" w:firstColumn="0" w:lastColumn="0" w:oddVBand="0" w:evenVBand="0" w:oddHBand="0" w:evenHBand="0" w:firstRowFirstColumn="0" w:firstRowLastColumn="0" w:lastRowFirstColumn="0" w:lastRowLastColumn="0"/>
+            </w:pPr>
+            <w:r>
+              <w:t xml:space="preserve">Le conteur augment bien à chaque fois qu’une pomme est mangé </w:t>
+            </w:r>
+          </w:p>
+        </w:tc>
+      </w:tr>
+      <w:tr>
+        <w:tc>
+          <w:tcPr>
+            <w:cnfStyle w:val="001000000000" w:firstRow="0" w:lastRow="0" w:firstColumn="1" w:lastColumn="0" w:oddVBand="0" w:evenVBand="0" w:oddHBand="0" w:evenHBand="0" w:firstRowFirstColumn="0" w:firstRowLastColumn="0" w:lastRowFirstColumn="0" w:lastRowLastColumn="0"/>
+            <w:tcW w:w="1413" w:type="dxa"/>
+          </w:tcPr>
+          <w:p>
+            <w:r>
+              <w:t xml:space="preserve">End-Game </w:t>
+            </w:r>
+          </w:p>
+        </w:tc>
+        <w:tc>
+          <w:tcPr>
+            <w:tcW w:w="2126" w:type="dxa"/>
+          </w:tcPr>
+          <w:p>
+            <w:pPr>
+              <w:cnfStyle w:val="000000000000" w:firstRow="0" w:lastRow="0" w:firstColumn="0" w:lastColumn="0" w:oddVBand="0" w:evenVBand="0" w:oddHBand="0" w:evenHBand="0" w:firstRowFirstColumn="0" w:firstRowLastColumn="0" w:lastRowFirstColumn="0" w:lastRowLastColumn="0"/>
+            </w:pPr>
+            <w:r>
+              <w:t xml:space="preserve">Lorsque le snake touche les bords du terrain de jeu, le jeu s’arrête et affiche Game over avec le score </w:t>
+            </w:r>
+          </w:p>
+        </w:tc>
+        <w:tc>
+          <w:tcPr>
+            <w:tcW w:w="1701" w:type="dxa"/>
+          </w:tcPr>
+          <w:p>
+            <w:pPr>
+              <w:cnfStyle w:val="000000000000" w:firstRow="0" w:lastRow="0" w:firstColumn="0" w:lastColumn="0" w:oddVBand="0" w:evenVBand="0" w:oddHBand="0" w:evenHBand="0" w:firstRowFirstColumn="0" w:firstRowLastColumn="0" w:lastRowFirstColumn="0" w:lastRowLastColumn="0"/>
+            </w:pPr>
+            <w:r>
+              <w:t xml:space="preserve">1) </w:t>
+            </w:r>
+            <w:r>
+              <w:t>déplacer le snake</w:t>
+            </w:r>
+          </w:p>
+          <w:p>
+            <w:pPr>
+              <w:cnfStyle w:val="000000000000" w:firstRow="0" w:lastRow="0" w:firstColumn="0" w:lastColumn="0" w:oddVBand="0" w:evenVBand="0" w:oddHBand="0" w:evenHBand="0" w:firstRowFirstColumn="0" w:firstRowLastColumn="0" w:lastRowFirstColumn="0" w:lastRowLastColumn="0"/>
+            </w:pPr>
+            <w:r>
+              <w:t xml:space="preserve">2) toucher le bord du terrain </w:t>
+            </w:r>
+          </w:p>
+        </w:tc>
+        <w:tc>
+          <w:tcPr>
+            <w:tcW w:w="2008" w:type="dxa"/>
+          </w:tcPr>
+          <w:p>
+            <w:pPr>
+              <w:cnfStyle w:val="000000000000" w:firstRow="0" w:lastRow="0" w:firstColumn="0" w:lastColumn="0" w:oddVBand="0" w:evenVBand="0" w:oddHBand="0" w:evenHBand="0" w:firstRowFirstColumn="0" w:firstRowLastColumn="0" w:lastRowFirstColumn="0" w:lastRowLastColumn="0"/>
+            </w:pPr>
+            <w:r>
+              <w:t xml:space="preserve">Lorsque le snake touche le bord, le jeu s’arrête et au milieu de l’écran il y a le message Game-over et le score et aussi le moyen de recommencer le jeu </w:t>
+            </w:r>
+          </w:p>
+        </w:tc>
+        <w:tc>
+          <w:tcPr>
+            <w:tcW w:w="1812" w:type="dxa"/>
+          </w:tcPr>
+          <w:p>
+            <w:pPr>
+              <w:cnfStyle w:val="000000000000" w:firstRow="0" w:lastRow="0" w:firstColumn="0" w:lastColumn="0" w:oddVBand="0" w:evenVBand="0" w:oddHBand="0" w:evenHBand="0" w:firstRowFirstColumn="0" w:firstRowLastColumn="0" w:lastRowFirstColumn="0" w:lastRowLastColumn="0"/>
+            </w:pPr>
+            <w:r>
+              <w:t>Le jeu s’arrête et le Game-Over est bien afficher avec le score et le moyen de relancer une partie.</w:t>
+            </w:r>
+          </w:p>
+        </w:tc>
+      </w:tr>
+    </w:tbl>
+    <w:p/>
     <w:p>
       <w:pPr>
         <w:pStyle w:val="Titre1"/>
-        <w:numPr>
-          <w:ilvl w:val="0"/>
-          <w:numId w:val="10"/>
-        </w:numPr>
-      </w:pPr>
-      <w:bookmarkStart w:id="18" w:name="_Toc155609987"/>
-      <w:r>
+      </w:pPr>
+      <w:bookmarkStart w:id="20" w:name="_Toc155689416"/>
+      <w:bookmarkStart w:id="21" w:name="_Toc155689417"/>
+      <w:r>
+        <w:lastRenderedPageBreak/>
         <w:t>ChatGPT</w:t>
       </w:r>
-      <w:bookmarkEnd w:id="18"/>
+      <w:bookmarkEnd w:id="21"/>
     </w:p>
     <w:p>
       <w:pPr>
@@ -3886,33 +4125,68 @@
         <w:jc w:val="both"/>
       </w:pPr>
       <w:r>
-        <w:t xml:space="preserve">Dans le cadre de ce projet les IA plus précisément ChatGPT ma surtout servit pour m’aider à comprendre des choses en JavaScript que je ne comprenais pas. Par exemple en cherchant comment faire grandir mon </w:t>
-      </w:r>
-      <w:proofErr w:type="spellStart"/>
-      <w:r>
-        <w:t>snake</w:t>
-      </w:r>
-      <w:proofErr w:type="spellEnd"/>
-      <w:r>
-        <w:t xml:space="preserve"> j’ai trouvé une méthode qui s’appelle push, et sur internet plusieurs personnes l’utiliser donc j’ai demandé à ChatGPT qu’est-ce que ça fait et comment l’utiliser</w:t>
-      </w:r>
-      <w:r>
-        <w:t>.</w:t>
+        <w:t>Dans le cadre de ce projet les IA plus précisément ChatGPT ma surtout servit pour m’aider à comprendre des choses en JavaScript que je ne comprenais pas. Par exemple en cherchant comment faire grandir mon Snake j’ai trouvé une méthode qui s’appelle push, et sur internet plusieurs personnes l’utiliser donc j’ai demandé à ChatGPT qu’est-ce que ça fait et comment l’utiliser.</w:t>
+      </w:r>
+      <w:r>
+        <w:t xml:space="preserve"> Cela ma permit de comprendre un peu comment utiliser le push. </w:t>
       </w:r>
     </w:p>
     <w:p>
       <w:pPr>
         <w:pStyle w:val="Titre1"/>
-        <w:numPr>
-          <w:ilvl w:val="0"/>
-          <w:numId w:val="10"/>
-        </w:numPr>
-      </w:pPr>
-      <w:bookmarkStart w:id="19" w:name="_Toc155609988"/>
+      </w:pPr>
+      <w:r>
+        <w:t>Conclusion</w:t>
+      </w:r>
+      <w:bookmarkEnd w:id="20"/>
+      <w:r>
+        <w:t xml:space="preserve"> </w:t>
+      </w:r>
+    </w:p>
+    <w:p>
+      <w:pPr>
+        <w:ind w:left="709"/>
+      </w:pPr>
+      <w:r>
+        <w:t xml:space="preserve">Ce projet </w:t>
+      </w:r>
+      <w:r>
+        <w:t xml:space="preserve">a permis d’apprendre </w:t>
+      </w:r>
+      <w:r>
+        <w:t>le node JS</w:t>
+      </w:r>
+      <w:r>
+        <w:t xml:space="preserve"> afin de développer le jeu </w:t>
+      </w:r>
+      <w:r>
+        <w:t>Snake</w:t>
+      </w:r>
+      <w:r>
+        <w:t xml:space="preserve">. </w:t>
+      </w:r>
+      <w:r>
+        <w:t xml:space="preserve">Pour cela on a </w:t>
+      </w:r>
+      <w:r>
+        <w:t>dû</w:t>
+      </w:r>
+      <w:r>
+        <w:t xml:space="preserve"> faire </w:t>
+      </w:r>
+      <w:r>
+        <w:t xml:space="preserve">pas mal de recherches </w:t>
+      </w:r>
+    </w:p>
+    <w:p>
+      <w:pPr>
+        <w:pStyle w:val="Titre1"/>
+      </w:pPr>
+      <w:bookmarkStart w:id="22" w:name="_Toc155689418"/>
       <w:r>
         <w:t>Sources</w:t>
       </w:r>
-      <w:bookmarkEnd w:id="19"/>
+      <w:bookmarkEnd w:id="22"/>
       <w:r>
         <w:t xml:space="preserve"> </w:t>
       </w:r>
@@ -3948,7 +4222,6 @@
         <w:ind w:left="709"/>
       </w:pPr>
       <w:r>
-        <w:lastRenderedPageBreak/>
         <w:t>ChatGPT</w:t>
       </w:r>
     </w:p>
@@ -3969,7 +4242,7 @@
 </file>
 
 <file path=word/endnotes.xml><?xml version="1.0" encoding="utf-8"?>
-<w:endnotes xmlns:wpc="http://schemas.microsoft.com/office/word/2010/wordprocessingCanvas" xmlns:cx="http://schemas.microsoft.com/office/drawing/2014/chartex" xmlns:cx1="http://schemas.microsoft.com/office/drawing/2015/9/8/chartex" xmlns:cx2="http://schemas.microsoft.com/office/drawing/2015/10/21/chartex" xmlns:cx3="http://schemas.microsoft.com/office/drawing/2016/5/9/chartex" xmlns:cx4="http://schemas.microsoft.com/office/drawing/2016/5/10/chartex" xmlns:cx5="http://schemas.microsoft.com/office/drawing/2016/5/11/chartex" xmlns:cx6="http://schemas.microsoft.com/office/drawing/2016/5/12/chartex" xmlns:cx7="http://schemas.microsoft.com/office/drawing/2016/5/13/chartex" xmlns:cx8="http://schemas.microsoft.com/office/drawing/2016/5/14/chartex" xmlns:mc="http://schemas.openxmlformats.org/markup-compatibility/2006" xmlns:aink="http://schemas.microsoft.com/office/drawing/2016/ink" xmlns:am3d="http://schemas.microsoft.com/office/drawing/2017/model3d" xmlns:o="urn:schemas-microsoft-com:office:office" xmlns:oel="http://schemas.microsoft.com/office/2019/extlst" xmlns:r="http://schemas.openxmlformats.org/officeDocument/2006/relationships" xmlns:m="http://schemas.openxmlformats.org/officeDocument/2006/math" xmlns:v="urn:schemas-microsoft-com:vml" xmlns:wp14="http://schemas.microsoft.com/office/word/2010/wordprocessingDrawing" xmlns:wp="http://schemas.openxmlformats.org/drawingml/2006/wordprocessingDrawing" xmlns:w10="urn:schemas-microsoft-com:office:word" xmlns:w="http://schemas.openxmlformats.org/wordprocessingml/2006/main" xmlns:w14="http://schemas.microsoft.com/office/word/2010/wordml" xmlns:w15="http://schemas.microsoft.com/office/word/2012/wordml" xmlns:w16cex="http://schemas.microsoft.com/office/word/2018/wordml/cex" xmlns:w16cid="http://schemas.microsoft.com/office/word/2016/wordml/cid" xmlns:w16="http://schemas.microsoft.com/office/word/2018/wordml" xmlns:w16sdtdh="http://schemas.microsoft.com/office/word/2020/wordml/sdtdatahash" xmlns:w16se="http://schemas.microsoft.com/office/word/2015/wordml/symex" xmlns:wpg="http://schemas.microsoft.com/office/word/2010/wordprocessingGroup" xmlns:wpi="http://schemas.microsoft.com/office/word/2010/wordprocessingInk" xmlns:wne="http://schemas.microsoft.com/office/word/2006/wordml" xmlns:wps="http://schemas.microsoft.com/office/word/2010/wordprocessingShape" mc:Ignorable="w14 w15 w16se w16cid w16 w16cex w16sdtdh wp14">
+<w:endnotes xmlns:wpc="http://schemas.microsoft.com/office/word/2010/wordprocessingCanvas" xmlns:cx="http://schemas.microsoft.com/office/drawing/2014/chartex" xmlns:cx1="http://schemas.microsoft.com/office/drawing/2015/9/8/chartex" xmlns:mc="http://schemas.openxmlformats.org/markup-compatibility/2006" xmlns:o="urn:schemas-microsoft-com:office:office" xmlns:r="http://schemas.openxmlformats.org/officeDocument/2006/relationships" xmlns:m="http://schemas.openxmlformats.org/officeDocument/2006/math" xmlns:v="urn:schemas-microsoft-com:vml" xmlns:wp14="http://schemas.microsoft.com/office/word/2010/wordprocessingDrawing" xmlns:wp="http://schemas.openxmlformats.org/drawingml/2006/wordprocessingDrawing" xmlns:w10="urn:schemas-microsoft-com:office:word" xmlns:w="http://schemas.openxmlformats.org/wordprocessingml/2006/main" xmlns:w14="http://schemas.microsoft.com/office/word/2010/wordml" xmlns:w15="http://schemas.microsoft.com/office/word/2012/wordml" xmlns:w16se="http://schemas.microsoft.com/office/word/2015/wordml/symex" xmlns:wpg="http://schemas.microsoft.com/office/word/2010/wordprocessingGroup" xmlns:wpi="http://schemas.microsoft.com/office/word/2010/wordprocessingInk" xmlns:wne="http://schemas.microsoft.com/office/word/2006/wordml" xmlns:wps="http://schemas.microsoft.com/office/word/2010/wordprocessingShape" mc:Ignorable="w14 w15 w16se wp14">
   <w:endnote w:type="separator" w:id="-1">
     <w:p>
       <w:pPr>
@@ -3994,7 +4267,7 @@
 </file>
 
 <file path=word/footer1.xml><?xml version="1.0" encoding="utf-8"?>
-<w:ftr xmlns:wpc="http://schemas.microsoft.com/office/word/2010/wordprocessingCanvas" xmlns:cx="http://schemas.microsoft.com/office/drawing/2014/chartex" xmlns:cx1="http://schemas.microsoft.com/office/drawing/2015/9/8/chartex" xmlns:cx2="http://schemas.microsoft.com/office/drawing/2015/10/21/chartex" xmlns:cx3="http://schemas.microsoft.com/office/drawing/2016/5/9/chartex" xmlns:cx4="http://schemas.microsoft.com/office/drawing/2016/5/10/chartex" xmlns:cx5="http://schemas.microsoft.com/office/drawing/2016/5/11/chartex" xmlns:cx6="http://schemas.microsoft.com/office/drawing/2016/5/12/chartex" xmlns:cx7="http://schemas.microsoft.com/office/drawing/2016/5/13/chartex" xmlns:cx8="http://schemas.microsoft.com/office/drawing/2016/5/14/chartex" xmlns:mc="http://schemas.openxmlformats.org/markup-compatibility/2006" xmlns:aink="http://schemas.microsoft.com/office/drawing/2016/ink" xmlns:am3d="http://schemas.microsoft.com/office/drawing/2017/model3d" xmlns:o="urn:schemas-microsoft-com:office:office" xmlns:oel="http://schemas.microsoft.com/office/2019/extlst" xmlns:r="http://schemas.openxmlformats.org/officeDocument/2006/relationships" xmlns:m="http://schemas.openxmlformats.org/officeDocument/2006/math" xmlns:v="urn:schemas-microsoft-com:vml" xmlns:wp14="http://schemas.microsoft.com/office/word/2010/wordprocessingDrawing" xmlns:wp="http://schemas.openxmlformats.org/drawingml/2006/wordprocessingDrawing" xmlns:w10="urn:schemas-microsoft-com:office:word" xmlns:w="http://schemas.openxmlformats.org/wordprocessingml/2006/main" xmlns:w14="http://schemas.microsoft.com/office/word/2010/wordml" xmlns:w15="http://schemas.microsoft.com/office/word/2012/wordml" xmlns:w16cex="http://schemas.microsoft.com/office/word/2018/wordml/cex" xmlns:w16cid="http://schemas.microsoft.com/office/word/2016/wordml/cid" xmlns:w16="http://schemas.microsoft.com/office/word/2018/wordml" xmlns:w16sdtdh="http://schemas.microsoft.com/office/word/2020/wordml/sdtdatahash" xmlns:w16se="http://schemas.microsoft.com/office/word/2015/wordml/symex" xmlns:wpg="http://schemas.microsoft.com/office/word/2010/wordprocessingGroup" xmlns:wpi="http://schemas.microsoft.com/office/word/2010/wordprocessingInk" xmlns:wne="http://schemas.microsoft.com/office/word/2006/wordml" xmlns:wps="http://schemas.microsoft.com/office/word/2010/wordprocessingShape" mc:Ignorable="w14 w15 w16se w16cid w16 w16cex w16sdtdh wp14">
+<w:ftr xmlns:wpc="http://schemas.microsoft.com/office/word/2010/wordprocessingCanvas" xmlns:cx="http://schemas.microsoft.com/office/drawing/2014/chartex" xmlns:cx1="http://schemas.microsoft.com/office/drawing/2015/9/8/chartex" xmlns:mc="http://schemas.openxmlformats.org/markup-compatibility/2006" xmlns:o="urn:schemas-microsoft-com:office:office" xmlns:r="http://schemas.openxmlformats.org/officeDocument/2006/relationships" xmlns:m="http://schemas.openxmlformats.org/officeDocument/2006/math" xmlns:v="urn:schemas-microsoft-com:vml" xmlns:wp14="http://schemas.microsoft.com/office/word/2010/wordprocessingDrawing" xmlns:wp="http://schemas.openxmlformats.org/drawingml/2006/wordprocessingDrawing" xmlns:w10="urn:schemas-microsoft-com:office:word" xmlns:w="http://schemas.openxmlformats.org/wordprocessingml/2006/main" xmlns:w14="http://schemas.microsoft.com/office/word/2010/wordml" xmlns:w15="http://schemas.microsoft.com/office/word/2012/wordml" xmlns:w16se="http://schemas.microsoft.com/office/word/2015/wordml/symex" xmlns:wpg="http://schemas.microsoft.com/office/word/2010/wordprocessingGroup" xmlns:wpi="http://schemas.microsoft.com/office/word/2010/wordprocessingInk" xmlns:wne="http://schemas.microsoft.com/office/word/2006/wordml" xmlns:wps="http://schemas.microsoft.com/office/word/2010/wordprocessingShape" mc:Ignorable="w14 w15 w16se wp14">
   <w:p>
     <w:pPr>
       <w:pStyle w:val="Pieddepage"/>
@@ -4013,6 +4286,7 @@
           <w:docPartUnique/>
         </w:docPartObj>
       </w:sdtPr>
+      <w:sdtEndPr/>
       <w:sdtContent>
         <w:r>
           <w:fldChar w:fldCharType="begin"/>
@@ -4028,7 +4302,7 @@
             <w:noProof/>
             <w:lang w:val="fr-FR"/>
           </w:rPr>
-          <w:t>4</w:t>
+          <w:t>6</w:t>
         </w:r>
         <w:r>
           <w:fldChar w:fldCharType="end"/>
@@ -4049,7 +4323,7 @@
           <w:rPr>
             <w:noProof/>
           </w:rPr>
-          <w:t>08.01.2024</w:t>
+          <w:t>09.01.2024</w:t>
         </w:r>
         <w:r>
           <w:fldChar w:fldCharType="end"/>
@@ -4066,7 +4340,7 @@
 </file>
 
 <file path=word/footer2.xml><?xml version="1.0" encoding="utf-8"?>
-<w:ftr xmlns:wpc="http://schemas.microsoft.com/office/word/2010/wordprocessingCanvas" xmlns:cx="http://schemas.microsoft.com/office/drawing/2014/chartex" xmlns:cx1="http://schemas.microsoft.com/office/drawing/2015/9/8/chartex" xmlns:cx2="http://schemas.microsoft.com/office/drawing/2015/10/21/chartex" xmlns:cx3="http://schemas.microsoft.com/office/drawing/2016/5/9/chartex" xmlns:cx4="http://schemas.microsoft.com/office/drawing/2016/5/10/chartex" xmlns:cx5="http://schemas.microsoft.com/office/drawing/2016/5/11/chartex" xmlns:cx6="http://schemas.microsoft.com/office/drawing/2016/5/12/chartex" xmlns:cx7="http://schemas.microsoft.com/office/drawing/2016/5/13/chartex" xmlns:cx8="http://schemas.microsoft.com/office/drawing/2016/5/14/chartex" xmlns:mc="http://schemas.openxmlformats.org/markup-compatibility/2006" xmlns:aink="http://schemas.microsoft.com/office/drawing/2016/ink" xmlns:am3d="http://schemas.microsoft.com/office/drawing/2017/model3d" xmlns:o="urn:schemas-microsoft-com:office:office" xmlns:oel="http://schemas.microsoft.com/office/2019/extlst" xmlns:r="http://schemas.openxmlformats.org/officeDocument/2006/relationships" xmlns:m="http://schemas.openxmlformats.org/officeDocument/2006/math" xmlns:v="urn:schemas-microsoft-com:vml" xmlns:wp14="http://schemas.microsoft.com/office/word/2010/wordprocessingDrawing" xmlns:wp="http://schemas.openxmlformats.org/drawingml/2006/wordprocessingDrawing" xmlns:w10="urn:schemas-microsoft-com:office:word" xmlns:w="http://schemas.openxmlformats.org/wordprocessingml/2006/main" xmlns:w14="http://schemas.microsoft.com/office/word/2010/wordml" xmlns:w15="http://schemas.microsoft.com/office/word/2012/wordml" xmlns:w16cex="http://schemas.microsoft.com/office/word/2018/wordml/cex" xmlns:w16cid="http://schemas.microsoft.com/office/word/2016/wordml/cid" xmlns:w16="http://schemas.microsoft.com/office/word/2018/wordml" xmlns:w16sdtdh="http://schemas.microsoft.com/office/word/2020/wordml/sdtdatahash" xmlns:w16se="http://schemas.microsoft.com/office/word/2015/wordml/symex" xmlns:wpg="http://schemas.microsoft.com/office/word/2010/wordprocessingGroup" xmlns:wpi="http://schemas.microsoft.com/office/word/2010/wordprocessingInk" xmlns:wne="http://schemas.microsoft.com/office/word/2006/wordml" xmlns:wps="http://schemas.microsoft.com/office/word/2010/wordprocessingShape" mc:Ignorable="w14 w15 w16se w16cid w16 w16cex w16sdtdh wp14">
+<w:ftr xmlns:wpc="http://schemas.microsoft.com/office/word/2010/wordprocessingCanvas" xmlns:cx="http://schemas.microsoft.com/office/drawing/2014/chartex" xmlns:cx1="http://schemas.microsoft.com/office/drawing/2015/9/8/chartex" xmlns:mc="http://schemas.openxmlformats.org/markup-compatibility/2006" xmlns:o="urn:schemas-microsoft-com:office:office" xmlns:r="http://schemas.openxmlformats.org/officeDocument/2006/relationships" xmlns:m="http://schemas.openxmlformats.org/officeDocument/2006/math" xmlns:v="urn:schemas-microsoft-com:vml" xmlns:wp14="http://schemas.microsoft.com/office/word/2010/wordprocessingDrawing" xmlns:wp="http://schemas.openxmlformats.org/drawingml/2006/wordprocessingDrawing" xmlns:w10="urn:schemas-microsoft-com:office:word" xmlns:w="http://schemas.openxmlformats.org/wordprocessingml/2006/main" xmlns:w14="http://schemas.microsoft.com/office/word/2010/wordml" xmlns:w15="http://schemas.microsoft.com/office/word/2012/wordml" xmlns:w16se="http://schemas.microsoft.com/office/word/2015/wordml/symex" xmlns:wpg="http://schemas.microsoft.com/office/word/2010/wordprocessingGroup" xmlns:wpi="http://schemas.microsoft.com/office/word/2010/wordprocessingInk" xmlns:wne="http://schemas.microsoft.com/office/word/2006/wordml" xmlns:wps="http://schemas.microsoft.com/office/word/2010/wordprocessingShape" mc:Ignorable="w14 w15 w16se wp14">
   <w:p>
     <w:pPr>
       <w:pStyle w:val="Pieddepage"/>
@@ -4091,6 +4365,7 @@
           <w:docPartUnique/>
         </w:docPartObj>
       </w:sdtPr>
+      <w:sdtEndPr/>
       <w:sdtContent>
         <w:r>
           <w:fldChar w:fldCharType="begin"/>
@@ -4129,7 +4404,7 @@
       <w:rPr>
         <w:noProof/>
       </w:rPr>
-      <w:t>08.01.2024</w:t>
+      <w:t>09.01.2024</w:t>
     </w:r>
     <w:r>
       <w:fldChar w:fldCharType="end"/>
@@ -4144,7 +4419,7 @@
 </file>
 
 <file path=word/footnotes.xml><?xml version="1.0" encoding="utf-8"?>
-<w:footnotes xmlns:wpc="http://schemas.microsoft.com/office/word/2010/wordprocessingCanvas" xmlns:cx="http://schemas.microsoft.com/office/drawing/2014/chartex" xmlns:cx1="http://schemas.microsoft.com/office/drawing/2015/9/8/chartex" xmlns:cx2="http://schemas.microsoft.com/office/drawing/2015/10/21/chartex" xmlns:cx3="http://schemas.microsoft.com/office/drawing/2016/5/9/chartex" xmlns:cx4="http://schemas.microsoft.com/office/drawing/2016/5/10/chartex" xmlns:cx5="http://schemas.microsoft.com/office/drawing/2016/5/11/chartex" xmlns:cx6="http://schemas.microsoft.com/office/drawing/2016/5/12/chartex" xmlns:cx7="http://schemas.microsoft.com/office/drawing/2016/5/13/chartex" xmlns:cx8="http://schemas.microsoft.com/office/drawing/2016/5/14/chartex" xmlns:mc="http://schemas.openxmlformats.org/markup-compatibility/2006" xmlns:aink="http://schemas.microsoft.com/office/drawing/2016/ink" xmlns:am3d="http://schemas.microsoft.com/office/drawing/2017/model3d" xmlns:o="urn:schemas-microsoft-com:office:office" xmlns:oel="http://schemas.microsoft.com/office/2019/extlst" xmlns:r="http://schemas.openxmlformats.org/officeDocument/2006/relationships" xmlns:m="http://schemas.openxmlformats.org/officeDocument/2006/math" xmlns:v="urn:schemas-microsoft-com:vml" xmlns:wp14="http://schemas.microsoft.com/office/word/2010/wordprocessingDrawing" xmlns:wp="http://schemas.openxmlformats.org/drawingml/2006/wordprocessingDrawing" xmlns:w10="urn:schemas-microsoft-com:office:word" xmlns:w="http://schemas.openxmlformats.org/wordprocessingml/2006/main" xmlns:w14="http://schemas.microsoft.com/office/word/2010/wordml" xmlns:w15="http://schemas.microsoft.com/office/word/2012/wordml" xmlns:w16cex="http://schemas.microsoft.com/office/word/2018/wordml/cex" xmlns:w16cid="http://schemas.microsoft.com/office/word/2016/wordml/cid" xmlns:w16="http://schemas.microsoft.com/office/word/2018/wordml" xmlns:w16sdtdh="http://schemas.microsoft.com/office/word/2020/wordml/sdtdatahash" xmlns:w16se="http://schemas.microsoft.com/office/word/2015/wordml/symex" xmlns:wpg="http://schemas.microsoft.com/office/word/2010/wordprocessingGroup" xmlns:wpi="http://schemas.microsoft.com/office/word/2010/wordprocessingInk" xmlns:wne="http://schemas.microsoft.com/office/word/2006/wordml" xmlns:wps="http://schemas.microsoft.com/office/word/2010/wordprocessingShape" mc:Ignorable="w14 w15 w16se w16cid w16 w16cex w16sdtdh wp14">
+<w:footnotes xmlns:wpc="http://schemas.microsoft.com/office/word/2010/wordprocessingCanvas" xmlns:cx="http://schemas.microsoft.com/office/drawing/2014/chartex" xmlns:cx1="http://schemas.microsoft.com/office/drawing/2015/9/8/chartex" xmlns:mc="http://schemas.openxmlformats.org/markup-compatibility/2006" xmlns:o="urn:schemas-microsoft-com:office:office" xmlns:r="http://schemas.openxmlformats.org/officeDocument/2006/relationships" xmlns:m="http://schemas.openxmlformats.org/officeDocument/2006/math" xmlns:v="urn:schemas-microsoft-com:vml" xmlns:wp14="http://schemas.microsoft.com/office/word/2010/wordprocessingDrawing" xmlns:wp="http://schemas.openxmlformats.org/drawingml/2006/wordprocessingDrawing" xmlns:w10="urn:schemas-microsoft-com:office:word" xmlns:w="http://schemas.openxmlformats.org/wordprocessingml/2006/main" xmlns:w14="http://schemas.microsoft.com/office/word/2010/wordml" xmlns:w15="http://schemas.microsoft.com/office/word/2012/wordml" xmlns:w16se="http://schemas.microsoft.com/office/word/2015/wordml/symex" xmlns:wpg="http://schemas.microsoft.com/office/word/2010/wordprocessingGroup" xmlns:wpi="http://schemas.microsoft.com/office/word/2010/wordprocessingInk" xmlns:wne="http://schemas.microsoft.com/office/word/2006/wordml" xmlns:wps="http://schemas.microsoft.com/office/word/2010/wordprocessingShape" mc:Ignorable="w14 w15 w16se wp14">
   <w:footnote w:type="separator" w:id="-1">
     <w:p>
       <w:pPr>
@@ -4169,7 +4444,7 @@
 </file>
 
 <file path=word/header1.xml><?xml version="1.0" encoding="utf-8"?>
-<w:hdr xmlns:wpc="http://schemas.microsoft.com/office/word/2010/wordprocessingCanvas" xmlns:cx="http://schemas.microsoft.com/office/drawing/2014/chartex" xmlns:cx1="http://schemas.microsoft.com/office/drawing/2015/9/8/chartex" xmlns:cx2="http://schemas.microsoft.com/office/drawing/2015/10/21/chartex" xmlns:cx3="http://schemas.microsoft.com/office/drawing/2016/5/9/chartex" xmlns:cx4="http://schemas.microsoft.com/office/drawing/2016/5/10/chartex" xmlns:cx5="http://schemas.microsoft.com/office/drawing/2016/5/11/chartex" xmlns:cx6="http://schemas.microsoft.com/office/drawing/2016/5/12/chartex" xmlns:cx7="http://schemas.microsoft.com/office/drawing/2016/5/13/chartex" xmlns:cx8="http://schemas.microsoft.com/office/drawing/2016/5/14/chartex" xmlns:mc="http://schemas.openxmlformats.org/markup-compatibility/2006" xmlns:aink="http://schemas.microsoft.com/office/drawing/2016/ink" xmlns:am3d="http://schemas.microsoft.com/office/drawing/2017/model3d" xmlns:o="urn:schemas-microsoft-com:office:office" xmlns:oel="http://schemas.microsoft.com/office/2019/extlst" xmlns:r="http://schemas.openxmlformats.org/officeDocument/2006/relationships" xmlns:m="http://schemas.openxmlformats.org/officeDocument/2006/math" xmlns:v="urn:schemas-microsoft-com:vml" xmlns:wp14="http://schemas.microsoft.com/office/word/2010/wordprocessingDrawing" xmlns:wp="http://schemas.openxmlformats.org/drawingml/2006/wordprocessingDrawing" xmlns:w10="urn:schemas-microsoft-com:office:word" xmlns:w="http://schemas.openxmlformats.org/wordprocessingml/2006/main" xmlns:w14="http://schemas.microsoft.com/office/word/2010/wordml" xmlns:w15="http://schemas.microsoft.com/office/word/2012/wordml" xmlns:w16cex="http://schemas.microsoft.com/office/word/2018/wordml/cex" xmlns:w16cid="http://schemas.microsoft.com/office/word/2016/wordml/cid" xmlns:w16="http://schemas.microsoft.com/office/word/2018/wordml" xmlns:w16sdtdh="http://schemas.microsoft.com/office/word/2020/wordml/sdtdatahash" xmlns:w16se="http://schemas.microsoft.com/office/word/2015/wordml/symex" xmlns:wpg="http://schemas.microsoft.com/office/word/2010/wordprocessingGroup" xmlns:wpi="http://schemas.microsoft.com/office/word/2010/wordprocessingInk" xmlns:wne="http://schemas.microsoft.com/office/word/2006/wordml" xmlns:wps="http://schemas.microsoft.com/office/word/2010/wordprocessingShape" mc:Ignorable="w14 w15 w16se w16cid w16 w16cex w16sdtdh wp14">
+<w:hdr xmlns:wpc="http://schemas.microsoft.com/office/word/2010/wordprocessingCanvas" xmlns:cx="http://schemas.microsoft.com/office/drawing/2014/chartex" xmlns:cx1="http://schemas.microsoft.com/office/drawing/2015/9/8/chartex" xmlns:mc="http://schemas.openxmlformats.org/markup-compatibility/2006" xmlns:o="urn:schemas-microsoft-com:office:office" xmlns:r="http://schemas.openxmlformats.org/officeDocument/2006/relationships" xmlns:m="http://schemas.openxmlformats.org/officeDocument/2006/math" xmlns:v="urn:schemas-microsoft-com:vml" xmlns:wp14="http://schemas.microsoft.com/office/word/2010/wordprocessingDrawing" xmlns:wp="http://schemas.openxmlformats.org/drawingml/2006/wordprocessingDrawing" xmlns:w10="urn:schemas-microsoft-com:office:word" xmlns:w="http://schemas.openxmlformats.org/wordprocessingml/2006/main" xmlns:w14="http://schemas.microsoft.com/office/word/2010/wordml" xmlns:w15="http://schemas.microsoft.com/office/word/2012/wordml" xmlns:w16se="http://schemas.microsoft.com/office/word/2015/wordml/symex" xmlns:wpg="http://schemas.microsoft.com/office/word/2010/wordprocessingGroup" xmlns:wpi="http://schemas.microsoft.com/office/word/2010/wordprocessingInk" xmlns:wne="http://schemas.microsoft.com/office/word/2006/wordml" xmlns:wps="http://schemas.microsoft.com/office/word/2010/wordprocessingShape" mc:Ignorable="w14 w15 w16se wp14">
   <w:p>
     <w:pPr>
       <w:pStyle w:val="En-tte"/>
@@ -4229,7 +4504,7 @@
             </wp:anchor>
           </w:drawing>
         </mc:Choice>
-        <mc:Fallback>
+        <mc:Fallback xmlns:w16sdtdh="http://schemas.microsoft.com/office/word/2020/wordml/sdtdatahash" xmlns:w16="http://schemas.microsoft.com/office/word/2018/wordml" xmlns:w16cid="http://schemas.microsoft.com/office/word/2016/wordml/cid" xmlns:w16cex="http://schemas.microsoft.com/office/word/2018/wordml/cex" xmlns:oel="http://schemas.microsoft.com/office/2019/extlst" xmlns:am3d="http://schemas.microsoft.com/office/drawing/2017/model3d" xmlns:aink="http://schemas.microsoft.com/office/drawing/2016/ink" xmlns:cx8="http://schemas.microsoft.com/office/drawing/2016/5/14/chartex" xmlns:cx7="http://schemas.microsoft.com/office/drawing/2016/5/13/chartex" xmlns:cx6="http://schemas.microsoft.com/office/drawing/2016/5/12/chartex" xmlns:cx5="http://schemas.microsoft.com/office/drawing/2016/5/11/chartex" xmlns:cx4="http://schemas.microsoft.com/office/drawing/2016/5/10/chartex" xmlns:cx3="http://schemas.microsoft.com/office/drawing/2016/5/9/chartex" xmlns:cx2="http://schemas.microsoft.com/office/drawing/2015/10/21/chartex">
           <w:pict>
             <v:line w14:anchorId="19A92775" id="Connecteur droit 21" o:spid="_x0000_s1026" style="position:absolute;flip:y;z-index:251662336;visibility:visible;mso-wrap-style:square;mso-wrap-distance-left:9pt;mso-wrap-distance-top:0;mso-wrap-distance-right:9pt;mso-wrap-distance-bottom:0;mso-position-horizontal:absolute;mso-position-horizontal-relative:text;mso-position-vertical:absolute;mso-position-vertical-relative:text" from="-70pt,19pt" to="524.4pt,19.85pt" o:gfxdata="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" strokecolor="black [3200]" strokeweight="1.5pt">
               <v:stroke joinstyle="miter"/>
@@ -4335,7 +4610,7 @@
 </file>
 
 <file path=word/header2.xml><?xml version="1.0" encoding="utf-8"?>
-<w:hdr xmlns:wpc="http://schemas.microsoft.com/office/word/2010/wordprocessingCanvas" xmlns:cx="http://schemas.microsoft.com/office/drawing/2014/chartex" xmlns:cx1="http://schemas.microsoft.com/office/drawing/2015/9/8/chartex" xmlns:cx2="http://schemas.microsoft.com/office/drawing/2015/10/21/chartex" xmlns:cx3="http://schemas.microsoft.com/office/drawing/2016/5/9/chartex" xmlns:cx4="http://schemas.microsoft.com/office/drawing/2016/5/10/chartex" xmlns:cx5="http://schemas.microsoft.com/office/drawing/2016/5/11/chartex" xmlns:cx6="http://schemas.microsoft.com/office/drawing/2016/5/12/chartex" xmlns:cx7="http://schemas.microsoft.com/office/drawing/2016/5/13/chartex" xmlns:cx8="http://schemas.microsoft.com/office/drawing/2016/5/14/chartex" xmlns:mc="http://schemas.openxmlformats.org/markup-compatibility/2006" xmlns:aink="http://schemas.microsoft.com/office/drawing/2016/ink" xmlns:am3d="http://schemas.microsoft.com/office/drawing/2017/model3d" xmlns:o="urn:schemas-microsoft-com:office:office" xmlns:oel="http://schemas.microsoft.com/office/2019/extlst" xmlns:r="http://schemas.openxmlformats.org/officeDocument/2006/relationships" xmlns:m="http://schemas.openxmlformats.org/officeDocument/2006/math" xmlns:v="urn:schemas-microsoft-com:vml" xmlns:wp14="http://schemas.microsoft.com/office/word/2010/wordprocessingDrawing" xmlns:wp="http://schemas.openxmlformats.org/drawingml/2006/wordprocessingDrawing" xmlns:w10="urn:schemas-microsoft-com:office:word" xmlns:w="http://schemas.openxmlformats.org/wordprocessingml/2006/main" xmlns:w14="http://schemas.microsoft.com/office/word/2010/wordml" xmlns:w15="http://schemas.microsoft.com/office/word/2012/wordml" xmlns:w16cex="http://schemas.microsoft.com/office/word/2018/wordml/cex" xmlns:w16cid="http://schemas.microsoft.com/office/word/2016/wordml/cid" xmlns:w16="http://schemas.microsoft.com/office/word/2018/wordml" xmlns:w16sdtdh="http://schemas.microsoft.com/office/word/2020/wordml/sdtdatahash" xmlns:w16se="http://schemas.microsoft.com/office/word/2015/wordml/symex" xmlns:wpg="http://schemas.microsoft.com/office/word/2010/wordprocessingGroup" xmlns:wpi="http://schemas.microsoft.com/office/word/2010/wordprocessingInk" xmlns:wne="http://schemas.microsoft.com/office/word/2006/wordml" xmlns:wps="http://schemas.microsoft.com/office/word/2010/wordprocessingShape" mc:Ignorable="w14 w15 w16se w16cid w16 w16cex w16sdtdh wp14">
+<w:hdr xmlns:wpc="http://schemas.microsoft.com/office/word/2010/wordprocessingCanvas" xmlns:cx="http://schemas.microsoft.com/office/drawing/2014/chartex" xmlns:cx1="http://schemas.microsoft.com/office/drawing/2015/9/8/chartex" xmlns:mc="http://schemas.openxmlformats.org/markup-compatibility/2006" xmlns:o="urn:schemas-microsoft-com:office:office" xmlns:r="http://schemas.openxmlformats.org/officeDocument/2006/relationships" xmlns:m="http://schemas.openxmlformats.org/officeDocument/2006/math" xmlns:v="urn:schemas-microsoft-com:vml" xmlns:wp14="http://schemas.microsoft.com/office/word/2010/wordprocessingDrawing" xmlns:wp="http://schemas.openxmlformats.org/drawingml/2006/wordprocessingDrawing" xmlns:w10="urn:schemas-microsoft-com:office:word" xmlns:w="http://schemas.openxmlformats.org/wordprocessingml/2006/main" xmlns:w14="http://schemas.microsoft.com/office/word/2010/wordml" xmlns:w15="http://schemas.microsoft.com/office/word/2012/wordml" xmlns:w16se="http://schemas.microsoft.com/office/word/2015/wordml/symex" xmlns:wpg="http://schemas.microsoft.com/office/word/2010/wordprocessingGroup" xmlns:wpi="http://schemas.microsoft.com/office/word/2010/wordprocessingInk" xmlns:wne="http://schemas.microsoft.com/office/word/2006/wordml" xmlns:wps="http://schemas.microsoft.com/office/word/2010/wordprocessingShape" mc:Ignorable="w14 w15 w16se wp14">
   <w:p>
     <w:pPr>
       <w:pStyle w:val="En-tte"/>
@@ -4401,7 +4676,7 @@
             </wp:anchor>
           </w:drawing>
         </mc:Choice>
-        <mc:Fallback>
+        <mc:Fallback xmlns:w16sdtdh="http://schemas.microsoft.com/office/word/2020/wordml/sdtdatahash" xmlns:w16="http://schemas.microsoft.com/office/word/2018/wordml" xmlns:w16cid="http://schemas.microsoft.com/office/word/2016/wordml/cid" xmlns:w16cex="http://schemas.microsoft.com/office/word/2018/wordml/cex" xmlns:oel="http://schemas.microsoft.com/office/2019/extlst" xmlns:am3d="http://schemas.microsoft.com/office/drawing/2017/model3d" xmlns:aink="http://schemas.microsoft.com/office/drawing/2016/ink" xmlns:cx8="http://schemas.microsoft.com/office/drawing/2016/5/14/chartex" xmlns:cx7="http://schemas.microsoft.com/office/drawing/2016/5/13/chartex" xmlns:cx6="http://schemas.microsoft.com/office/drawing/2016/5/12/chartex" xmlns:cx5="http://schemas.microsoft.com/office/drawing/2016/5/11/chartex" xmlns:cx4="http://schemas.microsoft.com/office/drawing/2016/5/10/chartex" xmlns:cx3="http://schemas.microsoft.com/office/drawing/2016/5/9/chartex" xmlns:cx2="http://schemas.microsoft.com/office/drawing/2015/10/21/chartex">
           <w:pict>
             <v:line w14:anchorId="3D8386BF" id="Connecteur droit 22" o:spid="_x0000_s1026" style="position:absolute;z-index:251664384;visibility:visible;mso-wrap-style:square;mso-width-percent:0;mso-height-percent:0;mso-wrap-distance-left:9pt;mso-wrap-distance-top:0;mso-wrap-distance-right:9pt;mso-wrap-distance-bottom:0;mso-position-horizontal:absolute;mso-position-horizontal-relative:text;mso-position-vertical:absolute;mso-position-vertical-relative:text;mso-width-percent:0;mso-height-percent:0;mso-width-relative:margin;mso-height-relative:margin" from="-73.35pt,19pt" to="588.05pt,21.55pt" o:gfxdata="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" strokecolor="black [3200]" strokeweight="1.5pt">
               <v:stroke joinstyle="miter"/>
@@ -4434,7 +4709,7 @@
           <v:path o:extrusionok="f" gradientshapeok="t" o:connecttype="rect"/>
           <o:lock v:ext="edit" aspectratio="t"/>
         </v:shapetype>
-        <v:shape id="_x0000_s1025" type="#_x0000_t75" style="position:absolute;margin-left:-33.15pt;margin-top:-10.35pt;width:106.3pt;height:25.75pt;z-index:251659264;mso-wrap-edited:f;mso-position-horizontal-relative:text;mso-position-vertical-relative:text">
+        <v:shape id="_x0000_s2049" type="#_x0000_t75" style="position:absolute;margin-left:-33.15pt;margin-top:-10.35pt;width:106.3pt;height:25.75pt;z-index:251659264;mso-wrap-edited:f;mso-position-horizontal-relative:text;mso-position-vertical-relative:text">
           <v:imagedata r:id="rId1" o:title="download"/>
           <w10:wrap type="square"/>
         </v:shape>
@@ -4461,7 +4736,7 @@
 </file>
 
 <file path=word/numbering.xml><?xml version="1.0" encoding="utf-8"?>
-<w:numbering xmlns:wpc="http://schemas.microsoft.com/office/word/2010/wordprocessingCanvas" xmlns:cx="http://schemas.microsoft.com/office/drawing/2014/chartex" xmlns:cx1="http://schemas.microsoft.com/office/drawing/2015/9/8/chartex" xmlns:cx2="http://schemas.microsoft.com/office/drawing/2015/10/21/chartex" xmlns:cx3="http://schemas.microsoft.com/office/drawing/2016/5/9/chartex" xmlns:cx4="http://schemas.microsoft.com/office/drawing/2016/5/10/chartex" xmlns:cx5="http://schemas.microsoft.com/office/drawing/2016/5/11/chartex" xmlns:cx6="http://schemas.microsoft.com/office/drawing/2016/5/12/chartex" xmlns:cx7="http://schemas.microsoft.com/office/drawing/2016/5/13/chartex" xmlns:cx8="http://schemas.microsoft.com/office/drawing/2016/5/14/chartex" xmlns:mc="http://schemas.openxmlformats.org/markup-compatibility/2006" xmlns:aink="http://schemas.microsoft.com/office/drawing/2016/ink" xmlns:am3d="http://schemas.microsoft.com/office/drawing/2017/model3d" xmlns:o="urn:schemas-microsoft-com:office:office" xmlns:oel="http://schemas.microsoft.com/office/2019/extlst" xmlns:r="http://schemas.openxmlformats.org/officeDocument/2006/relationships" xmlns:m="http://schemas.openxmlformats.org/officeDocument/2006/math" xmlns:v="urn:schemas-microsoft-com:vml" xmlns:wp14="http://schemas.microsoft.com/office/word/2010/wordprocessingDrawing" xmlns:wp="http://schemas.openxmlformats.org/drawingml/2006/wordprocessingDrawing" xmlns:w10="urn:schemas-microsoft-com:office:word" xmlns:w="http://schemas.openxmlformats.org/wordprocessingml/2006/main" xmlns:w14="http://schemas.microsoft.com/office/word/2010/wordml" xmlns:w15="http://schemas.microsoft.com/office/word/2012/wordml" xmlns:w16cex="http://schemas.microsoft.com/office/word/2018/wordml/cex" xmlns:w16cid="http://schemas.microsoft.com/office/word/2016/wordml/cid" xmlns:w16="http://schemas.microsoft.com/office/word/2018/wordml" xmlns:w16sdtdh="http://schemas.microsoft.com/office/word/2020/wordml/sdtdatahash" xmlns:w16se="http://schemas.microsoft.com/office/word/2015/wordml/symex" xmlns:wpg="http://schemas.microsoft.com/office/word/2010/wordprocessingGroup" xmlns:wpi="http://schemas.microsoft.com/office/word/2010/wordprocessingInk" xmlns:wne="http://schemas.microsoft.com/office/word/2006/wordml" xmlns:wps="http://schemas.microsoft.com/office/word/2010/wordprocessingShape" mc:Ignorable="w14 w15 w16se w16cid w16 w16cex w16sdtdh wp14">
+<w:numbering xmlns:wpc="http://schemas.microsoft.com/office/word/2010/wordprocessingCanvas" xmlns:cx="http://schemas.microsoft.com/office/drawing/2014/chartex" xmlns:cx1="http://schemas.microsoft.com/office/drawing/2015/9/8/chartex" xmlns:mc="http://schemas.openxmlformats.org/markup-compatibility/2006" xmlns:o="urn:schemas-microsoft-com:office:office" xmlns:r="http://schemas.openxmlformats.org/officeDocument/2006/relationships" xmlns:m="http://schemas.openxmlformats.org/officeDocument/2006/math" xmlns:v="urn:schemas-microsoft-com:vml" xmlns:wp14="http://schemas.microsoft.com/office/word/2010/wordprocessingDrawing" xmlns:wp="http://schemas.openxmlformats.org/drawingml/2006/wordprocessingDrawing" xmlns:w10="urn:schemas-microsoft-com:office:word" xmlns:w="http://schemas.openxmlformats.org/wordprocessingml/2006/main" xmlns:w14="http://schemas.microsoft.com/office/word/2010/wordml" xmlns:w15="http://schemas.microsoft.com/office/word/2012/wordml" xmlns:w16se="http://schemas.microsoft.com/office/word/2015/wordml/symex" xmlns:wpg="http://schemas.microsoft.com/office/word/2010/wordprocessingGroup" xmlns:wpi="http://schemas.microsoft.com/office/word/2010/wordprocessingInk" xmlns:wne="http://schemas.microsoft.com/office/word/2006/wordml" xmlns:wps="http://schemas.microsoft.com/office/word/2010/wordprocessingShape" mc:Ignorable="w14 w15 w16se wp14">
   <w:abstractNum w:abstractNumId="0" w15:restartNumberingAfterBreak="0">
     <w:nsid w:val="06372EC7"/>
     <w:multiLevelType w:val="hybridMultilevel"/>
@@ -4818,7 +5093,7 @@
         <w:rFonts w:ascii="Symbol" w:hAnsi="Symbol" w:hint="default"/>
       </w:rPr>
     </w:lvl>
-    <w:lvl w:ilvl="1" w:tplc="100C0003" w:tentative="1">
+    <w:lvl w:ilvl="1" w:tplc="100C0003">
       <w:start w:val="1"/>
       <w:numFmt w:val="bullet"/>
       <w:lvlText w:val="o"/>
@@ -4918,8 +5193,8 @@
   <w:abstractNum w:abstractNumId="4" w15:restartNumberingAfterBreak="0">
     <w:nsid w:val="3EEA6430"/>
     <w:multiLevelType w:val="hybridMultilevel"/>
-    <w:tmpl w:val="B5D2C87C"/>
-    <w:lvl w:ilvl="0" w:tplc="D7ACA424">
+    <w:tmpl w:val="266C4D6A"/>
+    <w:lvl w:ilvl="0" w:tplc="50AE852A">
       <w:start w:val="1"/>
       <w:numFmt w:val="upperLetter"/>
       <w:pStyle w:val="Titre1"/>
@@ -4928,6 +5203,54 @@
       <w:pPr>
         <w:ind w:left="360" w:hanging="360"/>
       </w:pPr>
+      <w:rPr>
+        <w:b w:val="0"/>
+        <w:bCs w:val="0"/>
+        <w:i w:val="0"/>
+        <w:iCs w:val="0"/>
+        <w:caps w:val="0"/>
+        <w:smallCaps w:val="0"/>
+        <w:strike w:val="0"/>
+        <w:dstrike w:val="0"/>
+        <w:outline w:val="0"/>
+        <w:shadow w:val="0"/>
+        <w:emboss w:val="0"/>
+        <w:imprint w:val="0"/>
+        <w:noProof w:val="0"/>
+        <w:vanish w:val="0"/>
+        <w:spacing w:val="0"/>
+        <w:kern w:val="0"/>
+        <w:position w:val="0"/>
+        <w:u w:val="none"/>
+        <w:effect w:val="none"/>
+        <w:vertAlign w:val="baseline"/>
+        <w:em w:val="none"/>
+        <w:specVanish w:val="0"/>
+        <w14:glow w14:rad="0">
+          <w14:srgbClr w14:val="000000"/>
+        </w14:glow>
+        <w14:shadow w14:blurRad="0" w14:dist="0" w14:dir="0" w14:sx="0" w14:sy="0" w14:kx="0" w14:ky="0" w14:algn="none">
+          <w14:srgbClr w14:val="000000"/>
+        </w14:shadow>
+        <w14:reflection w14:blurRad="0" w14:stA="0" w14:stPos="0" w14:endA="0" w14:endPos="0" w14:dist="0" w14:dir="0" w14:fadeDir="0" w14:sx="0" w14:sy="0" w14:kx="0" w14:ky="0" w14:algn="none"/>
+        <w14:textOutline w14:w="0" w14:cap="rnd" w14:cmpd="sng" w14:algn="ctr">
+          <w14:noFill/>
+          <w14:prstDash w14:val="solid"/>
+          <w14:bevel/>
+        </w14:textOutline>
+        <w14:scene3d>
+          <w14:camera w14:prst="orthographicFront"/>
+          <w14:lightRig w14:rig="threePt" w14:dir="t">
+            <w14:rot w14:lat="0" w14:lon="0" w14:rev="0"/>
+          </w14:lightRig>
+        </w14:scene3d>
+        <w14:props3d w14:extrusionH="0" w14:contourW="0" w14:prstMaterial="none"/>
+        <w14:ligatures w14:val="none"/>
+        <w14:numForm w14:val="default"/>
+        <w14:numSpacing w14:val="default"/>
+        <w14:stylisticSets/>
+        <w14:cntxtAlts w14:val="0"/>
+      </w:rPr>
     </w:lvl>
     <w:lvl w:ilvl="1" w:tplc="100C0019">
       <w:start w:val="1"/>
@@ -5499,34 +5822,34 @@
       </w:pPr>
     </w:lvl>
   </w:abstractNum>
-  <w:num w:numId="1" w16cid:durableId="321393108">
+  <w:num w:numId="1">
     <w:abstractNumId w:val="4"/>
   </w:num>
-  <w:num w:numId="2" w16cid:durableId="1738284384">
+  <w:num w:numId="2">
     <w:abstractNumId w:val="0"/>
   </w:num>
-  <w:num w:numId="3" w16cid:durableId="19665336">
+  <w:num w:numId="3">
     <w:abstractNumId w:val="7"/>
   </w:num>
-  <w:num w:numId="4" w16cid:durableId="1447849316">
+  <w:num w:numId="4">
     <w:abstractNumId w:val="1"/>
   </w:num>
-  <w:num w:numId="5" w16cid:durableId="1086072305">
+  <w:num w:numId="5">
     <w:abstractNumId w:val="5"/>
   </w:num>
-  <w:num w:numId="6" w16cid:durableId="1810322115">
+  <w:num w:numId="6">
     <w:abstractNumId w:val="3"/>
   </w:num>
-  <w:num w:numId="7" w16cid:durableId="2026782429">
+  <w:num w:numId="7">
     <w:abstractNumId w:val="8"/>
   </w:num>
-  <w:num w:numId="8" w16cid:durableId="1427113829">
+  <w:num w:numId="8">
     <w:abstractNumId w:val="2"/>
   </w:num>
-  <w:num w:numId="9" w16cid:durableId="377171707">
+  <w:num w:numId="9">
     <w:abstractNumId w:val="6"/>
   </w:num>
-  <w:num w:numId="10" w16cid:durableId="249971216">
+  <w:num w:numId="10">
     <w:abstractNumId w:val="9"/>
   </w:num>
   <w:numIdMacAtCleanup w:val="5"/>
@@ -5534,7 +5857,7 @@
 </file>
 
 <file path=word/styles.xml><?xml version="1.0" encoding="utf-8"?>
-<w:styles xmlns:mc="http://schemas.openxmlformats.org/markup-compatibility/2006" xmlns:r="http://schemas.openxmlformats.org/officeDocument/2006/relationships" xmlns:w="http://schemas.openxmlformats.org/wordprocessingml/2006/main" xmlns:w14="http://schemas.microsoft.com/office/word/2010/wordml" xmlns:w15="http://schemas.microsoft.com/office/word/2012/wordml" xmlns:w16cex="http://schemas.microsoft.com/office/word/2018/wordml/cex" xmlns:w16cid="http://schemas.microsoft.com/office/word/2016/wordml/cid" xmlns:w16="http://schemas.microsoft.com/office/word/2018/wordml" xmlns:w16sdtdh="http://schemas.microsoft.com/office/word/2020/wordml/sdtdatahash" xmlns:w16se="http://schemas.microsoft.com/office/word/2015/wordml/symex" mc:Ignorable="w14 w15 w16se w16cid w16 w16cex w16sdtdh">
+<w:styles xmlns:mc="http://schemas.openxmlformats.org/markup-compatibility/2006" xmlns:r="http://schemas.openxmlformats.org/officeDocument/2006/relationships" xmlns:w="http://schemas.openxmlformats.org/wordprocessingml/2006/main" xmlns:w14="http://schemas.microsoft.com/office/word/2010/wordml" xmlns:w15="http://schemas.microsoft.com/office/word/2012/wordml" xmlns:w16se="http://schemas.microsoft.com/office/word/2015/wordml/symex" mc:Ignorable="w14 w15 w16se">
   <w:docDefaults>
     <w:rPrDefault>
       <w:rPr>
@@ -5550,7 +5873,7 @@
       </w:pPr>
     </w:pPrDefault>
   </w:docDefaults>
-  <w:latentStyles w:defLockedState="0" w:defUIPriority="99" w:defSemiHidden="0" w:defUnhideWhenUsed="0" w:defQFormat="0" w:count="376">
+  <w:latentStyles w:defLockedState="0" w:defUIPriority="99" w:defSemiHidden="0" w:defUnhideWhenUsed="0" w:defQFormat="0" w:count="371">
     <w:lsdException w:name="Normal" w:uiPriority="0" w:qFormat="1"/>
     <w:lsdException w:name="heading 1" w:uiPriority="9" w:qFormat="1"/>
     <w:lsdException w:name="heading 2" w:semiHidden="1" w:uiPriority="9" w:unhideWhenUsed="1" w:qFormat="1"/>
@@ -5922,11 +6245,6 @@
     <w:lsdException w:name="List Table 5 Dark Accent 6" w:uiPriority="50"/>
     <w:lsdException w:name="List Table 6 Colorful Accent 6" w:uiPriority="51"/>
     <w:lsdException w:name="List Table 7 Colorful Accent 6" w:uiPriority="52"/>
-    <w:lsdException w:name="Mention" w:semiHidden="1" w:unhideWhenUsed="1"/>
-    <w:lsdException w:name="Smart Hyperlink" w:semiHidden="1" w:unhideWhenUsed="1"/>
-    <w:lsdException w:name="Hashtag" w:semiHidden="1" w:unhideWhenUsed="1"/>
-    <w:lsdException w:name="Unresolved Mention" w:semiHidden="1" w:unhideWhenUsed="1"/>
-    <w:lsdException w:name="Smart Link" w:semiHidden="1" w:unhideWhenUsed="1"/>
   </w:latentStyles>
   <w:style w:type="paragraph" w:default="1" w:styleId="Normal">
     <w:name w:val="Normal"/>
@@ -6071,7 +6389,6 @@
   <w:style w:type="character" w:default="1" w:styleId="Policepardfaut">
     <w:name w:val="Default Paragraph Font"/>
     <w:uiPriority w:val="1"/>
-    <w:semiHidden/>
     <w:unhideWhenUsed/>
   </w:style>
   <w:style w:type="table" w:default="1" w:styleId="TableauNormal">
@@ -6763,7 +7080,7 @@
 </file>
 
 <file path=word/glossary/document.xml><?xml version="1.0" encoding="utf-8"?>
-<w:glossaryDocument xmlns:wpc="http://schemas.microsoft.com/office/word/2010/wordprocessingCanvas" xmlns:cx="http://schemas.microsoft.com/office/drawing/2014/chartex" xmlns:cx1="http://schemas.microsoft.com/office/drawing/2015/9/8/chartex" xmlns:cx2="http://schemas.microsoft.com/office/drawing/2015/10/21/chartex" xmlns:cx3="http://schemas.microsoft.com/office/drawing/2016/5/9/chartex" xmlns:cx4="http://schemas.microsoft.com/office/drawing/2016/5/10/chartex" xmlns:cx5="http://schemas.microsoft.com/office/drawing/2016/5/11/chartex" xmlns:cx6="http://schemas.microsoft.com/office/drawing/2016/5/12/chartex" xmlns:cx7="http://schemas.microsoft.com/office/drawing/2016/5/13/chartex" xmlns:cx8="http://schemas.microsoft.com/office/drawing/2016/5/14/chartex" xmlns:mc="http://schemas.openxmlformats.org/markup-compatibility/2006" xmlns:aink="http://schemas.microsoft.com/office/drawing/2016/ink" xmlns:am3d="http://schemas.microsoft.com/office/drawing/2017/model3d" xmlns:o="urn:schemas-microsoft-com:office:office" xmlns:oel="http://schemas.microsoft.com/office/2019/extlst" xmlns:r="http://schemas.openxmlformats.org/officeDocument/2006/relationships" xmlns:m="http://schemas.openxmlformats.org/officeDocument/2006/math" xmlns:v="urn:schemas-microsoft-com:vml" xmlns:wp14="http://schemas.microsoft.com/office/word/2010/wordprocessingDrawing" xmlns:wp="http://schemas.openxmlformats.org/drawingml/2006/wordprocessingDrawing" xmlns:w10="urn:schemas-microsoft-com:office:word" xmlns:w="http://schemas.openxmlformats.org/wordprocessingml/2006/main" xmlns:w14="http://schemas.microsoft.com/office/word/2010/wordml" xmlns:w15="http://schemas.microsoft.com/office/word/2012/wordml" xmlns:w16cex="http://schemas.microsoft.com/office/word/2018/wordml/cex" xmlns:w16cid="http://schemas.microsoft.com/office/word/2016/wordml/cid" xmlns:w16="http://schemas.microsoft.com/office/word/2018/wordml" xmlns:w16sdtdh="http://schemas.microsoft.com/office/word/2020/wordml/sdtdatahash" xmlns:w16se="http://schemas.microsoft.com/office/word/2015/wordml/symex" xmlns:wpg="http://schemas.microsoft.com/office/word/2010/wordprocessingGroup" xmlns:wpi="http://schemas.microsoft.com/office/word/2010/wordprocessingInk" xmlns:wne="http://schemas.microsoft.com/office/word/2006/wordml" xmlns:wps="http://schemas.microsoft.com/office/word/2010/wordprocessingShape" mc:Ignorable="w14 w15 w16se w16cid w16 w16cex w16sdtdh wp14">
+<w:glossaryDocument xmlns:wpc="http://schemas.microsoft.com/office/word/2010/wordprocessingCanvas" xmlns:cx="http://schemas.microsoft.com/office/drawing/2014/chartex" xmlns:cx1="http://schemas.microsoft.com/office/drawing/2015/9/8/chartex" xmlns:mc="http://schemas.openxmlformats.org/markup-compatibility/2006" xmlns:o="urn:schemas-microsoft-com:office:office" xmlns:r="http://schemas.openxmlformats.org/officeDocument/2006/relationships" xmlns:m="http://schemas.openxmlformats.org/officeDocument/2006/math" xmlns:v="urn:schemas-microsoft-com:vml" xmlns:wp14="http://schemas.microsoft.com/office/word/2010/wordprocessingDrawing" xmlns:wp="http://schemas.openxmlformats.org/drawingml/2006/wordprocessingDrawing" xmlns:w10="urn:schemas-microsoft-com:office:word" xmlns:w="http://schemas.openxmlformats.org/wordprocessingml/2006/main" xmlns:w14="http://schemas.microsoft.com/office/word/2010/wordml" xmlns:w15="http://schemas.microsoft.com/office/word/2012/wordml" xmlns:w16se="http://schemas.microsoft.com/office/word/2015/wordml/symex" xmlns:wpg="http://schemas.microsoft.com/office/word/2010/wordprocessingGroup" xmlns:wpi="http://schemas.microsoft.com/office/word/2010/wordprocessingInk" xmlns:wne="http://schemas.microsoft.com/office/word/2006/wordml" xmlns:wps="http://schemas.microsoft.com/office/word/2010/wordprocessingShape" mc:Ignorable="w14 w15 w16se wp14">
   <w:docParts>
     <w:docPart>
       <w:docPartPr>
@@ -6787,7 +7104,7 @@
           </w:pPr>
           <w:r>
             <w:rPr>
-              <w:color w:val="156082" w:themeColor="accent1"/>
+              <w:color w:val="5B9BD5" w:themeColor="accent1"/>
               <w:sz w:val="28"/>
               <w:szCs w:val="28"/>
               <w:lang w:val="fr-FR"/>
@@ -6819,7 +7136,7 @@
           </w:pPr>
           <w:r>
             <w:rPr>
-              <w:color w:val="156082" w:themeColor="accent1"/>
+              <w:color w:val="5B9BD5" w:themeColor="accent1"/>
               <w:sz w:val="28"/>
               <w:szCs w:val="28"/>
               <w:lang w:val="fr-FR"/>
@@ -6852,7 +7169,7 @@
           <w:r>
             <w:rPr>
               <w:rFonts w:asciiTheme="majorHAnsi" w:eastAsiaTheme="majorEastAsia" w:hAnsiTheme="majorHAnsi" w:cstheme="majorBidi"/>
-              <w:color w:val="156082" w:themeColor="accent1"/>
+              <w:color w:val="5B9BD5" w:themeColor="accent1"/>
               <w:sz w:val="88"/>
               <w:szCs w:val="88"/>
               <w:lang w:val="fr-FR"/>
@@ -6867,13 +7184,13 @@
 </file>
 
 <file path=word/glossary/fontTable.xml><?xml version="1.0" encoding="utf-8"?>
-<w:fonts xmlns:mc="http://schemas.openxmlformats.org/markup-compatibility/2006" xmlns:r="http://schemas.openxmlformats.org/officeDocument/2006/relationships" xmlns:w="http://schemas.openxmlformats.org/wordprocessingml/2006/main" xmlns:w14="http://schemas.microsoft.com/office/word/2010/wordml" xmlns:w15="http://schemas.microsoft.com/office/word/2012/wordml" xmlns:w16cex="http://schemas.microsoft.com/office/word/2018/wordml/cex" xmlns:w16cid="http://schemas.microsoft.com/office/word/2016/wordml/cid" xmlns:w16="http://schemas.microsoft.com/office/word/2018/wordml" xmlns:w16sdtdh="http://schemas.microsoft.com/office/word/2020/wordml/sdtdatahash" xmlns:w16se="http://schemas.microsoft.com/office/word/2015/wordml/symex" mc:Ignorable="w14 w15 w16se w16cid w16 w16cex w16sdtdh">
+<w:fonts xmlns:mc="http://schemas.openxmlformats.org/markup-compatibility/2006" xmlns:r="http://schemas.openxmlformats.org/officeDocument/2006/relationships" xmlns:w="http://schemas.openxmlformats.org/wordprocessingml/2006/main" xmlns:w14="http://schemas.microsoft.com/office/word/2010/wordml" xmlns:w15="http://schemas.microsoft.com/office/word/2012/wordml" xmlns:w16se="http://schemas.microsoft.com/office/word/2015/wordml/symex" mc:Ignorable="w14 w15 w16se">
   <w:font w:name="Times New Roman">
     <w:panose1 w:val="02020603050405020304"/>
     <w:charset w:val="00"/>
     <w:family w:val="roman"/>
     <w:pitch w:val="variable"/>
-    <w:sig w:usb0="E0002EFF" w:usb1="C000785B" w:usb2="00000009" w:usb3="00000000" w:csb0="000001FF" w:csb1="00000000"/>
+    <w:sig w:usb0="E0002AFF" w:usb1="C0007843" w:usb2="00000009" w:usb3="00000000" w:csb0="000001FF" w:csb1="00000000"/>
   </w:font>
   <w:font w:name="Symbol">
     <w:panose1 w:val="05050102010706020507"/>
@@ -6901,21 +7218,21 @@
     <w:charset w:val="00"/>
     <w:family w:val="swiss"/>
     <w:pitch w:val="variable"/>
-    <w:sig w:usb0="E4002EFF" w:usb1="C000247B" w:usb2="00000009" w:usb3="00000000" w:csb0="000001FF" w:csb1="00000000"/>
+    <w:sig w:usb0="E0002AFF" w:usb1="4000ACFF" w:usb2="00000001" w:usb3="00000000" w:csb0="000001FF" w:csb1="00000000"/>
   </w:font>
   <w:font w:name="Calibri Light">
     <w:panose1 w:val="020F0302020204030204"/>
     <w:charset w:val="00"/>
     <w:family w:val="swiss"/>
     <w:pitch w:val="variable"/>
-    <w:sig w:usb0="E4002EFF" w:usb1="C000247B" w:usb2="00000009" w:usb3="00000000" w:csb0="000001FF" w:csb1="00000000"/>
+    <w:sig w:usb0="A0002AEF" w:usb1="4000207B" w:usb2="00000000" w:usb3="00000000" w:csb0="000001FF" w:csb1="00000000"/>
   </w:font>
   <w:font w:name="Arial">
     <w:panose1 w:val="020B0604020202020204"/>
     <w:charset w:val="00"/>
     <w:family w:val="swiss"/>
     <w:pitch w:val="variable"/>
-    <w:sig w:usb0="E0002EFF" w:usb1="C000785B" w:usb2="00000009" w:usb3="00000000" w:csb0="000001FF" w:csb1="00000000"/>
+    <w:sig w:usb0="E0002AFF" w:usb1="C0007843" w:usb2="00000009" w:usb3="00000000" w:csb0="000001FF" w:csb1="00000000"/>
   </w:font>
   <w:font w:name="Segoe UI">
     <w:panose1 w:val="020B0502040204020203"/>
@@ -6938,23 +7255,11 @@
     <w:pitch w:val="fixed"/>
     <w:sig w:usb0="E00006FF" w:usb1="0000FCFF" w:usb2="00000001" w:usb3="00000000" w:csb0="0000019F" w:csb1="00000000"/>
   </w:font>
-  <w:font w:name="Aptos">
-    <w:charset w:val="00"/>
-    <w:family w:val="swiss"/>
-    <w:pitch w:val="variable"/>
-    <w:sig w:usb0="20000287" w:usb1="00000003" w:usb2="00000000" w:usb3="00000000" w:csb0="0000019F" w:csb1="00000000"/>
-  </w:font>
-  <w:font w:name="Aptos Display">
-    <w:charset w:val="00"/>
-    <w:family w:val="swiss"/>
-    <w:pitch w:val="variable"/>
-    <w:sig w:usb0="20000287" w:usb1="00000003" w:usb2="00000000" w:usb3="00000000" w:csb0="0000019F" w:csb1="00000000"/>
-  </w:font>
 </w:fonts>
 </file>
 
 <file path=word/glossary/settings.xml><?xml version="1.0" encoding="utf-8"?>
-<w:settings xmlns:mc="http://schemas.openxmlformats.org/markup-compatibility/2006" xmlns:o="urn:schemas-microsoft-com:office:office" xmlns:r="http://schemas.openxmlformats.org/officeDocument/2006/relationships" xmlns:m="http://schemas.openxmlformats.org/officeDocument/2006/math" xmlns:v="urn:schemas-microsoft-com:vml" xmlns:w10="urn:schemas-microsoft-com:office:word" xmlns:w="http://schemas.openxmlformats.org/wordprocessingml/2006/main" xmlns:w14="http://schemas.microsoft.com/office/word/2010/wordml" xmlns:w15="http://schemas.microsoft.com/office/word/2012/wordml" xmlns:w16cex="http://schemas.microsoft.com/office/word/2018/wordml/cex" xmlns:w16cid="http://schemas.microsoft.com/office/word/2016/wordml/cid" xmlns:w16="http://schemas.microsoft.com/office/word/2018/wordml" xmlns:w16sdtdh="http://schemas.microsoft.com/office/word/2020/wordml/sdtdatahash" xmlns:w16se="http://schemas.microsoft.com/office/word/2015/wordml/symex" xmlns:sl="http://schemas.openxmlformats.org/schemaLibrary/2006/main" mc:Ignorable="w14 w15 w16se w16cid w16 w16cex w16sdtdh">
+<w:settings xmlns:mc="http://schemas.openxmlformats.org/markup-compatibility/2006" xmlns:o="urn:schemas-microsoft-com:office:office" xmlns:r="http://schemas.openxmlformats.org/officeDocument/2006/relationships" xmlns:m="http://schemas.openxmlformats.org/officeDocument/2006/math" xmlns:v="urn:schemas-microsoft-com:vml" xmlns:w10="urn:schemas-microsoft-com:office:word" xmlns:w="http://schemas.openxmlformats.org/wordprocessingml/2006/main" xmlns:w14="http://schemas.microsoft.com/office/word/2010/wordml" xmlns:w15="http://schemas.microsoft.com/office/word/2012/wordml" xmlns:w16se="http://schemas.microsoft.com/office/word/2015/wordml/symex" xmlns:sl="http://schemas.openxmlformats.org/schemaLibrary/2006/main" mc:Ignorable="w14 w15 w16se">
   <w:view w:val="normal"/>
   <w:defaultTabStop w:val="708"/>
   <w:hyphenationZone w:val="425"/>
@@ -6966,7 +7271,6 @@
     <w:compatSetting w:name="enableOpenTypeFeatures" w:uri="http://schemas.microsoft.com/office/word" w:val="1"/>
     <w:compatSetting w:name="doNotFlipMirrorIndents" w:uri="http://schemas.microsoft.com/office/word" w:val="1"/>
     <w:compatSetting w:name="differentiateMultirowTableHeaders" w:uri="http://schemas.microsoft.com/office/word" w:val="1"/>
-    <w:compatSetting w:name="useWord2013TrackBottomHyphenation" w:uri="http://schemas.microsoft.com/office/word" w:val="1"/>
   </w:compat>
   <w:rsids>
     <w:rsidRoot w:val="00201F75"/>
@@ -6974,6 +7278,7 @@
     <w:rsid w:val="000F456D"/>
     <w:rsid w:val="00154DB6"/>
     <w:rsid w:val="001C61A4"/>
+    <w:rsid w:val="001D623C"/>
     <w:rsid w:val="001F4573"/>
     <w:rsid w:val="00201F75"/>
     <w:rsid w:val="002D5EDB"/>
@@ -7046,14 +7351,14 @@
   </m:mathPr>
   <w:themeFontLang w:val="fr-CH"/>
   <w:clrSchemeMapping w:bg1="light1" w:t1="dark1" w:bg2="light2" w:t2="dark2" w:accent1="accent1" w:accent2="accent2" w:accent3="accent3" w:accent4="accent4" w:accent5="accent5" w:accent6="accent6" w:hyperlink="hyperlink" w:followedHyperlink="followedHyperlink"/>
-  <w:decimalSymbol w:val=","/>
+  <w:decimalSymbol w:val="."/>
   <w:listSeparator w:val=";"/>
   <w15:chartTrackingRefBased/>
 </w:settings>
 </file>
 
 <file path=word/glossary/styles.xml><?xml version="1.0" encoding="utf-8"?>
-<w:styles xmlns:mc="http://schemas.openxmlformats.org/markup-compatibility/2006" xmlns:r="http://schemas.openxmlformats.org/officeDocument/2006/relationships" xmlns:w="http://schemas.openxmlformats.org/wordprocessingml/2006/main" xmlns:w14="http://schemas.microsoft.com/office/word/2010/wordml" xmlns:w15="http://schemas.microsoft.com/office/word/2012/wordml" xmlns:w16cex="http://schemas.microsoft.com/office/word/2018/wordml/cex" xmlns:w16cid="http://schemas.microsoft.com/office/word/2016/wordml/cid" xmlns:w16="http://schemas.microsoft.com/office/word/2018/wordml" xmlns:w16sdtdh="http://schemas.microsoft.com/office/word/2020/wordml/sdtdatahash" xmlns:w16se="http://schemas.microsoft.com/office/word/2015/wordml/symex" mc:Ignorable="w14 w15 w16se w16cid w16 w16cex w16sdtdh">
+<w:styles xmlns:mc="http://schemas.openxmlformats.org/markup-compatibility/2006" xmlns:r="http://schemas.openxmlformats.org/officeDocument/2006/relationships" xmlns:w="http://schemas.openxmlformats.org/wordprocessingml/2006/main" xmlns:w14="http://schemas.microsoft.com/office/word/2010/wordml" xmlns:w15="http://schemas.microsoft.com/office/word/2012/wordml" xmlns:w16se="http://schemas.microsoft.com/office/word/2015/wordml/symex" mc:Ignorable="w14 w15 w16se">
   <w:docDefaults>
     <w:rPrDefault>
       <w:rPr>
@@ -7069,7 +7374,7 @@
       </w:pPr>
     </w:pPrDefault>
   </w:docDefaults>
-  <w:latentStyles w:defLockedState="0" w:defUIPriority="99" w:defSemiHidden="0" w:defUnhideWhenUsed="0" w:defQFormat="0" w:count="376">
+  <w:latentStyles w:defLockedState="0" w:defUIPriority="99" w:defSemiHidden="0" w:defUnhideWhenUsed="0" w:defQFormat="0" w:count="371">
     <w:lsdException w:name="Normal" w:uiPriority="0" w:qFormat="1"/>
     <w:lsdException w:name="heading 1" w:uiPriority="9" w:qFormat="1"/>
     <w:lsdException w:name="heading 2" w:semiHidden="1" w:uiPriority="9" w:unhideWhenUsed="1" w:qFormat="1"/>
@@ -7441,11 +7746,6 @@
     <w:lsdException w:name="List Table 5 Dark Accent 6" w:uiPriority="50"/>
     <w:lsdException w:name="List Table 6 Colorful Accent 6" w:uiPriority="51"/>
     <w:lsdException w:name="List Table 7 Colorful Accent 6" w:uiPriority="52"/>
-    <w:lsdException w:name="Mention" w:semiHidden="1" w:unhideWhenUsed="1"/>
-    <w:lsdException w:name="Smart Hyperlink" w:semiHidden="1" w:unhideWhenUsed="1"/>
-    <w:lsdException w:name="Hashtag" w:semiHidden="1" w:unhideWhenUsed="1"/>
-    <w:lsdException w:name="Unresolved Mention" w:semiHidden="1" w:unhideWhenUsed="1"/>
-    <w:lsdException w:name="Smart Link" w:semiHidden="1" w:unhideWhenUsed="1"/>
   </w:latentStyles>
   <w:style w:type="paragraph" w:default="1" w:styleId="Normal">
     <w:name w:val="Normal"/>
@@ -7498,7 +7798,7 @@
 </file>
 
 <file path=word/glossary/webSettings.xml><?xml version="1.0" encoding="utf-8"?>
-<w:webSettings xmlns:mc="http://schemas.openxmlformats.org/markup-compatibility/2006" xmlns:r="http://schemas.openxmlformats.org/officeDocument/2006/relationships" xmlns:w="http://schemas.openxmlformats.org/wordprocessingml/2006/main" xmlns:w14="http://schemas.microsoft.com/office/word/2010/wordml" xmlns:w15="http://schemas.microsoft.com/office/word/2012/wordml" xmlns:w16cex="http://schemas.microsoft.com/office/word/2018/wordml/cex" xmlns:w16cid="http://schemas.microsoft.com/office/word/2016/wordml/cid" xmlns:w16="http://schemas.microsoft.com/office/word/2018/wordml" xmlns:w16sdtdh="http://schemas.microsoft.com/office/word/2020/wordml/sdtdatahash" xmlns:w16se="http://schemas.microsoft.com/office/word/2015/wordml/symex" mc:Ignorable="w14 w15 w16se w16cid w16 w16cex w16sdtdh">
+<w:webSettings xmlns:mc="http://schemas.openxmlformats.org/markup-compatibility/2006" xmlns:r="http://schemas.openxmlformats.org/officeDocument/2006/relationships" xmlns:w="http://schemas.openxmlformats.org/wordprocessingml/2006/main" xmlns:w14="http://schemas.microsoft.com/office/word/2010/wordml" xmlns:w15="http://schemas.microsoft.com/office/word/2012/wordml" xmlns:w16se="http://schemas.microsoft.com/office/word/2015/wordml/symex" mc:Ignorable="w14 w15 w16se">
   <w:optimizeForBrowser/>
   <w:allowPNG/>
 </w:webSettings>
@@ -7767,7 +8067,7 @@
 
 <file path=customXml/item1.xml><?xml version="1.0" encoding="utf-8"?>
 <CoverPageProperties xmlns="http://schemas.microsoft.com/office/2006/coverPageProps">
-  <PublishDate>2024-01-08T00:00:00</PublishDate>
+  <PublishDate>2024-01-09T00:00:00</PublishDate>
   <Abstract/>
   <CompanyAddress/>
   <CompanyPhone/>
@@ -7789,7 +8089,7 @@
 </file>
 
 <file path=customXml/itemProps2.xml><?xml version="1.0" encoding="utf-8"?>
-<ds:datastoreItem xmlns:ds="http://schemas.openxmlformats.org/officeDocument/2006/customXml" ds:itemID="{EAC5C790-B7D0-46AD-9DD9-D653D3FA06C6}">
+<ds:datastoreItem xmlns:ds="http://schemas.openxmlformats.org/officeDocument/2006/customXml" ds:itemID="{8AB0C247-224B-46C4-9215-7296344CA683}">
   <ds:schemaRefs>
     <ds:schemaRef ds:uri="http://schemas.openxmlformats.org/officeDocument/2006/bibliography"/>
   </ds:schemaRefs>

</xml_diff>

<commit_message>
Rapport de projet VFinal
</commit_message>
<xml_diff>
--- a/doc/Rapport_de_projet.docx
+++ b/doc/Rapport_de_projet.docx
@@ -317,7 +317,7 @@
             <w:ind w:left="360" w:hanging="360"/>
           </w:pPr>
           <w:bookmarkStart w:id="0" w:name="_Toc155702753"/>
-          <w:bookmarkStart w:id="1" w:name="_Toc155703649"/>
+          <w:bookmarkStart w:id="1" w:name="_Toc155709742"/>
           <w:r>
             <w:rPr>
               <w:noProof/>
@@ -460,7 +460,7 @@
             <w:br w:type="page"/>
           </w:r>
         </w:p>
-        <w:bookmarkStart w:id="2" w:name="_Toc155703650" w:displacedByCustomXml="next"/>
+        <w:bookmarkStart w:id="2" w:name="_Toc155709743" w:displacedByCustomXml="next"/>
         <w:sdt>
           <w:sdtPr>
             <w:rPr>
@@ -530,7 +530,7 @@
                   <w:lang w:val="fr-CH" w:eastAsia="fr-CH"/>
                 </w:rPr>
               </w:pPr>
-              <w:hyperlink w:anchor="_Toc155703649" w:history="1">
+              <w:hyperlink w:anchor="_Toc155709742" w:history="1">
                 <w:r>
                   <w:rPr>
                     <w:noProof/>
@@ -550,7 +550,7 @@
                     <w:noProof/>
                     <w:webHidden/>
                   </w:rPr>
-                  <w:instrText xml:space="preserve"> PAGEREF _Toc155703649 \h </w:instrText>
+                  <w:instrText xml:space="preserve"> PAGEREF _Toc155709742 \h </w:instrText>
                 </w:r>
                 <w:r>
                   <w:rPr>
@@ -590,7 +590,7 @@
                   <w:lang w:val="fr-CH" w:eastAsia="fr-CH"/>
                 </w:rPr>
               </w:pPr>
-              <w:hyperlink w:anchor="_Toc155703650" w:history="1">
+              <w:hyperlink w:anchor="_Toc155709743" w:history="1">
                 <w:r>
                   <w:rPr>
                     <w:rStyle w:val="Lienhypertexte"/>
@@ -618,7 +618,7 @@
                     <w:noProof/>
                     <w:webHidden/>
                   </w:rPr>
-                  <w:instrText xml:space="preserve"> PAGEREF _Toc155703650 \h </w:instrText>
+                  <w:instrText xml:space="preserve"> PAGEREF _Toc155709743 \h </w:instrText>
                 </w:r>
                 <w:r>
                   <w:rPr>
@@ -661,7 +661,7 @@
                   <w:lang w:val="fr-CH" w:eastAsia="fr-CH"/>
                 </w:rPr>
               </w:pPr>
-              <w:hyperlink w:anchor="_Toc155703651" w:history="1">
+              <w:hyperlink w:anchor="_Toc155709744" w:history="1">
                 <w:r>
                   <w:rPr>
                     <w:rStyle w:val="Lienhypertexte"/>
@@ -711,7 +711,7 @@
                     <w:noProof/>
                     <w:webHidden/>
                   </w:rPr>
-                  <w:instrText xml:space="preserve"> PAGEREF _Toc155703651 \h </w:instrText>
+                  <w:instrText xml:space="preserve"> PAGEREF _Toc155709744 \h </w:instrText>
                 </w:r>
                 <w:r>
                   <w:rPr>
@@ -754,7 +754,7 @@
                   <w:lang w:val="fr-CH" w:eastAsia="fr-CH"/>
                 </w:rPr>
               </w:pPr>
-              <w:hyperlink w:anchor="_Toc155703652" w:history="1">
+              <w:hyperlink w:anchor="_Toc155709745" w:history="1">
                 <w:r>
                   <w:rPr>
                     <w:rStyle w:val="Lienhypertexte"/>
@@ -804,7 +804,7 @@
                     <w:noProof/>
                     <w:webHidden/>
                   </w:rPr>
-                  <w:instrText xml:space="preserve"> PAGEREF _Toc155703652 \h </w:instrText>
+                  <w:instrText xml:space="preserve"> PAGEREF _Toc155709745 \h </w:instrText>
                 </w:r>
                 <w:r>
                   <w:rPr>
@@ -848,7 +848,7 @@
                   <w:lang w:eastAsia="fr-CH"/>
                 </w:rPr>
               </w:pPr>
-              <w:hyperlink w:anchor="_Toc155703653" w:history="1">
+              <w:hyperlink w:anchor="_Toc155709746" w:history="1">
                 <w:r>
                   <w:rPr>
                     <w:rStyle w:val="Lienhypertexte"/>
@@ -890,7 +890,7 @@
                     <w:noProof/>
                     <w:webHidden/>
                   </w:rPr>
-                  <w:instrText xml:space="preserve"> PAGEREF _Toc155703653 \h </w:instrText>
+                  <w:instrText xml:space="preserve"> PAGEREF _Toc155709746 \h </w:instrText>
                 </w:r>
                 <w:r>
                   <w:rPr>
@@ -934,7 +934,7 @@
                   <w:lang w:eastAsia="fr-CH"/>
                 </w:rPr>
               </w:pPr>
-              <w:hyperlink w:anchor="_Toc155703654" w:history="1">
+              <w:hyperlink w:anchor="_Toc155709747" w:history="1">
                 <w:r>
                   <w:rPr>
                     <w:rStyle w:val="Lienhypertexte"/>
@@ -976,7 +976,7 @@
                     <w:noProof/>
                     <w:webHidden/>
                   </w:rPr>
-                  <w:instrText xml:space="preserve"> PAGEREF _Toc155703654 \h </w:instrText>
+                  <w:instrText xml:space="preserve"> PAGEREF _Toc155709747 \h </w:instrText>
                 </w:r>
                 <w:r>
                   <w:rPr>
@@ -1020,7 +1020,7 @@
                   <w:lang w:eastAsia="fr-CH"/>
                 </w:rPr>
               </w:pPr>
-              <w:hyperlink w:anchor="_Toc155703655" w:history="1">
+              <w:hyperlink w:anchor="_Toc155709748" w:history="1">
                 <w:r>
                   <w:rPr>
                     <w:rStyle w:val="Lienhypertexte"/>
@@ -1062,7 +1062,7 @@
                     <w:noProof/>
                     <w:webHidden/>
                   </w:rPr>
-                  <w:instrText xml:space="preserve"> PAGEREF _Toc155703655 \h </w:instrText>
+                  <w:instrText xml:space="preserve"> PAGEREF _Toc155709748 \h </w:instrText>
                 </w:r>
                 <w:r>
                   <w:rPr>
@@ -1106,7 +1106,7 @@
                   <w:lang w:eastAsia="fr-CH"/>
                 </w:rPr>
               </w:pPr>
-              <w:hyperlink w:anchor="_Toc155703656" w:history="1">
+              <w:hyperlink w:anchor="_Toc155709749" w:history="1">
                 <w:r>
                   <w:rPr>
                     <w:rStyle w:val="Lienhypertexte"/>
@@ -1148,77 +1148,7 @@
                     <w:noProof/>
                     <w:webHidden/>
                   </w:rPr>
-                  <w:instrText xml:space="preserve"> PAGEREF _Toc155703656 \h </w:instrText>
-                </w:r>
-                <w:r>
-                  <w:rPr>
-                    <w:noProof/>
-                    <w:webHidden/>
-                  </w:rPr>
-                </w:r>
-                <w:r>
-                  <w:rPr>
-                    <w:noProof/>
-                    <w:webHidden/>
-                  </w:rPr>
-                  <w:fldChar w:fldCharType="separate"/>
-                </w:r>
-                <w:r>
-                  <w:rPr>
-                    <w:noProof/>
-                    <w:webHidden/>
-                  </w:rPr>
-                  <w:t>2</w:t>
-                </w:r>
-                <w:r>
-                  <w:rPr>
-                    <w:noProof/>
-                    <w:webHidden/>
-                  </w:rPr>
-                  <w:fldChar w:fldCharType="end"/>
-                </w:r>
-              </w:hyperlink>
-            </w:p>
-            <w:p>
-              <w:pPr>
-                <w:pStyle w:val="TM3"/>
-                <w:tabs>
-                  <w:tab w:val="right" w:leader="dot" w:pos="9060"/>
-                </w:tabs>
-                <w:rPr>
-                  <w:rFonts w:eastAsiaTheme="minorEastAsia"/>
-                  <w:noProof/>
-                  <w:lang w:eastAsia="fr-CH"/>
-                </w:rPr>
-              </w:pPr>
-              <w:hyperlink w:anchor="_Toc155703657" w:history="1">
-                <w:r>
-                  <w:rPr>
-                    <w:rStyle w:val="Lienhypertexte"/>
-                    <w:noProof/>
-                  </w:rPr>
-                  <w:t>Math.</w:t>
-                </w:r>
-                <w:r>
-                  <w:rPr>
-                    <w:noProof/>
-                    <w:webHidden/>
-                  </w:rPr>
-                  <w:tab/>
-                </w:r>
-                <w:r>
-                  <w:rPr>
-                    <w:noProof/>
-                    <w:webHidden/>
-                  </w:rPr>
-                  <w:fldChar w:fldCharType="begin"/>
-                </w:r>
-                <w:r>
-                  <w:rPr>
-                    <w:noProof/>
-                    <w:webHidden/>
-                  </w:rPr>
-                  <w:instrText xml:space="preserve"> PAGEREF _Toc155703657 \h </w:instrText>
+                  <w:instrText xml:space="preserve"> PAGEREF _Toc155709749 \h </w:instrText>
                 </w:r>
                 <w:r>
                   <w:rPr>
@@ -1262,7 +1192,7 @@
                   <w:lang w:eastAsia="fr-CH"/>
                 </w:rPr>
               </w:pPr>
-              <w:hyperlink w:anchor="_Toc155703658" w:history="1">
+              <w:hyperlink w:anchor="_Toc155709750" w:history="1">
                 <w:r>
                   <w:rPr>
                     <w:rStyle w:val="Lienhypertexte"/>
@@ -1283,7 +1213,7 @@
                     <w:rStyle w:val="Lienhypertexte"/>
                     <w:noProof/>
                   </w:rPr>
-                  <w:t>ArrowkeyPressed</w:t>
+                  <w:t>Math.</w:t>
                 </w:r>
                 <w:r>
                   <w:rPr>
@@ -1304,7 +1234,7 @@
                     <w:noProof/>
                     <w:webHidden/>
                   </w:rPr>
-                  <w:instrText xml:space="preserve"> PAGEREF _Toc155703658 \h </w:instrText>
+                  <w:instrText xml:space="preserve"> PAGEREF _Toc155709750 \h </w:instrText>
                 </w:r>
                 <w:r>
                   <w:rPr>
@@ -1348,7 +1278,7 @@
                   <w:lang w:eastAsia="fr-CH"/>
                 </w:rPr>
               </w:pPr>
-              <w:hyperlink w:anchor="_Toc155703659" w:history="1">
+              <w:hyperlink w:anchor="_Toc155709751" w:history="1">
                 <w:r>
                   <w:rPr>
                     <w:rStyle w:val="Lienhypertexte"/>
@@ -1369,7 +1299,7 @@
                     <w:rStyle w:val="Lienhypertexte"/>
                     <w:noProof/>
                   </w:rPr>
-                  <w:t>Fonction fléchées</w:t>
+                  <w:t>ArrowkeyPressed</w:t>
                 </w:r>
                 <w:r>
                   <w:rPr>
@@ -1390,7 +1320,7 @@
                     <w:noProof/>
                     <w:webHidden/>
                   </w:rPr>
-                  <w:instrText xml:space="preserve"> PAGEREF _Toc155703659 \h </w:instrText>
+                  <w:instrText xml:space="preserve"> PAGEREF _Toc155709751 \h </w:instrText>
                 </w:r>
                 <w:r>
                   <w:rPr>
@@ -1434,7 +1364,7 @@
                   <w:lang w:eastAsia="fr-CH"/>
                 </w:rPr>
               </w:pPr>
-              <w:hyperlink w:anchor="_Toc155703660" w:history="1">
+              <w:hyperlink w:anchor="_Toc155709752" w:history="1">
                 <w:r>
                   <w:rPr>
                     <w:rStyle w:val="Lienhypertexte"/>
@@ -1455,7 +1385,7 @@
                     <w:rStyle w:val="Lienhypertexte"/>
                     <w:noProof/>
                   </w:rPr>
-                  <w:t>ECMAScript</w:t>
+                  <w:t>Fonction fléchées</w:t>
                 </w:r>
                 <w:r>
                   <w:rPr>
@@ -1476,7 +1406,7 @@
                     <w:noProof/>
                     <w:webHidden/>
                   </w:rPr>
-                  <w:instrText xml:space="preserve"> PAGEREF _Toc155703660 \h </w:instrText>
+                  <w:instrText xml:space="preserve"> PAGEREF _Toc155709752 \h </w:instrText>
                 </w:r>
                 <w:r>
                   <w:rPr>
@@ -1496,100 +1426,7 @@
                     <w:noProof/>
                     <w:webHidden/>
                   </w:rPr>
-                  <w:t>4</w:t>
-                </w:r>
-                <w:r>
-                  <w:rPr>
-                    <w:noProof/>
-                    <w:webHidden/>
-                  </w:rPr>
-                  <w:fldChar w:fldCharType="end"/>
-                </w:r>
-              </w:hyperlink>
-            </w:p>
-            <w:p>
-              <w:pPr>
-                <w:pStyle w:val="TM1"/>
-                <w:tabs>
-                  <w:tab w:val="left" w:pos="660"/>
-                </w:tabs>
-                <w:rPr>
-                  <w:rFonts w:asciiTheme="minorHAnsi" w:eastAsiaTheme="minorEastAsia" w:hAnsiTheme="minorHAnsi" w:cstheme="minorBidi"/>
-                  <w:noProof/>
-                  <w:lang w:val="fr-CH" w:eastAsia="fr-CH"/>
-                </w:rPr>
-              </w:pPr>
-              <w:hyperlink w:anchor="_Toc155703661" w:history="1">
-                <w:r>
-                  <w:rPr>
-                    <w:rStyle w:val="Lienhypertexte"/>
-                    <w:rFonts w:eastAsiaTheme="minorEastAsia"/>
-                    <w:noProof/>
-                    <w14:scene3d>
-                      <w14:camera w14:prst="orthographicFront"/>
-                      <w14:lightRig w14:rig="threePt" w14:dir="t">
-                        <w14:rot w14:lat="0" w14:lon="0" w14:rev="0"/>
-                      </w14:lightRig>
-                    </w14:scene3d>
-                  </w:rPr>
-                  <w:t>C.</w:t>
-                </w:r>
-                <w:r>
-                  <w:rPr>
-                    <w:rFonts w:asciiTheme="minorHAnsi" w:eastAsiaTheme="minorEastAsia" w:hAnsiTheme="minorHAnsi" w:cstheme="minorBidi"/>
-                    <w:noProof/>
-                    <w:lang w:val="fr-CH" w:eastAsia="fr-CH"/>
-                  </w:rPr>
-                  <w:tab/>
-                </w:r>
-                <w:r>
-                  <w:rPr>
-                    <w:rStyle w:val="Lienhypertexte"/>
-                    <w:rFonts w:eastAsiaTheme="minorEastAsia"/>
-                    <w:noProof/>
-                  </w:rPr>
-                  <w:t>Projet Snake</w:t>
-                </w:r>
-                <w:r>
-                  <w:rPr>
-                    <w:noProof/>
-                    <w:webHidden/>
-                  </w:rPr>
-                  <w:tab/>
-                </w:r>
-                <w:r>
-                  <w:rPr>
-                    <w:noProof/>
-                    <w:webHidden/>
-                  </w:rPr>
-                  <w:fldChar w:fldCharType="begin"/>
-                </w:r>
-                <w:r>
-                  <w:rPr>
-                    <w:noProof/>
-                    <w:webHidden/>
-                  </w:rPr>
-                  <w:instrText xml:space="preserve"> PAGEREF _Toc155703661 \h </w:instrText>
-                </w:r>
-                <w:r>
-                  <w:rPr>
-                    <w:noProof/>
-                    <w:webHidden/>
-                  </w:rPr>
-                </w:r>
-                <w:r>
-                  <w:rPr>
-                    <w:noProof/>
-                    <w:webHidden/>
-                  </w:rPr>
-                  <w:fldChar w:fldCharType="separate"/>
-                </w:r>
-                <w:r>
-                  <w:rPr>
-                    <w:noProof/>
-                    <w:webHidden/>
-                  </w:rPr>
-                  <w:t>4</w:t>
+                  <w:t>3</w:t>
                 </w:r>
                 <w:r>
                   <w:rPr>
@@ -1613,13 +1450,13 @@
                   <w:lang w:eastAsia="fr-CH"/>
                 </w:rPr>
               </w:pPr>
-              <w:hyperlink w:anchor="_Toc155703662" w:history="1">
+              <w:hyperlink w:anchor="_Toc155709753" w:history="1">
                 <w:r>
                   <w:rPr>
                     <w:rStyle w:val="Lienhypertexte"/>
                     <w:noProof/>
                   </w:rPr>
-                  <w:t>a)</w:t>
+                  <w:t>h)</w:t>
                 </w:r>
                 <w:r>
                   <w:rPr>
@@ -1634,7 +1471,7 @@
                     <w:rStyle w:val="Lienhypertexte"/>
                     <w:noProof/>
                   </w:rPr>
-                  <w:t>Snake</w:t>
+                  <w:t>ECMAScript</w:t>
                 </w:r>
                 <w:r>
                   <w:rPr>
@@ -1655,7 +1492,100 @@
                     <w:noProof/>
                     <w:webHidden/>
                   </w:rPr>
-                  <w:instrText xml:space="preserve"> PAGEREF _Toc155703662 \h </w:instrText>
+                  <w:instrText xml:space="preserve"> PAGEREF _Toc155709753 \h </w:instrText>
+                </w:r>
+                <w:r>
+                  <w:rPr>
+                    <w:noProof/>
+                    <w:webHidden/>
+                  </w:rPr>
+                </w:r>
+                <w:r>
+                  <w:rPr>
+                    <w:noProof/>
+                    <w:webHidden/>
+                  </w:rPr>
+                  <w:fldChar w:fldCharType="separate"/>
+                </w:r>
+                <w:r>
+                  <w:rPr>
+                    <w:noProof/>
+                    <w:webHidden/>
+                  </w:rPr>
+                  <w:t>4</w:t>
+                </w:r>
+                <w:r>
+                  <w:rPr>
+                    <w:noProof/>
+                    <w:webHidden/>
+                  </w:rPr>
+                  <w:fldChar w:fldCharType="end"/>
+                </w:r>
+              </w:hyperlink>
+            </w:p>
+            <w:p>
+              <w:pPr>
+                <w:pStyle w:val="TM1"/>
+                <w:tabs>
+                  <w:tab w:val="left" w:pos="660"/>
+                </w:tabs>
+                <w:rPr>
+                  <w:rFonts w:asciiTheme="minorHAnsi" w:eastAsiaTheme="minorEastAsia" w:hAnsiTheme="minorHAnsi" w:cstheme="minorBidi"/>
+                  <w:noProof/>
+                  <w:lang w:val="fr-CH" w:eastAsia="fr-CH"/>
+                </w:rPr>
+              </w:pPr>
+              <w:hyperlink w:anchor="_Toc155709754" w:history="1">
+                <w:r>
+                  <w:rPr>
+                    <w:rStyle w:val="Lienhypertexte"/>
+                    <w:rFonts w:eastAsiaTheme="minorEastAsia"/>
+                    <w:noProof/>
+                    <w14:scene3d>
+                      <w14:camera w14:prst="orthographicFront"/>
+                      <w14:lightRig w14:rig="threePt" w14:dir="t">
+                        <w14:rot w14:lat="0" w14:lon="0" w14:rev="0"/>
+                      </w14:lightRig>
+                    </w14:scene3d>
+                  </w:rPr>
+                  <w:t>C.</w:t>
+                </w:r>
+                <w:r>
+                  <w:rPr>
+                    <w:rFonts w:asciiTheme="minorHAnsi" w:eastAsiaTheme="minorEastAsia" w:hAnsiTheme="minorHAnsi" w:cstheme="minorBidi"/>
+                    <w:noProof/>
+                    <w:lang w:val="fr-CH" w:eastAsia="fr-CH"/>
+                  </w:rPr>
+                  <w:tab/>
+                </w:r>
+                <w:r>
+                  <w:rPr>
+                    <w:rStyle w:val="Lienhypertexte"/>
+                    <w:rFonts w:eastAsiaTheme="minorEastAsia"/>
+                    <w:noProof/>
+                  </w:rPr>
+                  <w:t>Projet Snake</w:t>
+                </w:r>
+                <w:r>
+                  <w:rPr>
+                    <w:noProof/>
+                    <w:webHidden/>
+                  </w:rPr>
+                  <w:tab/>
+                </w:r>
+                <w:r>
+                  <w:rPr>
+                    <w:noProof/>
+                    <w:webHidden/>
+                  </w:rPr>
+                  <w:fldChar w:fldCharType="begin"/>
+                </w:r>
+                <w:r>
+                  <w:rPr>
+                    <w:noProof/>
+                    <w:webHidden/>
+                  </w:rPr>
+                  <w:instrText xml:space="preserve"> PAGEREF _Toc155709754 \h </w:instrText>
                 </w:r>
                 <w:r>
                   <w:rPr>
@@ -1699,13 +1629,13 @@
                   <w:lang w:eastAsia="fr-CH"/>
                 </w:rPr>
               </w:pPr>
-              <w:hyperlink w:anchor="_Toc155703663" w:history="1">
+              <w:hyperlink w:anchor="_Toc155709755" w:history="1">
                 <w:r>
                   <w:rPr>
                     <w:rStyle w:val="Lienhypertexte"/>
                     <w:noProof/>
                   </w:rPr>
-                  <w:t>b)</w:t>
+                  <w:t>a)</w:t>
                 </w:r>
                 <w:r>
                   <w:rPr>
@@ -1720,7 +1650,7 @@
                     <w:rStyle w:val="Lienhypertexte"/>
                     <w:noProof/>
                   </w:rPr>
-                  <w:t>Pomme</w:t>
+                  <w:t>Snake</w:t>
                 </w:r>
                 <w:r>
                   <w:rPr>
@@ -1741,7 +1671,7 @@
                     <w:noProof/>
                     <w:webHidden/>
                   </w:rPr>
-                  <w:instrText xml:space="preserve"> PAGEREF _Toc155703663 \h </w:instrText>
+                  <w:instrText xml:space="preserve"> PAGEREF _Toc155709755 \h </w:instrText>
                 </w:r>
                 <w:r>
                   <w:rPr>
@@ -1785,12 +1715,98 @@
                   <w:lang w:eastAsia="fr-CH"/>
                 </w:rPr>
               </w:pPr>
-              <w:hyperlink w:anchor="_Toc155703664" w:history="1">
+              <w:hyperlink w:anchor="_Toc155709756" w:history="1">
                 <w:r>
                   <w:rPr>
                     <w:rStyle w:val="Lienhypertexte"/>
                     <w:noProof/>
                   </w:rPr>
+                  <w:t>b)</w:t>
+                </w:r>
+                <w:r>
+                  <w:rPr>
+                    <w:rFonts w:eastAsiaTheme="minorEastAsia"/>
+                    <w:noProof/>
+                    <w:lang w:eastAsia="fr-CH"/>
+                  </w:rPr>
+                  <w:tab/>
+                </w:r>
+                <w:r>
+                  <w:rPr>
+                    <w:rStyle w:val="Lienhypertexte"/>
+                    <w:noProof/>
+                  </w:rPr>
+                  <w:t>Pomme</w:t>
+                </w:r>
+                <w:r>
+                  <w:rPr>
+                    <w:noProof/>
+                    <w:webHidden/>
+                  </w:rPr>
+                  <w:tab/>
+                </w:r>
+                <w:r>
+                  <w:rPr>
+                    <w:noProof/>
+                    <w:webHidden/>
+                  </w:rPr>
+                  <w:fldChar w:fldCharType="begin"/>
+                </w:r>
+                <w:r>
+                  <w:rPr>
+                    <w:noProof/>
+                    <w:webHidden/>
+                  </w:rPr>
+                  <w:instrText xml:space="preserve"> PAGEREF _Toc155709756 \h </w:instrText>
+                </w:r>
+                <w:r>
+                  <w:rPr>
+                    <w:noProof/>
+                    <w:webHidden/>
+                  </w:rPr>
+                </w:r>
+                <w:r>
+                  <w:rPr>
+                    <w:noProof/>
+                    <w:webHidden/>
+                  </w:rPr>
+                  <w:fldChar w:fldCharType="separate"/>
+                </w:r>
+                <w:r>
+                  <w:rPr>
+                    <w:noProof/>
+                    <w:webHidden/>
+                  </w:rPr>
+                  <w:t>5</w:t>
+                </w:r>
+                <w:r>
+                  <w:rPr>
+                    <w:noProof/>
+                    <w:webHidden/>
+                  </w:rPr>
+                  <w:fldChar w:fldCharType="end"/>
+                </w:r>
+              </w:hyperlink>
+            </w:p>
+            <w:p>
+              <w:pPr>
+                <w:pStyle w:val="TM3"/>
+                <w:tabs>
+                  <w:tab w:val="left" w:pos="880"/>
+                  <w:tab w:val="right" w:leader="dot" w:pos="9060"/>
+                </w:tabs>
+                <w:rPr>
+                  <w:rFonts w:eastAsiaTheme="minorEastAsia"/>
+                  <w:noProof/>
+                  <w:lang w:eastAsia="fr-CH"/>
+                </w:rPr>
+              </w:pPr>
+              <w:hyperlink w:anchor="_Toc155709757" w:history="1">
+                <w:r>
+                  <w:rPr>
+                    <w:rStyle w:val="Lienhypertexte"/>
+                    <w:noProof/>
+                  </w:rPr>
                   <w:t>c)</w:t>
                 </w:r>
                 <w:r>
@@ -1827,7 +1843,7 @@
                     <w:noProof/>
                     <w:webHidden/>
                   </w:rPr>
-                  <w:instrText xml:space="preserve"> PAGEREF _Toc155703664 \h </w:instrText>
+                  <w:instrText xml:space="preserve"> PAGEREF _Toc155709757 \h </w:instrText>
                 </w:r>
                 <w:r>
                   <w:rPr>
@@ -1847,7 +1863,7 @@
                     <w:noProof/>
                     <w:webHidden/>
                   </w:rPr>
-                  <w:t>5</w:t>
+                  <w:t>6</w:t>
                 </w:r>
                 <w:r>
                   <w:rPr>
@@ -1870,7 +1886,7 @@
                   <w:lang w:val="fr-CH" w:eastAsia="fr-CH"/>
                 </w:rPr>
               </w:pPr>
-              <w:hyperlink w:anchor="_Toc155703665" w:history="1">
+              <w:hyperlink w:anchor="_Toc155709758" w:history="1">
                 <w:r>
                   <w:rPr>
                     <w:rStyle w:val="Lienhypertexte"/>
@@ -1920,7 +1936,7 @@
                     <w:noProof/>
                     <w:webHidden/>
                   </w:rPr>
-                  <w:instrText xml:space="preserve"> PAGEREF _Toc155703665 \h </w:instrText>
+                  <w:instrText xml:space="preserve"> PAGEREF _Toc155709758 \h </w:instrText>
                 </w:r>
                 <w:r>
                   <w:rPr>
@@ -1940,7 +1956,7 @@
                     <w:noProof/>
                     <w:webHidden/>
                   </w:rPr>
-                  <w:t>6</w:t>
+                  <w:t>7</w:t>
                 </w:r>
                 <w:r>
                   <w:rPr>
@@ -1963,7 +1979,7 @@
                   <w:lang w:val="fr-CH" w:eastAsia="fr-CH"/>
                 </w:rPr>
               </w:pPr>
-              <w:hyperlink w:anchor="_Toc155703666" w:history="1">
+              <w:hyperlink w:anchor="_Toc155709759" w:history="1">
                 <w:r>
                   <w:rPr>
                     <w:rStyle w:val="Lienhypertexte"/>
@@ -2013,7 +2029,7 @@
                     <w:noProof/>
                     <w:webHidden/>
                   </w:rPr>
-                  <w:instrText xml:space="preserve"> PAGEREF _Toc155703666 \h </w:instrText>
+                  <w:instrText xml:space="preserve"> PAGEREF _Toc155709759 \h </w:instrText>
                 </w:r>
                 <w:r>
                   <w:rPr>
@@ -2056,7 +2072,7 @@
                   <w:lang w:val="fr-CH" w:eastAsia="fr-CH"/>
                 </w:rPr>
               </w:pPr>
-              <w:hyperlink w:anchor="_Toc155703667" w:history="1">
+              <w:hyperlink w:anchor="_Toc155709760" w:history="1">
                 <w:r>
                   <w:rPr>
                     <w:rStyle w:val="Lienhypertexte"/>
@@ -2106,7 +2122,7 @@
                     <w:noProof/>
                     <w:webHidden/>
                   </w:rPr>
-                  <w:instrText xml:space="preserve"> PAGEREF _Toc155703667 \h </w:instrText>
+                  <w:instrText xml:space="preserve"> PAGEREF _Toc155709760 \h </w:instrText>
                 </w:r>
                 <w:r>
                   <w:rPr>
@@ -2149,7 +2165,7 @@
                   <w:lang w:val="fr-CH" w:eastAsia="fr-CH"/>
                 </w:rPr>
               </w:pPr>
-              <w:hyperlink w:anchor="_Toc155703668" w:history="1">
+              <w:hyperlink w:anchor="_Toc155709761" w:history="1">
                 <w:r>
                   <w:rPr>
                     <w:rStyle w:val="Lienhypertexte"/>
@@ -2199,7 +2215,7 @@
                     <w:noProof/>
                     <w:webHidden/>
                   </w:rPr>
-                  <w:instrText xml:space="preserve"> PAGEREF _Toc155703668 \h </w:instrText>
+                  <w:instrText xml:space="preserve"> PAGEREF _Toc155709761 \h </w:instrText>
                 </w:r>
                 <w:r>
                   <w:rPr>
@@ -2219,7 +2235,7 @@
                     <w:noProof/>
                     <w:webHidden/>
                   </w:rPr>
-                  <w:t>7</w:t>
+                  <w:t>8</w:t>
                 </w:r>
                 <w:r>
                   <w:rPr>
@@ -2264,6 +2280,8 @@
       </w:pPr>
       <w:bookmarkStart w:id="3" w:name="_Toc130454906"/>
       <w:bookmarkStart w:id="4" w:name="Introduction"/>
+      <w:bookmarkStart w:id="5" w:name="_GoBack"/>
+      <w:bookmarkEnd w:id="5"/>
       <w:r>
         <w:rPr>
           <w:b/>
@@ -2272,91 +2290,58 @@
         </w:rPr>
         <w:br w:type="page"/>
       </w:r>
-      <w:bookmarkStart w:id="5" w:name="_Toc155703651"/>
+      <w:bookmarkStart w:id="6" w:name="_Toc155709744"/>
       <w:bookmarkEnd w:id="3"/>
       <w:bookmarkEnd w:id="4"/>
       <w:r>
         <w:lastRenderedPageBreak/>
         <w:t>Introduction</w:t>
       </w:r>
-      <w:bookmarkEnd w:id="5"/>
-    </w:p>
-    <w:p>
-      <w:pPr>
-        <w:ind w:left="709"/>
+      <w:bookmarkEnd w:id="6"/>
+    </w:p>
+    <w:p>
+      <w:pPr>
         <w:jc w:val="both"/>
       </w:pPr>
       <w:r>
-        <w:t xml:space="preserve">Dans le cadre de ce projet nous devons faire un snake en </w:t>
-      </w:r>
-      <w:r>
-        <w:t>JavaScript</w:t>
-      </w:r>
-      <w:r>
-        <w:t xml:space="preserve"> afin de développer nos connaissances dans ce langage, pour se préparer pour les prochains modules qui sont des modules de </w:t>
-      </w:r>
-      <w:r>
-        <w:t>JavaScript</w:t>
-      </w:r>
-      <w:r>
-        <w:t xml:space="preserve"> avancé. Pour atteindre nos objectifs nous devons nous aider d’Internet pour faire des recherches sur des forums ou des s</w:t>
-      </w:r>
-      <w:r>
-        <w:t>ites dédiés au JS, ou même ChatGPT</w:t>
-      </w:r>
-      <w:r>
-        <w:t xml:space="preserve"> </w:t>
-      </w:r>
-      <w:r>
-        <w:t>(son Utilisation a été décrit dans le point</w:t>
-      </w:r>
-      <w:r>
-        <w:t xml:space="preserve"> 3.f</w:t>
-      </w:r>
-      <w:r>
-        <w:t xml:space="preserve">). </w:t>
-      </w:r>
-      <w:r>
-        <w:t xml:space="preserve">En plus de faire le projet Snake, nous devons aussi faire un aide-mémoire </w:t>
-      </w:r>
-      <w:r>
-        <w:t>personnel pour avoir un</w:t>
-      </w:r>
-      <w:r>
-        <w:t xml:space="preserve"> doc qui contient des informations sur le JS qui nous semble important.</w:t>
-      </w:r>
-      <w:r>
-        <w:t xml:space="preserve"> Et pour finir l’introduction</w:t>
-      </w:r>
-      <w:r>
-        <w:t xml:space="preserve">, si on avait fini le projet Snake en avance comme ça était le cas dans notre classe, on pouvait faire un autre projet qui est similaire à un futur projet qui est un self-service machine. Ce deuxième projet a pour but de faire une borne automatique avec différents types de produit d’un célèbre fast-food, et il fallait faire toute la partie JS pour </w:t>
-      </w:r>
-      <w:r>
-        <w:t>sélectionner</w:t>
-      </w:r>
-      <w:r>
-        <w:t xml:space="preserve"> des produits, enlever des produits, additionner les prix, etc…</w:t>
+        <w:t>Dans le cadre de ce projet, nous devons créer un jeu de Snake en JavaScript afin de développer nos compétences dans ce langage. Cela nous préparera aux modules avancés de JavaScript à venir. Pour atteindre nos objectifs, nous avons la possibilité de nous appuyer sur Internet pour effectuer des recherches sur des forums ou des sites dédiés au JavaScript, ainsi que d'utiliser ChatGPT, dont l'utilisation a été décrite dans le point 3.f.</w:t>
+      </w:r>
+    </w:p>
+    <w:p>
+      <w:pPr>
+        <w:jc w:val="both"/>
+      </w:pPr>
+      <w:r>
+        <w:t>En plus de réaliser le projet Snake, nous devons également créer un aide-mémoire personnel. Ce document contiendra des informations sur JavaScript qui nous semblent importantes pour nos apprentissages.</w:t>
+      </w:r>
+    </w:p>
+    <w:p>
+      <w:pPr>
+        <w:jc w:val="both"/>
+      </w:pPr>
+      <w:r>
+        <w:t>Pour conclure cette introduction, si nous terminions le projet Snake en avance, comme c'était le cas dans notre classe, nous avions la possibilité de travailler sur un second projet. Ce projet était similaire à un futur projet consistant à développer une machine de self-service. L'objectif était de concevoir une borne automatique pour un célèbre fast-food, en réalisant toute la partie JavaScript nécessaire : sélection de produits, suppression de produits, calcul du total des prix, etc.</w:t>
       </w:r>
     </w:p>
     <w:p>
       <w:pPr>
         <w:pStyle w:val="Titre1"/>
       </w:pPr>
-      <w:bookmarkStart w:id="6" w:name="_Toc155703652"/>
+      <w:bookmarkStart w:id="7" w:name="_Toc155709745"/>
       <w:r>
         <w:t>Apprentissage JS</w:t>
       </w:r>
-      <w:bookmarkEnd w:id="6"/>
+      <w:bookmarkEnd w:id="7"/>
     </w:p>
     <w:p>
       <w:pPr>
         <w:pStyle w:val="Titre3"/>
       </w:pPr>
-      <w:bookmarkStart w:id="7" w:name="_Toc155703653"/>
+      <w:bookmarkStart w:id="8" w:name="_Toc155709746"/>
       <w:r>
         <w:t>Variables</w:t>
       </w:r>
-      <w:bookmarkEnd w:id="7"/>
+      <w:bookmarkEnd w:id="8"/>
     </w:p>
     <w:p>
       <w:pPr>
@@ -2455,11 +2440,11 @@
       <w:pPr>
         <w:pStyle w:val="Titre3"/>
       </w:pPr>
-      <w:bookmarkStart w:id="8" w:name="_Toc155703654"/>
+      <w:bookmarkStart w:id="9" w:name="_Toc155709747"/>
       <w:r>
         <w:t>Classes</w:t>
       </w:r>
-      <w:bookmarkEnd w:id="8"/>
+      <w:bookmarkEnd w:id="9"/>
     </w:p>
     <w:p>
       <w:pPr>
@@ -2544,11 +2529,11 @@
       <w:pPr>
         <w:pStyle w:val="Titre3"/>
       </w:pPr>
-      <w:bookmarkStart w:id="9" w:name="_Toc155703655"/>
+      <w:bookmarkStart w:id="10" w:name="_Toc155709748"/>
       <w:r>
         <w:t>If</w:t>
       </w:r>
-      <w:bookmarkEnd w:id="9"/>
+      <w:bookmarkEnd w:id="10"/>
       <w:r>
         <w:t xml:space="preserve"> </w:t>
       </w:r>
@@ -2619,11 +2604,11 @@
       <w:pPr>
         <w:pStyle w:val="Titre3"/>
       </w:pPr>
-      <w:bookmarkStart w:id="10" w:name="_Toc155703656"/>
+      <w:bookmarkStart w:id="11" w:name="_Toc155709749"/>
       <w:r>
         <w:t>Import / Export</w:t>
       </w:r>
-      <w:bookmarkEnd w:id="10"/>
+      <w:bookmarkEnd w:id="11"/>
       <w:r>
         <w:t xml:space="preserve"> </w:t>
       </w:r>
@@ -2683,11 +2668,12 @@
       <w:pPr>
         <w:pStyle w:val="Titre3"/>
       </w:pPr>
-      <w:bookmarkStart w:id="11" w:name="_Toc155703657"/>
-      <w:r>
+      <w:bookmarkStart w:id="12" w:name="_Toc155709750"/>
+      <w:r>
+        <w:lastRenderedPageBreak/>
         <w:t>Math.</w:t>
       </w:r>
-      <w:bookmarkEnd w:id="11"/>
+      <w:bookmarkEnd w:id="12"/>
       <w:r>
         <w:t xml:space="preserve"> </w:t>
       </w:r>
@@ -2709,7 +2695,7 @@
     </w:p>
     <w:p>
       <w:pPr>
-        <w:ind w:left="1418"/>
+        <w:ind w:left="371" w:firstLine="709"/>
       </w:pPr>
       <w:r>
         <w:t xml:space="preserve">Telle que : </w:t>
@@ -2724,7 +2710,6 @@
         </w:numPr>
       </w:pPr>
       <w:r>
-        <w:lastRenderedPageBreak/>
         <w:t>PI : 3.14</w:t>
       </w:r>
     </w:p>
@@ -2847,11 +2832,11 @@
       <w:pPr>
         <w:pStyle w:val="Titre3"/>
       </w:pPr>
-      <w:bookmarkStart w:id="12" w:name="_Toc155703658"/>
+      <w:bookmarkStart w:id="13" w:name="_Toc155709751"/>
       <w:r>
         <w:t>ArrowkeyPressed</w:t>
       </w:r>
-      <w:bookmarkEnd w:id="12"/>
+      <w:bookmarkEnd w:id="13"/>
       <w:r>
         <w:t xml:space="preserve"> </w:t>
       </w:r>
@@ -2869,11 +2854,11 @@
       <w:pPr>
         <w:pStyle w:val="Titre3"/>
       </w:pPr>
-      <w:bookmarkStart w:id="13" w:name="_Toc155703659"/>
+      <w:bookmarkStart w:id="14" w:name="_Toc155709752"/>
       <w:r>
         <w:t>Fonction fléchées</w:t>
       </w:r>
-      <w:bookmarkEnd w:id="13"/>
+      <w:bookmarkEnd w:id="14"/>
     </w:p>
     <w:p>
       <w:pPr>
@@ -2897,7 +2882,7 @@
           <w:lang w:eastAsia="fr-CH"/>
         </w:rPr>
         <w:drawing>
-          <wp:inline distT="0" distB="0" distL="0" distR="0" wp14:anchorId="1B9C4E0E" wp14:editId="4F3926F1">
+          <wp:inline distT="0" distB="0" distL="0" distR="0" wp14:anchorId="1B9C4E0E" wp14:editId="1A69425A">
             <wp:extent cx="4714049" cy="1495425"/>
             <wp:effectExtent l="0" t="0" r="0" b="0"/>
             <wp:docPr id="5" name="Image 5" descr="C:\Users\eviparamana\Downloads\carbon.png"/>
@@ -2927,7 +2912,7 @@
                   <pic:spPr bwMode="auto">
                     <a:xfrm>
                       <a:off x="0" y="0"/>
-                      <a:ext cx="4906732" cy="1556549"/>
+                      <a:ext cx="4714049" cy="1495425"/>
                     </a:xfrm>
                     <a:prstGeom prst="rect">
                       <a:avLst/>
@@ -3072,7 +3057,10 @@
         <w:jc w:val="both"/>
       </w:pPr>
       <w:r>
-        <w:t xml:space="preserve">Si on souhaite faire des fonctions plus compliquée on peut créer crée une fonction ensuite on met les arguments et ensuite mets des accolades, cela va permettre d’ouvrir une fonction fléchées multi ligne. Et si on utilise des fonctions fléchées avec des accolades on doit utiliser un Return à l’intérieur de celles-ci. </w:t>
+        <w:t>Si on souhaite faire des fonctions plus compliquées on peut créer crée une fonction ensuite on met les arguments et ensuite mets des accolades, cela va permettre d’ouvrir une fonction fléchée multi ligne. Et si on utilise des fonctions fléchées avec des accolades on doit utiliser un Return à l’intérieur de celles-ci.</w:t>
+      </w:r>
+      <w:r>
+        <w:t xml:space="preserve"> </w:t>
       </w:r>
     </w:p>
     <w:p>
@@ -3081,28 +3069,25 @@
         <w:jc w:val="both"/>
       </w:pPr>
       <w:r>
-        <w:t xml:space="preserve">En gros il y a deux type de fonction fléchées, une avec des accolades ou sur une ligne il y a les arguments </w:t>
-      </w:r>
-      <w:r>
-        <w:t>à</w:t>
-      </w:r>
-      <w:r>
-        <w:t xml:space="preserve"> gauches et à droite un expression (ça évalue et renvoie le résultat.) Et la deuxième est celui avec les accolades, on met les arguments ensuite on met les accolades pour</w:t>
-      </w:r>
-      <w:r>
-        <w:t xml:space="preserve"> créer une fonction multi ligne, et on n’oublie pas de mettre un return. </w:t>
+        <w:lastRenderedPageBreak/>
+        <w:t>En gros il y a deux types de fonction fléchée, une avec des accolades ou sur une ligne il y a les arguments à gauche et à droite une expression (ça évalue et renvoie le résultat.) Et la deuxième est celui avec les accolades, on met les arguments ensuite on met les accolades pour créer une fonction multi ligne, et on n</w:t>
+      </w:r>
+      <w:r>
+        <w:t>’oublie pas de mettre un return</w:t>
+      </w:r>
+      <w:r>
+        <w:t xml:space="preserve">. </w:t>
       </w:r>
     </w:p>
     <w:p>
       <w:pPr>
         <w:pStyle w:val="Titre3"/>
       </w:pPr>
-      <w:bookmarkStart w:id="14" w:name="_Toc155703660"/>
-      <w:r>
-        <w:lastRenderedPageBreak/>
+      <w:bookmarkStart w:id="15" w:name="_Toc155709753"/>
+      <w:r>
         <w:t>ECMAScript</w:t>
       </w:r>
-      <w:bookmarkEnd w:id="14"/>
+      <w:bookmarkEnd w:id="15"/>
     </w:p>
     <w:p>
       <w:pPr>
@@ -3134,11 +3119,11 @@
       <w:pPr>
         <w:pStyle w:val="Titre1"/>
       </w:pPr>
-      <w:bookmarkStart w:id="15" w:name="_Toc155703661"/>
+      <w:bookmarkStart w:id="16" w:name="_Toc155709754"/>
       <w:r>
         <w:t>Projet Snake</w:t>
       </w:r>
-      <w:bookmarkEnd w:id="15"/>
+      <w:bookmarkEnd w:id="16"/>
     </w:p>
     <w:p>
       <w:pPr>
@@ -3148,11 +3133,11 @@
           <w:numId w:val="10"/>
         </w:numPr>
       </w:pPr>
-      <w:bookmarkStart w:id="16" w:name="_Toc155703662"/>
+      <w:bookmarkStart w:id="17" w:name="_Toc155709755"/>
       <w:r>
         <w:t>Snake</w:t>
       </w:r>
-      <w:bookmarkEnd w:id="16"/>
+      <w:bookmarkEnd w:id="17"/>
     </w:p>
     <w:p>
       <w:pPr>
@@ -3188,22 +3173,85 @@
         <w:ind w:left="1080"/>
       </w:pPr>
       <w:r>
+        <w:rPr>
+          <w:noProof/>
+          <w:lang w:eastAsia="fr-CH"/>
+        </w:rPr>
+        <w:drawing>
+          <wp:anchor distT="0" distB="0" distL="114300" distR="114300" simplePos="0" relativeHeight="251667456" behindDoc="0" locked="0" layoutInCell="1" allowOverlap="1" wp14:anchorId="44CD67B5" wp14:editId="7669D797">
+            <wp:simplePos x="0" y="0"/>
+            <wp:positionH relativeFrom="margin">
+              <wp:align>center</wp:align>
+            </wp:positionH>
+            <wp:positionV relativeFrom="paragraph">
+              <wp:posOffset>673735</wp:posOffset>
+            </wp:positionV>
+            <wp:extent cx="4594225" cy="1982470"/>
+            <wp:effectExtent l="0" t="0" r="0" b="0"/>
+            <wp:wrapTopAndBottom/>
+            <wp:docPr id="11" name="Image 11" descr="C:\Users\eviparamana\Downloads\carbon (6).png"/>
+            <wp:cNvGraphicFramePr>
+              <a:graphicFrameLocks xmlns:a="http://schemas.openxmlformats.org/drawingml/2006/main" noChangeAspect="1"/>
+            </wp:cNvGraphicFramePr>
+            <a:graphic xmlns:a="http://schemas.openxmlformats.org/drawingml/2006/main">
+              <a:graphicData uri="http://schemas.openxmlformats.org/drawingml/2006/picture">
+                <pic:pic xmlns:pic="http://schemas.openxmlformats.org/drawingml/2006/picture">
+                  <pic:nvPicPr>
+                    <pic:cNvPr id="0" name="Picture 40" descr="C:\Users\eviparamana\Downloads\carbon (6).png"/>
+                    <pic:cNvPicPr>
+                      <a:picLocks noChangeAspect="1" noChangeArrowheads="1"/>
+                    </pic:cNvPicPr>
+                  </pic:nvPicPr>
+                  <pic:blipFill rotWithShape="1">
+                    <a:blip r:embed="rId13">
+                      <a:extLst>
+                        <a:ext uri="{28A0092B-C50C-407E-A947-70E740481C1C}">
+                          <a14:useLocalDpi xmlns:a14="http://schemas.microsoft.com/office/drawing/2010/main" val="0"/>
+                        </a:ext>
+                      </a:extLst>
+                    </a:blip>
+                    <a:srcRect l="9899" t="18395" r="10308" b="17624"/>
+                    <a:stretch/>
+                  </pic:blipFill>
+                  <pic:spPr bwMode="auto">
+                    <a:xfrm>
+                      <a:off x="0" y="0"/>
+                      <a:ext cx="4594225" cy="1982470"/>
+                    </a:xfrm>
+                    <a:prstGeom prst="rect">
+                      <a:avLst/>
+                    </a:prstGeom>
+                    <a:noFill/>
+                    <a:ln>
+                      <a:noFill/>
+                    </a:ln>
+                    <a:extLst>
+                      <a:ext uri="{53640926-AAD7-44D8-BBD7-CCE9431645EC}">
+                        <a14:shadowObscured xmlns:a14="http://schemas.microsoft.com/office/drawing/2010/main"/>
+                      </a:ext>
+                    </a:extLst>
+                  </pic:spPr>
+                </pic:pic>
+              </a:graphicData>
+            </a:graphic>
+          </wp:anchor>
+        </w:drawing>
+      </w:r>
+      <w:r>
         <w:t xml:space="preserve">Cette méthode </w:t>
       </w:r>
       <w:r>
-        <w:t xml:space="preserve">va nous permettre d’initier la postions de base du snake donc x = 10 et y = 10. Ça va aussi nous permettre d’afficher la taille du snake </w:t>
-      </w:r>
-      <w:proofErr w:type="gramStart"/>
-      <w:r>
-        <w:t>this.size</w:t>
-      </w:r>
-      <w:proofErr w:type="gramEnd"/>
-      <w:r>
-        <w:t xml:space="preserve">  </w:t>
+        <w:t xml:space="preserve">va nous permettre d’initier la postions de base du snake donc x = 10 et y = 10. Ça va aussi nous permettre d’afficher la taille du snake this.size  </w:t>
       </w:r>
       <w:r>
         <w:t xml:space="preserve">= 40. Mais le constructor vas aussi nous servir pour déclarer une variable pour le canva </w:t>
       </w:r>
+    </w:p>
+    <w:p>
+      <w:pPr>
+        <w:spacing w:after="0"/>
+        <w:ind w:left="1080"/>
+      </w:pPr>
     </w:p>
     <w:p>
       <w:pPr>
@@ -3230,6 +3278,9 @@
         <w:spacing w:after="0"/>
         <w:ind w:left="1080"/>
         <w:jc w:val="both"/>
+        <w:rPr>
+          <w:lang w:val="de-CH"/>
+        </w:rPr>
       </w:pPr>
       <w:r>
         <w:rPr>
@@ -3237,16 +3288,16 @@
           <w:lang w:eastAsia="fr-CH"/>
         </w:rPr>
         <w:drawing>
-          <wp:anchor distT="0" distB="0" distL="114300" distR="114300" simplePos="0" relativeHeight="251659264" behindDoc="0" locked="0" layoutInCell="1" allowOverlap="1" wp14:anchorId="7DC42B32" wp14:editId="0C871E68">
+          <wp:anchor distT="0" distB="0" distL="114300" distR="114300" simplePos="0" relativeHeight="251659264" behindDoc="0" locked="0" layoutInCell="1" allowOverlap="1" wp14:anchorId="7DC42B32" wp14:editId="25811053">
             <wp:simplePos x="0" y="0"/>
             <wp:positionH relativeFrom="margin">
               <wp:align>center</wp:align>
             </wp:positionH>
             <wp:positionV relativeFrom="paragraph">
-              <wp:posOffset>1357630</wp:posOffset>
+              <wp:posOffset>1319530</wp:posOffset>
             </wp:positionV>
-            <wp:extent cx="3338830" cy="1781175"/>
-            <wp:effectExtent l="0" t="0" r="0" b="9525"/>
+            <wp:extent cx="3494405" cy="1864360"/>
+            <wp:effectExtent l="0" t="0" r="0" b="2540"/>
             <wp:wrapTopAndBottom/>
             <wp:docPr id="2" name="Image 2" descr="C:\Users\eviparamana\Downloads\carbon.png"/>
             <wp:cNvGraphicFramePr>
@@ -3262,7 +3313,7 @@
                     </pic:cNvPicPr>
                   </pic:nvPicPr>
                   <pic:blipFill rotWithShape="1">
-                    <a:blip r:embed="rId13" cstate="print">
+                    <a:blip r:embed="rId14" cstate="print">
                       <a:extLst>
                         <a:ext uri="{28A0092B-C50C-407E-A947-70E740481C1C}">
                           <a14:useLocalDpi xmlns:a14="http://schemas.microsoft.com/office/drawing/2010/main" val="0"/>
@@ -3275,7 +3326,7 @@
                   <pic:spPr bwMode="auto">
                     <a:xfrm>
                       <a:off x="0" y="0"/>
-                      <a:ext cx="3338830" cy="1781175"/>
+                      <a:ext cx="3494405" cy="1864360"/>
                     </a:xfrm>
                     <a:prstGeom prst="rect">
                       <a:avLst/>
@@ -3421,7 +3472,7 @@
       <w:pPr>
         <w:pStyle w:val="Paragraphedeliste"/>
         <w:spacing w:after="0"/>
-        <w:ind w:left="1440"/>
+        <w:ind w:left="1080"/>
         <w:jc w:val="both"/>
         <w:rPr>
           <w:bCs/>
@@ -3482,16 +3533,16 @@
           <w:lang w:eastAsia="fr-CH"/>
         </w:rPr>
         <w:drawing>
-          <wp:anchor distT="0" distB="0" distL="114300" distR="114300" simplePos="0" relativeHeight="251663360" behindDoc="0" locked="0" layoutInCell="1" allowOverlap="1" wp14:anchorId="68ACC3D6" wp14:editId="18561A10">
+          <wp:anchor distT="0" distB="0" distL="114300" distR="114300" simplePos="0" relativeHeight="251663360" behindDoc="0" locked="0" layoutInCell="1" allowOverlap="1" wp14:anchorId="68ACC3D6" wp14:editId="3505A44F">
             <wp:simplePos x="0" y="0"/>
             <wp:positionH relativeFrom="margin">
               <wp:align>center</wp:align>
             </wp:positionH>
             <wp:positionV relativeFrom="paragraph">
-              <wp:posOffset>8890</wp:posOffset>
+              <wp:posOffset>12700</wp:posOffset>
             </wp:positionV>
-            <wp:extent cx="4267200" cy="1189990"/>
-            <wp:effectExtent l="0" t="0" r="0" b="0"/>
+            <wp:extent cx="4832985" cy="1347470"/>
+            <wp:effectExtent l="0" t="0" r="5715" b="5080"/>
             <wp:wrapSquare wrapText="bothSides"/>
             <wp:docPr id="1767776035" name="Image 1" descr="Une image contenant texte, capture d’écran, Police, conception&#10;&#10;Description générée automatiquement"/>
             <wp:cNvGraphicFramePr>
@@ -3505,7 +3556,7 @@
                     <pic:cNvPicPr/>
                   </pic:nvPicPr>
                   <pic:blipFill rotWithShape="1">
-                    <a:blip r:embed="rId14">
+                    <a:blip r:embed="rId15">
                       <a:extLst>
                         <a:ext uri="{28A0092B-C50C-407E-A947-70E740481C1C}">
                           <a14:useLocalDpi xmlns:a14="http://schemas.microsoft.com/office/drawing/2010/main" val="0"/>
@@ -3518,143 +3569,11 @@
                   <pic:spPr bwMode="auto">
                     <a:xfrm>
                       <a:off x="0" y="0"/>
-                      <a:ext cx="4267200" cy="1189990"/>
+                      <a:ext cx="4832985" cy="1347470"/>
                     </a:xfrm>
                     <a:prstGeom prst="rect">
                       <a:avLst/>
                     </a:prstGeom>
-                    <a:ln>
-                      <a:noFill/>
-                    </a:ln>
-                    <a:extLst>
-                      <a:ext uri="{53640926-AAD7-44D8-BBD7-CCE9431645EC}">
-                        <a14:shadowObscured xmlns:a14="http://schemas.microsoft.com/office/drawing/2010/main"/>
-                      </a:ext>
-                    </a:extLst>
-                  </pic:spPr>
-                </pic:pic>
-              </a:graphicData>
-            </a:graphic>
-            <wp14:sizeRelH relativeFrom="margin">
-              <wp14:pctWidth>0</wp14:pctWidth>
-            </wp14:sizeRelH>
-          </wp:anchor>
-        </w:drawing>
-      </w:r>
-    </w:p>
-    <w:p>
-      <w:pPr>
-        <w:pStyle w:val="Titre3"/>
-        <w:numPr>
-          <w:ilvl w:val="0"/>
-          <w:numId w:val="10"/>
-        </w:numPr>
-      </w:pPr>
-      <w:bookmarkStart w:id="17" w:name="_Toc155703663"/>
-      <w:r>
-        <w:t>Pomme</w:t>
-      </w:r>
-      <w:bookmarkEnd w:id="17"/>
-      <w:r>
-        <w:t xml:space="preserve"> </w:t>
-      </w:r>
-    </w:p>
-    <w:p>
-      <w:pPr>
-        <w:pStyle w:val="Paragraphedeliste"/>
-        <w:numPr>
-          <w:ilvl w:val="0"/>
-          <w:numId w:val="6"/>
-        </w:numPr>
-        <w:jc w:val="both"/>
-        <w:rPr>
-          <w:b/>
-        </w:rPr>
-      </w:pPr>
-      <w:r>
-        <w:rPr>
-          <w:b/>
-        </w:rPr>
-        <w:t>Construct</w:t>
-      </w:r>
-      <w:r>
-        <w:rPr>
-          <w:b/>
-        </w:rPr>
-        <w:t>or</w:t>
-      </w:r>
-    </w:p>
-    <w:p>
-      <w:pPr>
-        <w:pStyle w:val="Paragraphedeliste"/>
-        <w:ind w:left="1080"/>
-        <w:jc w:val="both"/>
-      </w:pPr>
-      <w:r>
-        <w:t xml:space="preserve">La pomme aussi a un constructeur ou il y a le canvas et la taille mais aussi une variable pour générer une position pour la pomme. </w:t>
-      </w:r>
-    </w:p>
-    <w:p>
-      <w:pPr>
-        <w:pStyle w:val="Paragraphedeliste"/>
-        <w:ind w:left="2138"/>
-        <w:jc w:val="both"/>
-        <w:rPr>
-          <w:b/>
-        </w:rPr>
-      </w:pPr>
-      <w:r>
-        <w:rPr>
-          <w:b/>
-          <w:noProof/>
-          <w:lang w:eastAsia="fr-CH"/>
-        </w:rPr>
-        <w:lastRenderedPageBreak/>
-        <w:drawing>
-          <wp:anchor distT="0" distB="0" distL="114300" distR="114300" simplePos="0" relativeHeight="251665408" behindDoc="0" locked="0" layoutInCell="1" allowOverlap="1" wp14:anchorId="228DB677" wp14:editId="10558BA1">
-            <wp:simplePos x="0" y="0"/>
-            <wp:positionH relativeFrom="margin">
-              <wp:align>center</wp:align>
-            </wp:positionH>
-            <wp:positionV relativeFrom="paragraph">
-              <wp:posOffset>62230</wp:posOffset>
-            </wp:positionV>
-            <wp:extent cx="4371975" cy="1848485"/>
-            <wp:effectExtent l="0" t="0" r="9525" b="0"/>
-            <wp:wrapSquare wrapText="bothSides"/>
-            <wp:docPr id="9" name="Image 9" descr="C:\Users\eviparamana\Downloads\carbon (5).png"/>
-            <wp:cNvGraphicFramePr>
-              <a:graphicFrameLocks xmlns:a="http://schemas.openxmlformats.org/drawingml/2006/main" noChangeAspect="1"/>
-            </wp:cNvGraphicFramePr>
-            <a:graphic xmlns:a="http://schemas.openxmlformats.org/drawingml/2006/main">
-              <a:graphicData uri="http://schemas.openxmlformats.org/drawingml/2006/picture">
-                <pic:pic xmlns:pic="http://schemas.openxmlformats.org/drawingml/2006/picture">
-                  <pic:nvPicPr>
-                    <pic:cNvPr id="0" name="Picture 3" descr="C:\Users\eviparamana\Downloads\carbon (5).png"/>
-                    <pic:cNvPicPr>
-                      <a:picLocks noChangeAspect="1" noChangeArrowheads="1"/>
-                    </pic:cNvPicPr>
-                  </pic:nvPicPr>
-                  <pic:blipFill rotWithShape="1">
-                    <a:blip r:embed="rId15">
-                      <a:extLst>
-                        <a:ext uri="{28A0092B-C50C-407E-A947-70E740481C1C}">
-                          <a14:useLocalDpi xmlns:a14="http://schemas.microsoft.com/office/drawing/2010/main" val="0"/>
-                        </a:ext>
-                      </a:extLst>
-                    </a:blip>
-                    <a:srcRect l="9586" t="17178" r="9918" b="19632"/>
-                    <a:stretch/>
-                  </pic:blipFill>
-                  <pic:spPr bwMode="auto">
-                    <a:xfrm>
-                      <a:off x="0" y="0"/>
-                      <a:ext cx="4371975" cy="1848485"/>
-                    </a:xfrm>
-                    <a:prstGeom prst="rect">
-                      <a:avLst/>
-                    </a:prstGeom>
-                    <a:noFill/>
                     <a:ln>
                       <a:noFill/>
                     </a:ln>
@@ -3679,6 +3598,23 @@
     </w:p>
     <w:p>
       <w:pPr>
+        <w:pStyle w:val="Titre3"/>
+        <w:numPr>
+          <w:ilvl w:val="0"/>
+          <w:numId w:val="10"/>
+        </w:numPr>
+      </w:pPr>
+      <w:bookmarkStart w:id="18" w:name="_Toc155709756"/>
+      <w:r>
+        <w:t>Pomme</w:t>
+      </w:r>
+      <w:bookmarkEnd w:id="18"/>
+      <w:r>
+        <w:t xml:space="preserve"> </w:t>
+      </w:r>
+    </w:p>
+    <w:p>
+      <w:pPr>
         <w:pStyle w:val="Paragraphedeliste"/>
         <w:numPr>
           <w:ilvl w:val="0"/>
@@ -3693,14 +3629,28 @@
         <w:rPr>
           <w:b/>
         </w:rPr>
-        <w:t xml:space="preserve">Positionnement </w:t>
-      </w:r>
-      <w:r>
-        <w:t xml:space="preserve"> </w:t>
-      </w:r>
-    </w:p>
-    <w:p>
-      <w:pPr>
+        <w:t>Construct</w:t>
+      </w:r>
+      <w:r>
+        <w:rPr>
+          <w:b/>
+        </w:rPr>
+        <w:t>or</w:t>
+      </w:r>
+    </w:p>
+    <w:p>
+      <w:pPr>
+        <w:pStyle w:val="Paragraphedeliste"/>
+        <w:ind w:left="1080"/>
+        <w:jc w:val="both"/>
+      </w:pPr>
+      <w:r>
+        <w:t xml:space="preserve">La pomme aussi a un constructeur ou il y a le canvas et la taille mais aussi une variable pour générer une position pour la pomme. </w:t>
+      </w:r>
+    </w:p>
+    <w:p>
+      <w:pPr>
+        <w:pStyle w:val="Paragraphedeliste"/>
         <w:ind w:left="1080"/>
         <w:jc w:val="both"/>
       </w:pPr>
@@ -3710,13 +3660,116 @@
           <w:lang w:eastAsia="fr-CH"/>
         </w:rPr>
         <w:drawing>
-          <wp:anchor distT="0" distB="0" distL="114300" distR="114300" simplePos="0" relativeHeight="251661312" behindDoc="0" locked="0" layoutInCell="1" allowOverlap="1" wp14:anchorId="2BE5CE1C" wp14:editId="1AC9FD5B">
+          <wp:anchor distT="0" distB="0" distL="114300" distR="114300" simplePos="0" relativeHeight="251668480" behindDoc="0" locked="0" layoutInCell="1" allowOverlap="1" wp14:anchorId="34D8F89D" wp14:editId="4DF9BCC5">
             <wp:simplePos x="0" y="0"/>
             <wp:positionH relativeFrom="margin">
-              <wp:align>center</wp:align>
+              <wp:align>right</wp:align>
             </wp:positionH>
             <wp:positionV relativeFrom="paragraph">
-              <wp:posOffset>673100</wp:posOffset>
+              <wp:posOffset>192546</wp:posOffset>
+            </wp:positionV>
+            <wp:extent cx="5563597" cy="2173185"/>
+            <wp:effectExtent l="0" t="0" r="0" b="0"/>
+            <wp:wrapTopAndBottom/>
+            <wp:docPr id="12" name="Image 12" descr="C:\Users\eviparamana\Downloads\carbon (7).png"/>
+            <wp:cNvGraphicFramePr>
+              <a:graphicFrameLocks xmlns:a="http://schemas.openxmlformats.org/drawingml/2006/main" noChangeAspect="1"/>
+            </wp:cNvGraphicFramePr>
+            <a:graphic xmlns:a="http://schemas.openxmlformats.org/drawingml/2006/main">
+              <a:graphicData uri="http://schemas.openxmlformats.org/drawingml/2006/picture">
+                <pic:pic xmlns:pic="http://schemas.openxmlformats.org/drawingml/2006/picture">
+                  <pic:nvPicPr>
+                    <pic:cNvPr id="0" name="Picture 41" descr="C:\Users\eviparamana\Downloads\carbon (7).png"/>
+                    <pic:cNvPicPr>
+                      <a:picLocks noChangeAspect="1" noChangeArrowheads="1"/>
+                    </pic:cNvPicPr>
+                  </pic:nvPicPr>
+                  <pic:blipFill rotWithShape="1">
+                    <a:blip r:embed="rId16">
+                      <a:extLst>
+                        <a:ext uri="{28A0092B-C50C-407E-A947-70E740481C1C}">
+                          <a14:useLocalDpi xmlns:a14="http://schemas.microsoft.com/office/drawing/2010/main" val="0"/>
+                        </a:ext>
+                      </a:extLst>
+                    </a:blip>
+                    <a:srcRect l="10312" t="19514" r="10515" b="19521"/>
+                    <a:stretch/>
+                  </pic:blipFill>
+                  <pic:spPr bwMode="auto">
+                    <a:xfrm>
+                      <a:off x="0" y="0"/>
+                      <a:ext cx="5563597" cy="2173185"/>
+                    </a:xfrm>
+                    <a:prstGeom prst="rect">
+                      <a:avLst/>
+                    </a:prstGeom>
+                    <a:noFill/>
+                    <a:ln>
+                      <a:noFill/>
+                    </a:ln>
+                    <a:extLst>
+                      <a:ext uri="{53640926-AAD7-44D8-BBD7-CCE9431645EC}">
+                        <a14:shadowObscured xmlns:a14="http://schemas.microsoft.com/office/drawing/2010/main"/>
+                      </a:ext>
+                    </a:extLst>
+                  </pic:spPr>
+                </pic:pic>
+              </a:graphicData>
+            </a:graphic>
+          </wp:anchor>
+        </w:drawing>
+      </w:r>
+    </w:p>
+    <w:p>
+      <w:pPr>
+        <w:pStyle w:val="Paragraphedeliste"/>
+        <w:ind w:left="2138"/>
+        <w:jc w:val="both"/>
+        <w:rPr>
+          <w:b/>
+        </w:rPr>
+      </w:pPr>
+    </w:p>
+    <w:p>
+      <w:pPr>
+        <w:pStyle w:val="Paragraphedeliste"/>
+        <w:numPr>
+          <w:ilvl w:val="0"/>
+          <w:numId w:val="6"/>
+        </w:numPr>
+        <w:jc w:val="both"/>
+        <w:rPr>
+          <w:b/>
+        </w:rPr>
+      </w:pPr>
+      <w:r>
+        <w:rPr>
+          <w:b/>
+        </w:rPr>
+        <w:t xml:space="preserve">Positionnement </w:t>
+      </w:r>
+      <w:r>
+        <w:t xml:space="preserve"> </w:t>
+      </w:r>
+    </w:p>
+    <w:p>
+      <w:pPr>
+        <w:ind w:left="1080"/>
+        <w:jc w:val="both"/>
+      </w:pPr>
+      <w:r>
+        <w:rPr>
+          <w:noProof/>
+          <w:lang w:eastAsia="fr-CH"/>
+        </w:rPr>
+        <w:drawing>
+          <wp:anchor distT="0" distB="0" distL="114300" distR="114300" simplePos="0" relativeHeight="251661312" behindDoc="0" locked="0" layoutInCell="1" allowOverlap="1" wp14:anchorId="2BE5CE1C" wp14:editId="770D5FE2">
+            <wp:simplePos x="0" y="0"/>
+            <wp:positionH relativeFrom="margin">
+              <wp:align>left</wp:align>
+            </wp:positionH>
+            <wp:positionV relativeFrom="paragraph">
+              <wp:posOffset>847535</wp:posOffset>
             </wp:positionV>
             <wp:extent cx="6086475" cy="1520190"/>
             <wp:effectExtent l="0" t="0" r="9525" b="3810"/>
@@ -3735,7 +3788,7 @@
                     </pic:cNvPicPr>
                   </pic:nvPicPr>
                   <pic:blipFill rotWithShape="1">
-                    <a:blip r:embed="rId16" cstate="print">
+                    <a:blip r:embed="rId17" cstate="print">
                       <a:extLst>
                         <a:ext uri="{28A0092B-C50C-407E-A947-70E740481C1C}">
                           <a14:useLocalDpi xmlns:a14="http://schemas.microsoft.com/office/drawing/2010/main" val="0"/>
@@ -3819,17 +3872,24 @@
     </w:p>
     <w:p>
       <w:pPr>
+        <w:ind w:left="1080"/>
+        <w:jc w:val="both"/>
+      </w:pPr>
+    </w:p>
+    <w:p>
+      <w:pPr>
         <w:pStyle w:val="Titre3"/>
         <w:numPr>
           <w:ilvl w:val="0"/>
           <w:numId w:val="10"/>
         </w:numPr>
       </w:pPr>
-      <w:bookmarkStart w:id="18" w:name="_Toc155703664"/>
-      <w:r>
+      <w:bookmarkStart w:id="19" w:name="_Toc155709757"/>
+      <w:r>
+        <w:lastRenderedPageBreak/>
         <w:t>End Game</w:t>
       </w:r>
-      <w:bookmarkEnd w:id="18"/>
+      <w:bookmarkEnd w:id="19"/>
       <w:r>
         <w:t xml:space="preserve"> </w:t>
       </w:r>
@@ -3851,6 +3911,12 @@
         </w:rPr>
         <w:t xml:space="preserve">Mur </w:t>
       </w:r>
+      <w:r>
+        <w:rPr>
+          <w:b/>
+        </w:rPr>
+        <w:t xml:space="preserve"> </w:t>
+      </w:r>
     </w:p>
     <w:p>
       <w:pPr>
@@ -3864,16 +3930,16 @@
           <w:lang w:eastAsia="fr-CH"/>
         </w:rPr>
         <w:drawing>
-          <wp:anchor distT="0" distB="0" distL="114300" distR="114300" simplePos="0" relativeHeight="251660288" behindDoc="0" locked="0" layoutInCell="1" allowOverlap="1" wp14:anchorId="2976755B" wp14:editId="2E9E26DA">
+          <wp:anchor distT="0" distB="0" distL="114300" distR="114300" simplePos="0" relativeHeight="251660288" behindDoc="0" locked="0" layoutInCell="1" allowOverlap="1" wp14:anchorId="2976755B" wp14:editId="0898A053">
             <wp:simplePos x="0" y="0"/>
             <wp:positionH relativeFrom="margin">
-              <wp:posOffset>416883</wp:posOffset>
+              <wp:align>center</wp:align>
             </wp:positionH>
             <wp:positionV relativeFrom="paragraph">
-              <wp:posOffset>862390</wp:posOffset>
+              <wp:posOffset>809114</wp:posOffset>
             </wp:positionV>
-            <wp:extent cx="5028565" cy="2200275"/>
-            <wp:effectExtent l="0" t="0" r="635" b="9525"/>
+            <wp:extent cx="6431280" cy="2814320"/>
+            <wp:effectExtent l="0" t="0" r="7620" b="5080"/>
             <wp:wrapTopAndBottom/>
             <wp:docPr id="3" name="Image 3" descr="C:\Users\eviparamana\Downloads\carbon (1).png"/>
             <wp:cNvGraphicFramePr>
@@ -3889,7 +3955,7 @@
                     </pic:cNvPicPr>
                   </pic:nvPicPr>
                   <pic:blipFill rotWithShape="1">
-                    <a:blip r:embed="rId17" cstate="print">
+                    <a:blip r:embed="rId18" cstate="print">
                       <a:extLst>
                         <a:ext uri="{28A0092B-C50C-407E-A947-70E740481C1C}">
                           <a14:useLocalDpi xmlns:a14="http://schemas.microsoft.com/office/drawing/2010/main" val="0"/>
@@ -3902,7 +3968,7 @@
                   <pic:spPr bwMode="auto">
                     <a:xfrm>
                       <a:off x="0" y="0"/>
-                      <a:ext cx="5028565" cy="2200275"/>
+                      <a:ext cx="6431280" cy="2814320"/>
                     </a:xfrm>
                     <a:prstGeom prst="rect">
                       <a:avLst/>
@@ -3954,35 +4020,19 @@
         <w:t xml:space="preserve"> Et </w:t>
       </w:r>
       <w:r>
-        <w:t>ça affiche Game Over avec le score du joueur et ça dit d’appuyer sur F5 pour rafraîchir la page et recommencer le jeu.</w:t>
+        <w:t>ça affiche Game Over avec le score du joueur et ça dit d’appuyer sur F5 pour rafraîchir la pag</w:t>
+      </w:r>
+      <w:r>
+        <w:t>e et recommencer le jeu.</w:t>
       </w:r>
     </w:p>
     <w:p>
       <w:pPr>
         <w:pStyle w:val="Paragraphedeliste"/>
         <w:ind w:left="1080"/>
-        <w:jc w:val="both"/>
-      </w:pPr>
-    </w:p>
-    <w:p>
-      <w:pPr>
-        <w:pStyle w:val="Paragraphedeliste"/>
-        <w:ind w:left="1080"/>
-        <w:jc w:val="both"/>
-      </w:pPr>
-    </w:p>
-    <w:p>
-      <w:pPr>
-        <w:pStyle w:val="Paragraphedeliste"/>
-        <w:ind w:left="1080"/>
-        <w:jc w:val="both"/>
-      </w:pPr>
-    </w:p>
-    <w:p>
-      <w:pPr>
-        <w:pStyle w:val="Paragraphedeliste"/>
-        <w:ind w:left="1080"/>
-        <w:jc w:val="both"/>
+        <w:rPr>
+          <w:b/>
+        </w:rPr>
       </w:pPr>
     </w:p>
     <w:p>
@@ -3995,14 +4045,13 @@
         <w:jc w:val="both"/>
       </w:pPr>
       <w:r>
-        <w:lastRenderedPageBreak/>
         <w:t>Corps</w:t>
       </w:r>
     </w:p>
     <w:p>
       <w:pPr>
         <w:pStyle w:val="Paragraphedeliste"/>
-        <w:ind w:left="1440"/>
+        <w:ind w:left="1080"/>
         <w:jc w:val="both"/>
       </w:pPr>
       <w:r>
@@ -4011,16 +4060,16 @@
           <w:lang w:eastAsia="fr-CH"/>
         </w:rPr>
         <w:drawing>
-          <wp:anchor distT="0" distB="0" distL="114300" distR="114300" simplePos="0" relativeHeight="251666432" behindDoc="0" locked="0" layoutInCell="1" allowOverlap="1" wp14:anchorId="59EF92D1" wp14:editId="5B894BCA">
+          <wp:anchor distT="0" distB="0" distL="114300" distR="114300" simplePos="0" relativeHeight="251666432" behindDoc="0" locked="0" layoutInCell="1" allowOverlap="1" wp14:anchorId="59EF92D1" wp14:editId="270B2FBF">
             <wp:simplePos x="0" y="0"/>
             <wp:positionH relativeFrom="margin">
-              <wp:align>center</wp:align>
+              <wp:align>right</wp:align>
             </wp:positionH>
             <wp:positionV relativeFrom="paragraph">
-              <wp:posOffset>556523</wp:posOffset>
+              <wp:posOffset>688793</wp:posOffset>
             </wp:positionV>
-            <wp:extent cx="4819650" cy="1781175"/>
-            <wp:effectExtent l="0" t="0" r="0" b="9525"/>
+            <wp:extent cx="5622925" cy="2077720"/>
+            <wp:effectExtent l="0" t="0" r="0" b="0"/>
             <wp:wrapTopAndBottom/>
             <wp:docPr id="8" name="Image 8" descr="C:\Users\eviparamana\Downloads\carbon (4).png"/>
             <wp:cNvGraphicFramePr>
@@ -4036,7 +4085,7 @@
                     </pic:cNvPicPr>
                   </pic:nvPicPr>
                   <pic:blipFill rotWithShape="1">
-                    <a:blip r:embed="rId18" cstate="print">
+                    <a:blip r:embed="rId19" cstate="print">
                       <a:extLst>
                         <a:ext uri="{28A0092B-C50C-407E-A947-70E740481C1C}">
                           <a14:useLocalDpi xmlns:a14="http://schemas.microsoft.com/office/drawing/2010/main" val="0"/>
@@ -4049,7 +4098,7 @@
                   <pic:spPr bwMode="auto">
                     <a:xfrm>
                       <a:off x="0" y="0"/>
-                      <a:ext cx="4819650" cy="1781175"/>
+                      <a:ext cx="5622925" cy="2077720"/>
                     </a:xfrm>
                     <a:prstGeom prst="rect">
                       <a:avLst/>
@@ -4067,6 +4116,12 @@
                 </pic:pic>
               </a:graphicData>
             </a:graphic>
+            <wp14:sizeRelH relativeFrom="margin">
+              <wp14:pctWidth>0</wp14:pctWidth>
+            </wp14:sizeRelH>
+            <wp14:sizeRelV relativeFrom="margin">
+              <wp14:pctHeight>0</wp14:pctHeight>
+            </wp14:sizeRelV>
           </wp:anchor>
         </w:drawing>
       </w:r>
@@ -4079,13 +4134,63 @@
     </w:p>
     <w:p>
       <w:pPr>
+        <w:pStyle w:val="Paragraphedeliste"/>
+        <w:ind w:left="1080"/>
+        <w:jc w:val="both"/>
+      </w:pPr>
+    </w:p>
+    <w:p>
+      <w:pPr>
+        <w:pStyle w:val="Paragraphedeliste"/>
+        <w:ind w:left="1080"/>
+        <w:jc w:val="both"/>
+      </w:pPr>
+    </w:p>
+    <w:p>
+      <w:pPr>
+        <w:pStyle w:val="Paragraphedeliste"/>
+        <w:ind w:left="1080"/>
+        <w:jc w:val="both"/>
+      </w:pPr>
+    </w:p>
+    <w:p>
+      <w:pPr>
+        <w:pStyle w:val="Paragraphedeliste"/>
+        <w:ind w:left="1080"/>
+        <w:jc w:val="both"/>
+      </w:pPr>
+    </w:p>
+    <w:p>
+      <w:pPr>
+        <w:pStyle w:val="Paragraphedeliste"/>
+        <w:ind w:left="1080"/>
+        <w:jc w:val="both"/>
+      </w:pPr>
+    </w:p>
+    <w:p>
+      <w:pPr>
+        <w:pStyle w:val="Paragraphedeliste"/>
+        <w:ind w:left="1080"/>
+        <w:jc w:val="both"/>
+      </w:pPr>
+    </w:p>
+    <w:p>
+      <w:pPr>
+        <w:pStyle w:val="Paragraphedeliste"/>
+        <w:ind w:left="1080"/>
+        <w:jc w:val="both"/>
+      </w:pPr>
+    </w:p>
+    <w:p>
+      <w:pPr>
         <w:pStyle w:val="Titre1"/>
       </w:pPr>
-      <w:bookmarkStart w:id="19" w:name="_Toc155703665"/>
-      <w:r>
+      <w:bookmarkStart w:id="20" w:name="_Toc155709758"/>
+      <w:r>
+        <w:lastRenderedPageBreak/>
         <w:t>Test</w:t>
       </w:r>
-      <w:bookmarkEnd w:id="19"/>
+      <w:bookmarkEnd w:id="20"/>
     </w:p>
     <w:tbl>
       <w:tblPr>
@@ -4575,12 +4680,11 @@
       <w:pPr>
         <w:pStyle w:val="Titre1"/>
       </w:pPr>
-      <w:bookmarkStart w:id="20" w:name="_Toc155703666"/>
-      <w:r>
-        <w:lastRenderedPageBreak/>
+      <w:bookmarkStart w:id="21" w:name="_Toc155709759"/>
+      <w:r>
         <w:t>ChatGPT</w:t>
       </w:r>
-      <w:bookmarkEnd w:id="20"/>
+      <w:bookmarkEnd w:id="21"/>
     </w:p>
     <w:p>
       <w:pPr>
@@ -4595,11 +4699,11 @@
       <w:pPr>
         <w:pStyle w:val="Titre1"/>
       </w:pPr>
-      <w:bookmarkStart w:id="21" w:name="_Toc155703667"/>
+      <w:bookmarkStart w:id="22" w:name="_Toc155709760"/>
       <w:r>
         <w:t>Conclusion</w:t>
       </w:r>
-      <w:bookmarkEnd w:id="21"/>
+      <w:bookmarkEnd w:id="22"/>
       <w:r>
         <w:t xml:space="preserve"> </w:t>
       </w:r>
@@ -4645,11 +4749,13 @@
       <w:r>
         <w:t xml:space="preserve"> de nouvelle chose. </w:t>
       </w:r>
-      <w:bookmarkStart w:id="22" w:name="_Toc155703668"/>
-      <w:r>
-        <w:t>Comme citer dans le point précédant ChatGPT a pu aider à comprendre certaines choses plus facilement et plus rapidement donc ce fut un gain de temps. La seule chose qui m’a posé quelques problèmes c’était pour que le corps puisse grandir, mais après quelques recherches j’ai réussi à trouver une méthode (push) qui ma permit de débloquer ce problème</w:t>
-      </w:r>
-      <w:bookmarkEnd w:id="22"/>
+      <w:r>
+        <w:t xml:space="preserve">Comme citer dans le point précédant ChatGPT a pu aider à comprendre certaines choses plus facilement et plus rapidement donc ce fut un gain de temps. La seule chose qui m’a posé quelques problèmes c’était pour que le corps puisse grandir, mais après quelques recherches j’ai réussi à trouver </w:t>
+      </w:r>
+      <w:r>
+        <w:lastRenderedPageBreak/>
+        <w:t>une méthode (push) qui ma permit de débloquer ce problème</w:t>
+      </w:r>
       <w:r>
         <w:t>.</w:t>
       </w:r>
@@ -4663,30 +4769,39 @@
         <w:jc w:val="both"/>
       </w:pPr>
       <w:r>
-        <w:t xml:space="preserve">Pour ma part j’ai trouvé ce projet très sympa parce que je ne connaissais pas le JavaScript et ce projet m’a permis d’apprendre ce langage de façon assez ludique, Car à la fin du projet on pouvait tester/jouer notre propre jeu. Et l’aide-mémoire va surement nous servir dans </w:t>
-      </w:r>
-      <w:proofErr w:type="gramStart"/>
-      <w:r>
-        <w:t>le future</w:t>
-      </w:r>
-      <w:proofErr w:type="gramEnd"/>
-      <w:r>
-        <w:t xml:space="preserve">  </w:t>
+        <w:t xml:space="preserve">Pour ma part j’ai trouvé ce projet très sympa parce que je ne connaissais pas le JavaScript et ce projet m’a permis d’apprendre ce langage de façon assez ludique, </w:t>
+      </w:r>
+      <w:r>
+        <w:t>c</w:t>
+      </w:r>
+      <w:r>
+        <w:t xml:space="preserve">ar à la fin du projet on pouvait tester/jouer notre propre jeu. Et l’aide-mémoire va surement nous servir dans </w:t>
+      </w:r>
+      <w:r>
+        <w:t>la future</w:t>
+      </w:r>
+      <w:r>
+        <w:t>.</w:t>
       </w:r>
     </w:p>
     <w:p>
       <w:pPr>
         <w:pStyle w:val="Titre1"/>
       </w:pPr>
-      <w:r>
-        <w:t xml:space="preserve">Sources </w:t>
+      <w:bookmarkStart w:id="23" w:name="_Toc155709761"/>
+      <w:r>
+        <w:t>Sources</w:t>
+      </w:r>
+      <w:bookmarkEnd w:id="23"/>
+      <w:r>
+        <w:t xml:space="preserve"> </w:t>
       </w:r>
     </w:p>
     <w:p>
       <w:pPr>
         <w:ind w:left="709"/>
       </w:pPr>
-      <w:hyperlink r:id="rId19" w:history="1">
+      <w:hyperlink r:id="rId20" w:history="1">
         <w:r>
           <w:rPr>
             <w:rStyle w:val="Lienhypertexte"/>
@@ -4699,7 +4814,7 @@
       <w:pPr>
         <w:ind w:left="709"/>
       </w:pPr>
-      <w:hyperlink r:id="rId20" w:history="1">
+      <w:hyperlink r:id="rId21" w:history="1">
         <w:r>
           <w:rPr>
             <w:rStyle w:val="Lienhypertexte"/>
@@ -4715,14 +4830,12 @@
       <w:r>
         <w:t>ChatGPT</w:t>
       </w:r>
-      <w:bookmarkStart w:id="23" w:name="_GoBack"/>
-      <w:bookmarkEnd w:id="23"/>
     </w:p>
     <w:sectPr>
-      <w:headerReference w:type="even" r:id="rId21"/>
-      <w:headerReference w:type="default" r:id="rId22"/>
-      <w:footerReference w:type="even" r:id="rId23"/>
-      <w:footerReference w:type="default" r:id="rId24"/>
+      <w:headerReference w:type="even" r:id="rId22"/>
+      <w:headerReference w:type="default" r:id="rId23"/>
+      <w:footerReference w:type="even" r:id="rId24"/>
+      <w:footerReference w:type="default" r:id="rId25"/>
       <w:pgSz w:w="11906" w:h="16838"/>
       <w:pgMar w:top="1418" w:right="1418" w:bottom="1418" w:left="1418" w:header="709" w:footer="709" w:gutter="0"/>
       <w:pgNumType w:start="0"/>
@@ -4795,7 +4908,7 @@
             <w:noProof/>
             <w:lang w:val="fr-FR"/>
           </w:rPr>
-          <w:t>6</w:t>
+          <w:t>2</w:t>
         </w:r>
         <w:r>
           <w:fldChar w:fldCharType="end"/>
@@ -4874,7 +4987,7 @@
             <w:noProof/>
             <w:lang w:val="fr-FR"/>
           </w:rPr>
-          <w:t>7</w:t>
+          <w:t>3</w:t>
         </w:r>
         <w:r>
           <w:fldChar w:fldCharType="end"/>
@@ -7810,14 +7923,14 @@
     <w:charset w:val="00"/>
     <w:family w:val="swiss"/>
     <w:pitch w:val="variable"/>
-    <w:sig w:usb0="E00002FF" w:usb1="4000ACFF" w:usb2="00000001" w:usb3="00000000" w:csb0="0000019F" w:csb1="00000000"/>
+    <w:sig w:usb0="E0002AFF" w:usb1="4000ACFF" w:usb2="00000001" w:usb3="00000000" w:csb0="000001FF" w:csb1="00000000"/>
   </w:font>
   <w:font w:name="Calibri Light">
     <w:panose1 w:val="020F0302020204030204"/>
     <w:charset w:val="00"/>
     <w:family w:val="swiss"/>
     <w:pitch w:val="variable"/>
-    <w:sig w:usb0="A00002EF" w:usb1="4000207B" w:usb2="00000000" w:usb3="00000000" w:csb0="0000009F" w:csb1="00000000"/>
+    <w:sig w:usb0="A0002AEF" w:usb1="4000207B" w:usb2="00000000" w:usb3="00000000" w:csb0="000001FF" w:csb1="00000000"/>
   </w:font>
   <w:font w:name="Arial">
     <w:panose1 w:val="020B0604020202020204"/>
@@ -7869,7 +7982,6 @@
     <w:rsid w:val="0000201D"/>
     <w:rsid w:val="000F456D"/>
     <w:rsid w:val="00154DB6"/>
-    <w:rsid w:val="001554DB"/>
     <w:rsid w:val="001C61A4"/>
     <w:rsid w:val="001D623C"/>
     <w:rsid w:val="001F4573"/>
@@ -7890,6 +8002,7 @@
     <w:rsid w:val="00583D11"/>
     <w:rsid w:val="00635093"/>
     <w:rsid w:val="006560CA"/>
+    <w:rsid w:val="00656D1F"/>
     <w:rsid w:val="00721164"/>
     <w:rsid w:val="007709BC"/>
     <w:rsid w:val="007A3389"/>
@@ -8683,7 +8796,7 @@
 </file>
 
 <file path=customXml/itemProps2.xml><?xml version="1.0" encoding="utf-8"?>
-<ds:datastoreItem xmlns:ds="http://schemas.openxmlformats.org/officeDocument/2006/customXml" ds:itemID="{AB50E3D2-70CC-4768-B926-1678D165686B}">
+<ds:datastoreItem xmlns:ds="http://schemas.openxmlformats.org/officeDocument/2006/customXml" ds:itemID="{DEF2162A-6C00-4E62-8445-757EC1A312C1}">
   <ds:schemaRefs>
     <ds:schemaRef ds:uri="http://schemas.openxmlformats.org/officeDocument/2006/bibliography"/>
   </ds:schemaRefs>

</xml_diff>